<commit_message>
adds 22 prophecies to pdf
</commit_message>
<xml_diff>
--- a/src/static/advent_competition.docx
+++ b/src/static/advent_competition.docx
@@ -2,12 +2,10 @@
 <file path=word/document.xml><?xml version="1.0" encoding="utf-8"?>
 <w:document xmlns:wpc="http://schemas.microsoft.com/office/word/2010/wordprocessingCanvas" xmlns:cx="http://schemas.microsoft.com/office/drawing/2014/chartex" xmlns:cx1="http://schemas.microsoft.com/office/drawing/2015/9/8/chartex" xmlns:cx2="http://schemas.microsoft.com/office/drawing/2015/10/21/chartex" xmlns:cx3="http://schemas.microsoft.com/office/drawing/2016/5/9/chartex" xmlns:cx4="http://schemas.microsoft.com/office/drawing/2016/5/10/chartex" xmlns:cx5="http://schemas.microsoft.com/office/drawing/2016/5/11/chartex" xmlns:cx6="http://schemas.microsoft.com/office/drawing/2016/5/12/chartex" xmlns:cx7="http://schemas.microsoft.com/office/drawing/2016/5/13/chartex" xmlns:cx8="http://schemas.microsoft.com/office/drawing/2016/5/14/chartex" xmlns:mc="http://schemas.openxmlformats.org/markup-compatibility/2006" xmlns:aink="http://schemas.microsoft.com/office/drawing/2016/ink" xmlns:am3d="http://schemas.microsoft.com/office/drawing/2017/model3d" xmlns:o="urn:schemas-microsoft-com:office:office" xmlns:r="http://schemas.openxmlformats.org/officeDocument/2006/relationships" xmlns:m="http://schemas.openxmlformats.org/officeDocument/2006/math" xmlns:v="urn:schemas-microsoft-com:vml" xmlns:wp14="http://schemas.microsoft.com/office/word/2010/wordprocessingDrawing" xmlns:wp="http://schemas.openxmlformats.org/drawingml/2006/wordprocessingDrawing" xmlns:w10="urn:schemas-microsoft-com:office:word" xmlns:w="http://schemas.openxmlformats.org/wordprocessingml/2006/main" xmlns:w14="http://schemas.microsoft.com/office/word/2010/wordml" xmlns:w15="http://schemas.microsoft.com/office/word/2012/wordml" xmlns:w16cex="http://schemas.microsoft.com/office/word/2018/wordml/cex" xmlns:w16cid="http://schemas.microsoft.com/office/word/2016/wordml/cid" xmlns:w16="http://schemas.microsoft.com/office/word/2018/wordml" xmlns:w16se="http://schemas.microsoft.com/office/word/2015/wordml/symex" xmlns:wpg="http://schemas.microsoft.com/office/word/2010/wordprocessingGroup" xmlns:wpi="http://schemas.microsoft.com/office/word/2010/wordprocessingInk" xmlns:wne="http://schemas.microsoft.com/office/word/2006/wordml" xmlns:wps="http://schemas.microsoft.com/office/word/2010/wordprocessingShape" mc:Ignorable="w14 w15 w16se w16cid w16 w16cex wp14">
   <w:body>
-    <w:p/>
     <w:tbl>
       <w:tblPr>
-        <w:tblStyle w:val="GridTable7Colorful"/>
+        <w:tblStyle w:val="GridTable1Light"/>
         <w:tblW w:w="10795" w:type="dxa"/>
-        <w:tblInd w:w="5" w:type="dxa"/>
         <w:tblLook w:val="04A0" w:firstRow="1" w:lastRow="0" w:firstColumn="1" w:lastColumn="0" w:noHBand="0" w:noVBand="1"/>
       </w:tblPr>
       <w:tblGrid>
@@ -23,11 +21,12 @@
         </w:trPr>
         <w:tc>
           <w:tcPr>
-            <w:cnfStyle w:val="001000000100" w:firstRow="0" w:lastRow="0" w:firstColumn="1" w:lastColumn="0" w:oddVBand="0" w:evenVBand="0" w:oddHBand="0" w:evenHBand="0" w:firstRowFirstColumn="1" w:firstRowLastColumn="0" w:lastRowFirstColumn="0" w:lastRowLastColumn="0"/>
+            <w:cnfStyle w:val="001000000000" w:firstRow="0" w:lastRow="0" w:firstColumn="1" w:lastColumn="0" w:oddVBand="0" w:evenVBand="0" w:oddHBand="0" w:evenHBand="0" w:firstRowFirstColumn="0" w:firstRowLastColumn="0" w:lastRowFirstColumn="0" w:lastRowLastColumn="0"/>
             <w:tcW w:w="945" w:type="dxa"/>
           </w:tcPr>
           <w:p>
             <w:pPr>
+              <w:spacing w:line="360" w:lineRule="auto"/>
               <w:rPr>
                 <w:sz w:val="24"/>
                 <w:szCs w:val="24"/>
@@ -48,6 +47,7 @@
           </w:tcPr>
           <w:p>
             <w:pPr>
+              <w:spacing w:line="360" w:lineRule="auto"/>
               <w:cnfStyle w:val="100000000000" w:firstRow="1" w:lastRow="0" w:firstColumn="0" w:lastColumn="0" w:oddVBand="0" w:evenVBand="0" w:oddHBand="0" w:evenHBand="0" w:firstRowFirstColumn="0" w:firstRowLastColumn="0" w:lastRowFirstColumn="0" w:lastRowLastColumn="0"/>
               <w:rPr>
                 <w:sz w:val="24"/>
@@ -69,6 +69,7 @@
           </w:tcPr>
           <w:p>
             <w:pPr>
+              <w:spacing w:line="360" w:lineRule="auto"/>
               <w:cnfStyle w:val="100000000000" w:firstRow="1" w:lastRow="0" w:firstColumn="0" w:lastColumn="0" w:oddVBand="0" w:evenVBand="0" w:oddHBand="0" w:evenHBand="0" w:firstRowFirstColumn="0" w:firstRowLastColumn="0" w:lastRowFirstColumn="0" w:lastRowLastColumn="0"/>
               <w:rPr>
                 <w:sz w:val="24"/>
@@ -90,6 +91,7 @@
           </w:tcPr>
           <w:p>
             <w:pPr>
+              <w:spacing w:line="360" w:lineRule="auto"/>
               <w:cnfStyle w:val="100000000000" w:firstRow="1" w:lastRow="0" w:firstColumn="0" w:lastColumn="0" w:oddVBand="0" w:evenVBand="0" w:oddHBand="0" w:evenHBand="0" w:firstRowFirstColumn="0" w:firstRowLastColumn="0" w:lastRowFirstColumn="0" w:lastRowLastColumn="0"/>
               <w:rPr>
                 <w:sz w:val="24"/>
@@ -111,6 +113,7 @@
           </w:tcPr>
           <w:p>
             <w:pPr>
+              <w:spacing w:line="360" w:lineRule="auto"/>
               <w:cnfStyle w:val="100000000000" w:firstRow="1" w:lastRow="0" w:firstColumn="0" w:lastColumn="0" w:oddVBand="0" w:evenVBand="0" w:oddHBand="0" w:evenHBand="0" w:firstRowFirstColumn="0" w:firstRowLastColumn="0" w:lastRowFirstColumn="0" w:lastRowLastColumn="0"/>
               <w:rPr>
                 <w:sz w:val="24"/>
@@ -128,9 +131,6 @@
         </w:tc>
       </w:tr>
       <w:tr>
-        <w:trPr>
-          <w:cnfStyle w:val="000000100000" w:firstRow="0" w:lastRow="0" w:firstColumn="0" w:lastColumn="0" w:oddVBand="0" w:evenVBand="0" w:oddHBand="1" w:evenHBand="0" w:firstRowFirstColumn="0" w:firstRowLastColumn="0" w:lastRowFirstColumn="0" w:lastRowLastColumn="0"/>
-        </w:trPr>
         <w:tc>
           <w:tcPr>
             <w:cnfStyle w:val="001000000000" w:firstRow="0" w:lastRow="0" w:firstColumn="1" w:lastColumn="0" w:oddVBand="0" w:evenVBand="0" w:oddHBand="0" w:evenHBand="0" w:firstRowFirstColumn="0" w:firstRowLastColumn="0" w:lastRowFirstColumn="0" w:lastRowLastColumn="0"/>
@@ -138,6 +138,7 @@
           </w:tcPr>
           <w:p>
             <w:pPr>
+              <w:spacing w:line="360" w:lineRule="auto"/>
               <w:rPr>
                 <w:sz w:val="24"/>
                 <w:szCs w:val="24"/>
@@ -158,12 +159,21 @@
           </w:tcPr>
           <w:p>
             <w:pPr>
-              <w:cnfStyle w:val="000000100000" w:firstRow="0" w:lastRow="0" w:firstColumn="0" w:lastColumn="0" w:oddVBand="0" w:evenVBand="0" w:oddHBand="1" w:evenHBand="0" w:firstRowFirstColumn="0" w:firstRowLastColumn="0" w:lastRowFirstColumn="0" w:lastRowLastColumn="0"/>
-              <w:rPr>
-                <w:sz w:val="24"/>
-                <w:szCs w:val="24"/>
-              </w:rPr>
-            </w:pPr>
+              <w:spacing w:line="360" w:lineRule="auto"/>
+              <w:cnfStyle w:val="000000000000" w:firstRow="0" w:lastRow="0" w:firstColumn="0" w:lastColumn="0" w:oddVBand="0" w:evenVBand="0" w:oddHBand="0" w:evenHBand="0" w:firstRowFirstColumn="0" w:firstRowLastColumn="0" w:lastRowFirstColumn="0" w:lastRowLastColumn="0"/>
+              <w:rPr>
+                <w:sz w:val="24"/>
+                <w:szCs w:val="24"/>
+              </w:rPr>
+            </w:pPr>
+            <w:r>
+              <w:rPr>
+                <w:rFonts w:ascii="Arial" w:hAnsi="Arial" w:cs="Arial"/>
+                <w:sz w:val="24"/>
+                <w:szCs w:val="24"/>
+              </w:rPr>
+              <w:t>[Joseph] did not know her till she had brought forth her firstborn Son. And he called His name ___________.</w:t>
+            </w:r>
           </w:p>
         </w:tc>
         <w:tc>
@@ -172,7 +182,8 @@
           </w:tcPr>
           <w:p>
             <w:pPr>
-              <w:cnfStyle w:val="000000100000" w:firstRow="0" w:lastRow="0" w:firstColumn="0" w:lastColumn="0" w:oddVBand="0" w:evenVBand="0" w:oddHBand="1" w:evenHBand="0" w:firstRowFirstColumn="0" w:firstRowLastColumn="0" w:lastRowFirstColumn="0" w:lastRowLastColumn="0"/>
+              <w:spacing w:line="360" w:lineRule="auto"/>
+              <w:cnfStyle w:val="000000000000" w:firstRow="0" w:lastRow="0" w:firstColumn="0" w:lastColumn="0" w:oddVBand="0" w:evenVBand="0" w:oddHBand="0" w:evenHBand="0" w:firstRowFirstColumn="0" w:firstRowLastColumn="0" w:lastRowFirstColumn="0" w:lastRowLastColumn="0"/>
               <w:rPr>
                 <w:sz w:val="24"/>
                 <w:szCs w:val="24"/>
@@ -186,7 +197,8 @@
           </w:tcPr>
           <w:p>
             <w:pPr>
-              <w:cnfStyle w:val="000000100000" w:firstRow="0" w:lastRow="0" w:firstColumn="0" w:lastColumn="0" w:oddVBand="0" w:evenVBand="0" w:oddHBand="1" w:evenHBand="0" w:firstRowFirstColumn="0" w:firstRowLastColumn="0" w:lastRowFirstColumn="0" w:lastRowLastColumn="0"/>
+              <w:spacing w:line="360" w:lineRule="auto"/>
+              <w:cnfStyle w:val="000000000000" w:firstRow="0" w:lastRow="0" w:firstColumn="0" w:lastColumn="0" w:oddVBand="0" w:evenVBand="0" w:oddHBand="0" w:evenHBand="0" w:firstRowFirstColumn="0" w:firstRowLastColumn="0" w:lastRowFirstColumn="0" w:lastRowLastColumn="0"/>
               <w:rPr>
                 <w:sz w:val="24"/>
                 <w:szCs w:val="24"/>
@@ -200,7 +212,8 @@
           </w:tcPr>
           <w:p>
             <w:pPr>
-              <w:cnfStyle w:val="000000100000" w:firstRow="0" w:lastRow="0" w:firstColumn="0" w:lastColumn="0" w:oddVBand="0" w:evenVBand="0" w:oddHBand="1" w:evenHBand="0" w:firstRowFirstColumn="0" w:firstRowLastColumn="0" w:lastRowFirstColumn="0" w:lastRowLastColumn="0"/>
+              <w:spacing w:line="360" w:lineRule="auto"/>
+              <w:cnfStyle w:val="000000000000" w:firstRow="0" w:lastRow="0" w:firstColumn="0" w:lastColumn="0" w:oddVBand="0" w:evenVBand="0" w:oddHBand="0" w:evenHBand="0" w:firstRowFirstColumn="0" w:firstRowLastColumn="0" w:lastRowFirstColumn="0" w:lastRowLastColumn="0"/>
               <w:rPr>
                 <w:sz w:val="24"/>
                 <w:szCs w:val="24"/>
@@ -217,24 +230,18 @@
           </w:tcPr>
           <w:p>
             <w:pPr>
-              <w:rPr>
-                <w:sz w:val="24"/>
-                <w:szCs w:val="24"/>
-              </w:rPr>
-            </w:pPr>
-            <w:r>
-              <w:rPr>
-                <w:sz w:val="24"/>
-                <w:szCs w:val="24"/>
-              </w:rPr>
-              <w:t>Nov 2</w:t>
-            </w:r>
-            <w:r>
-              <w:rPr>
-                <w:sz w:val="24"/>
-                <w:szCs w:val="24"/>
-              </w:rPr>
-              <w:t>6</w:t>
+              <w:spacing w:line="360" w:lineRule="auto"/>
+              <w:rPr>
+                <w:sz w:val="24"/>
+                <w:szCs w:val="24"/>
+              </w:rPr>
+            </w:pPr>
+            <w:r>
+              <w:rPr>
+                <w:sz w:val="24"/>
+                <w:szCs w:val="24"/>
+              </w:rPr>
+              <w:t>Nov 26</w:t>
             </w:r>
           </w:p>
         </w:tc>
@@ -244,12 +251,39 @@
           </w:tcPr>
           <w:p>
             <w:pPr>
-              <w:cnfStyle w:val="000000000000" w:firstRow="0" w:lastRow="0" w:firstColumn="0" w:lastColumn="0" w:oddVBand="0" w:evenVBand="0" w:oddHBand="0" w:evenHBand="0" w:firstRowFirstColumn="0" w:firstRowLastColumn="0" w:lastRowFirstColumn="0" w:lastRowLastColumn="0"/>
-              <w:rPr>
-                <w:sz w:val="24"/>
-                <w:szCs w:val="24"/>
-              </w:rPr>
-            </w:pPr>
+              <w:spacing w:line="360" w:lineRule="auto"/>
+              <w:cnfStyle w:val="000000000000" w:firstRow="0" w:lastRow="0" w:firstColumn="0" w:lastColumn="0" w:oddVBand="0" w:evenVBand="0" w:oddHBand="0" w:evenHBand="0" w:firstRowFirstColumn="0" w:firstRowLastColumn="0" w:lastRowFirstColumn="0" w:lastRowLastColumn="0"/>
+              <w:rPr>
+                <w:sz w:val="24"/>
+                <w:szCs w:val="24"/>
+              </w:rPr>
+            </w:pPr>
+            <w:r>
+              <w:rPr>
+                <w:rFonts w:ascii="Arial" w:hAnsi="Arial" w:cs="Arial"/>
+                <w:sz w:val="24"/>
+                <w:szCs w:val="24"/>
+              </w:rPr>
+              <w:t xml:space="preserve">And Mary said: My soul magnifies the Lord, </w:t>
+            </w:r>
+            <w:proofErr w:type="gramStart"/>
+            <w:r>
+              <w:rPr>
+                <w:rFonts w:ascii="Arial" w:hAnsi="Arial" w:cs="Arial"/>
+                <w:sz w:val="24"/>
+                <w:szCs w:val="24"/>
+              </w:rPr>
+              <w:t>And</w:t>
+            </w:r>
+            <w:proofErr w:type="gramEnd"/>
+            <w:r>
+              <w:rPr>
+                <w:rFonts w:ascii="Arial" w:hAnsi="Arial" w:cs="Arial"/>
+                <w:sz w:val="24"/>
+                <w:szCs w:val="24"/>
+              </w:rPr>
+              <w:t xml:space="preserve"> my spirit has _________ in God my Savior.</w:t>
+            </w:r>
           </w:p>
         </w:tc>
         <w:tc>
@@ -258,6 +292,7 @@
           </w:tcPr>
           <w:p>
             <w:pPr>
+              <w:spacing w:line="360" w:lineRule="auto"/>
               <w:cnfStyle w:val="000000000000" w:firstRow="0" w:lastRow="0" w:firstColumn="0" w:lastColumn="0" w:oddVBand="0" w:evenVBand="0" w:oddHBand="0" w:evenHBand="0" w:firstRowFirstColumn="0" w:firstRowLastColumn="0" w:lastRowFirstColumn="0" w:lastRowLastColumn="0"/>
               <w:rPr>
                 <w:sz w:val="24"/>
@@ -272,6 +307,7 @@
           </w:tcPr>
           <w:p>
             <w:pPr>
+              <w:spacing w:line="360" w:lineRule="auto"/>
               <w:cnfStyle w:val="000000000000" w:firstRow="0" w:lastRow="0" w:firstColumn="0" w:lastColumn="0" w:oddVBand="0" w:evenVBand="0" w:oddHBand="0" w:evenHBand="0" w:firstRowFirstColumn="0" w:firstRowLastColumn="0" w:lastRowFirstColumn="0" w:lastRowLastColumn="0"/>
               <w:rPr>
                 <w:sz w:val="24"/>
@@ -286,6 +322,7 @@
           </w:tcPr>
           <w:p>
             <w:pPr>
+              <w:spacing w:line="360" w:lineRule="auto"/>
               <w:cnfStyle w:val="000000000000" w:firstRow="0" w:lastRow="0" w:firstColumn="0" w:lastColumn="0" w:oddVBand="0" w:evenVBand="0" w:oddHBand="0" w:evenHBand="0" w:firstRowFirstColumn="0" w:firstRowLastColumn="0" w:lastRowFirstColumn="0" w:lastRowLastColumn="0"/>
               <w:rPr>
                 <w:sz w:val="24"/>
@@ -296,9 +333,6 @@
         </w:tc>
       </w:tr>
       <w:tr>
-        <w:trPr>
-          <w:cnfStyle w:val="000000100000" w:firstRow="0" w:lastRow="0" w:firstColumn="0" w:lastColumn="0" w:oddVBand="0" w:evenVBand="0" w:oddHBand="1" w:evenHBand="0" w:firstRowFirstColumn="0" w:firstRowLastColumn="0" w:lastRowFirstColumn="0" w:lastRowLastColumn="0"/>
-        </w:trPr>
         <w:tc>
           <w:tcPr>
             <w:cnfStyle w:val="001000000000" w:firstRow="0" w:lastRow="0" w:firstColumn="1" w:lastColumn="0" w:oddVBand="0" w:evenVBand="0" w:oddHBand="0" w:evenHBand="0" w:firstRowFirstColumn="0" w:firstRowLastColumn="0" w:lastRowFirstColumn="0" w:lastRowLastColumn="0"/>
@@ -306,24 +340,18 @@
           </w:tcPr>
           <w:p>
             <w:pPr>
-              <w:rPr>
-                <w:sz w:val="24"/>
-                <w:szCs w:val="24"/>
-              </w:rPr>
-            </w:pPr>
-            <w:r>
-              <w:rPr>
-                <w:sz w:val="24"/>
-                <w:szCs w:val="24"/>
-              </w:rPr>
-              <w:t>Nov 2</w:t>
-            </w:r>
-            <w:r>
-              <w:rPr>
-                <w:sz w:val="24"/>
-                <w:szCs w:val="24"/>
-              </w:rPr>
-              <w:t>7</w:t>
+              <w:spacing w:line="360" w:lineRule="auto"/>
+              <w:rPr>
+                <w:sz w:val="24"/>
+                <w:szCs w:val="24"/>
+              </w:rPr>
+            </w:pPr>
+            <w:r>
+              <w:rPr>
+                <w:sz w:val="24"/>
+                <w:szCs w:val="24"/>
+              </w:rPr>
+              <w:t>Nov 27</w:t>
             </w:r>
           </w:p>
         </w:tc>
@@ -333,12 +361,39 @@
           </w:tcPr>
           <w:p>
             <w:pPr>
-              <w:cnfStyle w:val="000000100000" w:firstRow="0" w:lastRow="0" w:firstColumn="0" w:lastColumn="0" w:oddVBand="0" w:evenVBand="0" w:oddHBand="1" w:evenHBand="0" w:firstRowFirstColumn="0" w:firstRowLastColumn="0" w:lastRowFirstColumn="0" w:lastRowLastColumn="0"/>
-              <w:rPr>
-                <w:sz w:val="24"/>
-                <w:szCs w:val="24"/>
-              </w:rPr>
-            </w:pPr>
+              <w:spacing w:line="360" w:lineRule="auto"/>
+              <w:cnfStyle w:val="000000000000" w:firstRow="0" w:lastRow="0" w:firstColumn="0" w:lastColumn="0" w:oddVBand="0" w:evenVBand="0" w:oddHBand="0" w:evenHBand="0" w:firstRowFirstColumn="0" w:firstRowLastColumn="0" w:lastRowFirstColumn="0" w:lastRowLastColumn="0"/>
+              <w:rPr>
+                <w:sz w:val="24"/>
+                <w:szCs w:val="24"/>
+              </w:rPr>
+            </w:pPr>
+            <w:r>
+              <w:rPr>
+                <w:rFonts w:ascii="Arial" w:hAnsi="Arial" w:cs="Arial"/>
+                <w:sz w:val="24"/>
+                <w:szCs w:val="24"/>
+              </w:rPr>
+              <w:t xml:space="preserve">Blessed are you among </w:t>
+            </w:r>
+            <w:proofErr w:type="gramStart"/>
+            <w:r>
+              <w:rPr>
+                <w:rFonts w:ascii="Arial" w:hAnsi="Arial" w:cs="Arial"/>
+                <w:sz w:val="24"/>
+                <w:szCs w:val="24"/>
+              </w:rPr>
+              <w:t>women, and</w:t>
+            </w:r>
+            <w:proofErr w:type="gramEnd"/>
+            <w:r>
+              <w:rPr>
+                <w:rFonts w:ascii="Arial" w:hAnsi="Arial" w:cs="Arial"/>
+                <w:sz w:val="24"/>
+                <w:szCs w:val="24"/>
+              </w:rPr>
+              <w:t xml:space="preserve"> blessed is the __________ of your womb!</w:t>
+            </w:r>
           </w:p>
         </w:tc>
         <w:tc>
@@ -347,7 +402,8 @@
           </w:tcPr>
           <w:p>
             <w:pPr>
-              <w:cnfStyle w:val="000000100000" w:firstRow="0" w:lastRow="0" w:firstColumn="0" w:lastColumn="0" w:oddVBand="0" w:evenVBand="0" w:oddHBand="1" w:evenHBand="0" w:firstRowFirstColumn="0" w:firstRowLastColumn="0" w:lastRowFirstColumn="0" w:lastRowLastColumn="0"/>
+              <w:spacing w:line="360" w:lineRule="auto"/>
+              <w:cnfStyle w:val="000000000000" w:firstRow="0" w:lastRow="0" w:firstColumn="0" w:lastColumn="0" w:oddVBand="0" w:evenVBand="0" w:oddHBand="0" w:evenHBand="0" w:firstRowFirstColumn="0" w:firstRowLastColumn="0" w:lastRowFirstColumn="0" w:lastRowLastColumn="0"/>
               <w:rPr>
                 <w:sz w:val="24"/>
                 <w:szCs w:val="24"/>
@@ -361,7 +417,8 @@
           </w:tcPr>
           <w:p>
             <w:pPr>
-              <w:cnfStyle w:val="000000100000" w:firstRow="0" w:lastRow="0" w:firstColumn="0" w:lastColumn="0" w:oddVBand="0" w:evenVBand="0" w:oddHBand="1" w:evenHBand="0" w:firstRowFirstColumn="0" w:firstRowLastColumn="0" w:lastRowFirstColumn="0" w:lastRowLastColumn="0"/>
+              <w:spacing w:line="360" w:lineRule="auto"/>
+              <w:cnfStyle w:val="000000000000" w:firstRow="0" w:lastRow="0" w:firstColumn="0" w:lastColumn="0" w:oddVBand="0" w:evenVBand="0" w:oddHBand="0" w:evenHBand="0" w:firstRowFirstColumn="0" w:firstRowLastColumn="0" w:lastRowFirstColumn="0" w:lastRowLastColumn="0"/>
               <w:rPr>
                 <w:sz w:val="24"/>
                 <w:szCs w:val="24"/>
@@ -375,7 +432,8 @@
           </w:tcPr>
           <w:p>
             <w:pPr>
-              <w:cnfStyle w:val="000000100000" w:firstRow="0" w:lastRow="0" w:firstColumn="0" w:lastColumn="0" w:oddVBand="0" w:evenVBand="0" w:oddHBand="1" w:evenHBand="0" w:firstRowFirstColumn="0" w:firstRowLastColumn="0" w:lastRowFirstColumn="0" w:lastRowLastColumn="0"/>
+              <w:spacing w:line="360" w:lineRule="auto"/>
+              <w:cnfStyle w:val="000000000000" w:firstRow="0" w:lastRow="0" w:firstColumn="0" w:lastColumn="0" w:oddVBand="0" w:evenVBand="0" w:oddHBand="0" w:evenHBand="0" w:firstRowFirstColumn="0" w:firstRowLastColumn="0" w:lastRowFirstColumn="0" w:lastRowLastColumn="0"/>
               <w:rPr>
                 <w:sz w:val="24"/>
                 <w:szCs w:val="24"/>
@@ -392,24 +450,18 @@
           </w:tcPr>
           <w:p>
             <w:pPr>
-              <w:rPr>
-                <w:sz w:val="24"/>
-                <w:szCs w:val="24"/>
-              </w:rPr>
-            </w:pPr>
-            <w:r>
-              <w:rPr>
-                <w:sz w:val="24"/>
-                <w:szCs w:val="24"/>
-              </w:rPr>
-              <w:t>Nov 2</w:t>
-            </w:r>
-            <w:r>
-              <w:rPr>
-                <w:sz w:val="24"/>
-                <w:szCs w:val="24"/>
-              </w:rPr>
-              <w:t>8</w:t>
+              <w:spacing w:line="360" w:lineRule="auto"/>
+              <w:rPr>
+                <w:sz w:val="24"/>
+                <w:szCs w:val="24"/>
+              </w:rPr>
+            </w:pPr>
+            <w:r>
+              <w:rPr>
+                <w:sz w:val="24"/>
+                <w:szCs w:val="24"/>
+              </w:rPr>
+              <w:t>Nov 28</w:t>
             </w:r>
           </w:p>
         </w:tc>
@@ -419,12 +471,21 @@
           </w:tcPr>
           <w:p>
             <w:pPr>
-              <w:cnfStyle w:val="000000000000" w:firstRow="0" w:lastRow="0" w:firstColumn="0" w:lastColumn="0" w:oddVBand="0" w:evenVBand="0" w:oddHBand="0" w:evenHBand="0" w:firstRowFirstColumn="0" w:firstRowLastColumn="0" w:lastRowFirstColumn="0" w:lastRowLastColumn="0"/>
-              <w:rPr>
-                <w:sz w:val="24"/>
-                <w:szCs w:val="24"/>
-              </w:rPr>
-            </w:pPr>
+              <w:spacing w:line="360" w:lineRule="auto"/>
+              <w:cnfStyle w:val="000000000000" w:firstRow="0" w:lastRow="0" w:firstColumn="0" w:lastColumn="0" w:oddVBand="0" w:evenVBand="0" w:oddHBand="0" w:evenHBand="0" w:firstRowFirstColumn="0" w:firstRowLastColumn="0" w:lastRowFirstColumn="0" w:lastRowLastColumn="0"/>
+              <w:rPr>
+                <w:sz w:val="24"/>
+                <w:szCs w:val="24"/>
+              </w:rPr>
+            </w:pPr>
+            <w:r>
+              <w:rPr>
+                <w:rFonts w:ascii="Arial" w:hAnsi="Arial" w:cs="Arial"/>
+                <w:sz w:val="24"/>
+                <w:szCs w:val="24"/>
+              </w:rPr>
+              <w:t>But why is this granted to me, that the ___________ of my Lord should come to me?</w:t>
+            </w:r>
           </w:p>
         </w:tc>
         <w:tc>
@@ -433,6 +494,7 @@
           </w:tcPr>
           <w:p>
             <w:pPr>
+              <w:spacing w:line="360" w:lineRule="auto"/>
               <w:cnfStyle w:val="000000000000" w:firstRow="0" w:lastRow="0" w:firstColumn="0" w:lastColumn="0" w:oddVBand="0" w:evenVBand="0" w:oddHBand="0" w:evenHBand="0" w:firstRowFirstColumn="0" w:firstRowLastColumn="0" w:lastRowFirstColumn="0" w:lastRowLastColumn="0"/>
               <w:rPr>
                 <w:sz w:val="24"/>
@@ -447,6 +509,7 @@
           </w:tcPr>
           <w:p>
             <w:pPr>
+              <w:spacing w:line="360" w:lineRule="auto"/>
               <w:cnfStyle w:val="000000000000" w:firstRow="0" w:lastRow="0" w:firstColumn="0" w:lastColumn="0" w:oddVBand="0" w:evenVBand="0" w:oddHBand="0" w:evenHBand="0" w:firstRowFirstColumn="0" w:firstRowLastColumn="0" w:lastRowFirstColumn="0" w:lastRowLastColumn="0"/>
               <w:rPr>
                 <w:sz w:val="24"/>
@@ -461,6 +524,7 @@
           </w:tcPr>
           <w:p>
             <w:pPr>
+              <w:spacing w:line="360" w:lineRule="auto"/>
               <w:cnfStyle w:val="000000000000" w:firstRow="0" w:lastRow="0" w:firstColumn="0" w:lastColumn="0" w:oddVBand="0" w:evenVBand="0" w:oddHBand="0" w:evenHBand="0" w:firstRowFirstColumn="0" w:firstRowLastColumn="0" w:lastRowFirstColumn="0" w:lastRowLastColumn="0"/>
               <w:rPr>
                 <w:sz w:val="24"/>
@@ -471,9 +535,6 @@
         </w:tc>
       </w:tr>
       <w:tr>
-        <w:trPr>
-          <w:cnfStyle w:val="000000100000" w:firstRow="0" w:lastRow="0" w:firstColumn="0" w:lastColumn="0" w:oddVBand="0" w:evenVBand="0" w:oddHBand="1" w:evenHBand="0" w:firstRowFirstColumn="0" w:firstRowLastColumn="0" w:lastRowFirstColumn="0" w:lastRowLastColumn="0"/>
-        </w:trPr>
         <w:tc>
           <w:tcPr>
             <w:cnfStyle w:val="001000000000" w:firstRow="0" w:lastRow="0" w:firstColumn="1" w:lastColumn="0" w:oddVBand="0" w:evenVBand="0" w:oddHBand="0" w:evenHBand="0" w:firstRowFirstColumn="0" w:firstRowLastColumn="0" w:lastRowFirstColumn="0" w:lastRowLastColumn="0"/>
@@ -481,24 +542,18 @@
           </w:tcPr>
           <w:p>
             <w:pPr>
-              <w:rPr>
-                <w:sz w:val="24"/>
-                <w:szCs w:val="24"/>
-              </w:rPr>
-            </w:pPr>
-            <w:r>
-              <w:rPr>
-                <w:sz w:val="24"/>
-                <w:szCs w:val="24"/>
-              </w:rPr>
-              <w:t>Nov 2</w:t>
-            </w:r>
-            <w:r>
-              <w:rPr>
-                <w:sz w:val="24"/>
-                <w:szCs w:val="24"/>
-              </w:rPr>
-              <w:t>9</w:t>
+              <w:spacing w:line="360" w:lineRule="auto"/>
+              <w:rPr>
+                <w:sz w:val="24"/>
+                <w:szCs w:val="24"/>
+              </w:rPr>
+            </w:pPr>
+            <w:r>
+              <w:rPr>
+                <w:sz w:val="24"/>
+                <w:szCs w:val="24"/>
+              </w:rPr>
+              <w:t>Nov 29</w:t>
             </w:r>
           </w:p>
         </w:tc>
@@ -508,12 +563,39 @@
           </w:tcPr>
           <w:p>
             <w:pPr>
-              <w:cnfStyle w:val="000000100000" w:firstRow="0" w:lastRow="0" w:firstColumn="0" w:lastColumn="0" w:oddVBand="0" w:evenVBand="0" w:oddHBand="1" w:evenHBand="0" w:firstRowFirstColumn="0" w:firstRowLastColumn="0" w:lastRowFirstColumn="0" w:lastRowLastColumn="0"/>
-              <w:rPr>
-                <w:sz w:val="24"/>
-                <w:szCs w:val="24"/>
-              </w:rPr>
-            </w:pPr>
+              <w:spacing w:line="360" w:lineRule="auto"/>
+              <w:cnfStyle w:val="000000000000" w:firstRow="0" w:lastRow="0" w:firstColumn="0" w:lastColumn="0" w:oddVBand="0" w:evenVBand="0" w:oddHBand="0" w:evenHBand="0" w:firstRowFirstColumn="0" w:firstRowLastColumn="0" w:lastRowFirstColumn="0" w:lastRowLastColumn="0"/>
+              <w:rPr>
+                <w:sz w:val="24"/>
+                <w:szCs w:val="24"/>
+              </w:rPr>
+            </w:pPr>
+            <w:r>
+              <w:rPr>
+                <w:rFonts w:ascii="Arial" w:hAnsi="Arial" w:cs="Arial"/>
+                <w:sz w:val="24"/>
+                <w:szCs w:val="24"/>
+              </w:rPr>
+              <w:t>And behold, you will conceive in your womb and bring forth a _________</w:t>
+            </w:r>
+            <w:proofErr w:type="gramStart"/>
+            <w:r>
+              <w:rPr>
+                <w:rFonts w:ascii="Arial" w:hAnsi="Arial" w:cs="Arial"/>
+                <w:sz w:val="24"/>
+                <w:szCs w:val="24"/>
+              </w:rPr>
+              <w:t>_, and</w:t>
+            </w:r>
+            <w:proofErr w:type="gramEnd"/>
+            <w:r>
+              <w:rPr>
+                <w:rFonts w:ascii="Arial" w:hAnsi="Arial" w:cs="Arial"/>
+                <w:sz w:val="24"/>
+                <w:szCs w:val="24"/>
+              </w:rPr>
+              <w:t xml:space="preserve"> shall call His name Jesus.</w:t>
+            </w:r>
           </w:p>
         </w:tc>
         <w:tc>
@@ -522,7 +604,8 @@
           </w:tcPr>
           <w:p>
             <w:pPr>
-              <w:cnfStyle w:val="000000100000" w:firstRow="0" w:lastRow="0" w:firstColumn="0" w:lastColumn="0" w:oddVBand="0" w:evenVBand="0" w:oddHBand="1" w:evenHBand="0" w:firstRowFirstColumn="0" w:firstRowLastColumn="0" w:lastRowFirstColumn="0" w:lastRowLastColumn="0"/>
+              <w:spacing w:line="360" w:lineRule="auto"/>
+              <w:cnfStyle w:val="000000000000" w:firstRow="0" w:lastRow="0" w:firstColumn="0" w:lastColumn="0" w:oddVBand="0" w:evenVBand="0" w:oddHBand="0" w:evenHBand="0" w:firstRowFirstColumn="0" w:firstRowLastColumn="0" w:lastRowFirstColumn="0" w:lastRowLastColumn="0"/>
               <w:rPr>
                 <w:sz w:val="24"/>
                 <w:szCs w:val="24"/>
@@ -536,7 +619,8 @@
           </w:tcPr>
           <w:p>
             <w:pPr>
-              <w:cnfStyle w:val="000000100000" w:firstRow="0" w:lastRow="0" w:firstColumn="0" w:lastColumn="0" w:oddVBand="0" w:evenVBand="0" w:oddHBand="1" w:evenHBand="0" w:firstRowFirstColumn="0" w:firstRowLastColumn="0" w:lastRowFirstColumn="0" w:lastRowLastColumn="0"/>
+              <w:spacing w:line="360" w:lineRule="auto"/>
+              <w:cnfStyle w:val="000000000000" w:firstRow="0" w:lastRow="0" w:firstColumn="0" w:lastColumn="0" w:oddVBand="0" w:evenVBand="0" w:oddHBand="0" w:evenHBand="0" w:firstRowFirstColumn="0" w:firstRowLastColumn="0" w:lastRowFirstColumn="0" w:lastRowLastColumn="0"/>
               <w:rPr>
                 <w:sz w:val="24"/>
                 <w:szCs w:val="24"/>
@@ -550,7 +634,8 @@
           </w:tcPr>
           <w:p>
             <w:pPr>
-              <w:cnfStyle w:val="000000100000" w:firstRow="0" w:lastRow="0" w:firstColumn="0" w:lastColumn="0" w:oddVBand="0" w:evenVBand="0" w:oddHBand="1" w:evenHBand="0" w:firstRowFirstColumn="0" w:firstRowLastColumn="0" w:lastRowFirstColumn="0" w:lastRowLastColumn="0"/>
+              <w:spacing w:line="360" w:lineRule="auto"/>
+              <w:cnfStyle w:val="000000000000" w:firstRow="0" w:lastRow="0" w:firstColumn="0" w:lastColumn="0" w:oddVBand="0" w:evenVBand="0" w:oddHBand="0" w:evenHBand="0" w:firstRowFirstColumn="0" w:firstRowLastColumn="0" w:lastRowFirstColumn="0" w:lastRowLastColumn="0"/>
               <w:rPr>
                 <w:sz w:val="24"/>
                 <w:szCs w:val="24"/>
@@ -567,24 +652,18 @@
           </w:tcPr>
           <w:p>
             <w:pPr>
-              <w:rPr>
-                <w:sz w:val="24"/>
-                <w:szCs w:val="24"/>
-              </w:rPr>
-            </w:pPr>
-            <w:r>
-              <w:rPr>
-                <w:sz w:val="24"/>
-                <w:szCs w:val="24"/>
-              </w:rPr>
-              <w:t xml:space="preserve">Nov </w:t>
-            </w:r>
-            <w:r>
-              <w:rPr>
-                <w:sz w:val="24"/>
-                <w:szCs w:val="24"/>
-              </w:rPr>
-              <w:t>30</w:t>
+              <w:spacing w:line="360" w:lineRule="auto"/>
+              <w:rPr>
+                <w:sz w:val="24"/>
+                <w:szCs w:val="24"/>
+              </w:rPr>
+            </w:pPr>
+            <w:r>
+              <w:rPr>
+                <w:sz w:val="24"/>
+                <w:szCs w:val="24"/>
+              </w:rPr>
+              <w:t>Nov 30</w:t>
             </w:r>
           </w:p>
         </w:tc>
@@ -594,12 +673,39 @@
           </w:tcPr>
           <w:p>
             <w:pPr>
-              <w:cnfStyle w:val="000000000000" w:firstRow="0" w:lastRow="0" w:firstColumn="0" w:lastColumn="0" w:oddVBand="0" w:evenVBand="0" w:oddHBand="0" w:evenHBand="0" w:firstRowFirstColumn="0" w:firstRowLastColumn="0" w:lastRowFirstColumn="0" w:lastRowLastColumn="0"/>
-              <w:rPr>
-                <w:sz w:val="24"/>
-                <w:szCs w:val="24"/>
-              </w:rPr>
-            </w:pPr>
+              <w:spacing w:line="360" w:lineRule="auto"/>
+              <w:cnfStyle w:val="000000000000" w:firstRow="0" w:lastRow="0" w:firstColumn="0" w:lastColumn="0" w:oddVBand="0" w:evenVBand="0" w:oddHBand="0" w:evenHBand="0" w:firstRowFirstColumn="0" w:firstRowLastColumn="0" w:lastRowFirstColumn="0" w:lastRowLastColumn="0"/>
+              <w:rPr>
+                <w:sz w:val="24"/>
+                <w:szCs w:val="24"/>
+              </w:rPr>
+            </w:pPr>
+            <w:r>
+              <w:rPr>
+                <w:rFonts w:ascii="Arial" w:hAnsi="Arial" w:cs="Arial"/>
+                <w:sz w:val="24"/>
+                <w:szCs w:val="24"/>
+              </w:rPr>
+              <w:t xml:space="preserve">He will be </w:t>
+            </w:r>
+            <w:proofErr w:type="gramStart"/>
+            <w:r>
+              <w:rPr>
+                <w:rFonts w:ascii="Arial" w:hAnsi="Arial" w:cs="Arial"/>
+                <w:sz w:val="24"/>
+                <w:szCs w:val="24"/>
+              </w:rPr>
+              <w:t>great, and</w:t>
+            </w:r>
+            <w:proofErr w:type="gramEnd"/>
+            <w:r>
+              <w:rPr>
+                <w:rFonts w:ascii="Arial" w:hAnsi="Arial" w:cs="Arial"/>
+                <w:sz w:val="24"/>
+                <w:szCs w:val="24"/>
+              </w:rPr>
+              <w:t xml:space="preserve"> will be called the Son of the Highest; and the Lord God will give Him the throne of His father ____________.</w:t>
+            </w:r>
           </w:p>
         </w:tc>
         <w:tc>
@@ -608,6 +714,7 @@
           </w:tcPr>
           <w:p>
             <w:pPr>
+              <w:spacing w:line="360" w:lineRule="auto"/>
               <w:cnfStyle w:val="000000000000" w:firstRow="0" w:lastRow="0" w:firstColumn="0" w:lastColumn="0" w:oddVBand="0" w:evenVBand="0" w:oddHBand="0" w:evenHBand="0" w:firstRowFirstColumn="0" w:firstRowLastColumn="0" w:lastRowFirstColumn="0" w:lastRowLastColumn="0"/>
               <w:rPr>
                 <w:sz w:val="24"/>
@@ -622,6 +729,7 @@
           </w:tcPr>
           <w:p>
             <w:pPr>
+              <w:spacing w:line="360" w:lineRule="auto"/>
               <w:cnfStyle w:val="000000000000" w:firstRow="0" w:lastRow="0" w:firstColumn="0" w:lastColumn="0" w:oddVBand="0" w:evenVBand="0" w:oddHBand="0" w:evenHBand="0" w:firstRowFirstColumn="0" w:firstRowLastColumn="0" w:lastRowFirstColumn="0" w:lastRowLastColumn="0"/>
               <w:rPr>
                 <w:sz w:val="24"/>
@@ -636,6 +744,7 @@
           </w:tcPr>
           <w:p>
             <w:pPr>
+              <w:spacing w:line="360" w:lineRule="auto"/>
               <w:cnfStyle w:val="000000000000" w:firstRow="0" w:lastRow="0" w:firstColumn="0" w:lastColumn="0" w:oddVBand="0" w:evenVBand="0" w:oddHBand="0" w:evenHBand="0" w:firstRowFirstColumn="0" w:firstRowLastColumn="0" w:lastRowFirstColumn="0" w:lastRowLastColumn="0"/>
               <w:rPr>
                 <w:sz w:val="24"/>
@@ -646,9 +755,6 @@
         </w:tc>
       </w:tr>
       <w:tr>
-        <w:trPr>
-          <w:cnfStyle w:val="000000100000" w:firstRow="0" w:lastRow="0" w:firstColumn="0" w:lastColumn="0" w:oddVBand="0" w:evenVBand="0" w:oddHBand="1" w:evenHBand="0" w:firstRowFirstColumn="0" w:firstRowLastColumn="0" w:lastRowFirstColumn="0" w:lastRowLastColumn="0"/>
-        </w:trPr>
         <w:tc>
           <w:tcPr>
             <w:cnfStyle w:val="001000000000" w:firstRow="0" w:lastRow="0" w:firstColumn="1" w:lastColumn="0" w:oddVBand="0" w:evenVBand="0" w:oddHBand="0" w:evenHBand="0" w:firstRowFirstColumn="0" w:firstRowLastColumn="0" w:lastRowFirstColumn="0" w:lastRowLastColumn="0"/>
@@ -656,6 +762,7 @@
           </w:tcPr>
           <w:p>
             <w:pPr>
+              <w:spacing w:line="360" w:lineRule="auto"/>
               <w:rPr>
                 <w:sz w:val="24"/>
                 <w:szCs w:val="24"/>
@@ -676,12 +783,21 @@
           </w:tcPr>
           <w:p>
             <w:pPr>
-              <w:cnfStyle w:val="000000100000" w:firstRow="0" w:lastRow="0" w:firstColumn="0" w:lastColumn="0" w:oddVBand="0" w:evenVBand="0" w:oddHBand="1" w:evenHBand="0" w:firstRowFirstColumn="0" w:firstRowLastColumn="0" w:lastRowFirstColumn="0" w:lastRowLastColumn="0"/>
-              <w:rPr>
-                <w:sz w:val="24"/>
-                <w:szCs w:val="24"/>
-              </w:rPr>
-            </w:pPr>
+              <w:spacing w:line="360" w:lineRule="auto"/>
+              <w:cnfStyle w:val="000000000000" w:firstRow="0" w:lastRow="0" w:firstColumn="0" w:lastColumn="0" w:oddVBand="0" w:evenVBand="0" w:oddHBand="0" w:evenHBand="0" w:firstRowFirstColumn="0" w:firstRowLastColumn="0" w:lastRowFirstColumn="0" w:lastRowLastColumn="0"/>
+              <w:rPr>
+                <w:sz w:val="24"/>
+                <w:szCs w:val="24"/>
+              </w:rPr>
+            </w:pPr>
+            <w:r>
+              <w:rPr>
+                <w:rFonts w:ascii="Arial" w:hAnsi="Arial" w:cs="Arial"/>
+                <w:sz w:val="24"/>
+                <w:szCs w:val="24"/>
+              </w:rPr>
+              <w:t>The Holy Spirit will come upon you, and the power of the _______________ will overshadow you;</w:t>
+            </w:r>
           </w:p>
         </w:tc>
         <w:tc>
@@ -690,7 +806,8 @@
           </w:tcPr>
           <w:p>
             <w:pPr>
-              <w:cnfStyle w:val="000000100000" w:firstRow="0" w:lastRow="0" w:firstColumn="0" w:lastColumn="0" w:oddVBand="0" w:evenVBand="0" w:oddHBand="1" w:evenHBand="0" w:firstRowFirstColumn="0" w:firstRowLastColumn="0" w:lastRowFirstColumn="0" w:lastRowLastColumn="0"/>
+              <w:spacing w:line="360" w:lineRule="auto"/>
+              <w:cnfStyle w:val="000000000000" w:firstRow="0" w:lastRow="0" w:firstColumn="0" w:lastColumn="0" w:oddVBand="0" w:evenVBand="0" w:oddHBand="0" w:evenHBand="0" w:firstRowFirstColumn="0" w:firstRowLastColumn="0" w:lastRowFirstColumn="0" w:lastRowLastColumn="0"/>
               <w:rPr>
                 <w:sz w:val="24"/>
                 <w:szCs w:val="24"/>
@@ -704,7 +821,8 @@
           </w:tcPr>
           <w:p>
             <w:pPr>
-              <w:cnfStyle w:val="000000100000" w:firstRow="0" w:lastRow="0" w:firstColumn="0" w:lastColumn="0" w:oddVBand="0" w:evenVBand="0" w:oddHBand="1" w:evenHBand="0" w:firstRowFirstColumn="0" w:firstRowLastColumn="0" w:lastRowFirstColumn="0" w:lastRowLastColumn="0"/>
+              <w:spacing w:line="360" w:lineRule="auto"/>
+              <w:cnfStyle w:val="000000000000" w:firstRow="0" w:lastRow="0" w:firstColumn="0" w:lastColumn="0" w:oddVBand="0" w:evenVBand="0" w:oddHBand="0" w:evenHBand="0" w:firstRowFirstColumn="0" w:firstRowLastColumn="0" w:lastRowFirstColumn="0" w:lastRowLastColumn="0"/>
               <w:rPr>
                 <w:sz w:val="24"/>
                 <w:szCs w:val="24"/>
@@ -718,7 +836,8 @@
           </w:tcPr>
           <w:p>
             <w:pPr>
-              <w:cnfStyle w:val="000000100000" w:firstRow="0" w:lastRow="0" w:firstColumn="0" w:lastColumn="0" w:oddVBand="0" w:evenVBand="0" w:oddHBand="1" w:evenHBand="0" w:firstRowFirstColumn="0" w:firstRowLastColumn="0" w:lastRowFirstColumn="0" w:lastRowLastColumn="0"/>
+              <w:spacing w:line="360" w:lineRule="auto"/>
+              <w:cnfStyle w:val="000000000000" w:firstRow="0" w:lastRow="0" w:firstColumn="0" w:lastColumn="0" w:oddVBand="0" w:evenVBand="0" w:oddHBand="0" w:evenHBand="0" w:firstRowFirstColumn="0" w:firstRowLastColumn="0" w:lastRowFirstColumn="0" w:lastRowLastColumn="0"/>
               <w:rPr>
                 <w:sz w:val="24"/>
                 <w:szCs w:val="24"/>
@@ -735,24 +854,18 @@
           </w:tcPr>
           <w:p>
             <w:pPr>
-              <w:rPr>
-                <w:sz w:val="24"/>
-                <w:szCs w:val="24"/>
-              </w:rPr>
-            </w:pPr>
-            <w:r>
-              <w:rPr>
-                <w:sz w:val="24"/>
-                <w:szCs w:val="24"/>
-              </w:rPr>
-              <w:t xml:space="preserve">Dec </w:t>
-            </w:r>
-            <w:r>
-              <w:rPr>
-                <w:sz w:val="24"/>
-                <w:szCs w:val="24"/>
-              </w:rPr>
-              <w:t>2</w:t>
+              <w:spacing w:line="360" w:lineRule="auto"/>
+              <w:rPr>
+                <w:sz w:val="24"/>
+                <w:szCs w:val="24"/>
+              </w:rPr>
+            </w:pPr>
+            <w:r>
+              <w:rPr>
+                <w:sz w:val="24"/>
+                <w:szCs w:val="24"/>
+              </w:rPr>
+              <w:t>Dec 2</w:t>
             </w:r>
           </w:p>
         </w:tc>
@@ -762,12 +875,21 @@
           </w:tcPr>
           <w:p>
             <w:pPr>
-              <w:cnfStyle w:val="000000000000" w:firstRow="0" w:lastRow="0" w:firstColumn="0" w:lastColumn="0" w:oddVBand="0" w:evenVBand="0" w:oddHBand="0" w:evenHBand="0" w:firstRowFirstColumn="0" w:firstRowLastColumn="0" w:lastRowFirstColumn="0" w:lastRowLastColumn="0"/>
-              <w:rPr>
-                <w:sz w:val="24"/>
-                <w:szCs w:val="24"/>
-              </w:rPr>
-            </w:pPr>
+              <w:spacing w:line="360" w:lineRule="auto"/>
+              <w:cnfStyle w:val="000000000000" w:firstRow="0" w:lastRow="0" w:firstColumn="0" w:lastColumn="0" w:oddVBand="0" w:evenVBand="0" w:oddHBand="0" w:evenHBand="0" w:firstRowFirstColumn="0" w:firstRowLastColumn="0" w:lastRowFirstColumn="0" w:lastRowLastColumn="0"/>
+              <w:rPr>
+                <w:sz w:val="24"/>
+                <w:szCs w:val="24"/>
+              </w:rPr>
+            </w:pPr>
+            <w:r>
+              <w:rPr>
+                <w:rFonts w:ascii="Arial" w:hAnsi="Arial" w:cs="Arial"/>
+                <w:sz w:val="24"/>
+                <w:szCs w:val="24"/>
+              </w:rPr>
+              <w:t>For there is born to you this day in the city of David a _____________, who is Christ the Lord.</w:t>
+            </w:r>
           </w:p>
         </w:tc>
         <w:tc>
@@ -776,6 +898,7 @@
           </w:tcPr>
           <w:p>
             <w:pPr>
+              <w:spacing w:line="360" w:lineRule="auto"/>
               <w:cnfStyle w:val="000000000000" w:firstRow="0" w:lastRow="0" w:firstColumn="0" w:lastColumn="0" w:oddVBand="0" w:evenVBand="0" w:oddHBand="0" w:evenHBand="0" w:firstRowFirstColumn="0" w:firstRowLastColumn="0" w:lastRowFirstColumn="0" w:lastRowLastColumn="0"/>
               <w:rPr>
                 <w:sz w:val="24"/>
@@ -790,6 +913,7 @@
           </w:tcPr>
           <w:p>
             <w:pPr>
+              <w:spacing w:line="360" w:lineRule="auto"/>
               <w:cnfStyle w:val="000000000000" w:firstRow="0" w:lastRow="0" w:firstColumn="0" w:lastColumn="0" w:oddVBand="0" w:evenVBand="0" w:oddHBand="0" w:evenHBand="0" w:firstRowFirstColumn="0" w:firstRowLastColumn="0" w:lastRowFirstColumn="0" w:lastRowLastColumn="0"/>
               <w:rPr>
                 <w:sz w:val="24"/>
@@ -804,6 +928,7 @@
           </w:tcPr>
           <w:p>
             <w:pPr>
+              <w:spacing w:line="360" w:lineRule="auto"/>
               <w:cnfStyle w:val="000000000000" w:firstRow="0" w:lastRow="0" w:firstColumn="0" w:lastColumn="0" w:oddVBand="0" w:evenVBand="0" w:oddHBand="0" w:evenHBand="0" w:firstRowFirstColumn="0" w:firstRowLastColumn="0" w:lastRowFirstColumn="0" w:lastRowLastColumn="0"/>
               <w:rPr>
                 <w:sz w:val="24"/>
@@ -814,9 +939,6 @@
         </w:tc>
       </w:tr>
       <w:tr>
-        <w:trPr>
-          <w:cnfStyle w:val="000000100000" w:firstRow="0" w:lastRow="0" w:firstColumn="0" w:lastColumn="0" w:oddVBand="0" w:evenVBand="0" w:oddHBand="1" w:evenHBand="0" w:firstRowFirstColumn="0" w:firstRowLastColumn="0" w:lastRowFirstColumn="0" w:lastRowLastColumn="0"/>
-        </w:trPr>
         <w:tc>
           <w:tcPr>
             <w:cnfStyle w:val="001000000000" w:firstRow="0" w:lastRow="0" w:firstColumn="1" w:lastColumn="0" w:oddVBand="0" w:evenVBand="0" w:oddHBand="0" w:evenHBand="0" w:firstRowFirstColumn="0" w:firstRowLastColumn="0" w:lastRowFirstColumn="0" w:lastRowLastColumn="0"/>
@@ -824,24 +946,18 @@
           </w:tcPr>
           <w:p>
             <w:pPr>
-              <w:rPr>
-                <w:sz w:val="24"/>
-                <w:szCs w:val="24"/>
-              </w:rPr>
-            </w:pPr>
-            <w:r>
-              <w:rPr>
-                <w:sz w:val="24"/>
-                <w:szCs w:val="24"/>
-              </w:rPr>
-              <w:t xml:space="preserve">Dec </w:t>
-            </w:r>
-            <w:r>
-              <w:rPr>
-                <w:sz w:val="24"/>
-                <w:szCs w:val="24"/>
-              </w:rPr>
-              <w:t>3</w:t>
+              <w:spacing w:line="360" w:lineRule="auto"/>
+              <w:rPr>
+                <w:sz w:val="24"/>
+                <w:szCs w:val="24"/>
+              </w:rPr>
+            </w:pPr>
+            <w:r>
+              <w:rPr>
+                <w:sz w:val="24"/>
+                <w:szCs w:val="24"/>
+              </w:rPr>
+              <w:t>Dec 3</w:t>
             </w:r>
           </w:p>
         </w:tc>
@@ -851,12 +967,21 @@
           </w:tcPr>
           <w:p>
             <w:pPr>
-              <w:cnfStyle w:val="000000100000" w:firstRow="0" w:lastRow="0" w:firstColumn="0" w:lastColumn="0" w:oddVBand="0" w:evenVBand="0" w:oddHBand="1" w:evenHBand="0" w:firstRowFirstColumn="0" w:firstRowLastColumn="0" w:lastRowFirstColumn="0" w:lastRowLastColumn="0"/>
-              <w:rPr>
-                <w:sz w:val="24"/>
-                <w:szCs w:val="24"/>
-              </w:rPr>
-            </w:pPr>
+              <w:spacing w:line="360" w:lineRule="auto"/>
+              <w:cnfStyle w:val="000000000000" w:firstRow="0" w:lastRow="0" w:firstColumn="0" w:lastColumn="0" w:oddVBand="0" w:evenVBand="0" w:oddHBand="0" w:evenHBand="0" w:firstRowFirstColumn="0" w:firstRowLastColumn="0" w:lastRowFirstColumn="0" w:lastRowLastColumn="0"/>
+              <w:rPr>
+                <w:sz w:val="24"/>
+                <w:szCs w:val="24"/>
+              </w:rPr>
+            </w:pPr>
+            <w:r>
+              <w:rPr>
+                <w:rFonts w:ascii="Arial" w:hAnsi="Arial" w:cs="Arial"/>
+                <w:sz w:val="24"/>
+                <w:szCs w:val="24"/>
+              </w:rPr>
+              <w:t>The Lord has said to ______, ‘You are My Son, Today I have begotten You</w:t>
+            </w:r>
           </w:p>
         </w:tc>
         <w:tc>
@@ -865,7 +990,8 @@
           </w:tcPr>
           <w:p>
             <w:pPr>
-              <w:cnfStyle w:val="000000100000" w:firstRow="0" w:lastRow="0" w:firstColumn="0" w:lastColumn="0" w:oddVBand="0" w:evenVBand="0" w:oddHBand="1" w:evenHBand="0" w:firstRowFirstColumn="0" w:firstRowLastColumn="0" w:lastRowFirstColumn="0" w:lastRowLastColumn="0"/>
+              <w:spacing w:line="360" w:lineRule="auto"/>
+              <w:cnfStyle w:val="000000000000" w:firstRow="0" w:lastRow="0" w:firstColumn="0" w:lastColumn="0" w:oddVBand="0" w:evenVBand="0" w:oddHBand="0" w:evenHBand="0" w:firstRowFirstColumn="0" w:firstRowLastColumn="0" w:lastRowFirstColumn="0" w:lastRowLastColumn="0"/>
               <w:rPr>
                 <w:sz w:val="24"/>
                 <w:szCs w:val="24"/>
@@ -879,7 +1005,8 @@
           </w:tcPr>
           <w:p>
             <w:pPr>
-              <w:cnfStyle w:val="000000100000" w:firstRow="0" w:lastRow="0" w:firstColumn="0" w:lastColumn="0" w:oddVBand="0" w:evenVBand="0" w:oddHBand="1" w:evenHBand="0" w:firstRowFirstColumn="0" w:firstRowLastColumn="0" w:lastRowFirstColumn="0" w:lastRowLastColumn="0"/>
+              <w:spacing w:line="360" w:lineRule="auto"/>
+              <w:cnfStyle w:val="000000000000" w:firstRow="0" w:lastRow="0" w:firstColumn="0" w:lastColumn="0" w:oddVBand="0" w:evenVBand="0" w:oddHBand="0" w:evenHBand="0" w:firstRowFirstColumn="0" w:firstRowLastColumn="0" w:lastRowFirstColumn="0" w:lastRowLastColumn="0"/>
               <w:rPr>
                 <w:sz w:val="24"/>
                 <w:szCs w:val="24"/>
@@ -893,7 +1020,8 @@
           </w:tcPr>
           <w:p>
             <w:pPr>
-              <w:cnfStyle w:val="000000100000" w:firstRow="0" w:lastRow="0" w:firstColumn="0" w:lastColumn="0" w:oddVBand="0" w:evenVBand="0" w:oddHBand="1" w:evenHBand="0" w:firstRowFirstColumn="0" w:firstRowLastColumn="0" w:lastRowFirstColumn="0" w:lastRowLastColumn="0"/>
+              <w:spacing w:line="360" w:lineRule="auto"/>
+              <w:cnfStyle w:val="000000000000" w:firstRow="0" w:lastRow="0" w:firstColumn="0" w:lastColumn="0" w:oddVBand="0" w:evenVBand="0" w:oddHBand="0" w:evenHBand="0" w:firstRowFirstColumn="0" w:firstRowLastColumn="0" w:lastRowFirstColumn="0" w:lastRowLastColumn="0"/>
               <w:rPr>
                 <w:sz w:val="24"/>
                 <w:szCs w:val="24"/>
@@ -910,24 +1038,18 @@
           </w:tcPr>
           <w:p>
             <w:pPr>
-              <w:rPr>
-                <w:sz w:val="24"/>
-                <w:szCs w:val="24"/>
-              </w:rPr>
-            </w:pPr>
-            <w:r>
-              <w:rPr>
-                <w:sz w:val="24"/>
-                <w:szCs w:val="24"/>
-              </w:rPr>
-              <w:t xml:space="preserve">Dec </w:t>
-            </w:r>
-            <w:r>
-              <w:rPr>
-                <w:sz w:val="24"/>
-                <w:szCs w:val="24"/>
-              </w:rPr>
-              <w:t>4</w:t>
+              <w:spacing w:line="360" w:lineRule="auto"/>
+              <w:rPr>
+                <w:sz w:val="24"/>
+                <w:szCs w:val="24"/>
+              </w:rPr>
+            </w:pPr>
+            <w:r>
+              <w:rPr>
+                <w:sz w:val="24"/>
+                <w:szCs w:val="24"/>
+              </w:rPr>
+              <w:t>Dec 4</w:t>
             </w:r>
           </w:p>
         </w:tc>
@@ -937,12 +1059,39 @@
           </w:tcPr>
           <w:p>
             <w:pPr>
-              <w:cnfStyle w:val="000000000000" w:firstRow="0" w:lastRow="0" w:firstColumn="0" w:lastColumn="0" w:oddVBand="0" w:evenVBand="0" w:oddHBand="0" w:evenHBand="0" w:firstRowFirstColumn="0" w:firstRowLastColumn="0" w:lastRowFirstColumn="0" w:lastRowLastColumn="0"/>
-              <w:rPr>
-                <w:sz w:val="24"/>
-                <w:szCs w:val="24"/>
-              </w:rPr>
-            </w:pPr>
+              <w:spacing w:line="360" w:lineRule="auto"/>
+              <w:cnfStyle w:val="000000000000" w:firstRow="0" w:lastRow="0" w:firstColumn="0" w:lastColumn="0" w:oddVBand="0" w:evenVBand="0" w:oddHBand="0" w:evenHBand="0" w:firstRowFirstColumn="0" w:firstRowLastColumn="0" w:lastRowFirstColumn="0" w:lastRowLastColumn="0"/>
+              <w:rPr>
+                <w:sz w:val="24"/>
+                <w:szCs w:val="24"/>
+              </w:rPr>
+            </w:pPr>
+            <w:r>
+              <w:rPr>
+                <w:rFonts w:ascii="Arial" w:hAnsi="Arial" w:cs="Arial"/>
+                <w:sz w:val="24"/>
+                <w:szCs w:val="24"/>
+              </w:rPr>
+              <w:t xml:space="preserve">Behold, the ____________ shall conceive and bear a </w:t>
+            </w:r>
+            <w:proofErr w:type="gramStart"/>
+            <w:r>
+              <w:rPr>
+                <w:rFonts w:ascii="Arial" w:hAnsi="Arial" w:cs="Arial"/>
+                <w:sz w:val="24"/>
+                <w:szCs w:val="24"/>
+              </w:rPr>
+              <w:t>Son, and</w:t>
+            </w:r>
+            <w:proofErr w:type="gramEnd"/>
+            <w:r>
+              <w:rPr>
+                <w:rFonts w:ascii="Arial" w:hAnsi="Arial" w:cs="Arial"/>
+                <w:sz w:val="24"/>
+                <w:szCs w:val="24"/>
+              </w:rPr>
+              <w:t xml:space="preserve"> shall call His name Immanuel.</w:t>
+            </w:r>
           </w:p>
         </w:tc>
         <w:tc>
@@ -951,6 +1100,7 @@
           </w:tcPr>
           <w:p>
             <w:pPr>
+              <w:spacing w:line="360" w:lineRule="auto"/>
               <w:cnfStyle w:val="000000000000" w:firstRow="0" w:lastRow="0" w:firstColumn="0" w:lastColumn="0" w:oddVBand="0" w:evenVBand="0" w:oddHBand="0" w:evenHBand="0" w:firstRowFirstColumn="0" w:firstRowLastColumn="0" w:lastRowFirstColumn="0" w:lastRowLastColumn="0"/>
               <w:rPr>
                 <w:sz w:val="24"/>
@@ -965,6 +1115,7 @@
           </w:tcPr>
           <w:p>
             <w:pPr>
+              <w:spacing w:line="360" w:lineRule="auto"/>
               <w:cnfStyle w:val="000000000000" w:firstRow="0" w:lastRow="0" w:firstColumn="0" w:lastColumn="0" w:oddVBand="0" w:evenVBand="0" w:oddHBand="0" w:evenHBand="0" w:firstRowFirstColumn="0" w:firstRowLastColumn="0" w:lastRowFirstColumn="0" w:lastRowLastColumn="0"/>
               <w:rPr>
                 <w:sz w:val="24"/>
@@ -979,6 +1130,7 @@
           </w:tcPr>
           <w:p>
             <w:pPr>
+              <w:spacing w:line="360" w:lineRule="auto"/>
               <w:cnfStyle w:val="000000000000" w:firstRow="0" w:lastRow="0" w:firstColumn="0" w:lastColumn="0" w:oddVBand="0" w:evenVBand="0" w:oddHBand="0" w:evenHBand="0" w:firstRowFirstColumn="0" w:firstRowLastColumn="0" w:lastRowFirstColumn="0" w:lastRowLastColumn="0"/>
               <w:rPr>
                 <w:sz w:val="24"/>
@@ -989,9 +1141,6 @@
         </w:tc>
       </w:tr>
       <w:tr>
-        <w:trPr>
-          <w:cnfStyle w:val="000000100000" w:firstRow="0" w:lastRow="0" w:firstColumn="0" w:lastColumn="0" w:oddVBand="0" w:evenVBand="0" w:oddHBand="1" w:evenHBand="0" w:firstRowFirstColumn="0" w:firstRowLastColumn="0" w:lastRowFirstColumn="0" w:lastRowLastColumn="0"/>
-        </w:trPr>
         <w:tc>
           <w:tcPr>
             <w:cnfStyle w:val="001000000000" w:firstRow="0" w:lastRow="0" w:firstColumn="1" w:lastColumn="0" w:oddVBand="0" w:evenVBand="0" w:oddHBand="0" w:evenHBand="0" w:firstRowFirstColumn="0" w:firstRowLastColumn="0" w:lastRowFirstColumn="0" w:lastRowLastColumn="0"/>
@@ -999,24 +1148,18 @@
           </w:tcPr>
           <w:p>
             <w:pPr>
-              <w:rPr>
-                <w:sz w:val="24"/>
-                <w:szCs w:val="24"/>
-              </w:rPr>
-            </w:pPr>
-            <w:r>
-              <w:rPr>
-                <w:sz w:val="24"/>
-                <w:szCs w:val="24"/>
-              </w:rPr>
-              <w:t xml:space="preserve">Dec </w:t>
-            </w:r>
-            <w:r>
-              <w:rPr>
-                <w:sz w:val="24"/>
-                <w:szCs w:val="24"/>
-              </w:rPr>
-              <w:t>5</w:t>
+              <w:spacing w:line="360" w:lineRule="auto"/>
+              <w:rPr>
+                <w:sz w:val="24"/>
+                <w:szCs w:val="24"/>
+              </w:rPr>
+            </w:pPr>
+            <w:r>
+              <w:rPr>
+                <w:sz w:val="24"/>
+                <w:szCs w:val="24"/>
+              </w:rPr>
+              <w:t>Dec 5</w:t>
             </w:r>
           </w:p>
         </w:tc>
@@ -1026,12 +1169,21 @@
           </w:tcPr>
           <w:p>
             <w:pPr>
-              <w:cnfStyle w:val="000000100000" w:firstRow="0" w:lastRow="0" w:firstColumn="0" w:lastColumn="0" w:oddVBand="0" w:evenVBand="0" w:oddHBand="1" w:evenHBand="0" w:firstRowFirstColumn="0" w:firstRowLastColumn="0" w:lastRowFirstColumn="0" w:lastRowLastColumn="0"/>
-              <w:rPr>
-                <w:sz w:val="24"/>
-                <w:szCs w:val="24"/>
-              </w:rPr>
-            </w:pPr>
+              <w:spacing w:line="360" w:lineRule="auto"/>
+              <w:cnfStyle w:val="000000000000" w:firstRow="0" w:lastRow="0" w:firstColumn="0" w:lastColumn="0" w:oddVBand="0" w:evenVBand="0" w:oddHBand="0" w:evenHBand="0" w:firstRowFirstColumn="0" w:firstRowLastColumn="0" w:lastRowFirstColumn="0" w:lastRowLastColumn="0"/>
+              <w:rPr>
+                <w:sz w:val="24"/>
+                <w:szCs w:val="24"/>
+              </w:rPr>
+            </w:pPr>
+            <w:r>
+              <w:rPr>
+                <w:rFonts w:ascii="Arial" w:hAnsi="Arial" w:cs="Arial"/>
+                <w:sz w:val="24"/>
+                <w:szCs w:val="24"/>
+              </w:rPr>
+              <w:t>For unto us a Child is ____________, unto us a Son is given; and the government will be upon His shoulder.</w:t>
+            </w:r>
           </w:p>
         </w:tc>
         <w:tc>
@@ -1040,7 +1192,8 @@
           </w:tcPr>
           <w:p>
             <w:pPr>
-              <w:cnfStyle w:val="000000100000" w:firstRow="0" w:lastRow="0" w:firstColumn="0" w:lastColumn="0" w:oddVBand="0" w:evenVBand="0" w:oddHBand="1" w:evenHBand="0" w:firstRowFirstColumn="0" w:firstRowLastColumn="0" w:lastRowFirstColumn="0" w:lastRowLastColumn="0"/>
+              <w:spacing w:line="360" w:lineRule="auto"/>
+              <w:cnfStyle w:val="000000000000" w:firstRow="0" w:lastRow="0" w:firstColumn="0" w:lastColumn="0" w:oddVBand="0" w:evenVBand="0" w:oddHBand="0" w:evenHBand="0" w:firstRowFirstColumn="0" w:firstRowLastColumn="0" w:lastRowFirstColumn="0" w:lastRowLastColumn="0"/>
               <w:rPr>
                 <w:sz w:val="24"/>
                 <w:szCs w:val="24"/>
@@ -1054,7 +1207,8 @@
           </w:tcPr>
           <w:p>
             <w:pPr>
-              <w:cnfStyle w:val="000000100000" w:firstRow="0" w:lastRow="0" w:firstColumn="0" w:lastColumn="0" w:oddVBand="0" w:evenVBand="0" w:oddHBand="1" w:evenHBand="0" w:firstRowFirstColumn="0" w:firstRowLastColumn="0" w:lastRowFirstColumn="0" w:lastRowLastColumn="0"/>
+              <w:spacing w:line="360" w:lineRule="auto"/>
+              <w:cnfStyle w:val="000000000000" w:firstRow="0" w:lastRow="0" w:firstColumn="0" w:lastColumn="0" w:oddVBand="0" w:evenVBand="0" w:oddHBand="0" w:evenHBand="0" w:firstRowFirstColumn="0" w:firstRowLastColumn="0" w:lastRowFirstColumn="0" w:lastRowLastColumn="0"/>
               <w:rPr>
                 <w:sz w:val="24"/>
                 <w:szCs w:val="24"/>
@@ -1068,7 +1222,8 @@
           </w:tcPr>
           <w:p>
             <w:pPr>
-              <w:cnfStyle w:val="000000100000" w:firstRow="0" w:lastRow="0" w:firstColumn="0" w:lastColumn="0" w:oddVBand="0" w:evenVBand="0" w:oddHBand="1" w:evenHBand="0" w:firstRowFirstColumn="0" w:firstRowLastColumn="0" w:lastRowFirstColumn="0" w:lastRowLastColumn="0"/>
+              <w:spacing w:line="360" w:lineRule="auto"/>
+              <w:cnfStyle w:val="000000000000" w:firstRow="0" w:lastRow="0" w:firstColumn="0" w:lastColumn="0" w:oddVBand="0" w:evenVBand="0" w:oddHBand="0" w:evenHBand="0" w:firstRowFirstColumn="0" w:firstRowLastColumn="0" w:lastRowFirstColumn="0" w:lastRowLastColumn="0"/>
               <w:rPr>
                 <w:sz w:val="24"/>
                 <w:szCs w:val="24"/>
@@ -1085,24 +1240,18 @@
           </w:tcPr>
           <w:p>
             <w:pPr>
-              <w:rPr>
-                <w:sz w:val="24"/>
-                <w:szCs w:val="24"/>
-              </w:rPr>
-            </w:pPr>
-            <w:r>
-              <w:rPr>
-                <w:sz w:val="24"/>
-                <w:szCs w:val="24"/>
-              </w:rPr>
-              <w:t xml:space="preserve">Dec </w:t>
-            </w:r>
-            <w:r>
-              <w:rPr>
-                <w:sz w:val="24"/>
-                <w:szCs w:val="24"/>
-              </w:rPr>
-              <w:t>6</w:t>
+              <w:spacing w:line="360" w:lineRule="auto"/>
+              <w:rPr>
+                <w:sz w:val="24"/>
+                <w:szCs w:val="24"/>
+              </w:rPr>
+            </w:pPr>
+            <w:r>
+              <w:rPr>
+                <w:sz w:val="24"/>
+                <w:szCs w:val="24"/>
+              </w:rPr>
+              <w:t>Dec 6</w:t>
             </w:r>
           </w:p>
         </w:tc>
@@ -1112,12 +1261,21 @@
           </w:tcPr>
           <w:p>
             <w:pPr>
-              <w:cnfStyle w:val="000000000000" w:firstRow="0" w:lastRow="0" w:firstColumn="0" w:lastColumn="0" w:oddVBand="0" w:evenVBand="0" w:oddHBand="0" w:evenHBand="0" w:firstRowFirstColumn="0" w:firstRowLastColumn="0" w:lastRowFirstColumn="0" w:lastRowLastColumn="0"/>
-              <w:rPr>
-                <w:sz w:val="24"/>
-                <w:szCs w:val="24"/>
-              </w:rPr>
-            </w:pPr>
+              <w:spacing w:line="360" w:lineRule="auto"/>
+              <w:cnfStyle w:val="000000000000" w:firstRow="0" w:lastRow="0" w:firstColumn="0" w:lastColumn="0" w:oddVBand="0" w:evenVBand="0" w:oddHBand="0" w:evenHBand="0" w:firstRowFirstColumn="0" w:firstRowLastColumn="0" w:lastRowFirstColumn="0" w:lastRowLastColumn="0"/>
+              <w:rPr>
+                <w:sz w:val="24"/>
+                <w:szCs w:val="24"/>
+              </w:rPr>
+            </w:pPr>
+            <w:r>
+              <w:rPr>
+                <w:rFonts w:ascii="Arial" w:hAnsi="Arial" w:cs="Arial"/>
+                <w:sz w:val="24"/>
+                <w:szCs w:val="24"/>
+              </w:rPr>
+              <w:t>Behold, a child ... shall be born to the house of ____________</w:t>
+            </w:r>
           </w:p>
         </w:tc>
         <w:tc>
@@ -1126,6 +1284,7 @@
           </w:tcPr>
           <w:p>
             <w:pPr>
+              <w:spacing w:line="360" w:lineRule="auto"/>
               <w:cnfStyle w:val="000000000000" w:firstRow="0" w:lastRow="0" w:firstColumn="0" w:lastColumn="0" w:oddVBand="0" w:evenVBand="0" w:oddHBand="0" w:evenHBand="0" w:firstRowFirstColumn="0" w:firstRowLastColumn="0" w:lastRowFirstColumn="0" w:lastRowLastColumn="0"/>
               <w:rPr>
                 <w:sz w:val="24"/>
@@ -1140,6 +1299,7 @@
           </w:tcPr>
           <w:p>
             <w:pPr>
+              <w:spacing w:line="360" w:lineRule="auto"/>
               <w:cnfStyle w:val="000000000000" w:firstRow="0" w:lastRow="0" w:firstColumn="0" w:lastColumn="0" w:oddVBand="0" w:evenVBand="0" w:oddHBand="0" w:evenHBand="0" w:firstRowFirstColumn="0" w:firstRowLastColumn="0" w:lastRowFirstColumn="0" w:lastRowLastColumn="0"/>
               <w:rPr>
                 <w:sz w:val="24"/>
@@ -1154,6 +1314,7 @@
           </w:tcPr>
           <w:p>
             <w:pPr>
+              <w:spacing w:line="360" w:lineRule="auto"/>
               <w:cnfStyle w:val="000000000000" w:firstRow="0" w:lastRow="0" w:firstColumn="0" w:lastColumn="0" w:oddVBand="0" w:evenVBand="0" w:oddHBand="0" w:evenHBand="0" w:firstRowFirstColumn="0" w:firstRowLastColumn="0" w:lastRowFirstColumn="0" w:lastRowLastColumn="0"/>
               <w:rPr>
                 <w:sz w:val="24"/>
@@ -1164,9 +1325,6 @@
         </w:tc>
       </w:tr>
       <w:tr>
-        <w:trPr>
-          <w:cnfStyle w:val="000000100000" w:firstRow="0" w:lastRow="0" w:firstColumn="0" w:lastColumn="0" w:oddVBand="0" w:evenVBand="0" w:oddHBand="1" w:evenHBand="0" w:firstRowFirstColumn="0" w:firstRowLastColumn="0" w:lastRowFirstColumn="0" w:lastRowLastColumn="0"/>
-        </w:trPr>
         <w:tc>
           <w:tcPr>
             <w:cnfStyle w:val="001000000000" w:firstRow="0" w:lastRow="0" w:firstColumn="1" w:lastColumn="0" w:oddVBand="0" w:evenVBand="0" w:oddHBand="0" w:evenHBand="0" w:firstRowFirstColumn="0" w:firstRowLastColumn="0" w:lastRowFirstColumn="0" w:lastRowLastColumn="0"/>
@@ -1174,24 +1332,18 @@
           </w:tcPr>
           <w:p>
             <w:pPr>
-              <w:rPr>
-                <w:sz w:val="24"/>
-                <w:szCs w:val="24"/>
-              </w:rPr>
-            </w:pPr>
-            <w:r>
-              <w:rPr>
-                <w:sz w:val="24"/>
-                <w:szCs w:val="24"/>
-              </w:rPr>
-              <w:t xml:space="preserve">Dec </w:t>
-            </w:r>
-            <w:r>
-              <w:rPr>
-                <w:sz w:val="24"/>
-                <w:szCs w:val="24"/>
-              </w:rPr>
-              <w:t>7</w:t>
+              <w:spacing w:line="360" w:lineRule="auto"/>
+              <w:rPr>
+                <w:sz w:val="24"/>
+                <w:szCs w:val="24"/>
+              </w:rPr>
+            </w:pPr>
+            <w:r>
+              <w:rPr>
+                <w:sz w:val="24"/>
+                <w:szCs w:val="24"/>
+              </w:rPr>
+              <w:t>Dec 7</w:t>
             </w:r>
           </w:p>
         </w:tc>
@@ -1201,12 +1353,21 @@
           </w:tcPr>
           <w:p>
             <w:pPr>
-              <w:cnfStyle w:val="000000100000" w:firstRow="0" w:lastRow="0" w:firstColumn="0" w:lastColumn="0" w:oddVBand="0" w:evenVBand="0" w:oddHBand="1" w:evenHBand="0" w:firstRowFirstColumn="0" w:firstRowLastColumn="0" w:lastRowFirstColumn="0" w:lastRowLastColumn="0"/>
-              <w:rPr>
-                <w:sz w:val="24"/>
-                <w:szCs w:val="24"/>
-              </w:rPr>
-            </w:pPr>
+              <w:spacing w:line="360" w:lineRule="auto"/>
+              <w:cnfStyle w:val="000000000000" w:firstRow="0" w:lastRow="0" w:firstColumn="0" w:lastColumn="0" w:oddVBand="0" w:evenVBand="0" w:oddHBand="0" w:evenHBand="0" w:firstRowFirstColumn="0" w:firstRowLastColumn="0" w:lastRowFirstColumn="0" w:lastRowLastColumn="0"/>
+              <w:rPr>
+                <w:sz w:val="24"/>
+                <w:szCs w:val="24"/>
+              </w:rPr>
+            </w:pPr>
+            <w:r>
+              <w:rPr>
+                <w:rFonts w:ascii="Arial" w:hAnsi="Arial" w:cs="Arial"/>
+                <w:sz w:val="24"/>
+                <w:szCs w:val="24"/>
+              </w:rPr>
+              <w:t>But you, _________________, in the land of Judah, are not the least among the rulers of Judah; for out of you shall come a Ruler who will shepherd My people Israel.</w:t>
+            </w:r>
           </w:p>
         </w:tc>
         <w:tc>
@@ -1215,7 +1376,8 @@
           </w:tcPr>
           <w:p>
             <w:pPr>
-              <w:cnfStyle w:val="000000100000" w:firstRow="0" w:lastRow="0" w:firstColumn="0" w:lastColumn="0" w:oddVBand="0" w:evenVBand="0" w:oddHBand="1" w:evenHBand="0" w:firstRowFirstColumn="0" w:firstRowLastColumn="0" w:lastRowFirstColumn="0" w:lastRowLastColumn="0"/>
+              <w:spacing w:line="360" w:lineRule="auto"/>
+              <w:cnfStyle w:val="000000000000" w:firstRow="0" w:lastRow="0" w:firstColumn="0" w:lastColumn="0" w:oddVBand="0" w:evenVBand="0" w:oddHBand="0" w:evenHBand="0" w:firstRowFirstColumn="0" w:firstRowLastColumn="0" w:lastRowFirstColumn="0" w:lastRowLastColumn="0"/>
               <w:rPr>
                 <w:sz w:val="24"/>
                 <w:szCs w:val="24"/>
@@ -1229,7 +1391,8 @@
           </w:tcPr>
           <w:p>
             <w:pPr>
-              <w:cnfStyle w:val="000000100000" w:firstRow="0" w:lastRow="0" w:firstColumn="0" w:lastColumn="0" w:oddVBand="0" w:evenVBand="0" w:oddHBand="1" w:evenHBand="0" w:firstRowFirstColumn="0" w:firstRowLastColumn="0" w:lastRowFirstColumn="0" w:lastRowLastColumn="0"/>
+              <w:spacing w:line="360" w:lineRule="auto"/>
+              <w:cnfStyle w:val="000000000000" w:firstRow="0" w:lastRow="0" w:firstColumn="0" w:lastColumn="0" w:oddVBand="0" w:evenVBand="0" w:oddHBand="0" w:evenHBand="0" w:firstRowFirstColumn="0" w:firstRowLastColumn="0" w:lastRowFirstColumn="0" w:lastRowLastColumn="0"/>
               <w:rPr>
                 <w:sz w:val="24"/>
                 <w:szCs w:val="24"/>
@@ -1243,7 +1406,8 @@
           </w:tcPr>
           <w:p>
             <w:pPr>
-              <w:cnfStyle w:val="000000100000" w:firstRow="0" w:lastRow="0" w:firstColumn="0" w:lastColumn="0" w:oddVBand="0" w:evenVBand="0" w:oddHBand="1" w:evenHBand="0" w:firstRowFirstColumn="0" w:firstRowLastColumn="0" w:lastRowFirstColumn="0" w:lastRowLastColumn="0"/>
+              <w:spacing w:line="360" w:lineRule="auto"/>
+              <w:cnfStyle w:val="000000000000" w:firstRow="0" w:lastRow="0" w:firstColumn="0" w:lastColumn="0" w:oddVBand="0" w:evenVBand="0" w:oddHBand="0" w:evenHBand="0" w:firstRowFirstColumn="0" w:firstRowLastColumn="0" w:lastRowFirstColumn="0" w:lastRowLastColumn="0"/>
               <w:rPr>
                 <w:sz w:val="24"/>
                 <w:szCs w:val="24"/>
@@ -1260,24 +1424,18 @@
           </w:tcPr>
           <w:p>
             <w:pPr>
-              <w:rPr>
-                <w:sz w:val="24"/>
-                <w:szCs w:val="24"/>
-              </w:rPr>
-            </w:pPr>
-            <w:r>
-              <w:rPr>
-                <w:sz w:val="24"/>
-                <w:szCs w:val="24"/>
-              </w:rPr>
-              <w:t xml:space="preserve">Dec </w:t>
-            </w:r>
-            <w:r>
-              <w:rPr>
-                <w:sz w:val="24"/>
-                <w:szCs w:val="24"/>
-              </w:rPr>
-              <w:t>8</w:t>
+              <w:spacing w:line="360" w:lineRule="auto"/>
+              <w:rPr>
+                <w:sz w:val="24"/>
+                <w:szCs w:val="24"/>
+              </w:rPr>
+            </w:pPr>
+            <w:r>
+              <w:rPr>
+                <w:sz w:val="24"/>
+                <w:szCs w:val="24"/>
+              </w:rPr>
+              <w:t>Dec 8</w:t>
             </w:r>
           </w:p>
         </w:tc>
@@ -1287,12 +1445,21 @@
           </w:tcPr>
           <w:p>
             <w:pPr>
-              <w:cnfStyle w:val="000000000000" w:firstRow="0" w:lastRow="0" w:firstColumn="0" w:lastColumn="0" w:oddVBand="0" w:evenVBand="0" w:oddHBand="0" w:evenHBand="0" w:firstRowFirstColumn="0" w:firstRowLastColumn="0" w:lastRowFirstColumn="0" w:lastRowLastColumn="0"/>
-              <w:rPr>
-                <w:sz w:val="24"/>
-                <w:szCs w:val="24"/>
-              </w:rPr>
-            </w:pPr>
+              <w:spacing w:line="360" w:lineRule="auto"/>
+              <w:cnfStyle w:val="000000000000" w:firstRow="0" w:lastRow="0" w:firstColumn="0" w:lastColumn="0" w:oddVBand="0" w:evenVBand="0" w:oddHBand="0" w:evenHBand="0" w:firstRowFirstColumn="0" w:firstRowLastColumn="0" w:lastRowFirstColumn="0" w:lastRowLastColumn="0"/>
+              <w:rPr>
+                <w:sz w:val="24"/>
+                <w:szCs w:val="24"/>
+              </w:rPr>
+            </w:pPr>
+            <w:r>
+              <w:rPr>
+                <w:rFonts w:ascii="Arial" w:hAnsi="Arial" w:cs="Arial"/>
+                <w:sz w:val="24"/>
+                <w:szCs w:val="24"/>
+              </w:rPr>
+              <w:t>Behold, this is our God; we have waited for Him, and He will save us. This is the Lord; we have waited for Him; we will be glad and ____________ in His salvation.</w:t>
+            </w:r>
           </w:p>
         </w:tc>
         <w:tc>
@@ -1301,6 +1468,7 @@
           </w:tcPr>
           <w:p>
             <w:pPr>
+              <w:spacing w:line="360" w:lineRule="auto"/>
               <w:cnfStyle w:val="000000000000" w:firstRow="0" w:lastRow="0" w:firstColumn="0" w:lastColumn="0" w:oddVBand="0" w:evenVBand="0" w:oddHBand="0" w:evenHBand="0" w:firstRowFirstColumn="0" w:firstRowLastColumn="0" w:lastRowFirstColumn="0" w:lastRowLastColumn="0"/>
               <w:rPr>
                 <w:sz w:val="24"/>
@@ -1315,6 +1483,7 @@
           </w:tcPr>
           <w:p>
             <w:pPr>
+              <w:spacing w:line="360" w:lineRule="auto"/>
               <w:cnfStyle w:val="000000000000" w:firstRow="0" w:lastRow="0" w:firstColumn="0" w:lastColumn="0" w:oddVBand="0" w:evenVBand="0" w:oddHBand="0" w:evenHBand="0" w:firstRowFirstColumn="0" w:firstRowLastColumn="0" w:lastRowFirstColumn="0" w:lastRowLastColumn="0"/>
               <w:rPr>
                 <w:sz w:val="24"/>
@@ -1329,6 +1498,7 @@
           </w:tcPr>
           <w:p>
             <w:pPr>
+              <w:spacing w:line="360" w:lineRule="auto"/>
               <w:cnfStyle w:val="000000000000" w:firstRow="0" w:lastRow="0" w:firstColumn="0" w:lastColumn="0" w:oddVBand="0" w:evenVBand="0" w:oddHBand="0" w:evenHBand="0" w:firstRowFirstColumn="0" w:firstRowLastColumn="0" w:lastRowFirstColumn="0" w:lastRowLastColumn="0"/>
               <w:rPr>
                 <w:sz w:val="24"/>
@@ -1339,9 +1509,6 @@
         </w:tc>
       </w:tr>
       <w:tr>
-        <w:trPr>
-          <w:cnfStyle w:val="000000100000" w:firstRow="0" w:lastRow="0" w:firstColumn="0" w:lastColumn="0" w:oddVBand="0" w:evenVBand="0" w:oddHBand="1" w:evenHBand="0" w:firstRowFirstColumn="0" w:firstRowLastColumn="0" w:lastRowFirstColumn="0" w:lastRowLastColumn="0"/>
-        </w:trPr>
         <w:tc>
           <w:tcPr>
             <w:cnfStyle w:val="001000000000" w:firstRow="0" w:lastRow="0" w:firstColumn="1" w:lastColumn="0" w:oddVBand="0" w:evenVBand="0" w:oddHBand="0" w:evenHBand="0" w:firstRowFirstColumn="0" w:firstRowLastColumn="0" w:lastRowFirstColumn="0" w:lastRowLastColumn="0"/>
@@ -1349,24 +1516,19 @@
           </w:tcPr>
           <w:p>
             <w:pPr>
-              <w:rPr>
-                <w:sz w:val="24"/>
-                <w:szCs w:val="24"/>
-              </w:rPr>
-            </w:pPr>
-            <w:r>
-              <w:rPr>
-                <w:sz w:val="24"/>
-                <w:szCs w:val="24"/>
-              </w:rPr>
-              <w:t xml:space="preserve">Dec </w:t>
-            </w:r>
-            <w:r>
-              <w:rPr>
-                <w:sz w:val="24"/>
-                <w:szCs w:val="24"/>
-              </w:rPr>
-              <w:t>9</w:t>
+              <w:spacing w:line="360" w:lineRule="auto"/>
+              <w:rPr>
+                <w:sz w:val="24"/>
+                <w:szCs w:val="24"/>
+              </w:rPr>
+            </w:pPr>
+            <w:r>
+              <w:rPr>
+                <w:sz w:val="24"/>
+                <w:szCs w:val="24"/>
+              </w:rPr>
+              <w:lastRenderedPageBreak/>
+              <w:t>Dec 9</w:t>
             </w:r>
           </w:p>
         </w:tc>
@@ -1376,12 +1538,21 @@
           </w:tcPr>
           <w:p>
             <w:pPr>
-              <w:cnfStyle w:val="000000100000" w:firstRow="0" w:lastRow="0" w:firstColumn="0" w:lastColumn="0" w:oddVBand="0" w:evenVBand="0" w:oddHBand="1" w:evenHBand="0" w:firstRowFirstColumn="0" w:firstRowLastColumn="0" w:lastRowFirstColumn="0" w:lastRowLastColumn="0"/>
-              <w:rPr>
-                <w:sz w:val="24"/>
-                <w:szCs w:val="24"/>
-              </w:rPr>
-            </w:pPr>
+              <w:spacing w:line="360" w:lineRule="auto"/>
+              <w:cnfStyle w:val="000000000000" w:firstRow="0" w:lastRow="0" w:firstColumn="0" w:lastColumn="0" w:oddVBand="0" w:evenVBand="0" w:oddHBand="0" w:evenHBand="0" w:firstRowFirstColumn="0" w:firstRowLastColumn="0" w:lastRowFirstColumn="0" w:lastRowLastColumn="0"/>
+              <w:rPr>
+                <w:sz w:val="24"/>
+                <w:szCs w:val="24"/>
+              </w:rPr>
+            </w:pPr>
+            <w:r>
+              <w:rPr>
+                <w:rFonts w:ascii="Arial" w:hAnsi="Arial" w:cs="Arial"/>
+                <w:sz w:val="24"/>
+                <w:szCs w:val="24"/>
+              </w:rPr>
+              <w:t>By the hand of My servant David, I will ____________ My people Israel</w:t>
+            </w:r>
           </w:p>
         </w:tc>
         <w:tc>
@@ -1390,7 +1561,8 @@
           </w:tcPr>
           <w:p>
             <w:pPr>
-              <w:cnfStyle w:val="000000100000" w:firstRow="0" w:lastRow="0" w:firstColumn="0" w:lastColumn="0" w:oddVBand="0" w:evenVBand="0" w:oddHBand="1" w:evenHBand="0" w:firstRowFirstColumn="0" w:firstRowLastColumn="0" w:lastRowFirstColumn="0" w:lastRowLastColumn="0"/>
+              <w:spacing w:line="360" w:lineRule="auto"/>
+              <w:cnfStyle w:val="000000000000" w:firstRow="0" w:lastRow="0" w:firstColumn="0" w:lastColumn="0" w:oddVBand="0" w:evenVBand="0" w:oddHBand="0" w:evenHBand="0" w:firstRowFirstColumn="0" w:firstRowLastColumn="0" w:lastRowFirstColumn="0" w:lastRowLastColumn="0"/>
               <w:rPr>
                 <w:sz w:val="24"/>
                 <w:szCs w:val="24"/>
@@ -1404,7 +1576,8 @@
           </w:tcPr>
           <w:p>
             <w:pPr>
-              <w:cnfStyle w:val="000000100000" w:firstRow="0" w:lastRow="0" w:firstColumn="0" w:lastColumn="0" w:oddVBand="0" w:evenVBand="0" w:oddHBand="1" w:evenHBand="0" w:firstRowFirstColumn="0" w:firstRowLastColumn="0" w:lastRowFirstColumn="0" w:lastRowLastColumn="0"/>
+              <w:spacing w:line="360" w:lineRule="auto"/>
+              <w:cnfStyle w:val="000000000000" w:firstRow="0" w:lastRow="0" w:firstColumn="0" w:lastColumn="0" w:oddVBand="0" w:evenVBand="0" w:oddHBand="0" w:evenHBand="0" w:firstRowFirstColumn="0" w:firstRowLastColumn="0" w:lastRowFirstColumn="0" w:lastRowLastColumn="0"/>
               <w:rPr>
                 <w:sz w:val="24"/>
                 <w:szCs w:val="24"/>
@@ -1418,7 +1591,8 @@
           </w:tcPr>
           <w:p>
             <w:pPr>
-              <w:cnfStyle w:val="000000100000" w:firstRow="0" w:lastRow="0" w:firstColumn="0" w:lastColumn="0" w:oddVBand="0" w:evenVBand="0" w:oddHBand="1" w:evenHBand="0" w:firstRowFirstColumn="0" w:firstRowLastColumn="0" w:lastRowFirstColumn="0" w:lastRowLastColumn="0"/>
+              <w:spacing w:line="360" w:lineRule="auto"/>
+              <w:cnfStyle w:val="000000000000" w:firstRow="0" w:lastRow="0" w:firstColumn="0" w:lastColumn="0" w:oddVBand="0" w:evenVBand="0" w:oddHBand="0" w:evenHBand="0" w:firstRowFirstColumn="0" w:firstRowLastColumn="0" w:lastRowFirstColumn="0" w:lastRowLastColumn="0"/>
               <w:rPr>
                 <w:sz w:val="24"/>
                 <w:szCs w:val="24"/>
@@ -1435,24 +1609,18 @@
           </w:tcPr>
           <w:p>
             <w:pPr>
-              <w:rPr>
-                <w:sz w:val="24"/>
-                <w:szCs w:val="24"/>
-              </w:rPr>
-            </w:pPr>
-            <w:r>
-              <w:rPr>
-                <w:sz w:val="24"/>
-                <w:szCs w:val="24"/>
-              </w:rPr>
-              <w:t>Dec 1</w:t>
-            </w:r>
-            <w:r>
-              <w:rPr>
-                <w:sz w:val="24"/>
-                <w:szCs w:val="24"/>
-              </w:rPr>
-              <w:t>0</w:t>
+              <w:spacing w:line="360" w:lineRule="auto"/>
+              <w:rPr>
+                <w:sz w:val="24"/>
+                <w:szCs w:val="24"/>
+              </w:rPr>
+            </w:pPr>
+            <w:r>
+              <w:rPr>
+                <w:sz w:val="24"/>
+                <w:szCs w:val="24"/>
+              </w:rPr>
+              <w:t>Dec 10</w:t>
             </w:r>
           </w:p>
         </w:tc>
@@ -1462,12 +1630,21 @@
           </w:tcPr>
           <w:p>
             <w:pPr>
-              <w:cnfStyle w:val="000000000000" w:firstRow="0" w:lastRow="0" w:firstColumn="0" w:lastColumn="0" w:oddVBand="0" w:evenVBand="0" w:oddHBand="0" w:evenHBand="0" w:firstRowFirstColumn="0" w:firstRowLastColumn="0" w:lastRowFirstColumn="0" w:lastRowLastColumn="0"/>
-              <w:rPr>
-                <w:sz w:val="24"/>
-                <w:szCs w:val="24"/>
-              </w:rPr>
-            </w:pPr>
+              <w:spacing w:line="360" w:lineRule="auto"/>
+              <w:cnfStyle w:val="000000000000" w:firstRow="0" w:lastRow="0" w:firstColumn="0" w:lastColumn="0" w:oddVBand="0" w:evenVBand="0" w:oddHBand="0" w:evenHBand="0" w:firstRowFirstColumn="0" w:firstRowLastColumn="0" w:lastRowFirstColumn="0" w:lastRowLastColumn="0"/>
+              <w:rPr>
+                <w:sz w:val="24"/>
+                <w:szCs w:val="24"/>
+              </w:rPr>
+            </w:pPr>
+            <w:r>
+              <w:rPr>
+                <w:rFonts w:ascii="Arial" w:hAnsi="Arial" w:cs="Arial"/>
+                <w:sz w:val="24"/>
+                <w:szCs w:val="24"/>
+              </w:rPr>
+              <w:t>Now I know that the ____________ saves His anointed</w:t>
+            </w:r>
           </w:p>
         </w:tc>
         <w:tc>
@@ -1476,6 +1653,7 @@
           </w:tcPr>
           <w:p>
             <w:pPr>
+              <w:spacing w:line="360" w:lineRule="auto"/>
               <w:cnfStyle w:val="000000000000" w:firstRow="0" w:lastRow="0" w:firstColumn="0" w:lastColumn="0" w:oddVBand="0" w:evenVBand="0" w:oddHBand="0" w:evenHBand="0" w:firstRowFirstColumn="0" w:firstRowLastColumn="0" w:lastRowFirstColumn="0" w:lastRowLastColumn="0"/>
               <w:rPr>
                 <w:sz w:val="24"/>
@@ -1490,6 +1668,7 @@
           </w:tcPr>
           <w:p>
             <w:pPr>
+              <w:spacing w:line="360" w:lineRule="auto"/>
               <w:cnfStyle w:val="000000000000" w:firstRow="0" w:lastRow="0" w:firstColumn="0" w:lastColumn="0" w:oddVBand="0" w:evenVBand="0" w:oddHBand="0" w:evenHBand="0" w:firstRowFirstColumn="0" w:firstRowLastColumn="0" w:lastRowFirstColumn="0" w:lastRowLastColumn="0"/>
               <w:rPr>
                 <w:sz w:val="24"/>
@@ -1504,6 +1683,7 @@
           </w:tcPr>
           <w:p>
             <w:pPr>
+              <w:spacing w:line="360" w:lineRule="auto"/>
               <w:cnfStyle w:val="000000000000" w:firstRow="0" w:lastRow="0" w:firstColumn="0" w:lastColumn="0" w:oddVBand="0" w:evenVBand="0" w:oddHBand="0" w:evenHBand="0" w:firstRowFirstColumn="0" w:firstRowLastColumn="0" w:lastRowFirstColumn="0" w:lastRowLastColumn="0"/>
               <w:rPr>
                 <w:sz w:val="24"/>
@@ -1514,9 +1694,6 @@
         </w:tc>
       </w:tr>
       <w:tr>
-        <w:trPr>
-          <w:cnfStyle w:val="000000100000" w:firstRow="0" w:lastRow="0" w:firstColumn="0" w:lastColumn="0" w:oddVBand="0" w:evenVBand="0" w:oddHBand="1" w:evenHBand="0" w:firstRowFirstColumn="0" w:firstRowLastColumn="0" w:lastRowFirstColumn="0" w:lastRowLastColumn="0"/>
-        </w:trPr>
         <w:tc>
           <w:tcPr>
             <w:cnfStyle w:val="001000000000" w:firstRow="0" w:lastRow="0" w:firstColumn="1" w:lastColumn="0" w:oddVBand="0" w:evenVBand="0" w:oddHBand="0" w:evenHBand="0" w:firstRowFirstColumn="0" w:firstRowLastColumn="0" w:lastRowFirstColumn="0" w:lastRowLastColumn="0"/>
@@ -1524,24 +1701,18 @@
           </w:tcPr>
           <w:p>
             <w:pPr>
-              <w:rPr>
-                <w:sz w:val="24"/>
-                <w:szCs w:val="24"/>
-              </w:rPr>
-            </w:pPr>
-            <w:r>
-              <w:rPr>
-                <w:sz w:val="24"/>
-                <w:szCs w:val="24"/>
-              </w:rPr>
-              <w:t>Dec 1</w:t>
-            </w:r>
-            <w:r>
-              <w:rPr>
-                <w:sz w:val="24"/>
-                <w:szCs w:val="24"/>
-              </w:rPr>
-              <w:t>1</w:t>
+              <w:spacing w:line="360" w:lineRule="auto"/>
+              <w:rPr>
+                <w:sz w:val="24"/>
+                <w:szCs w:val="24"/>
+              </w:rPr>
+            </w:pPr>
+            <w:r>
+              <w:rPr>
+                <w:sz w:val="24"/>
+                <w:szCs w:val="24"/>
+              </w:rPr>
+              <w:t>Dec 11</w:t>
             </w:r>
           </w:p>
         </w:tc>
@@ -1551,12 +1722,21 @@
           </w:tcPr>
           <w:p>
             <w:pPr>
-              <w:cnfStyle w:val="000000100000" w:firstRow="0" w:lastRow="0" w:firstColumn="0" w:lastColumn="0" w:oddVBand="0" w:evenVBand="0" w:oddHBand="1" w:evenHBand="0" w:firstRowFirstColumn="0" w:firstRowLastColumn="0" w:lastRowFirstColumn="0" w:lastRowLastColumn="0"/>
-              <w:rPr>
-                <w:sz w:val="24"/>
-                <w:szCs w:val="24"/>
-              </w:rPr>
-            </w:pPr>
+              <w:spacing w:line="360" w:lineRule="auto"/>
+              <w:cnfStyle w:val="000000000000" w:firstRow="0" w:lastRow="0" w:firstColumn="0" w:lastColumn="0" w:oddVBand="0" w:evenVBand="0" w:oddHBand="0" w:evenHBand="0" w:firstRowFirstColumn="0" w:firstRowLastColumn="0" w:lastRowFirstColumn="0" w:lastRowLastColumn="0"/>
+              <w:rPr>
+                <w:sz w:val="24"/>
+                <w:szCs w:val="24"/>
+              </w:rPr>
+            </w:pPr>
+            <w:r>
+              <w:rPr>
+                <w:rFonts w:ascii="Arial" w:hAnsi="Arial" w:cs="Arial"/>
+                <w:sz w:val="24"/>
+                <w:szCs w:val="24"/>
+              </w:rPr>
+              <w:t>and He will send them a Savior and a _______________, and He will deliver them.</w:t>
+            </w:r>
           </w:p>
         </w:tc>
         <w:tc>
@@ -1565,7 +1745,8 @@
           </w:tcPr>
           <w:p>
             <w:pPr>
-              <w:cnfStyle w:val="000000100000" w:firstRow="0" w:lastRow="0" w:firstColumn="0" w:lastColumn="0" w:oddVBand="0" w:evenVBand="0" w:oddHBand="1" w:evenHBand="0" w:firstRowFirstColumn="0" w:firstRowLastColumn="0" w:lastRowFirstColumn="0" w:lastRowLastColumn="0"/>
+              <w:spacing w:line="360" w:lineRule="auto"/>
+              <w:cnfStyle w:val="000000000000" w:firstRow="0" w:lastRow="0" w:firstColumn="0" w:lastColumn="0" w:oddVBand="0" w:evenVBand="0" w:oddHBand="0" w:evenHBand="0" w:firstRowFirstColumn="0" w:firstRowLastColumn="0" w:lastRowFirstColumn="0" w:lastRowLastColumn="0"/>
               <w:rPr>
                 <w:sz w:val="24"/>
                 <w:szCs w:val="24"/>
@@ -1579,7 +1760,8 @@
           </w:tcPr>
           <w:p>
             <w:pPr>
-              <w:cnfStyle w:val="000000100000" w:firstRow="0" w:lastRow="0" w:firstColumn="0" w:lastColumn="0" w:oddVBand="0" w:evenVBand="0" w:oddHBand="1" w:evenHBand="0" w:firstRowFirstColumn="0" w:firstRowLastColumn="0" w:lastRowFirstColumn="0" w:lastRowLastColumn="0"/>
+              <w:spacing w:line="360" w:lineRule="auto"/>
+              <w:cnfStyle w:val="000000000000" w:firstRow="0" w:lastRow="0" w:firstColumn="0" w:lastColumn="0" w:oddVBand="0" w:evenVBand="0" w:oddHBand="0" w:evenHBand="0" w:firstRowFirstColumn="0" w:firstRowLastColumn="0" w:lastRowFirstColumn="0" w:lastRowLastColumn="0"/>
               <w:rPr>
                 <w:sz w:val="24"/>
                 <w:szCs w:val="24"/>
@@ -1593,7 +1775,8 @@
           </w:tcPr>
           <w:p>
             <w:pPr>
-              <w:cnfStyle w:val="000000100000" w:firstRow="0" w:lastRow="0" w:firstColumn="0" w:lastColumn="0" w:oddVBand="0" w:evenVBand="0" w:oddHBand="1" w:evenHBand="0" w:firstRowFirstColumn="0" w:firstRowLastColumn="0" w:lastRowFirstColumn="0" w:lastRowLastColumn="0"/>
+              <w:spacing w:line="360" w:lineRule="auto"/>
+              <w:cnfStyle w:val="000000000000" w:firstRow="0" w:lastRow="0" w:firstColumn="0" w:lastColumn="0" w:oddVBand="0" w:evenVBand="0" w:oddHBand="0" w:evenHBand="0" w:firstRowFirstColumn="0" w:firstRowLastColumn="0" w:lastRowFirstColumn="0" w:lastRowLastColumn="0"/>
               <w:rPr>
                 <w:sz w:val="24"/>
                 <w:szCs w:val="24"/>
@@ -1610,24 +1793,18 @@
           </w:tcPr>
           <w:p>
             <w:pPr>
-              <w:rPr>
-                <w:sz w:val="24"/>
-                <w:szCs w:val="24"/>
-              </w:rPr>
-            </w:pPr>
-            <w:r>
-              <w:rPr>
-                <w:sz w:val="24"/>
-                <w:szCs w:val="24"/>
-              </w:rPr>
-              <w:t>Dec 1</w:t>
-            </w:r>
-            <w:r>
-              <w:rPr>
-                <w:sz w:val="24"/>
-                <w:szCs w:val="24"/>
-              </w:rPr>
-              <w:t>2</w:t>
+              <w:spacing w:line="360" w:lineRule="auto"/>
+              <w:rPr>
+                <w:sz w:val="24"/>
+                <w:szCs w:val="24"/>
+              </w:rPr>
+            </w:pPr>
+            <w:r>
+              <w:rPr>
+                <w:sz w:val="24"/>
+                <w:szCs w:val="24"/>
+              </w:rPr>
+              <w:t>Dec 12</w:t>
             </w:r>
           </w:p>
         </w:tc>
@@ -1637,12 +1814,21 @@
           </w:tcPr>
           <w:p>
             <w:pPr>
-              <w:cnfStyle w:val="000000000000" w:firstRow="0" w:lastRow="0" w:firstColumn="0" w:lastColumn="0" w:oddVBand="0" w:evenVBand="0" w:oddHBand="0" w:evenHBand="0" w:firstRowFirstColumn="0" w:firstRowLastColumn="0" w:lastRowFirstColumn="0" w:lastRowLastColumn="0"/>
-              <w:rPr>
-                <w:sz w:val="24"/>
-                <w:szCs w:val="24"/>
-              </w:rPr>
-            </w:pPr>
+              <w:spacing w:line="360" w:lineRule="auto"/>
+              <w:cnfStyle w:val="000000000000" w:firstRow="0" w:lastRow="0" w:firstColumn="0" w:lastColumn="0" w:oddVBand="0" w:evenVBand="0" w:oddHBand="0" w:evenHBand="0" w:firstRowFirstColumn="0" w:firstRowLastColumn="0" w:lastRowFirstColumn="0" w:lastRowLastColumn="0"/>
+              <w:rPr>
+                <w:sz w:val="24"/>
+                <w:szCs w:val="24"/>
+              </w:rPr>
+            </w:pPr>
+            <w:r>
+              <w:rPr>
+                <w:rFonts w:ascii="Arial" w:hAnsi="Arial" w:cs="Arial"/>
+                <w:sz w:val="24"/>
+                <w:szCs w:val="24"/>
+              </w:rPr>
+              <w:t>For I am the Lord your God, the ____________ One of Israel, your Savior;</w:t>
+            </w:r>
           </w:p>
         </w:tc>
         <w:tc>
@@ -1651,6 +1837,7 @@
           </w:tcPr>
           <w:p>
             <w:pPr>
+              <w:spacing w:line="360" w:lineRule="auto"/>
               <w:cnfStyle w:val="000000000000" w:firstRow="0" w:lastRow="0" w:firstColumn="0" w:lastColumn="0" w:oddVBand="0" w:evenVBand="0" w:oddHBand="0" w:evenHBand="0" w:firstRowFirstColumn="0" w:firstRowLastColumn="0" w:lastRowFirstColumn="0" w:lastRowLastColumn="0"/>
               <w:rPr>
                 <w:sz w:val="24"/>
@@ -1665,6 +1852,7 @@
           </w:tcPr>
           <w:p>
             <w:pPr>
+              <w:spacing w:line="360" w:lineRule="auto"/>
               <w:cnfStyle w:val="000000000000" w:firstRow="0" w:lastRow="0" w:firstColumn="0" w:lastColumn="0" w:oddVBand="0" w:evenVBand="0" w:oddHBand="0" w:evenHBand="0" w:firstRowFirstColumn="0" w:firstRowLastColumn="0" w:lastRowFirstColumn="0" w:lastRowLastColumn="0"/>
               <w:rPr>
                 <w:sz w:val="24"/>
@@ -1679,6 +1867,7 @@
           </w:tcPr>
           <w:p>
             <w:pPr>
+              <w:spacing w:line="360" w:lineRule="auto"/>
               <w:cnfStyle w:val="000000000000" w:firstRow="0" w:lastRow="0" w:firstColumn="0" w:lastColumn="0" w:oddVBand="0" w:evenVBand="0" w:oddHBand="0" w:evenHBand="0" w:firstRowFirstColumn="0" w:firstRowLastColumn="0" w:lastRowFirstColumn="0" w:lastRowLastColumn="0"/>
               <w:rPr>
                 <w:sz w:val="24"/>
@@ -1689,9 +1878,6 @@
         </w:tc>
       </w:tr>
       <w:tr>
-        <w:trPr>
-          <w:cnfStyle w:val="000000100000" w:firstRow="0" w:lastRow="0" w:firstColumn="0" w:lastColumn="0" w:oddVBand="0" w:evenVBand="0" w:oddHBand="1" w:evenHBand="0" w:firstRowFirstColumn="0" w:firstRowLastColumn="0" w:lastRowFirstColumn="0" w:lastRowLastColumn="0"/>
-        </w:trPr>
         <w:tc>
           <w:tcPr>
             <w:cnfStyle w:val="001000000000" w:firstRow="0" w:lastRow="0" w:firstColumn="1" w:lastColumn="0" w:oddVBand="0" w:evenVBand="0" w:oddHBand="0" w:evenHBand="0" w:firstRowFirstColumn="0" w:firstRowLastColumn="0" w:lastRowFirstColumn="0" w:lastRowLastColumn="0"/>
@@ -1699,24 +1885,18 @@
           </w:tcPr>
           <w:p>
             <w:pPr>
-              <w:rPr>
-                <w:sz w:val="24"/>
-                <w:szCs w:val="24"/>
-              </w:rPr>
-            </w:pPr>
-            <w:r>
-              <w:rPr>
-                <w:sz w:val="24"/>
-                <w:szCs w:val="24"/>
-              </w:rPr>
-              <w:t>Dec 1</w:t>
-            </w:r>
-            <w:r>
-              <w:rPr>
-                <w:sz w:val="24"/>
-                <w:szCs w:val="24"/>
-              </w:rPr>
-              <w:t>3</w:t>
+              <w:spacing w:line="360" w:lineRule="auto"/>
+              <w:rPr>
+                <w:sz w:val="24"/>
+                <w:szCs w:val="24"/>
+              </w:rPr>
+            </w:pPr>
+            <w:r>
+              <w:rPr>
+                <w:sz w:val="24"/>
+                <w:szCs w:val="24"/>
+              </w:rPr>
+              <w:t>Dec 13</w:t>
             </w:r>
           </w:p>
         </w:tc>
@@ -1726,12 +1906,22 @@
           </w:tcPr>
           <w:p>
             <w:pPr>
-              <w:cnfStyle w:val="000000100000" w:firstRow="0" w:lastRow="0" w:firstColumn="0" w:lastColumn="0" w:oddVBand="0" w:evenVBand="0" w:oddHBand="1" w:evenHBand="0" w:firstRowFirstColumn="0" w:firstRowLastColumn="0" w:lastRowFirstColumn="0" w:lastRowLastColumn="0"/>
-              <w:rPr>
-                <w:sz w:val="24"/>
-                <w:szCs w:val="24"/>
-              </w:rPr>
-            </w:pPr>
+              <w:spacing w:line="360" w:lineRule="auto"/>
+              <w:cnfStyle w:val="000000000000" w:firstRow="0" w:lastRow="0" w:firstColumn="0" w:lastColumn="0" w:oddVBand="0" w:evenVBand="0" w:oddHBand="0" w:evenHBand="0" w:firstRowFirstColumn="0" w:firstRowLastColumn="0" w:lastRowFirstColumn="0" w:lastRowLastColumn="0"/>
+              <w:rPr>
+                <w:sz w:val="24"/>
+                <w:szCs w:val="24"/>
+              </w:rPr>
+            </w:pPr>
+            <w:r>
+              <w:rPr>
+                <w:rFonts w:ascii="Roboto" w:hAnsi="Roboto" w:cs="Arial"/>
+                <w:color w:val="000000"/>
+                <w:sz w:val="24"/>
+                <w:szCs w:val="24"/>
+              </w:rPr>
+              <w:t>therefore, also, that Holy One who is to be born will be called the _______________</w:t>
+            </w:r>
           </w:p>
         </w:tc>
         <w:tc>
@@ -1740,7 +1930,8 @@
           </w:tcPr>
           <w:p>
             <w:pPr>
-              <w:cnfStyle w:val="000000100000" w:firstRow="0" w:lastRow="0" w:firstColumn="0" w:lastColumn="0" w:oddVBand="0" w:evenVBand="0" w:oddHBand="1" w:evenHBand="0" w:firstRowFirstColumn="0" w:firstRowLastColumn="0" w:lastRowFirstColumn="0" w:lastRowLastColumn="0"/>
+              <w:spacing w:line="360" w:lineRule="auto"/>
+              <w:cnfStyle w:val="000000000000" w:firstRow="0" w:lastRow="0" w:firstColumn="0" w:lastColumn="0" w:oddVBand="0" w:evenVBand="0" w:oddHBand="0" w:evenHBand="0" w:firstRowFirstColumn="0" w:firstRowLastColumn="0" w:lastRowFirstColumn="0" w:lastRowLastColumn="0"/>
               <w:rPr>
                 <w:sz w:val="24"/>
                 <w:szCs w:val="24"/>
@@ -1754,7 +1945,8 @@
           </w:tcPr>
           <w:p>
             <w:pPr>
-              <w:cnfStyle w:val="000000100000" w:firstRow="0" w:lastRow="0" w:firstColumn="0" w:lastColumn="0" w:oddVBand="0" w:evenVBand="0" w:oddHBand="1" w:evenHBand="0" w:firstRowFirstColumn="0" w:firstRowLastColumn="0" w:lastRowFirstColumn="0" w:lastRowLastColumn="0"/>
+              <w:spacing w:line="360" w:lineRule="auto"/>
+              <w:cnfStyle w:val="000000000000" w:firstRow="0" w:lastRow="0" w:firstColumn="0" w:lastColumn="0" w:oddVBand="0" w:evenVBand="0" w:oddHBand="0" w:evenHBand="0" w:firstRowFirstColumn="0" w:firstRowLastColumn="0" w:lastRowFirstColumn="0" w:lastRowLastColumn="0"/>
               <w:rPr>
                 <w:sz w:val="24"/>
                 <w:szCs w:val="24"/>
@@ -1768,7 +1960,8 @@
           </w:tcPr>
           <w:p>
             <w:pPr>
-              <w:cnfStyle w:val="000000100000" w:firstRow="0" w:lastRow="0" w:firstColumn="0" w:lastColumn="0" w:oddVBand="0" w:evenVBand="0" w:oddHBand="1" w:evenHBand="0" w:firstRowFirstColumn="0" w:firstRowLastColumn="0" w:lastRowFirstColumn="0" w:lastRowLastColumn="0"/>
+              <w:spacing w:line="360" w:lineRule="auto"/>
+              <w:cnfStyle w:val="000000000000" w:firstRow="0" w:lastRow="0" w:firstColumn="0" w:lastColumn="0" w:oddVBand="0" w:evenVBand="0" w:oddHBand="0" w:evenHBand="0" w:firstRowFirstColumn="0" w:firstRowLastColumn="0" w:lastRowFirstColumn="0" w:lastRowLastColumn="0"/>
               <w:rPr>
                 <w:sz w:val="24"/>
                 <w:szCs w:val="24"/>
@@ -1785,24 +1978,18 @@
           </w:tcPr>
           <w:p>
             <w:pPr>
-              <w:rPr>
-                <w:sz w:val="24"/>
-                <w:szCs w:val="24"/>
-              </w:rPr>
-            </w:pPr>
-            <w:r>
-              <w:rPr>
-                <w:sz w:val="24"/>
-                <w:szCs w:val="24"/>
-              </w:rPr>
-              <w:t>Dec 1</w:t>
-            </w:r>
-            <w:r>
-              <w:rPr>
-                <w:sz w:val="24"/>
-                <w:szCs w:val="24"/>
-              </w:rPr>
-              <w:t>4</w:t>
+              <w:spacing w:line="360" w:lineRule="auto"/>
+              <w:rPr>
+                <w:sz w:val="24"/>
+                <w:szCs w:val="24"/>
+              </w:rPr>
+            </w:pPr>
+            <w:r>
+              <w:rPr>
+                <w:sz w:val="24"/>
+                <w:szCs w:val="24"/>
+              </w:rPr>
+              <w:t>Dec 14</w:t>
             </w:r>
           </w:p>
         </w:tc>
@@ -1812,12 +1999,39 @@
           </w:tcPr>
           <w:p>
             <w:pPr>
-              <w:cnfStyle w:val="000000000000" w:firstRow="0" w:lastRow="0" w:firstColumn="0" w:lastColumn="0" w:oddVBand="0" w:evenVBand="0" w:oddHBand="0" w:evenHBand="0" w:firstRowFirstColumn="0" w:firstRowLastColumn="0" w:lastRowFirstColumn="0" w:lastRowLastColumn="0"/>
-              <w:rPr>
-                <w:sz w:val="24"/>
-                <w:szCs w:val="24"/>
-              </w:rPr>
-            </w:pPr>
+              <w:spacing w:line="360" w:lineRule="auto"/>
+              <w:cnfStyle w:val="000000000000" w:firstRow="0" w:lastRow="0" w:firstColumn="0" w:lastColumn="0" w:oddVBand="0" w:evenVBand="0" w:oddHBand="0" w:evenHBand="0" w:firstRowFirstColumn="0" w:firstRowLastColumn="0" w:lastRowFirstColumn="0" w:lastRowLastColumn="0"/>
+              <w:rPr>
+                <w:sz w:val="24"/>
+                <w:szCs w:val="24"/>
+              </w:rPr>
+            </w:pPr>
+            <w:r>
+              <w:rPr>
+                <w:rFonts w:ascii="Arial" w:hAnsi="Arial" w:cs="Arial"/>
+                <w:sz w:val="24"/>
+                <w:szCs w:val="24"/>
+              </w:rPr>
+              <w:t xml:space="preserve">In that </w:t>
+            </w:r>
+            <w:proofErr w:type="gramStart"/>
+            <w:r>
+              <w:rPr>
+                <w:rFonts w:ascii="Arial" w:hAnsi="Arial" w:cs="Arial"/>
+                <w:sz w:val="24"/>
+                <w:szCs w:val="24"/>
+              </w:rPr>
+              <w:t>day</w:t>
+            </w:r>
+            <w:proofErr w:type="gramEnd"/>
+            <w:r>
+              <w:rPr>
+                <w:rFonts w:ascii="Arial" w:hAnsi="Arial" w:cs="Arial"/>
+                <w:sz w:val="24"/>
+                <w:szCs w:val="24"/>
+              </w:rPr>
+              <w:t xml:space="preserve"> the _______________ of the Lord shall be beautiful and glorious</w:t>
+            </w:r>
           </w:p>
         </w:tc>
         <w:tc>
@@ -1826,6 +2040,7 @@
           </w:tcPr>
           <w:p>
             <w:pPr>
+              <w:spacing w:line="360" w:lineRule="auto"/>
               <w:cnfStyle w:val="000000000000" w:firstRow="0" w:lastRow="0" w:firstColumn="0" w:lastColumn="0" w:oddVBand="0" w:evenVBand="0" w:oddHBand="0" w:evenHBand="0" w:firstRowFirstColumn="0" w:firstRowLastColumn="0" w:lastRowFirstColumn="0" w:lastRowLastColumn="0"/>
               <w:rPr>
                 <w:sz w:val="24"/>
@@ -1840,6 +2055,7 @@
           </w:tcPr>
           <w:p>
             <w:pPr>
+              <w:spacing w:line="360" w:lineRule="auto"/>
               <w:cnfStyle w:val="000000000000" w:firstRow="0" w:lastRow="0" w:firstColumn="0" w:lastColumn="0" w:oddVBand="0" w:evenVBand="0" w:oddHBand="0" w:evenHBand="0" w:firstRowFirstColumn="0" w:firstRowLastColumn="0" w:lastRowFirstColumn="0" w:lastRowLastColumn="0"/>
               <w:rPr>
                 <w:sz w:val="24"/>
@@ -1854,6 +2070,7 @@
           </w:tcPr>
           <w:p>
             <w:pPr>
+              <w:spacing w:line="360" w:lineRule="auto"/>
               <w:cnfStyle w:val="000000000000" w:firstRow="0" w:lastRow="0" w:firstColumn="0" w:lastColumn="0" w:oddVBand="0" w:evenVBand="0" w:oddHBand="0" w:evenHBand="0" w:firstRowFirstColumn="0" w:firstRowLastColumn="0" w:lastRowFirstColumn="0" w:lastRowLastColumn="0"/>
               <w:rPr>
                 <w:sz w:val="24"/>
@@ -1864,9 +2081,6 @@
         </w:tc>
       </w:tr>
       <w:tr>
-        <w:trPr>
-          <w:cnfStyle w:val="000000100000" w:firstRow="0" w:lastRow="0" w:firstColumn="0" w:lastColumn="0" w:oddVBand="0" w:evenVBand="0" w:oddHBand="1" w:evenHBand="0" w:firstRowFirstColumn="0" w:firstRowLastColumn="0" w:lastRowFirstColumn="0" w:lastRowLastColumn="0"/>
-        </w:trPr>
         <w:tc>
           <w:tcPr>
             <w:cnfStyle w:val="001000000000" w:firstRow="0" w:lastRow="0" w:firstColumn="1" w:lastColumn="0" w:oddVBand="0" w:evenVBand="0" w:oddHBand="0" w:evenHBand="0" w:firstRowFirstColumn="0" w:firstRowLastColumn="0" w:lastRowFirstColumn="0" w:lastRowLastColumn="0"/>
@@ -1874,24 +2088,18 @@
           </w:tcPr>
           <w:p>
             <w:pPr>
-              <w:rPr>
-                <w:sz w:val="24"/>
-                <w:szCs w:val="24"/>
-              </w:rPr>
-            </w:pPr>
-            <w:r>
-              <w:rPr>
-                <w:sz w:val="24"/>
-                <w:szCs w:val="24"/>
-              </w:rPr>
-              <w:t>Dec 1</w:t>
-            </w:r>
-            <w:r>
-              <w:rPr>
-                <w:sz w:val="24"/>
-                <w:szCs w:val="24"/>
-              </w:rPr>
-              <w:t>5</w:t>
+              <w:spacing w:line="360" w:lineRule="auto"/>
+              <w:rPr>
+                <w:sz w:val="24"/>
+                <w:szCs w:val="24"/>
+              </w:rPr>
+            </w:pPr>
+            <w:r>
+              <w:rPr>
+                <w:sz w:val="24"/>
+                <w:szCs w:val="24"/>
+              </w:rPr>
+              <w:t>Dec 15</w:t>
             </w:r>
           </w:p>
         </w:tc>
@@ -1901,12 +2109,21 @@
           </w:tcPr>
           <w:p>
             <w:pPr>
-              <w:cnfStyle w:val="000000100000" w:firstRow="0" w:lastRow="0" w:firstColumn="0" w:lastColumn="0" w:oddVBand="0" w:evenVBand="0" w:oddHBand="1" w:evenHBand="0" w:firstRowFirstColumn="0" w:firstRowLastColumn="0" w:lastRowFirstColumn="0" w:lastRowLastColumn="0"/>
-              <w:rPr>
-                <w:sz w:val="24"/>
-                <w:szCs w:val="24"/>
-              </w:rPr>
-            </w:pPr>
+              <w:spacing w:line="360" w:lineRule="auto"/>
+              <w:cnfStyle w:val="000000000000" w:firstRow="0" w:lastRow="0" w:firstColumn="0" w:lastColumn="0" w:oddVBand="0" w:evenVBand="0" w:oddHBand="0" w:evenHBand="0" w:firstRowFirstColumn="0" w:firstRowLastColumn="0" w:lastRowFirstColumn="0" w:lastRowLastColumn="0"/>
+              <w:rPr>
+                <w:sz w:val="24"/>
+                <w:szCs w:val="24"/>
+              </w:rPr>
+            </w:pPr>
+            <w:r>
+              <w:rPr>
+                <w:rFonts w:ascii="Arial" w:hAnsi="Arial" w:cs="Arial"/>
+                <w:sz w:val="24"/>
+                <w:szCs w:val="24"/>
+              </w:rPr>
+              <w:t>There shall come forth a ____________ from the stem of Jesse, and a Branch shall grow out of his roots</w:t>
+            </w:r>
           </w:p>
         </w:tc>
         <w:tc>
@@ -1915,7 +2132,8 @@
           </w:tcPr>
           <w:p>
             <w:pPr>
-              <w:cnfStyle w:val="000000100000" w:firstRow="0" w:lastRow="0" w:firstColumn="0" w:lastColumn="0" w:oddVBand="0" w:evenVBand="0" w:oddHBand="1" w:evenHBand="0" w:firstRowFirstColumn="0" w:firstRowLastColumn="0" w:lastRowFirstColumn="0" w:lastRowLastColumn="0"/>
+              <w:spacing w:line="360" w:lineRule="auto"/>
+              <w:cnfStyle w:val="000000000000" w:firstRow="0" w:lastRow="0" w:firstColumn="0" w:lastColumn="0" w:oddVBand="0" w:evenVBand="0" w:oddHBand="0" w:evenHBand="0" w:firstRowFirstColumn="0" w:firstRowLastColumn="0" w:lastRowFirstColumn="0" w:lastRowLastColumn="0"/>
               <w:rPr>
                 <w:sz w:val="24"/>
                 <w:szCs w:val="24"/>
@@ -1929,7 +2147,8 @@
           </w:tcPr>
           <w:p>
             <w:pPr>
-              <w:cnfStyle w:val="000000100000" w:firstRow="0" w:lastRow="0" w:firstColumn="0" w:lastColumn="0" w:oddVBand="0" w:evenVBand="0" w:oddHBand="1" w:evenHBand="0" w:firstRowFirstColumn="0" w:firstRowLastColumn="0" w:lastRowFirstColumn="0" w:lastRowLastColumn="0"/>
+              <w:spacing w:line="360" w:lineRule="auto"/>
+              <w:cnfStyle w:val="000000000000" w:firstRow="0" w:lastRow="0" w:firstColumn="0" w:lastColumn="0" w:oddVBand="0" w:evenVBand="0" w:oddHBand="0" w:evenHBand="0" w:firstRowFirstColumn="0" w:firstRowLastColumn="0" w:lastRowFirstColumn="0" w:lastRowLastColumn="0"/>
               <w:rPr>
                 <w:sz w:val="24"/>
                 <w:szCs w:val="24"/>
@@ -1943,7 +2162,8 @@
           </w:tcPr>
           <w:p>
             <w:pPr>
-              <w:cnfStyle w:val="000000100000" w:firstRow="0" w:lastRow="0" w:firstColumn="0" w:lastColumn="0" w:oddVBand="0" w:evenVBand="0" w:oddHBand="1" w:evenHBand="0" w:firstRowFirstColumn="0" w:firstRowLastColumn="0" w:lastRowFirstColumn="0" w:lastRowLastColumn="0"/>
+              <w:spacing w:line="360" w:lineRule="auto"/>
+              <w:cnfStyle w:val="000000000000" w:firstRow="0" w:lastRow="0" w:firstColumn="0" w:lastColumn="0" w:oddVBand="0" w:evenVBand="0" w:oddHBand="0" w:evenHBand="0" w:firstRowFirstColumn="0" w:firstRowLastColumn="0" w:lastRowFirstColumn="0" w:lastRowLastColumn="0"/>
               <w:rPr>
                 <w:sz w:val="24"/>
                 <w:szCs w:val="24"/>
@@ -1960,24 +2180,18 @@
           </w:tcPr>
           <w:p>
             <w:pPr>
-              <w:rPr>
-                <w:sz w:val="24"/>
-                <w:szCs w:val="24"/>
-              </w:rPr>
-            </w:pPr>
-            <w:r>
-              <w:rPr>
-                <w:sz w:val="24"/>
-                <w:szCs w:val="24"/>
-              </w:rPr>
-              <w:t>Dec 1</w:t>
-            </w:r>
-            <w:r>
-              <w:rPr>
-                <w:sz w:val="24"/>
-                <w:szCs w:val="24"/>
-              </w:rPr>
-              <w:t>6</w:t>
+              <w:spacing w:line="360" w:lineRule="auto"/>
+              <w:rPr>
+                <w:sz w:val="24"/>
+                <w:szCs w:val="24"/>
+              </w:rPr>
+            </w:pPr>
+            <w:r>
+              <w:rPr>
+                <w:sz w:val="24"/>
+                <w:szCs w:val="24"/>
+              </w:rPr>
+              <w:t>Dec 16</w:t>
             </w:r>
           </w:p>
         </w:tc>
@@ -1987,12 +2201,21 @@
           </w:tcPr>
           <w:p>
             <w:pPr>
-              <w:cnfStyle w:val="000000000000" w:firstRow="0" w:lastRow="0" w:firstColumn="0" w:lastColumn="0" w:oddVBand="0" w:evenVBand="0" w:oddHBand="0" w:evenHBand="0" w:firstRowFirstColumn="0" w:firstRowLastColumn="0" w:lastRowFirstColumn="0" w:lastRowLastColumn="0"/>
-              <w:rPr>
-                <w:sz w:val="24"/>
-                <w:szCs w:val="24"/>
-              </w:rPr>
-            </w:pPr>
+              <w:spacing w:line="360" w:lineRule="auto"/>
+              <w:cnfStyle w:val="000000000000" w:firstRow="0" w:lastRow="0" w:firstColumn="0" w:lastColumn="0" w:oddVBand="0" w:evenVBand="0" w:oddHBand="0" w:evenHBand="0" w:firstRowFirstColumn="0" w:firstRowLastColumn="0" w:lastRowFirstColumn="0" w:lastRowLastColumn="0"/>
+              <w:rPr>
+                <w:sz w:val="24"/>
+                <w:szCs w:val="24"/>
+              </w:rPr>
+            </w:pPr>
+            <w:r>
+              <w:rPr>
+                <w:rFonts w:ascii="Arial" w:hAnsi="Arial" w:cs="Arial"/>
+                <w:sz w:val="24"/>
+                <w:szCs w:val="24"/>
+              </w:rPr>
+              <w:t>For behold, I am bringing forth My ____________ the BRANCH</w:t>
+            </w:r>
           </w:p>
         </w:tc>
         <w:tc>
@@ -2001,6 +2224,7 @@
           </w:tcPr>
           <w:p>
             <w:pPr>
+              <w:spacing w:line="360" w:lineRule="auto"/>
               <w:cnfStyle w:val="000000000000" w:firstRow="0" w:lastRow="0" w:firstColumn="0" w:lastColumn="0" w:oddVBand="0" w:evenVBand="0" w:oddHBand="0" w:evenHBand="0" w:firstRowFirstColumn="0" w:firstRowLastColumn="0" w:lastRowFirstColumn="0" w:lastRowLastColumn="0"/>
               <w:rPr>
                 <w:sz w:val="24"/>
@@ -2015,6 +2239,7 @@
           </w:tcPr>
           <w:p>
             <w:pPr>
+              <w:spacing w:line="360" w:lineRule="auto"/>
               <w:cnfStyle w:val="000000000000" w:firstRow="0" w:lastRow="0" w:firstColumn="0" w:lastColumn="0" w:oddVBand="0" w:evenVBand="0" w:oddHBand="0" w:evenHBand="0" w:firstRowFirstColumn="0" w:firstRowLastColumn="0" w:lastRowFirstColumn="0" w:lastRowLastColumn="0"/>
               <w:rPr>
                 <w:sz w:val="24"/>
@@ -2029,6 +2254,7 @@
           </w:tcPr>
           <w:p>
             <w:pPr>
+              <w:spacing w:line="360" w:lineRule="auto"/>
               <w:cnfStyle w:val="000000000000" w:firstRow="0" w:lastRow="0" w:firstColumn="0" w:lastColumn="0" w:oddVBand="0" w:evenVBand="0" w:oddHBand="0" w:evenHBand="0" w:firstRowFirstColumn="0" w:firstRowLastColumn="0" w:lastRowFirstColumn="0" w:lastRowLastColumn="0"/>
               <w:rPr>
                 <w:sz w:val="24"/>
@@ -2039,9 +2265,6 @@
         </w:tc>
       </w:tr>
       <w:tr>
-        <w:trPr>
-          <w:cnfStyle w:val="000000100000" w:firstRow="0" w:lastRow="0" w:firstColumn="0" w:lastColumn="0" w:oddVBand="0" w:evenVBand="0" w:oddHBand="1" w:evenHBand="0" w:firstRowFirstColumn="0" w:firstRowLastColumn="0" w:lastRowFirstColumn="0" w:lastRowLastColumn="0"/>
-        </w:trPr>
         <w:tc>
           <w:tcPr>
             <w:cnfStyle w:val="001000000000" w:firstRow="0" w:lastRow="0" w:firstColumn="1" w:lastColumn="0" w:oddVBand="0" w:evenVBand="0" w:oddHBand="0" w:evenHBand="0" w:firstRowFirstColumn="0" w:firstRowLastColumn="0" w:lastRowFirstColumn="0" w:lastRowLastColumn="0"/>
@@ -2049,24 +2272,18 @@
           </w:tcPr>
           <w:p>
             <w:pPr>
-              <w:rPr>
-                <w:sz w:val="24"/>
-                <w:szCs w:val="24"/>
-              </w:rPr>
-            </w:pPr>
-            <w:r>
-              <w:rPr>
-                <w:sz w:val="24"/>
-                <w:szCs w:val="24"/>
-              </w:rPr>
-              <w:t>Dec 1</w:t>
-            </w:r>
-            <w:r>
-              <w:rPr>
-                <w:sz w:val="24"/>
-                <w:szCs w:val="24"/>
-              </w:rPr>
-              <w:t>7</w:t>
+              <w:spacing w:line="360" w:lineRule="auto"/>
+              <w:rPr>
+                <w:sz w:val="24"/>
+                <w:szCs w:val="24"/>
+              </w:rPr>
+            </w:pPr>
+            <w:r>
+              <w:rPr>
+                <w:sz w:val="24"/>
+                <w:szCs w:val="24"/>
+              </w:rPr>
+              <w:t>Dec 17</w:t>
             </w:r>
           </w:p>
         </w:tc>
@@ -2076,7 +2293,8 @@
           </w:tcPr>
           <w:p>
             <w:pPr>
-              <w:cnfStyle w:val="000000100000" w:firstRow="0" w:lastRow="0" w:firstColumn="0" w:lastColumn="0" w:oddVBand="0" w:evenVBand="0" w:oddHBand="1" w:evenHBand="0" w:firstRowFirstColumn="0" w:firstRowLastColumn="0" w:lastRowFirstColumn="0" w:lastRowLastColumn="0"/>
+              <w:spacing w:line="360" w:lineRule="auto"/>
+              <w:cnfStyle w:val="000000000000" w:firstRow="0" w:lastRow="0" w:firstColumn="0" w:lastColumn="0" w:oddVBand="0" w:evenVBand="0" w:oddHBand="0" w:evenHBand="0" w:firstRowFirstColumn="0" w:firstRowLastColumn="0" w:lastRowFirstColumn="0" w:lastRowLastColumn="0"/>
               <w:rPr>
                 <w:sz w:val="24"/>
                 <w:szCs w:val="24"/>
@@ -2090,7 +2308,8 @@
           </w:tcPr>
           <w:p>
             <w:pPr>
-              <w:cnfStyle w:val="000000100000" w:firstRow="0" w:lastRow="0" w:firstColumn="0" w:lastColumn="0" w:oddVBand="0" w:evenVBand="0" w:oddHBand="1" w:evenHBand="0" w:firstRowFirstColumn="0" w:firstRowLastColumn="0" w:lastRowFirstColumn="0" w:lastRowLastColumn="0"/>
+              <w:spacing w:line="360" w:lineRule="auto"/>
+              <w:cnfStyle w:val="000000000000" w:firstRow="0" w:lastRow="0" w:firstColumn="0" w:lastColumn="0" w:oddVBand="0" w:evenVBand="0" w:oddHBand="0" w:evenHBand="0" w:firstRowFirstColumn="0" w:firstRowLastColumn="0" w:lastRowFirstColumn="0" w:lastRowLastColumn="0"/>
               <w:rPr>
                 <w:sz w:val="24"/>
                 <w:szCs w:val="24"/>
@@ -2104,7 +2323,8 @@
           </w:tcPr>
           <w:p>
             <w:pPr>
-              <w:cnfStyle w:val="000000100000" w:firstRow="0" w:lastRow="0" w:firstColumn="0" w:lastColumn="0" w:oddVBand="0" w:evenVBand="0" w:oddHBand="1" w:evenHBand="0" w:firstRowFirstColumn="0" w:firstRowLastColumn="0" w:lastRowFirstColumn="0" w:lastRowLastColumn="0"/>
+              <w:spacing w:line="360" w:lineRule="auto"/>
+              <w:cnfStyle w:val="000000000000" w:firstRow="0" w:lastRow="0" w:firstColumn="0" w:lastColumn="0" w:oddVBand="0" w:evenVBand="0" w:oddHBand="0" w:evenHBand="0" w:firstRowFirstColumn="0" w:firstRowLastColumn="0" w:lastRowFirstColumn="0" w:lastRowLastColumn="0"/>
               <w:rPr>
                 <w:sz w:val="24"/>
                 <w:szCs w:val="24"/>
@@ -2118,7 +2338,8 @@
           </w:tcPr>
           <w:p>
             <w:pPr>
-              <w:cnfStyle w:val="000000100000" w:firstRow="0" w:lastRow="0" w:firstColumn="0" w:lastColumn="0" w:oddVBand="0" w:evenVBand="0" w:oddHBand="1" w:evenHBand="0" w:firstRowFirstColumn="0" w:firstRowLastColumn="0" w:lastRowFirstColumn="0" w:lastRowLastColumn="0"/>
+              <w:spacing w:line="360" w:lineRule="auto"/>
+              <w:cnfStyle w:val="000000000000" w:firstRow="0" w:lastRow="0" w:firstColumn="0" w:lastColumn="0" w:oddVBand="0" w:evenVBand="0" w:oddHBand="0" w:evenHBand="0" w:firstRowFirstColumn="0" w:firstRowLastColumn="0" w:lastRowFirstColumn="0" w:lastRowLastColumn="0"/>
               <w:rPr>
                 <w:sz w:val="24"/>
                 <w:szCs w:val="24"/>
@@ -2135,24 +2356,18 @@
           </w:tcPr>
           <w:p>
             <w:pPr>
-              <w:rPr>
-                <w:sz w:val="24"/>
-                <w:szCs w:val="24"/>
-              </w:rPr>
-            </w:pPr>
-            <w:r>
-              <w:rPr>
-                <w:sz w:val="24"/>
-                <w:szCs w:val="24"/>
-              </w:rPr>
-              <w:t>Dec 1</w:t>
-            </w:r>
-            <w:r>
-              <w:rPr>
-                <w:sz w:val="24"/>
-                <w:szCs w:val="24"/>
-              </w:rPr>
-              <w:t>8</w:t>
+              <w:spacing w:line="360" w:lineRule="auto"/>
+              <w:rPr>
+                <w:sz w:val="24"/>
+                <w:szCs w:val="24"/>
+              </w:rPr>
+            </w:pPr>
+            <w:r>
+              <w:rPr>
+                <w:sz w:val="24"/>
+                <w:szCs w:val="24"/>
+              </w:rPr>
+              <w:t>Dec 18</w:t>
             </w:r>
           </w:p>
         </w:tc>
@@ -2162,6 +2377,7 @@
           </w:tcPr>
           <w:p>
             <w:pPr>
+              <w:spacing w:line="360" w:lineRule="auto"/>
               <w:cnfStyle w:val="000000000000" w:firstRow="0" w:lastRow="0" w:firstColumn="0" w:lastColumn="0" w:oddVBand="0" w:evenVBand="0" w:oddHBand="0" w:evenHBand="0" w:firstRowFirstColumn="0" w:firstRowLastColumn="0" w:lastRowFirstColumn="0" w:lastRowLastColumn="0"/>
               <w:rPr>
                 <w:sz w:val="24"/>
@@ -2176,6 +2392,7 @@
           </w:tcPr>
           <w:p>
             <w:pPr>
+              <w:spacing w:line="360" w:lineRule="auto"/>
               <w:cnfStyle w:val="000000000000" w:firstRow="0" w:lastRow="0" w:firstColumn="0" w:lastColumn="0" w:oddVBand="0" w:evenVBand="0" w:oddHBand="0" w:evenHBand="0" w:firstRowFirstColumn="0" w:firstRowLastColumn="0" w:lastRowFirstColumn="0" w:lastRowLastColumn="0"/>
               <w:rPr>
                 <w:sz w:val="24"/>
@@ -2190,6 +2407,7 @@
           </w:tcPr>
           <w:p>
             <w:pPr>
+              <w:spacing w:line="360" w:lineRule="auto"/>
               <w:cnfStyle w:val="000000000000" w:firstRow="0" w:lastRow="0" w:firstColumn="0" w:lastColumn="0" w:oddVBand="0" w:evenVBand="0" w:oddHBand="0" w:evenHBand="0" w:firstRowFirstColumn="0" w:firstRowLastColumn="0" w:lastRowFirstColumn="0" w:lastRowLastColumn="0"/>
               <w:rPr>
                 <w:sz w:val="24"/>
@@ -2204,6 +2422,7 @@
           </w:tcPr>
           <w:p>
             <w:pPr>
+              <w:spacing w:line="360" w:lineRule="auto"/>
               <w:cnfStyle w:val="000000000000" w:firstRow="0" w:lastRow="0" w:firstColumn="0" w:lastColumn="0" w:oddVBand="0" w:evenVBand="0" w:oddHBand="0" w:evenHBand="0" w:firstRowFirstColumn="0" w:firstRowLastColumn="0" w:lastRowFirstColumn="0" w:lastRowLastColumn="0"/>
               <w:rPr>
                 <w:sz w:val="24"/>
@@ -2214,9 +2433,6 @@
         </w:tc>
       </w:tr>
       <w:tr>
-        <w:trPr>
-          <w:cnfStyle w:val="000000100000" w:firstRow="0" w:lastRow="0" w:firstColumn="0" w:lastColumn="0" w:oddVBand="0" w:evenVBand="0" w:oddHBand="1" w:evenHBand="0" w:firstRowFirstColumn="0" w:firstRowLastColumn="0" w:lastRowFirstColumn="0" w:lastRowLastColumn="0"/>
-        </w:trPr>
         <w:tc>
           <w:tcPr>
             <w:cnfStyle w:val="001000000000" w:firstRow="0" w:lastRow="0" w:firstColumn="1" w:lastColumn="0" w:oddVBand="0" w:evenVBand="0" w:oddHBand="0" w:evenHBand="0" w:firstRowFirstColumn="0" w:firstRowLastColumn="0" w:lastRowFirstColumn="0" w:lastRowLastColumn="0"/>
@@ -2224,24 +2440,18 @@
           </w:tcPr>
           <w:p>
             <w:pPr>
-              <w:rPr>
-                <w:sz w:val="24"/>
-                <w:szCs w:val="24"/>
-              </w:rPr>
-            </w:pPr>
-            <w:r>
-              <w:rPr>
-                <w:sz w:val="24"/>
-                <w:szCs w:val="24"/>
-              </w:rPr>
-              <w:t>Dec 1</w:t>
-            </w:r>
-            <w:r>
-              <w:rPr>
-                <w:sz w:val="24"/>
-                <w:szCs w:val="24"/>
-              </w:rPr>
-              <w:t>9</w:t>
+              <w:spacing w:line="360" w:lineRule="auto"/>
+              <w:rPr>
+                <w:sz w:val="24"/>
+                <w:szCs w:val="24"/>
+              </w:rPr>
+            </w:pPr>
+            <w:r>
+              <w:rPr>
+                <w:sz w:val="24"/>
+                <w:szCs w:val="24"/>
+              </w:rPr>
+              <w:t>Dec 19</w:t>
             </w:r>
           </w:p>
         </w:tc>
@@ -2251,7 +2461,8 @@
           </w:tcPr>
           <w:p>
             <w:pPr>
-              <w:cnfStyle w:val="000000100000" w:firstRow="0" w:lastRow="0" w:firstColumn="0" w:lastColumn="0" w:oddVBand="0" w:evenVBand="0" w:oddHBand="1" w:evenHBand="0" w:firstRowFirstColumn="0" w:firstRowLastColumn="0" w:lastRowFirstColumn="0" w:lastRowLastColumn="0"/>
+              <w:spacing w:line="360" w:lineRule="auto"/>
+              <w:cnfStyle w:val="000000000000" w:firstRow="0" w:lastRow="0" w:firstColumn="0" w:lastColumn="0" w:oddVBand="0" w:evenVBand="0" w:oddHBand="0" w:evenHBand="0" w:firstRowFirstColumn="0" w:firstRowLastColumn="0" w:lastRowFirstColumn="0" w:lastRowLastColumn="0"/>
               <w:rPr>
                 <w:sz w:val="24"/>
                 <w:szCs w:val="24"/>
@@ -2265,7 +2476,8 @@
           </w:tcPr>
           <w:p>
             <w:pPr>
-              <w:cnfStyle w:val="000000100000" w:firstRow="0" w:lastRow="0" w:firstColumn="0" w:lastColumn="0" w:oddVBand="0" w:evenVBand="0" w:oddHBand="1" w:evenHBand="0" w:firstRowFirstColumn="0" w:firstRowLastColumn="0" w:lastRowFirstColumn="0" w:lastRowLastColumn="0"/>
+              <w:spacing w:line="360" w:lineRule="auto"/>
+              <w:cnfStyle w:val="000000000000" w:firstRow="0" w:lastRow="0" w:firstColumn="0" w:lastColumn="0" w:oddVBand="0" w:evenVBand="0" w:oddHBand="0" w:evenHBand="0" w:firstRowFirstColumn="0" w:firstRowLastColumn="0" w:lastRowFirstColumn="0" w:lastRowLastColumn="0"/>
               <w:rPr>
                 <w:sz w:val="24"/>
                 <w:szCs w:val="24"/>
@@ -2279,7 +2491,8 @@
           </w:tcPr>
           <w:p>
             <w:pPr>
-              <w:cnfStyle w:val="000000100000" w:firstRow="0" w:lastRow="0" w:firstColumn="0" w:lastColumn="0" w:oddVBand="0" w:evenVBand="0" w:oddHBand="1" w:evenHBand="0" w:firstRowFirstColumn="0" w:firstRowLastColumn="0" w:lastRowFirstColumn="0" w:lastRowLastColumn="0"/>
+              <w:spacing w:line="360" w:lineRule="auto"/>
+              <w:cnfStyle w:val="000000000000" w:firstRow="0" w:lastRow="0" w:firstColumn="0" w:lastColumn="0" w:oddVBand="0" w:evenVBand="0" w:oddHBand="0" w:evenHBand="0" w:firstRowFirstColumn="0" w:firstRowLastColumn="0" w:lastRowFirstColumn="0" w:lastRowLastColumn="0"/>
               <w:rPr>
                 <w:sz w:val="24"/>
                 <w:szCs w:val="24"/>
@@ -2293,7 +2506,8 @@
           </w:tcPr>
           <w:p>
             <w:pPr>
-              <w:cnfStyle w:val="000000100000" w:firstRow="0" w:lastRow="0" w:firstColumn="0" w:lastColumn="0" w:oddVBand="0" w:evenVBand="0" w:oddHBand="1" w:evenHBand="0" w:firstRowFirstColumn="0" w:firstRowLastColumn="0" w:lastRowFirstColumn="0" w:lastRowLastColumn="0"/>
+              <w:spacing w:line="360" w:lineRule="auto"/>
+              <w:cnfStyle w:val="000000000000" w:firstRow="0" w:lastRow="0" w:firstColumn="0" w:lastColumn="0" w:oddVBand="0" w:evenVBand="0" w:oddHBand="0" w:evenHBand="0" w:firstRowFirstColumn="0" w:firstRowLastColumn="0" w:lastRowFirstColumn="0" w:lastRowLastColumn="0"/>
               <w:rPr>
                 <w:sz w:val="24"/>
                 <w:szCs w:val="24"/>
@@ -2310,24 +2524,18 @@
           </w:tcPr>
           <w:p>
             <w:pPr>
-              <w:rPr>
-                <w:sz w:val="24"/>
-                <w:szCs w:val="24"/>
-              </w:rPr>
-            </w:pPr>
-            <w:r>
-              <w:rPr>
-                <w:sz w:val="24"/>
-                <w:szCs w:val="24"/>
-              </w:rPr>
-              <w:t xml:space="preserve">Dec </w:t>
-            </w:r>
-            <w:r>
-              <w:rPr>
-                <w:sz w:val="24"/>
-                <w:szCs w:val="24"/>
-              </w:rPr>
-              <w:t>20</w:t>
+              <w:spacing w:line="360" w:lineRule="auto"/>
+              <w:rPr>
+                <w:sz w:val="24"/>
+                <w:szCs w:val="24"/>
+              </w:rPr>
+            </w:pPr>
+            <w:r>
+              <w:rPr>
+                <w:sz w:val="24"/>
+                <w:szCs w:val="24"/>
+              </w:rPr>
+              <w:t>Dec 20</w:t>
             </w:r>
           </w:p>
         </w:tc>
@@ -2337,6 +2545,7 @@
           </w:tcPr>
           <w:p>
             <w:pPr>
+              <w:spacing w:line="360" w:lineRule="auto"/>
               <w:cnfStyle w:val="000000000000" w:firstRow="0" w:lastRow="0" w:firstColumn="0" w:lastColumn="0" w:oddVBand="0" w:evenVBand="0" w:oddHBand="0" w:evenHBand="0" w:firstRowFirstColumn="0" w:firstRowLastColumn="0" w:lastRowFirstColumn="0" w:lastRowLastColumn="0"/>
               <w:rPr>
                 <w:sz w:val="24"/>
@@ -2351,6 +2560,7 @@
           </w:tcPr>
           <w:p>
             <w:pPr>
+              <w:spacing w:line="360" w:lineRule="auto"/>
               <w:cnfStyle w:val="000000000000" w:firstRow="0" w:lastRow="0" w:firstColumn="0" w:lastColumn="0" w:oddVBand="0" w:evenVBand="0" w:oddHBand="0" w:evenHBand="0" w:firstRowFirstColumn="0" w:firstRowLastColumn="0" w:lastRowFirstColumn="0" w:lastRowLastColumn="0"/>
               <w:rPr>
                 <w:sz w:val="24"/>
@@ -2365,6 +2575,7 @@
           </w:tcPr>
           <w:p>
             <w:pPr>
+              <w:spacing w:line="360" w:lineRule="auto"/>
               <w:cnfStyle w:val="000000000000" w:firstRow="0" w:lastRow="0" w:firstColumn="0" w:lastColumn="0" w:oddVBand="0" w:evenVBand="0" w:oddHBand="0" w:evenHBand="0" w:firstRowFirstColumn="0" w:firstRowLastColumn="0" w:lastRowFirstColumn="0" w:lastRowLastColumn="0"/>
               <w:rPr>
                 <w:sz w:val="24"/>
@@ -2379,6 +2590,7 @@
           </w:tcPr>
           <w:p>
             <w:pPr>
+              <w:spacing w:line="360" w:lineRule="auto"/>
               <w:cnfStyle w:val="000000000000" w:firstRow="0" w:lastRow="0" w:firstColumn="0" w:lastColumn="0" w:oddVBand="0" w:evenVBand="0" w:oddHBand="0" w:evenHBand="0" w:firstRowFirstColumn="0" w:firstRowLastColumn="0" w:lastRowFirstColumn="0" w:lastRowLastColumn="0"/>
               <w:rPr>
                 <w:sz w:val="24"/>
@@ -2389,9 +2601,6 @@
         </w:tc>
       </w:tr>
       <w:tr>
-        <w:trPr>
-          <w:cnfStyle w:val="000000100000" w:firstRow="0" w:lastRow="0" w:firstColumn="0" w:lastColumn="0" w:oddVBand="0" w:evenVBand="0" w:oddHBand="1" w:evenHBand="0" w:firstRowFirstColumn="0" w:firstRowLastColumn="0" w:lastRowFirstColumn="0" w:lastRowLastColumn="0"/>
-        </w:trPr>
         <w:tc>
           <w:tcPr>
             <w:cnfStyle w:val="001000000000" w:firstRow="0" w:lastRow="0" w:firstColumn="1" w:lastColumn="0" w:oddVBand="0" w:evenVBand="0" w:oddHBand="0" w:evenHBand="0" w:firstRowFirstColumn="0" w:firstRowLastColumn="0" w:lastRowFirstColumn="0" w:lastRowLastColumn="0"/>
@@ -2399,24 +2608,18 @@
           </w:tcPr>
           <w:p>
             <w:pPr>
-              <w:rPr>
-                <w:sz w:val="24"/>
-                <w:szCs w:val="24"/>
-              </w:rPr>
-            </w:pPr>
-            <w:r>
-              <w:rPr>
-                <w:sz w:val="24"/>
-                <w:szCs w:val="24"/>
-              </w:rPr>
-              <w:t xml:space="preserve">Dec </w:t>
-            </w:r>
-            <w:r>
-              <w:rPr>
-                <w:sz w:val="24"/>
-                <w:szCs w:val="24"/>
-              </w:rPr>
-              <w:t>21</w:t>
+              <w:spacing w:line="360" w:lineRule="auto"/>
+              <w:rPr>
+                <w:sz w:val="24"/>
+                <w:szCs w:val="24"/>
+              </w:rPr>
+            </w:pPr>
+            <w:r>
+              <w:rPr>
+                <w:sz w:val="24"/>
+                <w:szCs w:val="24"/>
+              </w:rPr>
+              <w:t>Dec 21</w:t>
             </w:r>
           </w:p>
         </w:tc>
@@ -2426,7 +2629,8 @@
           </w:tcPr>
           <w:p>
             <w:pPr>
-              <w:cnfStyle w:val="000000100000" w:firstRow="0" w:lastRow="0" w:firstColumn="0" w:lastColumn="0" w:oddVBand="0" w:evenVBand="0" w:oddHBand="1" w:evenHBand="0" w:firstRowFirstColumn="0" w:firstRowLastColumn="0" w:lastRowFirstColumn="0" w:lastRowLastColumn="0"/>
+              <w:spacing w:line="360" w:lineRule="auto"/>
+              <w:cnfStyle w:val="000000000000" w:firstRow="0" w:lastRow="0" w:firstColumn="0" w:lastColumn="0" w:oddVBand="0" w:evenVBand="0" w:oddHBand="0" w:evenHBand="0" w:firstRowFirstColumn="0" w:firstRowLastColumn="0" w:lastRowFirstColumn="0" w:lastRowLastColumn="0"/>
               <w:rPr>
                 <w:sz w:val="24"/>
                 <w:szCs w:val="24"/>
@@ -2440,7 +2644,8 @@
           </w:tcPr>
           <w:p>
             <w:pPr>
-              <w:cnfStyle w:val="000000100000" w:firstRow="0" w:lastRow="0" w:firstColumn="0" w:lastColumn="0" w:oddVBand="0" w:evenVBand="0" w:oddHBand="1" w:evenHBand="0" w:firstRowFirstColumn="0" w:firstRowLastColumn="0" w:lastRowFirstColumn="0" w:lastRowLastColumn="0"/>
+              <w:spacing w:line="360" w:lineRule="auto"/>
+              <w:cnfStyle w:val="000000000000" w:firstRow="0" w:lastRow="0" w:firstColumn="0" w:lastColumn="0" w:oddVBand="0" w:evenVBand="0" w:oddHBand="0" w:evenHBand="0" w:firstRowFirstColumn="0" w:firstRowLastColumn="0" w:lastRowFirstColumn="0" w:lastRowLastColumn="0"/>
               <w:rPr>
                 <w:sz w:val="24"/>
                 <w:szCs w:val="24"/>
@@ -2454,7 +2659,8 @@
           </w:tcPr>
           <w:p>
             <w:pPr>
-              <w:cnfStyle w:val="000000100000" w:firstRow="0" w:lastRow="0" w:firstColumn="0" w:lastColumn="0" w:oddVBand="0" w:evenVBand="0" w:oddHBand="1" w:evenHBand="0" w:firstRowFirstColumn="0" w:firstRowLastColumn="0" w:lastRowFirstColumn="0" w:lastRowLastColumn="0"/>
+              <w:spacing w:line="360" w:lineRule="auto"/>
+              <w:cnfStyle w:val="000000000000" w:firstRow="0" w:lastRow="0" w:firstColumn="0" w:lastColumn="0" w:oddVBand="0" w:evenVBand="0" w:oddHBand="0" w:evenHBand="0" w:firstRowFirstColumn="0" w:firstRowLastColumn="0" w:lastRowFirstColumn="0" w:lastRowLastColumn="0"/>
               <w:rPr>
                 <w:sz w:val="24"/>
                 <w:szCs w:val="24"/>
@@ -2468,7 +2674,8 @@
           </w:tcPr>
           <w:p>
             <w:pPr>
-              <w:cnfStyle w:val="000000100000" w:firstRow="0" w:lastRow="0" w:firstColumn="0" w:lastColumn="0" w:oddVBand="0" w:evenVBand="0" w:oddHBand="1" w:evenHBand="0" w:firstRowFirstColumn="0" w:firstRowLastColumn="0" w:lastRowFirstColumn="0" w:lastRowLastColumn="0"/>
+              <w:spacing w:line="360" w:lineRule="auto"/>
+              <w:cnfStyle w:val="000000000000" w:firstRow="0" w:lastRow="0" w:firstColumn="0" w:lastColumn="0" w:oddVBand="0" w:evenVBand="0" w:oddHBand="0" w:evenHBand="0" w:firstRowFirstColumn="0" w:firstRowLastColumn="0" w:lastRowFirstColumn="0" w:lastRowLastColumn="0"/>
               <w:rPr>
                 <w:sz w:val="24"/>
                 <w:szCs w:val="24"/>
@@ -2485,24 +2692,18 @@
           </w:tcPr>
           <w:p>
             <w:pPr>
-              <w:rPr>
-                <w:sz w:val="24"/>
-                <w:szCs w:val="24"/>
-              </w:rPr>
-            </w:pPr>
-            <w:r>
-              <w:rPr>
-                <w:sz w:val="24"/>
-                <w:szCs w:val="24"/>
-              </w:rPr>
-              <w:t>Dec 2</w:t>
-            </w:r>
-            <w:r>
-              <w:rPr>
-                <w:sz w:val="24"/>
-                <w:szCs w:val="24"/>
-              </w:rPr>
-              <w:t>2</w:t>
+              <w:spacing w:line="360" w:lineRule="auto"/>
+              <w:rPr>
+                <w:sz w:val="24"/>
+                <w:szCs w:val="24"/>
+              </w:rPr>
+            </w:pPr>
+            <w:r>
+              <w:rPr>
+                <w:sz w:val="24"/>
+                <w:szCs w:val="24"/>
+              </w:rPr>
+              <w:t>Dec 22</w:t>
             </w:r>
           </w:p>
         </w:tc>
@@ -2512,6 +2713,7 @@
           </w:tcPr>
           <w:p>
             <w:pPr>
+              <w:spacing w:line="360" w:lineRule="auto"/>
               <w:cnfStyle w:val="000000000000" w:firstRow="0" w:lastRow="0" w:firstColumn="0" w:lastColumn="0" w:oddVBand="0" w:evenVBand="0" w:oddHBand="0" w:evenHBand="0" w:firstRowFirstColumn="0" w:firstRowLastColumn="0" w:lastRowFirstColumn="0" w:lastRowLastColumn="0"/>
               <w:rPr>
                 <w:sz w:val="24"/>
@@ -2526,6 +2728,7 @@
           </w:tcPr>
           <w:p>
             <w:pPr>
+              <w:spacing w:line="360" w:lineRule="auto"/>
               <w:cnfStyle w:val="000000000000" w:firstRow="0" w:lastRow="0" w:firstColumn="0" w:lastColumn="0" w:oddVBand="0" w:evenVBand="0" w:oddHBand="0" w:evenHBand="0" w:firstRowFirstColumn="0" w:firstRowLastColumn="0" w:lastRowFirstColumn="0" w:lastRowLastColumn="0"/>
               <w:rPr>
                 <w:sz w:val="24"/>
@@ -2540,6 +2743,7 @@
           </w:tcPr>
           <w:p>
             <w:pPr>
+              <w:spacing w:line="360" w:lineRule="auto"/>
               <w:cnfStyle w:val="000000000000" w:firstRow="0" w:lastRow="0" w:firstColumn="0" w:lastColumn="0" w:oddVBand="0" w:evenVBand="0" w:oddHBand="0" w:evenHBand="0" w:firstRowFirstColumn="0" w:firstRowLastColumn="0" w:lastRowFirstColumn="0" w:lastRowLastColumn="0"/>
               <w:rPr>
                 <w:sz w:val="24"/>
@@ -2554,6 +2758,7 @@
           </w:tcPr>
           <w:p>
             <w:pPr>
+              <w:spacing w:line="360" w:lineRule="auto"/>
               <w:cnfStyle w:val="000000000000" w:firstRow="0" w:lastRow="0" w:firstColumn="0" w:lastColumn="0" w:oddVBand="0" w:evenVBand="0" w:oddHBand="0" w:evenHBand="0" w:firstRowFirstColumn="0" w:firstRowLastColumn="0" w:lastRowFirstColumn="0" w:lastRowLastColumn="0"/>
               <w:rPr>
                 <w:sz w:val="24"/>
@@ -2564,9 +2769,6 @@
         </w:tc>
       </w:tr>
       <w:tr>
-        <w:trPr>
-          <w:cnfStyle w:val="000000100000" w:firstRow="0" w:lastRow="0" w:firstColumn="0" w:lastColumn="0" w:oddVBand="0" w:evenVBand="0" w:oddHBand="1" w:evenHBand="0" w:firstRowFirstColumn="0" w:firstRowLastColumn="0" w:lastRowFirstColumn="0" w:lastRowLastColumn="0"/>
-        </w:trPr>
         <w:tc>
           <w:tcPr>
             <w:cnfStyle w:val="001000000000" w:firstRow="0" w:lastRow="0" w:firstColumn="1" w:lastColumn="0" w:oddVBand="0" w:evenVBand="0" w:oddHBand="0" w:evenHBand="0" w:firstRowFirstColumn="0" w:firstRowLastColumn="0" w:lastRowFirstColumn="0" w:lastRowLastColumn="0"/>
@@ -2574,24 +2776,18 @@
           </w:tcPr>
           <w:p>
             <w:pPr>
-              <w:rPr>
-                <w:sz w:val="24"/>
-                <w:szCs w:val="24"/>
-              </w:rPr>
-            </w:pPr>
-            <w:r>
-              <w:rPr>
-                <w:sz w:val="24"/>
-                <w:szCs w:val="24"/>
-              </w:rPr>
-              <w:t>Dec 2</w:t>
-            </w:r>
-            <w:r>
-              <w:rPr>
-                <w:sz w:val="24"/>
-                <w:szCs w:val="24"/>
-              </w:rPr>
-              <w:t>3</w:t>
+              <w:spacing w:line="360" w:lineRule="auto"/>
+              <w:rPr>
+                <w:sz w:val="24"/>
+                <w:szCs w:val="24"/>
+              </w:rPr>
+            </w:pPr>
+            <w:r>
+              <w:rPr>
+                <w:sz w:val="24"/>
+                <w:szCs w:val="24"/>
+              </w:rPr>
+              <w:t>Dec 23</w:t>
             </w:r>
           </w:p>
         </w:tc>
@@ -2601,7 +2797,8 @@
           </w:tcPr>
           <w:p>
             <w:pPr>
-              <w:cnfStyle w:val="000000100000" w:firstRow="0" w:lastRow="0" w:firstColumn="0" w:lastColumn="0" w:oddVBand="0" w:evenVBand="0" w:oddHBand="1" w:evenHBand="0" w:firstRowFirstColumn="0" w:firstRowLastColumn="0" w:lastRowFirstColumn="0" w:lastRowLastColumn="0"/>
+              <w:spacing w:line="360" w:lineRule="auto"/>
+              <w:cnfStyle w:val="000000000000" w:firstRow="0" w:lastRow="0" w:firstColumn="0" w:lastColumn="0" w:oddVBand="0" w:evenVBand="0" w:oddHBand="0" w:evenHBand="0" w:firstRowFirstColumn="0" w:firstRowLastColumn="0" w:lastRowFirstColumn="0" w:lastRowLastColumn="0"/>
               <w:rPr>
                 <w:sz w:val="24"/>
                 <w:szCs w:val="24"/>
@@ -2615,7 +2812,8 @@
           </w:tcPr>
           <w:p>
             <w:pPr>
-              <w:cnfStyle w:val="000000100000" w:firstRow="0" w:lastRow="0" w:firstColumn="0" w:lastColumn="0" w:oddVBand="0" w:evenVBand="0" w:oddHBand="1" w:evenHBand="0" w:firstRowFirstColumn="0" w:firstRowLastColumn="0" w:lastRowFirstColumn="0" w:lastRowLastColumn="0"/>
+              <w:spacing w:line="360" w:lineRule="auto"/>
+              <w:cnfStyle w:val="000000000000" w:firstRow="0" w:lastRow="0" w:firstColumn="0" w:lastColumn="0" w:oddVBand="0" w:evenVBand="0" w:oddHBand="0" w:evenHBand="0" w:firstRowFirstColumn="0" w:firstRowLastColumn="0" w:lastRowFirstColumn="0" w:lastRowLastColumn="0"/>
               <w:rPr>
                 <w:sz w:val="24"/>
                 <w:szCs w:val="24"/>
@@ -2629,7 +2827,8 @@
           </w:tcPr>
           <w:p>
             <w:pPr>
-              <w:cnfStyle w:val="000000100000" w:firstRow="0" w:lastRow="0" w:firstColumn="0" w:lastColumn="0" w:oddVBand="0" w:evenVBand="0" w:oddHBand="1" w:evenHBand="0" w:firstRowFirstColumn="0" w:firstRowLastColumn="0" w:lastRowFirstColumn="0" w:lastRowLastColumn="0"/>
+              <w:spacing w:line="360" w:lineRule="auto"/>
+              <w:cnfStyle w:val="000000000000" w:firstRow="0" w:lastRow="0" w:firstColumn="0" w:lastColumn="0" w:oddVBand="0" w:evenVBand="0" w:oddHBand="0" w:evenHBand="0" w:firstRowFirstColumn="0" w:firstRowLastColumn="0" w:lastRowFirstColumn="0" w:lastRowLastColumn="0"/>
               <w:rPr>
                 <w:sz w:val="24"/>
                 <w:szCs w:val="24"/>
@@ -2643,7 +2842,8 @@
           </w:tcPr>
           <w:p>
             <w:pPr>
-              <w:cnfStyle w:val="000000100000" w:firstRow="0" w:lastRow="0" w:firstColumn="0" w:lastColumn="0" w:oddVBand="0" w:evenVBand="0" w:oddHBand="1" w:evenHBand="0" w:firstRowFirstColumn="0" w:firstRowLastColumn="0" w:lastRowFirstColumn="0" w:lastRowLastColumn="0"/>
+              <w:spacing w:line="360" w:lineRule="auto"/>
+              <w:cnfStyle w:val="000000000000" w:firstRow="0" w:lastRow="0" w:firstColumn="0" w:lastColumn="0" w:oddVBand="0" w:evenVBand="0" w:oddHBand="0" w:evenHBand="0" w:firstRowFirstColumn="0" w:firstRowLastColumn="0" w:lastRowFirstColumn="0" w:lastRowLastColumn="0"/>
               <w:rPr>
                 <w:sz w:val="24"/>
                 <w:szCs w:val="24"/>
@@ -2660,24 +2860,18 @@
           </w:tcPr>
           <w:p>
             <w:pPr>
-              <w:rPr>
-                <w:sz w:val="24"/>
-                <w:szCs w:val="24"/>
-              </w:rPr>
-            </w:pPr>
-            <w:r>
-              <w:rPr>
-                <w:sz w:val="24"/>
-                <w:szCs w:val="24"/>
-              </w:rPr>
-              <w:t>Dec 2</w:t>
-            </w:r>
-            <w:r>
-              <w:rPr>
-                <w:sz w:val="24"/>
-                <w:szCs w:val="24"/>
-              </w:rPr>
-              <w:t>4</w:t>
+              <w:spacing w:line="360" w:lineRule="auto"/>
+              <w:rPr>
+                <w:sz w:val="24"/>
+                <w:szCs w:val="24"/>
+              </w:rPr>
+            </w:pPr>
+            <w:r>
+              <w:rPr>
+                <w:sz w:val="24"/>
+                <w:szCs w:val="24"/>
+              </w:rPr>
+              <w:t>Dec 24</w:t>
             </w:r>
           </w:p>
         </w:tc>
@@ -2687,6 +2881,7 @@
           </w:tcPr>
           <w:p>
             <w:pPr>
+              <w:spacing w:line="360" w:lineRule="auto"/>
               <w:cnfStyle w:val="000000000000" w:firstRow="0" w:lastRow="0" w:firstColumn="0" w:lastColumn="0" w:oddVBand="0" w:evenVBand="0" w:oddHBand="0" w:evenHBand="0" w:firstRowFirstColumn="0" w:firstRowLastColumn="0" w:lastRowFirstColumn="0" w:lastRowLastColumn="0"/>
               <w:rPr>
                 <w:sz w:val="24"/>
@@ -2701,6 +2896,7 @@
           </w:tcPr>
           <w:p>
             <w:pPr>
+              <w:spacing w:line="360" w:lineRule="auto"/>
               <w:cnfStyle w:val="000000000000" w:firstRow="0" w:lastRow="0" w:firstColumn="0" w:lastColumn="0" w:oddVBand="0" w:evenVBand="0" w:oddHBand="0" w:evenHBand="0" w:firstRowFirstColumn="0" w:firstRowLastColumn="0" w:lastRowFirstColumn="0" w:lastRowLastColumn="0"/>
               <w:rPr>
                 <w:sz w:val="24"/>
@@ -2715,6 +2911,7 @@
           </w:tcPr>
           <w:p>
             <w:pPr>
+              <w:spacing w:line="360" w:lineRule="auto"/>
               <w:cnfStyle w:val="000000000000" w:firstRow="0" w:lastRow="0" w:firstColumn="0" w:lastColumn="0" w:oddVBand="0" w:evenVBand="0" w:oddHBand="0" w:evenHBand="0" w:firstRowFirstColumn="0" w:firstRowLastColumn="0" w:lastRowFirstColumn="0" w:lastRowLastColumn="0"/>
               <w:rPr>
                 <w:sz w:val="24"/>
@@ -2729,6 +2926,7 @@
           </w:tcPr>
           <w:p>
             <w:pPr>
+              <w:spacing w:line="360" w:lineRule="auto"/>
               <w:cnfStyle w:val="000000000000" w:firstRow="0" w:lastRow="0" w:firstColumn="0" w:lastColumn="0" w:oddVBand="0" w:evenVBand="0" w:oddHBand="0" w:evenHBand="0" w:firstRowFirstColumn="0" w:firstRowLastColumn="0" w:lastRowFirstColumn="0" w:lastRowLastColumn="0"/>
               <w:rPr>
                 <w:sz w:val="24"/>
@@ -2739,9 +2937,6 @@
         </w:tc>
       </w:tr>
       <w:tr>
-        <w:trPr>
-          <w:cnfStyle w:val="000000100000" w:firstRow="0" w:lastRow="0" w:firstColumn="0" w:lastColumn="0" w:oddVBand="0" w:evenVBand="0" w:oddHBand="1" w:evenHBand="0" w:firstRowFirstColumn="0" w:firstRowLastColumn="0" w:lastRowFirstColumn="0" w:lastRowLastColumn="0"/>
-        </w:trPr>
         <w:tc>
           <w:tcPr>
             <w:cnfStyle w:val="001000000000" w:firstRow="0" w:lastRow="0" w:firstColumn="1" w:lastColumn="0" w:oddVBand="0" w:evenVBand="0" w:oddHBand="0" w:evenHBand="0" w:firstRowFirstColumn="0" w:firstRowLastColumn="0" w:lastRowFirstColumn="0" w:lastRowLastColumn="0"/>
@@ -2749,24 +2944,18 @@
           </w:tcPr>
           <w:p>
             <w:pPr>
-              <w:rPr>
-                <w:sz w:val="24"/>
-                <w:szCs w:val="24"/>
-              </w:rPr>
-            </w:pPr>
-            <w:r>
-              <w:rPr>
-                <w:sz w:val="24"/>
-                <w:szCs w:val="24"/>
-              </w:rPr>
-              <w:t>Dec 2</w:t>
-            </w:r>
-            <w:r>
-              <w:rPr>
-                <w:sz w:val="24"/>
-                <w:szCs w:val="24"/>
-              </w:rPr>
-              <w:t>5</w:t>
+              <w:spacing w:line="360" w:lineRule="auto"/>
+              <w:rPr>
+                <w:sz w:val="24"/>
+                <w:szCs w:val="24"/>
+              </w:rPr>
+            </w:pPr>
+            <w:r>
+              <w:rPr>
+                <w:sz w:val="24"/>
+                <w:szCs w:val="24"/>
+              </w:rPr>
+              <w:t>Dec 25</w:t>
             </w:r>
           </w:p>
         </w:tc>
@@ -2776,7 +2965,8 @@
           </w:tcPr>
           <w:p>
             <w:pPr>
-              <w:cnfStyle w:val="000000100000" w:firstRow="0" w:lastRow="0" w:firstColumn="0" w:lastColumn="0" w:oddVBand="0" w:evenVBand="0" w:oddHBand="1" w:evenHBand="0" w:firstRowFirstColumn="0" w:firstRowLastColumn="0" w:lastRowFirstColumn="0" w:lastRowLastColumn="0"/>
+              <w:spacing w:line="360" w:lineRule="auto"/>
+              <w:cnfStyle w:val="000000000000" w:firstRow="0" w:lastRow="0" w:firstColumn="0" w:lastColumn="0" w:oddVBand="0" w:evenVBand="0" w:oddHBand="0" w:evenHBand="0" w:firstRowFirstColumn="0" w:firstRowLastColumn="0" w:lastRowFirstColumn="0" w:lastRowLastColumn="0"/>
               <w:rPr>
                 <w:sz w:val="24"/>
                 <w:szCs w:val="24"/>
@@ -2790,7 +2980,8 @@
           </w:tcPr>
           <w:p>
             <w:pPr>
-              <w:cnfStyle w:val="000000100000" w:firstRow="0" w:lastRow="0" w:firstColumn="0" w:lastColumn="0" w:oddVBand="0" w:evenVBand="0" w:oddHBand="1" w:evenHBand="0" w:firstRowFirstColumn="0" w:firstRowLastColumn="0" w:lastRowFirstColumn="0" w:lastRowLastColumn="0"/>
+              <w:spacing w:line="360" w:lineRule="auto"/>
+              <w:cnfStyle w:val="000000000000" w:firstRow="0" w:lastRow="0" w:firstColumn="0" w:lastColumn="0" w:oddVBand="0" w:evenVBand="0" w:oddHBand="0" w:evenHBand="0" w:firstRowFirstColumn="0" w:firstRowLastColumn="0" w:lastRowFirstColumn="0" w:lastRowLastColumn="0"/>
               <w:rPr>
                 <w:sz w:val="24"/>
                 <w:szCs w:val="24"/>
@@ -2804,7 +2995,8 @@
           </w:tcPr>
           <w:p>
             <w:pPr>
-              <w:cnfStyle w:val="000000100000" w:firstRow="0" w:lastRow="0" w:firstColumn="0" w:lastColumn="0" w:oddVBand="0" w:evenVBand="0" w:oddHBand="1" w:evenHBand="0" w:firstRowFirstColumn="0" w:firstRowLastColumn="0" w:lastRowFirstColumn="0" w:lastRowLastColumn="0"/>
+              <w:spacing w:line="360" w:lineRule="auto"/>
+              <w:cnfStyle w:val="000000000000" w:firstRow="0" w:lastRow="0" w:firstColumn="0" w:lastColumn="0" w:oddVBand="0" w:evenVBand="0" w:oddHBand="0" w:evenHBand="0" w:firstRowFirstColumn="0" w:firstRowLastColumn="0" w:lastRowFirstColumn="0" w:lastRowLastColumn="0"/>
               <w:rPr>
                 <w:sz w:val="24"/>
                 <w:szCs w:val="24"/>
@@ -2818,7 +3010,8 @@
           </w:tcPr>
           <w:p>
             <w:pPr>
-              <w:cnfStyle w:val="000000100000" w:firstRow="0" w:lastRow="0" w:firstColumn="0" w:lastColumn="0" w:oddVBand="0" w:evenVBand="0" w:oddHBand="1" w:evenHBand="0" w:firstRowFirstColumn="0" w:firstRowLastColumn="0" w:lastRowFirstColumn="0" w:lastRowLastColumn="0"/>
+              <w:spacing w:line="360" w:lineRule="auto"/>
+              <w:cnfStyle w:val="000000000000" w:firstRow="0" w:lastRow="0" w:firstColumn="0" w:lastColumn="0" w:oddVBand="0" w:evenVBand="0" w:oddHBand="0" w:evenHBand="0" w:firstRowFirstColumn="0" w:firstRowLastColumn="0" w:lastRowFirstColumn="0" w:lastRowLastColumn="0"/>
               <w:rPr>
                 <w:sz w:val="24"/>
                 <w:szCs w:val="24"/>
@@ -2835,24 +3028,18 @@
           </w:tcPr>
           <w:p>
             <w:pPr>
-              <w:rPr>
-                <w:sz w:val="24"/>
-                <w:szCs w:val="24"/>
-              </w:rPr>
-            </w:pPr>
-            <w:r>
-              <w:rPr>
-                <w:sz w:val="24"/>
-                <w:szCs w:val="24"/>
-              </w:rPr>
-              <w:t>Dec 2</w:t>
-            </w:r>
-            <w:r>
-              <w:rPr>
-                <w:sz w:val="24"/>
-                <w:szCs w:val="24"/>
-              </w:rPr>
-              <w:t>6</w:t>
+              <w:spacing w:line="360" w:lineRule="auto"/>
+              <w:rPr>
+                <w:sz w:val="24"/>
+                <w:szCs w:val="24"/>
+              </w:rPr>
+            </w:pPr>
+            <w:r>
+              <w:rPr>
+                <w:sz w:val="24"/>
+                <w:szCs w:val="24"/>
+              </w:rPr>
+              <w:t>Dec 26</w:t>
             </w:r>
           </w:p>
         </w:tc>
@@ -2862,6 +3049,7 @@
           </w:tcPr>
           <w:p>
             <w:pPr>
+              <w:spacing w:line="360" w:lineRule="auto"/>
               <w:cnfStyle w:val="000000000000" w:firstRow="0" w:lastRow="0" w:firstColumn="0" w:lastColumn="0" w:oddVBand="0" w:evenVBand="0" w:oddHBand="0" w:evenHBand="0" w:firstRowFirstColumn="0" w:firstRowLastColumn="0" w:lastRowFirstColumn="0" w:lastRowLastColumn="0"/>
               <w:rPr>
                 <w:sz w:val="24"/>
@@ -2876,6 +3064,7 @@
           </w:tcPr>
           <w:p>
             <w:pPr>
+              <w:spacing w:line="360" w:lineRule="auto"/>
               <w:cnfStyle w:val="000000000000" w:firstRow="0" w:lastRow="0" w:firstColumn="0" w:lastColumn="0" w:oddVBand="0" w:evenVBand="0" w:oddHBand="0" w:evenHBand="0" w:firstRowFirstColumn="0" w:firstRowLastColumn="0" w:lastRowFirstColumn="0" w:lastRowLastColumn="0"/>
               <w:rPr>
                 <w:sz w:val="24"/>
@@ -2890,6 +3079,7 @@
           </w:tcPr>
           <w:p>
             <w:pPr>
+              <w:spacing w:line="360" w:lineRule="auto"/>
               <w:cnfStyle w:val="000000000000" w:firstRow="0" w:lastRow="0" w:firstColumn="0" w:lastColumn="0" w:oddVBand="0" w:evenVBand="0" w:oddHBand="0" w:evenHBand="0" w:firstRowFirstColumn="0" w:firstRowLastColumn="0" w:lastRowFirstColumn="0" w:lastRowLastColumn="0"/>
               <w:rPr>
                 <w:sz w:val="24"/>
@@ -2904,6 +3094,7 @@
           </w:tcPr>
           <w:p>
             <w:pPr>
+              <w:spacing w:line="360" w:lineRule="auto"/>
               <w:cnfStyle w:val="000000000000" w:firstRow="0" w:lastRow="0" w:firstColumn="0" w:lastColumn="0" w:oddVBand="0" w:evenVBand="0" w:oddHBand="0" w:evenHBand="0" w:firstRowFirstColumn="0" w:firstRowLastColumn="0" w:lastRowFirstColumn="0" w:lastRowLastColumn="0"/>
               <w:rPr>
                 <w:sz w:val="24"/>
@@ -2914,9 +3105,6 @@
         </w:tc>
       </w:tr>
       <w:tr>
-        <w:trPr>
-          <w:cnfStyle w:val="000000100000" w:firstRow="0" w:lastRow="0" w:firstColumn="0" w:lastColumn="0" w:oddVBand="0" w:evenVBand="0" w:oddHBand="1" w:evenHBand="0" w:firstRowFirstColumn="0" w:firstRowLastColumn="0" w:lastRowFirstColumn="0" w:lastRowLastColumn="0"/>
-        </w:trPr>
         <w:tc>
           <w:tcPr>
             <w:cnfStyle w:val="001000000000" w:firstRow="0" w:lastRow="0" w:firstColumn="1" w:lastColumn="0" w:oddVBand="0" w:evenVBand="0" w:oddHBand="0" w:evenHBand="0" w:firstRowFirstColumn="0" w:firstRowLastColumn="0" w:lastRowFirstColumn="0" w:lastRowLastColumn="0"/>
@@ -2924,24 +3112,18 @@
           </w:tcPr>
           <w:p>
             <w:pPr>
-              <w:rPr>
-                <w:sz w:val="24"/>
-                <w:szCs w:val="24"/>
-              </w:rPr>
-            </w:pPr>
-            <w:r>
-              <w:rPr>
-                <w:sz w:val="24"/>
-                <w:szCs w:val="24"/>
-              </w:rPr>
-              <w:t>Dec 2</w:t>
-            </w:r>
-            <w:r>
-              <w:rPr>
-                <w:sz w:val="24"/>
-                <w:szCs w:val="24"/>
-              </w:rPr>
-              <w:t>7</w:t>
+              <w:spacing w:line="360" w:lineRule="auto"/>
+              <w:rPr>
+                <w:sz w:val="24"/>
+                <w:szCs w:val="24"/>
+              </w:rPr>
+            </w:pPr>
+            <w:r>
+              <w:rPr>
+                <w:sz w:val="24"/>
+                <w:szCs w:val="24"/>
+              </w:rPr>
+              <w:t>Dec 27</w:t>
             </w:r>
           </w:p>
         </w:tc>
@@ -2951,7 +3133,8 @@
           </w:tcPr>
           <w:p>
             <w:pPr>
-              <w:cnfStyle w:val="000000100000" w:firstRow="0" w:lastRow="0" w:firstColumn="0" w:lastColumn="0" w:oddVBand="0" w:evenVBand="0" w:oddHBand="1" w:evenHBand="0" w:firstRowFirstColumn="0" w:firstRowLastColumn="0" w:lastRowFirstColumn="0" w:lastRowLastColumn="0"/>
+              <w:spacing w:line="360" w:lineRule="auto"/>
+              <w:cnfStyle w:val="000000000000" w:firstRow="0" w:lastRow="0" w:firstColumn="0" w:lastColumn="0" w:oddVBand="0" w:evenVBand="0" w:oddHBand="0" w:evenHBand="0" w:firstRowFirstColumn="0" w:firstRowLastColumn="0" w:lastRowFirstColumn="0" w:lastRowLastColumn="0"/>
               <w:rPr>
                 <w:sz w:val="24"/>
                 <w:szCs w:val="24"/>
@@ -2965,7 +3148,8 @@
           </w:tcPr>
           <w:p>
             <w:pPr>
-              <w:cnfStyle w:val="000000100000" w:firstRow="0" w:lastRow="0" w:firstColumn="0" w:lastColumn="0" w:oddVBand="0" w:evenVBand="0" w:oddHBand="1" w:evenHBand="0" w:firstRowFirstColumn="0" w:firstRowLastColumn="0" w:lastRowFirstColumn="0" w:lastRowLastColumn="0"/>
+              <w:spacing w:line="360" w:lineRule="auto"/>
+              <w:cnfStyle w:val="000000000000" w:firstRow="0" w:lastRow="0" w:firstColumn="0" w:lastColumn="0" w:oddVBand="0" w:evenVBand="0" w:oddHBand="0" w:evenHBand="0" w:firstRowFirstColumn="0" w:firstRowLastColumn="0" w:lastRowFirstColumn="0" w:lastRowLastColumn="0"/>
               <w:rPr>
                 <w:sz w:val="24"/>
                 <w:szCs w:val="24"/>
@@ -2979,7 +3163,8 @@
           </w:tcPr>
           <w:p>
             <w:pPr>
-              <w:cnfStyle w:val="000000100000" w:firstRow="0" w:lastRow="0" w:firstColumn="0" w:lastColumn="0" w:oddVBand="0" w:evenVBand="0" w:oddHBand="1" w:evenHBand="0" w:firstRowFirstColumn="0" w:firstRowLastColumn="0" w:lastRowFirstColumn="0" w:lastRowLastColumn="0"/>
+              <w:spacing w:line="360" w:lineRule="auto"/>
+              <w:cnfStyle w:val="000000000000" w:firstRow="0" w:lastRow="0" w:firstColumn="0" w:lastColumn="0" w:oddVBand="0" w:evenVBand="0" w:oddHBand="0" w:evenHBand="0" w:firstRowFirstColumn="0" w:firstRowLastColumn="0" w:lastRowFirstColumn="0" w:lastRowLastColumn="0"/>
               <w:rPr>
                 <w:sz w:val="24"/>
                 <w:szCs w:val="24"/>
@@ -2993,7 +3178,8 @@
           </w:tcPr>
           <w:p>
             <w:pPr>
-              <w:cnfStyle w:val="000000100000" w:firstRow="0" w:lastRow="0" w:firstColumn="0" w:lastColumn="0" w:oddVBand="0" w:evenVBand="0" w:oddHBand="1" w:evenHBand="0" w:firstRowFirstColumn="0" w:firstRowLastColumn="0" w:lastRowFirstColumn="0" w:lastRowLastColumn="0"/>
+              <w:spacing w:line="360" w:lineRule="auto"/>
+              <w:cnfStyle w:val="000000000000" w:firstRow="0" w:lastRow="0" w:firstColumn="0" w:lastColumn="0" w:oddVBand="0" w:evenVBand="0" w:oddHBand="0" w:evenHBand="0" w:firstRowFirstColumn="0" w:firstRowLastColumn="0" w:lastRowFirstColumn="0" w:lastRowLastColumn="0"/>
               <w:rPr>
                 <w:sz w:val="24"/>
                 <w:szCs w:val="24"/>
@@ -3010,24 +3196,18 @@
           </w:tcPr>
           <w:p>
             <w:pPr>
-              <w:rPr>
-                <w:sz w:val="24"/>
-                <w:szCs w:val="24"/>
-              </w:rPr>
-            </w:pPr>
-            <w:r>
-              <w:rPr>
-                <w:sz w:val="24"/>
-                <w:szCs w:val="24"/>
-              </w:rPr>
-              <w:t>Dec 2</w:t>
-            </w:r>
-            <w:r>
-              <w:rPr>
-                <w:sz w:val="24"/>
-                <w:szCs w:val="24"/>
-              </w:rPr>
-              <w:t>8</w:t>
+              <w:spacing w:line="360" w:lineRule="auto"/>
+              <w:rPr>
+                <w:sz w:val="24"/>
+                <w:szCs w:val="24"/>
+              </w:rPr>
+            </w:pPr>
+            <w:r>
+              <w:rPr>
+                <w:sz w:val="24"/>
+                <w:szCs w:val="24"/>
+              </w:rPr>
+              <w:t>Dec 28</w:t>
             </w:r>
           </w:p>
         </w:tc>
@@ -3037,6 +3217,7 @@
           </w:tcPr>
           <w:p>
             <w:pPr>
+              <w:spacing w:line="360" w:lineRule="auto"/>
               <w:cnfStyle w:val="000000000000" w:firstRow="0" w:lastRow="0" w:firstColumn="0" w:lastColumn="0" w:oddVBand="0" w:evenVBand="0" w:oddHBand="0" w:evenHBand="0" w:firstRowFirstColumn="0" w:firstRowLastColumn="0" w:lastRowFirstColumn="0" w:lastRowLastColumn="0"/>
               <w:rPr>
                 <w:sz w:val="24"/>
@@ -3051,6 +3232,7 @@
           </w:tcPr>
           <w:p>
             <w:pPr>
+              <w:spacing w:line="360" w:lineRule="auto"/>
               <w:cnfStyle w:val="000000000000" w:firstRow="0" w:lastRow="0" w:firstColumn="0" w:lastColumn="0" w:oddVBand="0" w:evenVBand="0" w:oddHBand="0" w:evenHBand="0" w:firstRowFirstColumn="0" w:firstRowLastColumn="0" w:lastRowFirstColumn="0" w:lastRowLastColumn="0"/>
               <w:rPr>
                 <w:sz w:val="24"/>
@@ -3065,6 +3247,7 @@
           </w:tcPr>
           <w:p>
             <w:pPr>
+              <w:spacing w:line="360" w:lineRule="auto"/>
               <w:cnfStyle w:val="000000000000" w:firstRow="0" w:lastRow="0" w:firstColumn="0" w:lastColumn="0" w:oddVBand="0" w:evenVBand="0" w:oddHBand="0" w:evenHBand="0" w:firstRowFirstColumn="0" w:firstRowLastColumn="0" w:lastRowFirstColumn="0" w:lastRowLastColumn="0"/>
               <w:rPr>
                 <w:sz w:val="24"/>
@@ -3079,6 +3262,7 @@
           </w:tcPr>
           <w:p>
             <w:pPr>
+              <w:spacing w:line="360" w:lineRule="auto"/>
               <w:cnfStyle w:val="000000000000" w:firstRow="0" w:lastRow="0" w:firstColumn="0" w:lastColumn="0" w:oddVBand="0" w:evenVBand="0" w:oddHBand="0" w:evenHBand="0" w:firstRowFirstColumn="0" w:firstRowLastColumn="0" w:lastRowFirstColumn="0" w:lastRowLastColumn="0"/>
               <w:rPr>
                 <w:sz w:val="24"/>
@@ -3089,9 +3273,6 @@
         </w:tc>
       </w:tr>
       <w:tr>
-        <w:trPr>
-          <w:cnfStyle w:val="000000100000" w:firstRow="0" w:lastRow="0" w:firstColumn="0" w:lastColumn="0" w:oddVBand="0" w:evenVBand="0" w:oddHBand="1" w:evenHBand="0" w:firstRowFirstColumn="0" w:firstRowLastColumn="0" w:lastRowFirstColumn="0" w:lastRowLastColumn="0"/>
-        </w:trPr>
         <w:tc>
           <w:tcPr>
             <w:cnfStyle w:val="001000000000" w:firstRow="0" w:lastRow="0" w:firstColumn="1" w:lastColumn="0" w:oddVBand="0" w:evenVBand="0" w:oddHBand="0" w:evenHBand="0" w:firstRowFirstColumn="0" w:firstRowLastColumn="0" w:lastRowFirstColumn="0" w:lastRowLastColumn="0"/>
@@ -3099,24 +3280,18 @@
           </w:tcPr>
           <w:p>
             <w:pPr>
-              <w:rPr>
-                <w:sz w:val="24"/>
-                <w:szCs w:val="24"/>
-              </w:rPr>
-            </w:pPr>
-            <w:r>
-              <w:rPr>
-                <w:sz w:val="24"/>
-                <w:szCs w:val="24"/>
-              </w:rPr>
-              <w:t>Dec 2</w:t>
-            </w:r>
-            <w:r>
-              <w:rPr>
-                <w:sz w:val="24"/>
-                <w:szCs w:val="24"/>
-              </w:rPr>
-              <w:t>9</w:t>
+              <w:spacing w:line="360" w:lineRule="auto"/>
+              <w:rPr>
+                <w:sz w:val="24"/>
+                <w:szCs w:val="24"/>
+              </w:rPr>
+            </w:pPr>
+            <w:r>
+              <w:rPr>
+                <w:sz w:val="24"/>
+                <w:szCs w:val="24"/>
+              </w:rPr>
+              <w:t>Dec 29</w:t>
             </w:r>
           </w:p>
         </w:tc>
@@ -3126,7 +3301,8 @@
           </w:tcPr>
           <w:p>
             <w:pPr>
-              <w:cnfStyle w:val="000000100000" w:firstRow="0" w:lastRow="0" w:firstColumn="0" w:lastColumn="0" w:oddVBand="0" w:evenVBand="0" w:oddHBand="1" w:evenHBand="0" w:firstRowFirstColumn="0" w:firstRowLastColumn="0" w:lastRowFirstColumn="0" w:lastRowLastColumn="0"/>
+              <w:spacing w:line="360" w:lineRule="auto"/>
+              <w:cnfStyle w:val="000000000000" w:firstRow="0" w:lastRow="0" w:firstColumn="0" w:lastColumn="0" w:oddVBand="0" w:evenVBand="0" w:oddHBand="0" w:evenHBand="0" w:firstRowFirstColumn="0" w:firstRowLastColumn="0" w:lastRowFirstColumn="0" w:lastRowLastColumn="0"/>
               <w:rPr>
                 <w:sz w:val="24"/>
                 <w:szCs w:val="24"/>
@@ -3140,7 +3316,8 @@
           </w:tcPr>
           <w:p>
             <w:pPr>
-              <w:cnfStyle w:val="000000100000" w:firstRow="0" w:lastRow="0" w:firstColumn="0" w:lastColumn="0" w:oddVBand="0" w:evenVBand="0" w:oddHBand="1" w:evenHBand="0" w:firstRowFirstColumn="0" w:firstRowLastColumn="0" w:lastRowFirstColumn="0" w:lastRowLastColumn="0"/>
+              <w:spacing w:line="360" w:lineRule="auto"/>
+              <w:cnfStyle w:val="000000000000" w:firstRow="0" w:lastRow="0" w:firstColumn="0" w:lastColumn="0" w:oddVBand="0" w:evenVBand="0" w:oddHBand="0" w:evenHBand="0" w:firstRowFirstColumn="0" w:firstRowLastColumn="0" w:lastRowFirstColumn="0" w:lastRowLastColumn="0"/>
               <w:rPr>
                 <w:sz w:val="24"/>
                 <w:szCs w:val="24"/>
@@ -3154,7 +3331,8 @@
           </w:tcPr>
           <w:p>
             <w:pPr>
-              <w:cnfStyle w:val="000000100000" w:firstRow="0" w:lastRow="0" w:firstColumn="0" w:lastColumn="0" w:oddVBand="0" w:evenVBand="0" w:oddHBand="1" w:evenHBand="0" w:firstRowFirstColumn="0" w:firstRowLastColumn="0" w:lastRowFirstColumn="0" w:lastRowLastColumn="0"/>
+              <w:spacing w:line="360" w:lineRule="auto"/>
+              <w:cnfStyle w:val="000000000000" w:firstRow="0" w:lastRow="0" w:firstColumn="0" w:lastColumn="0" w:oddVBand="0" w:evenVBand="0" w:oddHBand="0" w:evenHBand="0" w:firstRowFirstColumn="0" w:firstRowLastColumn="0" w:lastRowFirstColumn="0" w:lastRowLastColumn="0"/>
               <w:rPr>
                 <w:sz w:val="24"/>
                 <w:szCs w:val="24"/>
@@ -3168,7 +3346,8 @@
           </w:tcPr>
           <w:p>
             <w:pPr>
-              <w:cnfStyle w:val="000000100000" w:firstRow="0" w:lastRow="0" w:firstColumn="0" w:lastColumn="0" w:oddVBand="0" w:evenVBand="0" w:oddHBand="1" w:evenHBand="0" w:firstRowFirstColumn="0" w:firstRowLastColumn="0" w:lastRowFirstColumn="0" w:lastRowLastColumn="0"/>
+              <w:spacing w:line="360" w:lineRule="auto"/>
+              <w:cnfStyle w:val="000000000000" w:firstRow="0" w:lastRow="0" w:firstColumn="0" w:lastColumn="0" w:oddVBand="0" w:evenVBand="0" w:oddHBand="0" w:evenHBand="0" w:firstRowFirstColumn="0" w:firstRowLastColumn="0" w:lastRowFirstColumn="0" w:lastRowLastColumn="0"/>
               <w:rPr>
                 <w:sz w:val="24"/>
                 <w:szCs w:val="24"/>
@@ -3185,24 +3364,18 @@
           </w:tcPr>
           <w:p>
             <w:pPr>
-              <w:rPr>
-                <w:sz w:val="24"/>
-                <w:szCs w:val="24"/>
-              </w:rPr>
-            </w:pPr>
-            <w:r>
-              <w:rPr>
-                <w:sz w:val="24"/>
-                <w:szCs w:val="24"/>
-              </w:rPr>
-              <w:t xml:space="preserve">Dec </w:t>
-            </w:r>
-            <w:r>
-              <w:rPr>
-                <w:sz w:val="24"/>
-                <w:szCs w:val="24"/>
-              </w:rPr>
-              <w:t>30</w:t>
+              <w:spacing w:line="360" w:lineRule="auto"/>
+              <w:rPr>
+                <w:sz w:val="24"/>
+                <w:szCs w:val="24"/>
+              </w:rPr>
+            </w:pPr>
+            <w:r>
+              <w:rPr>
+                <w:sz w:val="24"/>
+                <w:szCs w:val="24"/>
+              </w:rPr>
+              <w:t>Dec 30</w:t>
             </w:r>
           </w:p>
         </w:tc>
@@ -3212,6 +3385,7 @@
           </w:tcPr>
           <w:p>
             <w:pPr>
+              <w:spacing w:line="360" w:lineRule="auto"/>
               <w:cnfStyle w:val="000000000000" w:firstRow="0" w:lastRow="0" w:firstColumn="0" w:lastColumn="0" w:oddVBand="0" w:evenVBand="0" w:oddHBand="0" w:evenHBand="0" w:firstRowFirstColumn="0" w:firstRowLastColumn="0" w:lastRowFirstColumn="0" w:lastRowLastColumn="0"/>
               <w:rPr>
                 <w:sz w:val="24"/>
@@ -3226,6 +3400,7 @@
           </w:tcPr>
           <w:p>
             <w:pPr>
+              <w:spacing w:line="360" w:lineRule="auto"/>
               <w:cnfStyle w:val="000000000000" w:firstRow="0" w:lastRow="0" w:firstColumn="0" w:lastColumn="0" w:oddVBand="0" w:evenVBand="0" w:oddHBand="0" w:evenHBand="0" w:firstRowFirstColumn="0" w:firstRowLastColumn="0" w:lastRowFirstColumn="0" w:lastRowLastColumn="0"/>
               <w:rPr>
                 <w:sz w:val="24"/>
@@ -3240,6 +3415,7 @@
           </w:tcPr>
           <w:p>
             <w:pPr>
+              <w:spacing w:line="360" w:lineRule="auto"/>
               <w:cnfStyle w:val="000000000000" w:firstRow="0" w:lastRow="0" w:firstColumn="0" w:lastColumn="0" w:oddVBand="0" w:evenVBand="0" w:oddHBand="0" w:evenHBand="0" w:firstRowFirstColumn="0" w:firstRowLastColumn="0" w:lastRowFirstColumn="0" w:lastRowLastColumn="0"/>
               <w:rPr>
                 <w:sz w:val="24"/>
@@ -3254,6 +3430,7 @@
           </w:tcPr>
           <w:p>
             <w:pPr>
+              <w:spacing w:line="360" w:lineRule="auto"/>
               <w:cnfStyle w:val="000000000000" w:firstRow="0" w:lastRow="0" w:firstColumn="0" w:lastColumn="0" w:oddVBand="0" w:evenVBand="0" w:oddHBand="0" w:evenHBand="0" w:firstRowFirstColumn="0" w:firstRowLastColumn="0" w:lastRowFirstColumn="0" w:lastRowLastColumn="0"/>
               <w:rPr>
                 <w:sz w:val="24"/>
@@ -3264,9 +3441,6 @@
         </w:tc>
       </w:tr>
       <w:tr>
-        <w:trPr>
-          <w:cnfStyle w:val="000000100000" w:firstRow="0" w:lastRow="0" w:firstColumn="0" w:lastColumn="0" w:oddVBand="0" w:evenVBand="0" w:oddHBand="1" w:evenHBand="0" w:firstRowFirstColumn="0" w:firstRowLastColumn="0" w:lastRowFirstColumn="0" w:lastRowLastColumn="0"/>
-        </w:trPr>
         <w:tc>
           <w:tcPr>
             <w:cnfStyle w:val="001000000000" w:firstRow="0" w:lastRow="0" w:firstColumn="1" w:lastColumn="0" w:oddVBand="0" w:evenVBand="0" w:oddHBand="0" w:evenHBand="0" w:firstRowFirstColumn="0" w:firstRowLastColumn="0" w:lastRowFirstColumn="0" w:lastRowLastColumn="0"/>
@@ -3274,24 +3448,18 @@
           </w:tcPr>
           <w:p>
             <w:pPr>
-              <w:rPr>
-                <w:sz w:val="24"/>
-                <w:szCs w:val="24"/>
-              </w:rPr>
-            </w:pPr>
-            <w:r>
-              <w:rPr>
-                <w:sz w:val="24"/>
-                <w:szCs w:val="24"/>
-              </w:rPr>
-              <w:t xml:space="preserve">Dec </w:t>
-            </w:r>
-            <w:r>
-              <w:rPr>
-                <w:sz w:val="24"/>
-                <w:szCs w:val="24"/>
-              </w:rPr>
-              <w:t>31</w:t>
+              <w:spacing w:line="360" w:lineRule="auto"/>
+              <w:rPr>
+                <w:sz w:val="24"/>
+                <w:szCs w:val="24"/>
+              </w:rPr>
+            </w:pPr>
+            <w:r>
+              <w:rPr>
+                <w:sz w:val="24"/>
+                <w:szCs w:val="24"/>
+              </w:rPr>
+              <w:t>Dec 31</w:t>
             </w:r>
           </w:p>
         </w:tc>
@@ -3301,7 +3469,8 @@
           </w:tcPr>
           <w:p>
             <w:pPr>
-              <w:cnfStyle w:val="000000100000" w:firstRow="0" w:lastRow="0" w:firstColumn="0" w:lastColumn="0" w:oddVBand="0" w:evenVBand="0" w:oddHBand="1" w:evenHBand="0" w:firstRowFirstColumn="0" w:firstRowLastColumn="0" w:lastRowFirstColumn="0" w:lastRowLastColumn="0"/>
+              <w:spacing w:line="360" w:lineRule="auto"/>
+              <w:cnfStyle w:val="000000000000" w:firstRow="0" w:lastRow="0" w:firstColumn="0" w:lastColumn="0" w:oddVBand="0" w:evenVBand="0" w:oddHBand="0" w:evenHBand="0" w:firstRowFirstColumn="0" w:firstRowLastColumn="0" w:lastRowFirstColumn="0" w:lastRowLastColumn="0"/>
               <w:rPr>
                 <w:sz w:val="24"/>
                 <w:szCs w:val="24"/>
@@ -3315,7 +3484,8 @@
           </w:tcPr>
           <w:p>
             <w:pPr>
-              <w:cnfStyle w:val="000000100000" w:firstRow="0" w:lastRow="0" w:firstColumn="0" w:lastColumn="0" w:oddVBand="0" w:evenVBand="0" w:oddHBand="1" w:evenHBand="0" w:firstRowFirstColumn="0" w:firstRowLastColumn="0" w:lastRowFirstColumn="0" w:lastRowLastColumn="0"/>
+              <w:spacing w:line="360" w:lineRule="auto"/>
+              <w:cnfStyle w:val="000000000000" w:firstRow="0" w:lastRow="0" w:firstColumn="0" w:lastColumn="0" w:oddVBand="0" w:evenVBand="0" w:oddHBand="0" w:evenHBand="0" w:firstRowFirstColumn="0" w:firstRowLastColumn="0" w:lastRowFirstColumn="0" w:lastRowLastColumn="0"/>
               <w:rPr>
                 <w:sz w:val="24"/>
                 <w:szCs w:val="24"/>
@@ -3329,7 +3499,8 @@
           </w:tcPr>
           <w:p>
             <w:pPr>
-              <w:cnfStyle w:val="000000100000" w:firstRow="0" w:lastRow="0" w:firstColumn="0" w:lastColumn="0" w:oddVBand="0" w:evenVBand="0" w:oddHBand="1" w:evenHBand="0" w:firstRowFirstColumn="0" w:firstRowLastColumn="0" w:lastRowFirstColumn="0" w:lastRowLastColumn="0"/>
+              <w:spacing w:line="360" w:lineRule="auto"/>
+              <w:cnfStyle w:val="000000000000" w:firstRow="0" w:lastRow="0" w:firstColumn="0" w:lastColumn="0" w:oddVBand="0" w:evenVBand="0" w:oddHBand="0" w:evenHBand="0" w:firstRowFirstColumn="0" w:firstRowLastColumn="0" w:lastRowFirstColumn="0" w:lastRowLastColumn="0"/>
               <w:rPr>
                 <w:sz w:val="24"/>
                 <w:szCs w:val="24"/>
@@ -3343,7 +3514,8 @@
           </w:tcPr>
           <w:p>
             <w:pPr>
-              <w:cnfStyle w:val="000000100000" w:firstRow="0" w:lastRow="0" w:firstColumn="0" w:lastColumn="0" w:oddVBand="0" w:evenVBand="0" w:oddHBand="1" w:evenHBand="0" w:firstRowFirstColumn="0" w:firstRowLastColumn="0" w:lastRowFirstColumn="0" w:lastRowLastColumn="0"/>
+              <w:spacing w:line="360" w:lineRule="auto"/>
+              <w:cnfStyle w:val="000000000000" w:firstRow="0" w:lastRow="0" w:firstColumn="0" w:lastColumn="0" w:oddVBand="0" w:evenVBand="0" w:oddHBand="0" w:evenHBand="0" w:firstRowFirstColumn="0" w:firstRowLastColumn="0" w:lastRowFirstColumn="0" w:lastRowLastColumn="0"/>
               <w:rPr>
                 <w:sz w:val="24"/>
                 <w:szCs w:val="24"/>
@@ -3360,6 +3532,7 @@
           </w:tcPr>
           <w:p>
             <w:pPr>
+              <w:spacing w:line="360" w:lineRule="auto"/>
               <w:rPr>
                 <w:sz w:val="24"/>
                 <w:szCs w:val="24"/>
@@ -3380,6 +3553,7 @@
           </w:tcPr>
           <w:p>
             <w:pPr>
+              <w:spacing w:line="360" w:lineRule="auto"/>
               <w:cnfStyle w:val="000000000000" w:firstRow="0" w:lastRow="0" w:firstColumn="0" w:lastColumn="0" w:oddVBand="0" w:evenVBand="0" w:oddHBand="0" w:evenHBand="0" w:firstRowFirstColumn="0" w:firstRowLastColumn="0" w:lastRowFirstColumn="0" w:lastRowLastColumn="0"/>
               <w:rPr>
                 <w:sz w:val="24"/>
@@ -3394,6 +3568,7 @@
           </w:tcPr>
           <w:p>
             <w:pPr>
+              <w:spacing w:line="360" w:lineRule="auto"/>
               <w:cnfStyle w:val="000000000000" w:firstRow="0" w:lastRow="0" w:firstColumn="0" w:lastColumn="0" w:oddVBand="0" w:evenVBand="0" w:oddHBand="0" w:evenHBand="0" w:firstRowFirstColumn="0" w:firstRowLastColumn="0" w:lastRowFirstColumn="0" w:lastRowLastColumn="0"/>
               <w:rPr>
                 <w:sz w:val="24"/>
@@ -3408,6 +3583,7 @@
           </w:tcPr>
           <w:p>
             <w:pPr>
+              <w:spacing w:line="360" w:lineRule="auto"/>
               <w:cnfStyle w:val="000000000000" w:firstRow="0" w:lastRow="0" w:firstColumn="0" w:lastColumn="0" w:oddVBand="0" w:evenVBand="0" w:oddHBand="0" w:evenHBand="0" w:firstRowFirstColumn="0" w:firstRowLastColumn="0" w:lastRowFirstColumn="0" w:lastRowLastColumn="0"/>
               <w:rPr>
                 <w:sz w:val="24"/>
@@ -3422,6 +3598,7 @@
           </w:tcPr>
           <w:p>
             <w:pPr>
+              <w:spacing w:line="360" w:lineRule="auto"/>
               <w:cnfStyle w:val="000000000000" w:firstRow="0" w:lastRow="0" w:firstColumn="0" w:lastColumn="0" w:oddVBand="0" w:evenVBand="0" w:oddHBand="0" w:evenHBand="0" w:firstRowFirstColumn="0" w:firstRowLastColumn="0" w:lastRowFirstColumn="0" w:lastRowLastColumn="0"/>
               <w:rPr>
                 <w:sz w:val="24"/>
@@ -3432,9 +3609,6 @@
         </w:tc>
       </w:tr>
       <w:tr>
-        <w:trPr>
-          <w:cnfStyle w:val="000000100000" w:firstRow="0" w:lastRow="0" w:firstColumn="0" w:lastColumn="0" w:oddVBand="0" w:evenVBand="0" w:oddHBand="1" w:evenHBand="0" w:firstRowFirstColumn="0" w:firstRowLastColumn="0" w:lastRowFirstColumn="0" w:lastRowLastColumn="0"/>
-        </w:trPr>
         <w:tc>
           <w:tcPr>
             <w:cnfStyle w:val="001000000000" w:firstRow="0" w:lastRow="0" w:firstColumn="1" w:lastColumn="0" w:oddVBand="0" w:evenVBand="0" w:oddHBand="0" w:evenHBand="0" w:firstRowFirstColumn="0" w:firstRowLastColumn="0" w:lastRowFirstColumn="0" w:lastRowLastColumn="0"/>
@@ -3442,24 +3616,18 @@
           </w:tcPr>
           <w:p>
             <w:pPr>
-              <w:rPr>
-                <w:sz w:val="24"/>
-                <w:szCs w:val="24"/>
-              </w:rPr>
-            </w:pPr>
-            <w:r>
-              <w:rPr>
-                <w:sz w:val="24"/>
-                <w:szCs w:val="24"/>
-              </w:rPr>
-              <w:t xml:space="preserve">Jan </w:t>
-            </w:r>
-            <w:r>
-              <w:rPr>
-                <w:sz w:val="24"/>
-                <w:szCs w:val="24"/>
-              </w:rPr>
-              <w:t>2</w:t>
+              <w:spacing w:line="360" w:lineRule="auto"/>
+              <w:rPr>
+                <w:sz w:val="24"/>
+                <w:szCs w:val="24"/>
+              </w:rPr>
+            </w:pPr>
+            <w:r>
+              <w:rPr>
+                <w:sz w:val="24"/>
+                <w:szCs w:val="24"/>
+              </w:rPr>
+              <w:t>Jan 2</w:t>
             </w:r>
           </w:p>
         </w:tc>
@@ -3469,7 +3637,8 @@
           </w:tcPr>
           <w:p>
             <w:pPr>
-              <w:cnfStyle w:val="000000100000" w:firstRow="0" w:lastRow="0" w:firstColumn="0" w:lastColumn="0" w:oddVBand="0" w:evenVBand="0" w:oddHBand="1" w:evenHBand="0" w:firstRowFirstColumn="0" w:firstRowLastColumn="0" w:lastRowFirstColumn="0" w:lastRowLastColumn="0"/>
+              <w:spacing w:line="360" w:lineRule="auto"/>
+              <w:cnfStyle w:val="000000000000" w:firstRow="0" w:lastRow="0" w:firstColumn="0" w:lastColumn="0" w:oddVBand="0" w:evenVBand="0" w:oddHBand="0" w:evenHBand="0" w:firstRowFirstColumn="0" w:firstRowLastColumn="0" w:lastRowFirstColumn="0" w:lastRowLastColumn="0"/>
               <w:rPr>
                 <w:sz w:val="24"/>
                 <w:szCs w:val="24"/>
@@ -3483,7 +3652,8 @@
           </w:tcPr>
           <w:p>
             <w:pPr>
-              <w:cnfStyle w:val="000000100000" w:firstRow="0" w:lastRow="0" w:firstColumn="0" w:lastColumn="0" w:oddVBand="0" w:evenVBand="0" w:oddHBand="1" w:evenHBand="0" w:firstRowFirstColumn="0" w:firstRowLastColumn="0" w:lastRowFirstColumn="0" w:lastRowLastColumn="0"/>
+              <w:spacing w:line="360" w:lineRule="auto"/>
+              <w:cnfStyle w:val="000000000000" w:firstRow="0" w:lastRow="0" w:firstColumn="0" w:lastColumn="0" w:oddVBand="0" w:evenVBand="0" w:oddHBand="0" w:evenHBand="0" w:firstRowFirstColumn="0" w:firstRowLastColumn="0" w:lastRowFirstColumn="0" w:lastRowLastColumn="0"/>
               <w:rPr>
                 <w:sz w:val="24"/>
                 <w:szCs w:val="24"/>
@@ -3497,7 +3667,8 @@
           </w:tcPr>
           <w:p>
             <w:pPr>
-              <w:cnfStyle w:val="000000100000" w:firstRow="0" w:lastRow="0" w:firstColumn="0" w:lastColumn="0" w:oddVBand="0" w:evenVBand="0" w:oddHBand="1" w:evenHBand="0" w:firstRowFirstColumn="0" w:firstRowLastColumn="0" w:lastRowFirstColumn="0" w:lastRowLastColumn="0"/>
+              <w:spacing w:line="360" w:lineRule="auto"/>
+              <w:cnfStyle w:val="000000000000" w:firstRow="0" w:lastRow="0" w:firstColumn="0" w:lastColumn="0" w:oddVBand="0" w:evenVBand="0" w:oddHBand="0" w:evenHBand="0" w:firstRowFirstColumn="0" w:firstRowLastColumn="0" w:lastRowFirstColumn="0" w:lastRowLastColumn="0"/>
               <w:rPr>
                 <w:sz w:val="24"/>
                 <w:szCs w:val="24"/>
@@ -3511,7 +3682,8 @@
           </w:tcPr>
           <w:p>
             <w:pPr>
-              <w:cnfStyle w:val="000000100000" w:firstRow="0" w:lastRow="0" w:firstColumn="0" w:lastColumn="0" w:oddVBand="0" w:evenVBand="0" w:oddHBand="1" w:evenHBand="0" w:firstRowFirstColumn="0" w:firstRowLastColumn="0" w:lastRowFirstColumn="0" w:lastRowLastColumn="0"/>
+              <w:spacing w:line="360" w:lineRule="auto"/>
+              <w:cnfStyle w:val="000000000000" w:firstRow="0" w:lastRow="0" w:firstColumn="0" w:lastColumn="0" w:oddVBand="0" w:evenVBand="0" w:oddHBand="0" w:evenHBand="0" w:firstRowFirstColumn="0" w:firstRowLastColumn="0" w:lastRowFirstColumn="0" w:lastRowLastColumn="0"/>
               <w:rPr>
                 <w:sz w:val="24"/>
                 <w:szCs w:val="24"/>
@@ -3528,24 +3700,19 @@
           </w:tcPr>
           <w:p>
             <w:pPr>
-              <w:rPr>
-                <w:sz w:val="24"/>
-                <w:szCs w:val="24"/>
-              </w:rPr>
-            </w:pPr>
-            <w:r>
-              <w:rPr>
-                <w:sz w:val="24"/>
-                <w:szCs w:val="24"/>
-              </w:rPr>
-              <w:t xml:space="preserve">Jan </w:t>
-            </w:r>
-            <w:r>
-              <w:rPr>
-                <w:sz w:val="24"/>
-                <w:szCs w:val="24"/>
-              </w:rPr>
-              <w:t>3</w:t>
+              <w:spacing w:line="360" w:lineRule="auto"/>
+              <w:rPr>
+                <w:sz w:val="24"/>
+                <w:szCs w:val="24"/>
+              </w:rPr>
+            </w:pPr>
+            <w:r>
+              <w:rPr>
+                <w:sz w:val="24"/>
+                <w:szCs w:val="24"/>
+              </w:rPr>
+              <w:lastRenderedPageBreak/>
+              <w:t>Jan 3</w:t>
             </w:r>
           </w:p>
         </w:tc>
@@ -3555,6 +3722,7 @@
           </w:tcPr>
           <w:p>
             <w:pPr>
+              <w:spacing w:line="360" w:lineRule="auto"/>
               <w:cnfStyle w:val="000000000000" w:firstRow="0" w:lastRow="0" w:firstColumn="0" w:lastColumn="0" w:oddVBand="0" w:evenVBand="0" w:oddHBand="0" w:evenHBand="0" w:firstRowFirstColumn="0" w:firstRowLastColumn="0" w:lastRowFirstColumn="0" w:lastRowLastColumn="0"/>
               <w:rPr>
                 <w:sz w:val="24"/>
@@ -3569,6 +3737,7 @@
           </w:tcPr>
           <w:p>
             <w:pPr>
+              <w:spacing w:line="360" w:lineRule="auto"/>
               <w:cnfStyle w:val="000000000000" w:firstRow="0" w:lastRow="0" w:firstColumn="0" w:lastColumn="0" w:oddVBand="0" w:evenVBand="0" w:oddHBand="0" w:evenHBand="0" w:firstRowFirstColumn="0" w:firstRowLastColumn="0" w:lastRowFirstColumn="0" w:lastRowLastColumn="0"/>
               <w:rPr>
                 <w:sz w:val="24"/>
@@ -3583,6 +3752,7 @@
           </w:tcPr>
           <w:p>
             <w:pPr>
+              <w:spacing w:line="360" w:lineRule="auto"/>
               <w:cnfStyle w:val="000000000000" w:firstRow="0" w:lastRow="0" w:firstColumn="0" w:lastColumn="0" w:oddVBand="0" w:evenVBand="0" w:oddHBand="0" w:evenHBand="0" w:firstRowFirstColumn="0" w:firstRowLastColumn="0" w:lastRowFirstColumn="0" w:lastRowLastColumn="0"/>
               <w:rPr>
                 <w:sz w:val="24"/>
@@ -3597,6 +3767,7 @@
           </w:tcPr>
           <w:p>
             <w:pPr>
+              <w:spacing w:line="360" w:lineRule="auto"/>
               <w:cnfStyle w:val="000000000000" w:firstRow="0" w:lastRow="0" w:firstColumn="0" w:lastColumn="0" w:oddVBand="0" w:evenVBand="0" w:oddHBand="0" w:evenHBand="0" w:firstRowFirstColumn="0" w:firstRowLastColumn="0" w:lastRowFirstColumn="0" w:lastRowLastColumn="0"/>
               <w:rPr>
                 <w:sz w:val="24"/>
@@ -3607,9 +3778,6 @@
         </w:tc>
       </w:tr>
       <w:tr>
-        <w:trPr>
-          <w:cnfStyle w:val="000000100000" w:firstRow="0" w:lastRow="0" w:firstColumn="0" w:lastColumn="0" w:oddVBand="0" w:evenVBand="0" w:oddHBand="1" w:evenHBand="0" w:firstRowFirstColumn="0" w:firstRowLastColumn="0" w:lastRowFirstColumn="0" w:lastRowLastColumn="0"/>
-        </w:trPr>
         <w:tc>
           <w:tcPr>
             <w:cnfStyle w:val="001000000000" w:firstRow="0" w:lastRow="0" w:firstColumn="1" w:lastColumn="0" w:oddVBand="0" w:evenVBand="0" w:oddHBand="0" w:evenHBand="0" w:firstRowFirstColumn="0" w:firstRowLastColumn="0" w:lastRowFirstColumn="0" w:lastRowLastColumn="0"/>
@@ -3617,24 +3785,18 @@
           </w:tcPr>
           <w:p>
             <w:pPr>
-              <w:rPr>
-                <w:sz w:val="24"/>
-                <w:szCs w:val="24"/>
-              </w:rPr>
-            </w:pPr>
-            <w:r>
-              <w:rPr>
-                <w:sz w:val="24"/>
-                <w:szCs w:val="24"/>
-              </w:rPr>
-              <w:t xml:space="preserve">Jan </w:t>
-            </w:r>
-            <w:r>
-              <w:rPr>
-                <w:sz w:val="24"/>
-                <w:szCs w:val="24"/>
-              </w:rPr>
-              <w:t>4</w:t>
+              <w:spacing w:line="360" w:lineRule="auto"/>
+              <w:rPr>
+                <w:sz w:val="24"/>
+                <w:szCs w:val="24"/>
+              </w:rPr>
+            </w:pPr>
+            <w:r>
+              <w:rPr>
+                <w:sz w:val="24"/>
+                <w:szCs w:val="24"/>
+              </w:rPr>
+              <w:t>Jan 4</w:t>
             </w:r>
           </w:p>
         </w:tc>
@@ -3644,7 +3806,8 @@
           </w:tcPr>
           <w:p>
             <w:pPr>
-              <w:cnfStyle w:val="000000100000" w:firstRow="0" w:lastRow="0" w:firstColumn="0" w:lastColumn="0" w:oddVBand="0" w:evenVBand="0" w:oddHBand="1" w:evenHBand="0" w:firstRowFirstColumn="0" w:firstRowLastColumn="0" w:lastRowFirstColumn="0" w:lastRowLastColumn="0"/>
+              <w:spacing w:line="360" w:lineRule="auto"/>
+              <w:cnfStyle w:val="000000000000" w:firstRow="0" w:lastRow="0" w:firstColumn="0" w:lastColumn="0" w:oddVBand="0" w:evenVBand="0" w:oddHBand="0" w:evenHBand="0" w:firstRowFirstColumn="0" w:firstRowLastColumn="0" w:lastRowFirstColumn="0" w:lastRowLastColumn="0"/>
               <w:rPr>
                 <w:sz w:val="24"/>
                 <w:szCs w:val="24"/>
@@ -3658,7 +3821,8 @@
           </w:tcPr>
           <w:p>
             <w:pPr>
-              <w:cnfStyle w:val="000000100000" w:firstRow="0" w:lastRow="0" w:firstColumn="0" w:lastColumn="0" w:oddVBand="0" w:evenVBand="0" w:oddHBand="1" w:evenHBand="0" w:firstRowFirstColumn="0" w:firstRowLastColumn="0" w:lastRowFirstColumn="0" w:lastRowLastColumn="0"/>
+              <w:spacing w:line="360" w:lineRule="auto"/>
+              <w:cnfStyle w:val="000000000000" w:firstRow="0" w:lastRow="0" w:firstColumn="0" w:lastColumn="0" w:oddVBand="0" w:evenVBand="0" w:oddHBand="0" w:evenHBand="0" w:firstRowFirstColumn="0" w:firstRowLastColumn="0" w:lastRowFirstColumn="0" w:lastRowLastColumn="0"/>
               <w:rPr>
                 <w:sz w:val="24"/>
                 <w:szCs w:val="24"/>
@@ -3672,7 +3836,8 @@
           </w:tcPr>
           <w:p>
             <w:pPr>
-              <w:cnfStyle w:val="000000100000" w:firstRow="0" w:lastRow="0" w:firstColumn="0" w:lastColumn="0" w:oddVBand="0" w:evenVBand="0" w:oddHBand="1" w:evenHBand="0" w:firstRowFirstColumn="0" w:firstRowLastColumn="0" w:lastRowFirstColumn="0" w:lastRowLastColumn="0"/>
+              <w:spacing w:line="360" w:lineRule="auto"/>
+              <w:cnfStyle w:val="000000000000" w:firstRow="0" w:lastRow="0" w:firstColumn="0" w:lastColumn="0" w:oddVBand="0" w:evenVBand="0" w:oddHBand="0" w:evenHBand="0" w:firstRowFirstColumn="0" w:firstRowLastColumn="0" w:lastRowFirstColumn="0" w:lastRowLastColumn="0"/>
               <w:rPr>
                 <w:sz w:val="24"/>
                 <w:szCs w:val="24"/>
@@ -3686,7 +3851,8 @@
           </w:tcPr>
           <w:p>
             <w:pPr>
-              <w:cnfStyle w:val="000000100000" w:firstRow="0" w:lastRow="0" w:firstColumn="0" w:lastColumn="0" w:oddVBand="0" w:evenVBand="0" w:oddHBand="1" w:evenHBand="0" w:firstRowFirstColumn="0" w:firstRowLastColumn="0" w:lastRowFirstColumn="0" w:lastRowLastColumn="0"/>
+              <w:spacing w:line="360" w:lineRule="auto"/>
+              <w:cnfStyle w:val="000000000000" w:firstRow="0" w:lastRow="0" w:firstColumn="0" w:lastColumn="0" w:oddVBand="0" w:evenVBand="0" w:oddHBand="0" w:evenHBand="0" w:firstRowFirstColumn="0" w:firstRowLastColumn="0" w:lastRowFirstColumn="0" w:lastRowLastColumn="0"/>
               <w:rPr>
                 <w:sz w:val="24"/>
                 <w:szCs w:val="24"/>
@@ -3703,24 +3869,18 @@
           </w:tcPr>
           <w:p>
             <w:pPr>
-              <w:rPr>
-                <w:sz w:val="24"/>
-                <w:szCs w:val="24"/>
-              </w:rPr>
-            </w:pPr>
-            <w:r>
-              <w:rPr>
-                <w:sz w:val="24"/>
-                <w:szCs w:val="24"/>
-              </w:rPr>
-              <w:t xml:space="preserve">Jan </w:t>
-            </w:r>
-            <w:r>
-              <w:rPr>
-                <w:sz w:val="24"/>
-                <w:szCs w:val="24"/>
-              </w:rPr>
-              <w:t>5</w:t>
+              <w:spacing w:line="360" w:lineRule="auto"/>
+              <w:rPr>
+                <w:sz w:val="24"/>
+                <w:szCs w:val="24"/>
+              </w:rPr>
+            </w:pPr>
+            <w:r>
+              <w:rPr>
+                <w:sz w:val="24"/>
+                <w:szCs w:val="24"/>
+              </w:rPr>
+              <w:t>Jan 5</w:t>
             </w:r>
           </w:p>
         </w:tc>
@@ -3730,6 +3890,7 @@
           </w:tcPr>
           <w:p>
             <w:pPr>
+              <w:spacing w:line="360" w:lineRule="auto"/>
               <w:cnfStyle w:val="000000000000" w:firstRow="0" w:lastRow="0" w:firstColumn="0" w:lastColumn="0" w:oddVBand="0" w:evenVBand="0" w:oddHBand="0" w:evenHBand="0" w:firstRowFirstColumn="0" w:firstRowLastColumn="0" w:lastRowFirstColumn="0" w:lastRowLastColumn="0"/>
               <w:rPr>
                 <w:sz w:val="24"/>
@@ -3744,6 +3905,7 @@
           </w:tcPr>
           <w:p>
             <w:pPr>
+              <w:spacing w:line="360" w:lineRule="auto"/>
               <w:cnfStyle w:val="000000000000" w:firstRow="0" w:lastRow="0" w:firstColumn="0" w:lastColumn="0" w:oddVBand="0" w:evenVBand="0" w:oddHBand="0" w:evenHBand="0" w:firstRowFirstColumn="0" w:firstRowLastColumn="0" w:lastRowFirstColumn="0" w:lastRowLastColumn="0"/>
               <w:rPr>
                 <w:sz w:val="24"/>
@@ -3758,6 +3920,7 @@
           </w:tcPr>
           <w:p>
             <w:pPr>
+              <w:spacing w:line="360" w:lineRule="auto"/>
               <w:cnfStyle w:val="000000000000" w:firstRow="0" w:lastRow="0" w:firstColumn="0" w:lastColumn="0" w:oddVBand="0" w:evenVBand="0" w:oddHBand="0" w:evenHBand="0" w:firstRowFirstColumn="0" w:firstRowLastColumn="0" w:lastRowFirstColumn="0" w:lastRowLastColumn="0"/>
               <w:rPr>
                 <w:sz w:val="24"/>
@@ -3772,6 +3935,7 @@
           </w:tcPr>
           <w:p>
             <w:pPr>
+              <w:spacing w:line="360" w:lineRule="auto"/>
               <w:cnfStyle w:val="000000000000" w:firstRow="0" w:lastRow="0" w:firstColumn="0" w:lastColumn="0" w:oddVBand="0" w:evenVBand="0" w:oddHBand="0" w:evenHBand="0" w:firstRowFirstColumn="0" w:firstRowLastColumn="0" w:lastRowFirstColumn="0" w:lastRowLastColumn="0"/>
               <w:rPr>
                 <w:sz w:val="24"/>
@@ -3782,9 +3946,6 @@
         </w:tc>
       </w:tr>
       <w:tr>
-        <w:trPr>
-          <w:cnfStyle w:val="000000100000" w:firstRow="0" w:lastRow="0" w:firstColumn="0" w:lastColumn="0" w:oddVBand="0" w:evenVBand="0" w:oddHBand="1" w:evenHBand="0" w:firstRowFirstColumn="0" w:firstRowLastColumn="0" w:lastRowFirstColumn="0" w:lastRowLastColumn="0"/>
-        </w:trPr>
         <w:tc>
           <w:tcPr>
             <w:cnfStyle w:val="001000000000" w:firstRow="0" w:lastRow="0" w:firstColumn="1" w:lastColumn="0" w:oddVBand="0" w:evenVBand="0" w:oddHBand="0" w:evenHBand="0" w:firstRowFirstColumn="0" w:firstRowLastColumn="0" w:lastRowFirstColumn="0" w:lastRowLastColumn="0"/>
@@ -3792,24 +3953,18 @@
           </w:tcPr>
           <w:p>
             <w:pPr>
-              <w:rPr>
-                <w:sz w:val="24"/>
-                <w:szCs w:val="24"/>
-              </w:rPr>
-            </w:pPr>
-            <w:r>
-              <w:rPr>
-                <w:sz w:val="24"/>
-                <w:szCs w:val="24"/>
-              </w:rPr>
-              <w:t xml:space="preserve">Jan </w:t>
-            </w:r>
-            <w:r>
-              <w:rPr>
-                <w:sz w:val="24"/>
-                <w:szCs w:val="24"/>
-              </w:rPr>
-              <w:t>6</w:t>
+              <w:spacing w:line="360" w:lineRule="auto"/>
+              <w:rPr>
+                <w:sz w:val="24"/>
+                <w:szCs w:val="24"/>
+              </w:rPr>
+            </w:pPr>
+            <w:r>
+              <w:rPr>
+                <w:sz w:val="24"/>
+                <w:szCs w:val="24"/>
+              </w:rPr>
+              <w:t>Jan 6</w:t>
             </w:r>
           </w:p>
         </w:tc>
@@ -3819,7 +3974,8 @@
           </w:tcPr>
           <w:p>
             <w:pPr>
-              <w:cnfStyle w:val="000000100000" w:firstRow="0" w:lastRow="0" w:firstColumn="0" w:lastColumn="0" w:oddVBand="0" w:evenVBand="0" w:oddHBand="1" w:evenHBand="0" w:firstRowFirstColumn="0" w:firstRowLastColumn="0" w:lastRowFirstColumn="0" w:lastRowLastColumn="0"/>
+              <w:spacing w:line="360" w:lineRule="auto"/>
+              <w:cnfStyle w:val="000000000000" w:firstRow="0" w:lastRow="0" w:firstColumn="0" w:lastColumn="0" w:oddVBand="0" w:evenVBand="0" w:oddHBand="0" w:evenHBand="0" w:firstRowFirstColumn="0" w:firstRowLastColumn="0" w:lastRowFirstColumn="0" w:lastRowLastColumn="0"/>
               <w:rPr>
                 <w:sz w:val="24"/>
                 <w:szCs w:val="24"/>
@@ -3833,7 +3989,8 @@
           </w:tcPr>
           <w:p>
             <w:pPr>
-              <w:cnfStyle w:val="000000100000" w:firstRow="0" w:lastRow="0" w:firstColumn="0" w:lastColumn="0" w:oddVBand="0" w:evenVBand="0" w:oddHBand="1" w:evenHBand="0" w:firstRowFirstColumn="0" w:firstRowLastColumn="0" w:lastRowFirstColumn="0" w:lastRowLastColumn="0"/>
+              <w:spacing w:line="360" w:lineRule="auto"/>
+              <w:cnfStyle w:val="000000000000" w:firstRow="0" w:lastRow="0" w:firstColumn="0" w:lastColumn="0" w:oddVBand="0" w:evenVBand="0" w:oddHBand="0" w:evenHBand="0" w:firstRowFirstColumn="0" w:firstRowLastColumn="0" w:lastRowFirstColumn="0" w:lastRowLastColumn="0"/>
               <w:rPr>
                 <w:sz w:val="24"/>
                 <w:szCs w:val="24"/>
@@ -3847,7 +4004,8 @@
           </w:tcPr>
           <w:p>
             <w:pPr>
-              <w:cnfStyle w:val="000000100000" w:firstRow="0" w:lastRow="0" w:firstColumn="0" w:lastColumn="0" w:oddVBand="0" w:evenVBand="0" w:oddHBand="1" w:evenHBand="0" w:firstRowFirstColumn="0" w:firstRowLastColumn="0" w:lastRowFirstColumn="0" w:lastRowLastColumn="0"/>
+              <w:spacing w:line="360" w:lineRule="auto"/>
+              <w:cnfStyle w:val="000000000000" w:firstRow="0" w:lastRow="0" w:firstColumn="0" w:lastColumn="0" w:oddVBand="0" w:evenVBand="0" w:oddHBand="0" w:evenHBand="0" w:firstRowFirstColumn="0" w:firstRowLastColumn="0" w:lastRowFirstColumn="0" w:lastRowLastColumn="0"/>
               <w:rPr>
                 <w:sz w:val="24"/>
                 <w:szCs w:val="24"/>
@@ -3861,7 +4019,8 @@
           </w:tcPr>
           <w:p>
             <w:pPr>
-              <w:cnfStyle w:val="000000100000" w:firstRow="0" w:lastRow="0" w:firstColumn="0" w:lastColumn="0" w:oddVBand="0" w:evenVBand="0" w:oddHBand="1" w:evenHBand="0" w:firstRowFirstColumn="0" w:firstRowLastColumn="0" w:lastRowFirstColumn="0" w:lastRowLastColumn="0"/>
+              <w:spacing w:line="360" w:lineRule="auto"/>
+              <w:cnfStyle w:val="000000000000" w:firstRow="0" w:lastRow="0" w:firstColumn="0" w:lastColumn="0" w:oddVBand="0" w:evenVBand="0" w:oddHBand="0" w:evenHBand="0" w:firstRowFirstColumn="0" w:firstRowLastColumn="0" w:lastRowFirstColumn="0" w:lastRowLastColumn="0"/>
               <w:rPr>
                 <w:sz w:val="24"/>
                 <w:szCs w:val="24"/>
@@ -3949,6 +4108,11 @@
       <w:tab/>
       <w:t>Grade: ________</w:t>
     </w:r>
+  </w:p>
+  <w:p>
+    <w:pPr>
+      <w:pStyle w:val="Header"/>
+    </w:pPr>
   </w:p>
 </w:hdr>
 </file>
@@ -4581,6 +4745,63 @@
       </w:tcPr>
     </w:tblStylePr>
   </w:style>
+  <w:style w:type="table" w:styleId="GridTable1Light">
+    <w:name w:val="Grid Table 1 Light"/>
+    <w:basedOn w:val="TableNormal"/>
+    <w:uiPriority w:val="46"/>
+    <w:rsid w:val="003E2974"/>
+    <w:pPr>
+      <w:spacing w:after="0" w:line="240" w:lineRule="auto"/>
+    </w:pPr>
+    <w:tblPr>
+      <w:tblStyleRowBandSize w:val="1"/>
+      <w:tblStyleColBandSize w:val="1"/>
+      <w:tblBorders>
+        <w:top w:val="single" w:sz="4" w:space="0" w:color="999999" w:themeColor="text1" w:themeTint="66"/>
+        <w:left w:val="single" w:sz="4" w:space="0" w:color="999999" w:themeColor="text1" w:themeTint="66"/>
+        <w:bottom w:val="single" w:sz="4" w:space="0" w:color="999999" w:themeColor="text1" w:themeTint="66"/>
+        <w:right w:val="single" w:sz="4" w:space="0" w:color="999999" w:themeColor="text1" w:themeTint="66"/>
+        <w:insideH w:val="single" w:sz="4" w:space="0" w:color="999999" w:themeColor="text1" w:themeTint="66"/>
+        <w:insideV w:val="single" w:sz="4" w:space="0" w:color="999999" w:themeColor="text1" w:themeTint="66"/>
+      </w:tblBorders>
+    </w:tblPr>
+    <w:tblStylePr w:type="firstRow">
+      <w:rPr>
+        <w:b/>
+        <w:bCs/>
+      </w:rPr>
+      <w:tblPr/>
+      <w:tcPr>
+        <w:tcBorders>
+          <w:bottom w:val="single" w:sz="12" w:space="0" w:color="666666" w:themeColor="text1" w:themeTint="99"/>
+        </w:tcBorders>
+      </w:tcPr>
+    </w:tblStylePr>
+    <w:tblStylePr w:type="lastRow">
+      <w:rPr>
+        <w:b/>
+        <w:bCs/>
+      </w:rPr>
+      <w:tblPr/>
+      <w:tcPr>
+        <w:tcBorders>
+          <w:top w:val="double" w:sz="2" w:space="0" w:color="666666" w:themeColor="text1" w:themeTint="99"/>
+        </w:tcBorders>
+      </w:tcPr>
+    </w:tblStylePr>
+    <w:tblStylePr w:type="firstCol">
+      <w:rPr>
+        <w:b/>
+        <w:bCs/>
+      </w:rPr>
+    </w:tblStylePr>
+    <w:tblStylePr w:type="lastCol">
+      <w:rPr>
+        <w:b/>
+        <w:bCs/>
+      </w:rPr>
+    </w:tblStylePr>
+  </w:style>
 </w:styles>
 </file>
 

</xml_diff>

<commit_message>
adds my fav verse
</commit_message>
<xml_diff>
--- a/src/static/advent_competition.docx
+++ b/src/static/advent_competition.docx
@@ -5,13 +5,13 @@
     <w:tbl>
       <w:tblPr>
         <w:tblStyle w:val="GridTable1Light"/>
-        <w:tblW w:w="10795" w:type="dxa"/>
+        <w:tblW w:w="10975" w:type="dxa"/>
         <w:tblLook w:val="04A0" w:firstRow="1" w:lastRow="0" w:firstColumn="1" w:lastColumn="0" w:noHBand="0" w:noVBand="1"/>
       </w:tblPr>
       <w:tblGrid>
-        <w:gridCol w:w="945"/>
-        <w:gridCol w:w="7083"/>
-        <w:gridCol w:w="724"/>
+        <w:gridCol w:w="919"/>
+        <w:gridCol w:w="7041"/>
+        <w:gridCol w:w="972"/>
         <w:gridCol w:w="1009"/>
         <w:gridCol w:w="1034"/>
       </w:tblGrid>
@@ -22,7 +22,7 @@
         <w:tc>
           <w:tcPr>
             <w:cnfStyle w:val="001000000000" w:firstRow="0" w:lastRow="0" w:firstColumn="1" w:lastColumn="0" w:oddVBand="0" w:evenVBand="0" w:oddHBand="0" w:evenHBand="0" w:firstRowFirstColumn="0" w:firstRowLastColumn="0" w:lastRowFirstColumn="0" w:lastRowLastColumn="0"/>
-            <w:tcW w:w="945" w:type="dxa"/>
+            <w:tcW w:w="942" w:type="dxa"/>
           </w:tcPr>
           <w:p>
             <w:pPr>
@@ -43,7 +43,7 @@
         </w:tc>
         <w:tc>
           <w:tcPr>
-            <w:tcW w:w="7083" w:type="dxa"/>
+            <w:tcW w:w="7333" w:type="dxa"/>
           </w:tcPr>
           <w:p>
             <w:pPr>
@@ -65,7 +65,7 @@
         </w:tc>
         <w:tc>
           <w:tcPr>
-            <w:tcW w:w="724" w:type="dxa"/>
+            <w:tcW w:w="990" w:type="dxa"/>
           </w:tcPr>
           <w:p>
             <w:pPr>
@@ -87,7 +87,7 @@
         </w:tc>
         <w:tc>
           <w:tcPr>
-            <w:tcW w:w="1009" w:type="dxa"/>
+            <w:tcW w:w="676" w:type="dxa"/>
           </w:tcPr>
           <w:p>
             <w:pPr>
@@ -134,7 +134,7 @@
         <w:tc>
           <w:tcPr>
             <w:cnfStyle w:val="001000000000" w:firstRow="0" w:lastRow="0" w:firstColumn="1" w:lastColumn="0" w:oddVBand="0" w:evenVBand="0" w:oddHBand="0" w:evenHBand="0" w:firstRowFirstColumn="0" w:firstRowLastColumn="0" w:lastRowFirstColumn="0" w:lastRowLastColumn="0"/>
-            <w:tcW w:w="945" w:type="dxa"/>
+            <w:tcW w:w="942" w:type="dxa"/>
           </w:tcPr>
           <w:p>
             <w:pPr>
@@ -155,7 +155,7 @@
         </w:tc>
         <w:tc>
           <w:tcPr>
-            <w:tcW w:w="7083" w:type="dxa"/>
+            <w:tcW w:w="7333" w:type="dxa"/>
           </w:tcPr>
           <w:p>
             <w:pPr>
@@ -178,22 +178,22 @@
         </w:tc>
         <w:tc>
           <w:tcPr>
-            <w:tcW w:w="724" w:type="dxa"/>
-          </w:tcPr>
-          <w:p>
-            <w:pPr>
-              <w:spacing w:line="360" w:lineRule="auto"/>
-              <w:cnfStyle w:val="000000000000" w:firstRow="0" w:lastRow="0" w:firstColumn="0" w:lastColumn="0" w:oddVBand="0" w:evenVBand="0" w:oddHBand="0" w:evenHBand="0" w:firstRowFirstColumn="0" w:firstRowLastColumn="0" w:lastRowFirstColumn="0" w:lastRowLastColumn="0"/>
-              <w:rPr>
-                <w:sz w:val="24"/>
-                <w:szCs w:val="24"/>
-              </w:rPr>
-            </w:pPr>
-          </w:p>
-        </w:tc>
-        <w:tc>
-          <w:tcPr>
-            <w:tcW w:w="1009" w:type="dxa"/>
+            <w:tcW w:w="990" w:type="dxa"/>
+          </w:tcPr>
+          <w:p>
+            <w:pPr>
+              <w:spacing w:line="360" w:lineRule="auto"/>
+              <w:cnfStyle w:val="000000000000" w:firstRow="0" w:lastRow="0" w:firstColumn="0" w:lastColumn="0" w:oddVBand="0" w:evenVBand="0" w:oddHBand="0" w:evenHBand="0" w:firstRowFirstColumn="0" w:firstRowLastColumn="0" w:lastRowFirstColumn="0" w:lastRowLastColumn="0"/>
+              <w:rPr>
+                <w:sz w:val="24"/>
+                <w:szCs w:val="24"/>
+              </w:rPr>
+            </w:pPr>
+          </w:p>
+        </w:tc>
+        <w:tc>
+          <w:tcPr>
+            <w:tcW w:w="676" w:type="dxa"/>
           </w:tcPr>
           <w:p>
             <w:pPr>
@@ -226,7 +226,7 @@
         <w:tc>
           <w:tcPr>
             <w:cnfStyle w:val="001000000000" w:firstRow="0" w:lastRow="0" w:firstColumn="1" w:lastColumn="0" w:oddVBand="0" w:evenVBand="0" w:oddHBand="0" w:evenHBand="0" w:firstRowFirstColumn="0" w:firstRowLastColumn="0" w:lastRowFirstColumn="0" w:lastRowLastColumn="0"/>
-            <w:tcW w:w="945" w:type="dxa"/>
+            <w:tcW w:w="942" w:type="dxa"/>
           </w:tcPr>
           <w:p>
             <w:pPr>
@@ -247,7 +247,7 @@
         </w:tc>
         <w:tc>
           <w:tcPr>
-            <w:tcW w:w="7083" w:type="dxa"/>
+            <w:tcW w:w="7333" w:type="dxa"/>
           </w:tcPr>
           <w:p>
             <w:pPr>
@@ -288,22 +288,22 @@
         </w:tc>
         <w:tc>
           <w:tcPr>
-            <w:tcW w:w="724" w:type="dxa"/>
-          </w:tcPr>
-          <w:p>
-            <w:pPr>
-              <w:spacing w:line="360" w:lineRule="auto"/>
-              <w:cnfStyle w:val="000000000000" w:firstRow="0" w:lastRow="0" w:firstColumn="0" w:lastColumn="0" w:oddVBand="0" w:evenVBand="0" w:oddHBand="0" w:evenHBand="0" w:firstRowFirstColumn="0" w:firstRowLastColumn="0" w:lastRowFirstColumn="0" w:lastRowLastColumn="0"/>
-              <w:rPr>
-                <w:sz w:val="24"/>
-                <w:szCs w:val="24"/>
-              </w:rPr>
-            </w:pPr>
-          </w:p>
-        </w:tc>
-        <w:tc>
-          <w:tcPr>
-            <w:tcW w:w="1009" w:type="dxa"/>
+            <w:tcW w:w="990" w:type="dxa"/>
+          </w:tcPr>
+          <w:p>
+            <w:pPr>
+              <w:spacing w:line="360" w:lineRule="auto"/>
+              <w:cnfStyle w:val="000000000000" w:firstRow="0" w:lastRow="0" w:firstColumn="0" w:lastColumn="0" w:oddVBand="0" w:evenVBand="0" w:oddHBand="0" w:evenHBand="0" w:firstRowFirstColumn="0" w:firstRowLastColumn="0" w:lastRowFirstColumn="0" w:lastRowLastColumn="0"/>
+              <w:rPr>
+                <w:sz w:val="24"/>
+                <w:szCs w:val="24"/>
+              </w:rPr>
+            </w:pPr>
+          </w:p>
+        </w:tc>
+        <w:tc>
+          <w:tcPr>
+            <w:tcW w:w="676" w:type="dxa"/>
           </w:tcPr>
           <w:p>
             <w:pPr>
@@ -336,7 +336,7 @@
         <w:tc>
           <w:tcPr>
             <w:cnfStyle w:val="001000000000" w:firstRow="0" w:lastRow="0" w:firstColumn="1" w:lastColumn="0" w:oddVBand="0" w:evenVBand="0" w:oddHBand="0" w:evenHBand="0" w:firstRowFirstColumn="0" w:firstRowLastColumn="0" w:lastRowFirstColumn="0" w:lastRowLastColumn="0"/>
-            <w:tcW w:w="945" w:type="dxa"/>
+            <w:tcW w:w="942" w:type="dxa"/>
           </w:tcPr>
           <w:p>
             <w:pPr>
@@ -357,7 +357,7 @@
         </w:tc>
         <w:tc>
           <w:tcPr>
-            <w:tcW w:w="7083" w:type="dxa"/>
+            <w:tcW w:w="7333" w:type="dxa"/>
           </w:tcPr>
           <w:p>
             <w:pPr>
@@ -398,22 +398,22 @@
         </w:tc>
         <w:tc>
           <w:tcPr>
-            <w:tcW w:w="724" w:type="dxa"/>
-          </w:tcPr>
-          <w:p>
-            <w:pPr>
-              <w:spacing w:line="360" w:lineRule="auto"/>
-              <w:cnfStyle w:val="000000000000" w:firstRow="0" w:lastRow="0" w:firstColumn="0" w:lastColumn="0" w:oddVBand="0" w:evenVBand="0" w:oddHBand="0" w:evenHBand="0" w:firstRowFirstColumn="0" w:firstRowLastColumn="0" w:lastRowFirstColumn="0" w:lastRowLastColumn="0"/>
-              <w:rPr>
-                <w:sz w:val="24"/>
-                <w:szCs w:val="24"/>
-              </w:rPr>
-            </w:pPr>
-          </w:p>
-        </w:tc>
-        <w:tc>
-          <w:tcPr>
-            <w:tcW w:w="1009" w:type="dxa"/>
+            <w:tcW w:w="990" w:type="dxa"/>
+          </w:tcPr>
+          <w:p>
+            <w:pPr>
+              <w:spacing w:line="360" w:lineRule="auto"/>
+              <w:cnfStyle w:val="000000000000" w:firstRow="0" w:lastRow="0" w:firstColumn="0" w:lastColumn="0" w:oddVBand="0" w:evenVBand="0" w:oddHBand="0" w:evenHBand="0" w:firstRowFirstColumn="0" w:firstRowLastColumn="0" w:lastRowFirstColumn="0" w:lastRowLastColumn="0"/>
+              <w:rPr>
+                <w:sz w:val="24"/>
+                <w:szCs w:val="24"/>
+              </w:rPr>
+            </w:pPr>
+          </w:p>
+        </w:tc>
+        <w:tc>
+          <w:tcPr>
+            <w:tcW w:w="676" w:type="dxa"/>
           </w:tcPr>
           <w:p>
             <w:pPr>
@@ -446,7 +446,7 @@
         <w:tc>
           <w:tcPr>
             <w:cnfStyle w:val="001000000000" w:firstRow="0" w:lastRow="0" w:firstColumn="1" w:lastColumn="0" w:oddVBand="0" w:evenVBand="0" w:oddHBand="0" w:evenHBand="0" w:firstRowFirstColumn="0" w:firstRowLastColumn="0" w:lastRowFirstColumn="0" w:lastRowLastColumn="0"/>
-            <w:tcW w:w="945" w:type="dxa"/>
+            <w:tcW w:w="942" w:type="dxa"/>
           </w:tcPr>
           <w:p>
             <w:pPr>
@@ -467,7 +467,7 @@
         </w:tc>
         <w:tc>
           <w:tcPr>
-            <w:tcW w:w="7083" w:type="dxa"/>
+            <w:tcW w:w="7333" w:type="dxa"/>
           </w:tcPr>
           <w:p>
             <w:pPr>
@@ -490,22 +490,22 @@
         </w:tc>
         <w:tc>
           <w:tcPr>
-            <w:tcW w:w="724" w:type="dxa"/>
-          </w:tcPr>
-          <w:p>
-            <w:pPr>
-              <w:spacing w:line="360" w:lineRule="auto"/>
-              <w:cnfStyle w:val="000000000000" w:firstRow="0" w:lastRow="0" w:firstColumn="0" w:lastColumn="0" w:oddVBand="0" w:evenVBand="0" w:oddHBand="0" w:evenHBand="0" w:firstRowFirstColumn="0" w:firstRowLastColumn="0" w:lastRowFirstColumn="0" w:lastRowLastColumn="0"/>
-              <w:rPr>
-                <w:sz w:val="24"/>
-                <w:szCs w:val="24"/>
-              </w:rPr>
-            </w:pPr>
-          </w:p>
-        </w:tc>
-        <w:tc>
-          <w:tcPr>
-            <w:tcW w:w="1009" w:type="dxa"/>
+            <w:tcW w:w="990" w:type="dxa"/>
+          </w:tcPr>
+          <w:p>
+            <w:pPr>
+              <w:spacing w:line="360" w:lineRule="auto"/>
+              <w:cnfStyle w:val="000000000000" w:firstRow="0" w:lastRow="0" w:firstColumn="0" w:lastColumn="0" w:oddVBand="0" w:evenVBand="0" w:oddHBand="0" w:evenHBand="0" w:firstRowFirstColumn="0" w:firstRowLastColumn="0" w:lastRowFirstColumn="0" w:lastRowLastColumn="0"/>
+              <w:rPr>
+                <w:sz w:val="24"/>
+                <w:szCs w:val="24"/>
+              </w:rPr>
+            </w:pPr>
+          </w:p>
+        </w:tc>
+        <w:tc>
+          <w:tcPr>
+            <w:tcW w:w="676" w:type="dxa"/>
           </w:tcPr>
           <w:p>
             <w:pPr>
@@ -538,7 +538,7 @@
         <w:tc>
           <w:tcPr>
             <w:cnfStyle w:val="001000000000" w:firstRow="0" w:lastRow="0" w:firstColumn="1" w:lastColumn="0" w:oddVBand="0" w:evenVBand="0" w:oddHBand="0" w:evenHBand="0" w:firstRowFirstColumn="0" w:firstRowLastColumn="0" w:lastRowFirstColumn="0" w:lastRowLastColumn="0"/>
-            <w:tcW w:w="945" w:type="dxa"/>
+            <w:tcW w:w="942" w:type="dxa"/>
           </w:tcPr>
           <w:p>
             <w:pPr>
@@ -559,7 +559,7 @@
         </w:tc>
         <w:tc>
           <w:tcPr>
-            <w:tcW w:w="7083" w:type="dxa"/>
+            <w:tcW w:w="7333" w:type="dxa"/>
           </w:tcPr>
           <w:p>
             <w:pPr>
@@ -600,22 +600,22 @@
         </w:tc>
         <w:tc>
           <w:tcPr>
-            <w:tcW w:w="724" w:type="dxa"/>
-          </w:tcPr>
-          <w:p>
-            <w:pPr>
-              <w:spacing w:line="360" w:lineRule="auto"/>
-              <w:cnfStyle w:val="000000000000" w:firstRow="0" w:lastRow="0" w:firstColumn="0" w:lastColumn="0" w:oddVBand="0" w:evenVBand="0" w:oddHBand="0" w:evenHBand="0" w:firstRowFirstColumn="0" w:firstRowLastColumn="0" w:lastRowFirstColumn="0" w:lastRowLastColumn="0"/>
-              <w:rPr>
-                <w:sz w:val="24"/>
-                <w:szCs w:val="24"/>
-              </w:rPr>
-            </w:pPr>
-          </w:p>
-        </w:tc>
-        <w:tc>
-          <w:tcPr>
-            <w:tcW w:w="1009" w:type="dxa"/>
+            <w:tcW w:w="990" w:type="dxa"/>
+          </w:tcPr>
+          <w:p>
+            <w:pPr>
+              <w:spacing w:line="360" w:lineRule="auto"/>
+              <w:cnfStyle w:val="000000000000" w:firstRow="0" w:lastRow="0" w:firstColumn="0" w:lastColumn="0" w:oddVBand="0" w:evenVBand="0" w:oddHBand="0" w:evenHBand="0" w:firstRowFirstColumn="0" w:firstRowLastColumn="0" w:lastRowFirstColumn="0" w:lastRowLastColumn="0"/>
+              <w:rPr>
+                <w:sz w:val="24"/>
+                <w:szCs w:val="24"/>
+              </w:rPr>
+            </w:pPr>
+          </w:p>
+        </w:tc>
+        <w:tc>
+          <w:tcPr>
+            <w:tcW w:w="676" w:type="dxa"/>
           </w:tcPr>
           <w:p>
             <w:pPr>
@@ -648,7 +648,7 @@
         <w:tc>
           <w:tcPr>
             <w:cnfStyle w:val="001000000000" w:firstRow="0" w:lastRow="0" w:firstColumn="1" w:lastColumn="0" w:oddVBand="0" w:evenVBand="0" w:oddHBand="0" w:evenHBand="0" w:firstRowFirstColumn="0" w:firstRowLastColumn="0" w:lastRowFirstColumn="0" w:lastRowLastColumn="0"/>
-            <w:tcW w:w="945" w:type="dxa"/>
+            <w:tcW w:w="942" w:type="dxa"/>
           </w:tcPr>
           <w:p>
             <w:pPr>
@@ -669,7 +669,7 @@
         </w:tc>
         <w:tc>
           <w:tcPr>
-            <w:tcW w:w="7083" w:type="dxa"/>
+            <w:tcW w:w="7333" w:type="dxa"/>
           </w:tcPr>
           <w:p>
             <w:pPr>
@@ -710,22 +710,22 @@
         </w:tc>
         <w:tc>
           <w:tcPr>
-            <w:tcW w:w="724" w:type="dxa"/>
-          </w:tcPr>
-          <w:p>
-            <w:pPr>
-              <w:spacing w:line="360" w:lineRule="auto"/>
-              <w:cnfStyle w:val="000000000000" w:firstRow="0" w:lastRow="0" w:firstColumn="0" w:lastColumn="0" w:oddVBand="0" w:evenVBand="0" w:oddHBand="0" w:evenHBand="0" w:firstRowFirstColumn="0" w:firstRowLastColumn="0" w:lastRowFirstColumn="0" w:lastRowLastColumn="0"/>
-              <w:rPr>
-                <w:sz w:val="24"/>
-                <w:szCs w:val="24"/>
-              </w:rPr>
-            </w:pPr>
-          </w:p>
-        </w:tc>
-        <w:tc>
-          <w:tcPr>
-            <w:tcW w:w="1009" w:type="dxa"/>
+            <w:tcW w:w="990" w:type="dxa"/>
+          </w:tcPr>
+          <w:p>
+            <w:pPr>
+              <w:spacing w:line="360" w:lineRule="auto"/>
+              <w:cnfStyle w:val="000000000000" w:firstRow="0" w:lastRow="0" w:firstColumn="0" w:lastColumn="0" w:oddVBand="0" w:evenVBand="0" w:oddHBand="0" w:evenHBand="0" w:firstRowFirstColumn="0" w:firstRowLastColumn="0" w:lastRowFirstColumn="0" w:lastRowLastColumn="0"/>
+              <w:rPr>
+                <w:sz w:val="24"/>
+                <w:szCs w:val="24"/>
+              </w:rPr>
+            </w:pPr>
+          </w:p>
+        </w:tc>
+        <w:tc>
+          <w:tcPr>
+            <w:tcW w:w="676" w:type="dxa"/>
           </w:tcPr>
           <w:p>
             <w:pPr>
@@ -758,7 +758,7 @@
         <w:tc>
           <w:tcPr>
             <w:cnfStyle w:val="001000000000" w:firstRow="0" w:lastRow="0" w:firstColumn="1" w:lastColumn="0" w:oddVBand="0" w:evenVBand="0" w:oddHBand="0" w:evenHBand="0" w:firstRowFirstColumn="0" w:firstRowLastColumn="0" w:lastRowFirstColumn="0" w:lastRowLastColumn="0"/>
-            <w:tcW w:w="945" w:type="dxa"/>
+            <w:tcW w:w="942" w:type="dxa"/>
           </w:tcPr>
           <w:p>
             <w:pPr>
@@ -779,7 +779,7 @@
         </w:tc>
         <w:tc>
           <w:tcPr>
-            <w:tcW w:w="7083" w:type="dxa"/>
+            <w:tcW w:w="7333" w:type="dxa"/>
           </w:tcPr>
           <w:p>
             <w:pPr>
@@ -802,22 +802,22 @@
         </w:tc>
         <w:tc>
           <w:tcPr>
-            <w:tcW w:w="724" w:type="dxa"/>
-          </w:tcPr>
-          <w:p>
-            <w:pPr>
-              <w:spacing w:line="360" w:lineRule="auto"/>
-              <w:cnfStyle w:val="000000000000" w:firstRow="0" w:lastRow="0" w:firstColumn="0" w:lastColumn="0" w:oddVBand="0" w:evenVBand="0" w:oddHBand="0" w:evenHBand="0" w:firstRowFirstColumn="0" w:firstRowLastColumn="0" w:lastRowFirstColumn="0" w:lastRowLastColumn="0"/>
-              <w:rPr>
-                <w:sz w:val="24"/>
-                <w:szCs w:val="24"/>
-              </w:rPr>
-            </w:pPr>
-          </w:p>
-        </w:tc>
-        <w:tc>
-          <w:tcPr>
-            <w:tcW w:w="1009" w:type="dxa"/>
+            <w:tcW w:w="990" w:type="dxa"/>
+          </w:tcPr>
+          <w:p>
+            <w:pPr>
+              <w:spacing w:line="360" w:lineRule="auto"/>
+              <w:cnfStyle w:val="000000000000" w:firstRow="0" w:lastRow="0" w:firstColumn="0" w:lastColumn="0" w:oddVBand="0" w:evenVBand="0" w:oddHBand="0" w:evenHBand="0" w:firstRowFirstColumn="0" w:firstRowLastColumn="0" w:lastRowFirstColumn="0" w:lastRowLastColumn="0"/>
+              <w:rPr>
+                <w:sz w:val="24"/>
+                <w:szCs w:val="24"/>
+              </w:rPr>
+            </w:pPr>
+          </w:p>
+        </w:tc>
+        <w:tc>
+          <w:tcPr>
+            <w:tcW w:w="676" w:type="dxa"/>
           </w:tcPr>
           <w:p>
             <w:pPr>
@@ -850,7 +850,7 @@
         <w:tc>
           <w:tcPr>
             <w:cnfStyle w:val="001000000000" w:firstRow="0" w:lastRow="0" w:firstColumn="1" w:lastColumn="0" w:oddVBand="0" w:evenVBand="0" w:oddHBand="0" w:evenHBand="0" w:firstRowFirstColumn="0" w:firstRowLastColumn="0" w:lastRowFirstColumn="0" w:lastRowLastColumn="0"/>
-            <w:tcW w:w="945" w:type="dxa"/>
+            <w:tcW w:w="942" w:type="dxa"/>
           </w:tcPr>
           <w:p>
             <w:pPr>
@@ -871,7 +871,7 @@
         </w:tc>
         <w:tc>
           <w:tcPr>
-            <w:tcW w:w="7083" w:type="dxa"/>
+            <w:tcW w:w="7333" w:type="dxa"/>
           </w:tcPr>
           <w:p>
             <w:pPr>
@@ -894,22 +894,22 @@
         </w:tc>
         <w:tc>
           <w:tcPr>
-            <w:tcW w:w="724" w:type="dxa"/>
-          </w:tcPr>
-          <w:p>
-            <w:pPr>
-              <w:spacing w:line="360" w:lineRule="auto"/>
-              <w:cnfStyle w:val="000000000000" w:firstRow="0" w:lastRow="0" w:firstColumn="0" w:lastColumn="0" w:oddVBand="0" w:evenVBand="0" w:oddHBand="0" w:evenHBand="0" w:firstRowFirstColumn="0" w:firstRowLastColumn="0" w:lastRowFirstColumn="0" w:lastRowLastColumn="0"/>
-              <w:rPr>
-                <w:sz w:val="24"/>
-                <w:szCs w:val="24"/>
-              </w:rPr>
-            </w:pPr>
-          </w:p>
-        </w:tc>
-        <w:tc>
-          <w:tcPr>
-            <w:tcW w:w="1009" w:type="dxa"/>
+            <w:tcW w:w="990" w:type="dxa"/>
+          </w:tcPr>
+          <w:p>
+            <w:pPr>
+              <w:spacing w:line="360" w:lineRule="auto"/>
+              <w:cnfStyle w:val="000000000000" w:firstRow="0" w:lastRow="0" w:firstColumn="0" w:lastColumn="0" w:oddVBand="0" w:evenVBand="0" w:oddHBand="0" w:evenHBand="0" w:firstRowFirstColumn="0" w:firstRowLastColumn="0" w:lastRowFirstColumn="0" w:lastRowLastColumn="0"/>
+              <w:rPr>
+                <w:sz w:val="24"/>
+                <w:szCs w:val="24"/>
+              </w:rPr>
+            </w:pPr>
+          </w:p>
+        </w:tc>
+        <w:tc>
+          <w:tcPr>
+            <w:tcW w:w="676" w:type="dxa"/>
           </w:tcPr>
           <w:p>
             <w:pPr>
@@ -942,7 +942,7 @@
         <w:tc>
           <w:tcPr>
             <w:cnfStyle w:val="001000000000" w:firstRow="0" w:lastRow="0" w:firstColumn="1" w:lastColumn="0" w:oddVBand="0" w:evenVBand="0" w:oddHBand="0" w:evenHBand="0" w:firstRowFirstColumn="0" w:firstRowLastColumn="0" w:lastRowFirstColumn="0" w:lastRowLastColumn="0"/>
-            <w:tcW w:w="945" w:type="dxa"/>
+            <w:tcW w:w="942" w:type="dxa"/>
           </w:tcPr>
           <w:p>
             <w:pPr>
@@ -963,7 +963,7 @@
         </w:tc>
         <w:tc>
           <w:tcPr>
-            <w:tcW w:w="7083" w:type="dxa"/>
+            <w:tcW w:w="7333" w:type="dxa"/>
           </w:tcPr>
           <w:p>
             <w:pPr>
@@ -986,22 +986,22 @@
         </w:tc>
         <w:tc>
           <w:tcPr>
-            <w:tcW w:w="724" w:type="dxa"/>
-          </w:tcPr>
-          <w:p>
-            <w:pPr>
-              <w:spacing w:line="360" w:lineRule="auto"/>
-              <w:cnfStyle w:val="000000000000" w:firstRow="0" w:lastRow="0" w:firstColumn="0" w:lastColumn="0" w:oddVBand="0" w:evenVBand="0" w:oddHBand="0" w:evenHBand="0" w:firstRowFirstColumn="0" w:firstRowLastColumn="0" w:lastRowFirstColumn="0" w:lastRowLastColumn="0"/>
-              <w:rPr>
-                <w:sz w:val="24"/>
-                <w:szCs w:val="24"/>
-              </w:rPr>
-            </w:pPr>
-          </w:p>
-        </w:tc>
-        <w:tc>
-          <w:tcPr>
-            <w:tcW w:w="1009" w:type="dxa"/>
+            <w:tcW w:w="990" w:type="dxa"/>
+          </w:tcPr>
+          <w:p>
+            <w:pPr>
+              <w:spacing w:line="360" w:lineRule="auto"/>
+              <w:cnfStyle w:val="000000000000" w:firstRow="0" w:lastRow="0" w:firstColumn="0" w:lastColumn="0" w:oddVBand="0" w:evenVBand="0" w:oddHBand="0" w:evenHBand="0" w:firstRowFirstColumn="0" w:firstRowLastColumn="0" w:lastRowFirstColumn="0" w:lastRowLastColumn="0"/>
+              <w:rPr>
+                <w:sz w:val="24"/>
+                <w:szCs w:val="24"/>
+              </w:rPr>
+            </w:pPr>
+          </w:p>
+        </w:tc>
+        <w:tc>
+          <w:tcPr>
+            <w:tcW w:w="676" w:type="dxa"/>
           </w:tcPr>
           <w:p>
             <w:pPr>
@@ -1034,7 +1034,7 @@
         <w:tc>
           <w:tcPr>
             <w:cnfStyle w:val="001000000000" w:firstRow="0" w:lastRow="0" w:firstColumn="1" w:lastColumn="0" w:oddVBand="0" w:evenVBand="0" w:oddHBand="0" w:evenHBand="0" w:firstRowFirstColumn="0" w:firstRowLastColumn="0" w:lastRowFirstColumn="0" w:lastRowLastColumn="0"/>
-            <w:tcW w:w="945" w:type="dxa"/>
+            <w:tcW w:w="942" w:type="dxa"/>
           </w:tcPr>
           <w:p>
             <w:pPr>
@@ -1055,7 +1055,7 @@
         </w:tc>
         <w:tc>
           <w:tcPr>
-            <w:tcW w:w="7083" w:type="dxa"/>
+            <w:tcW w:w="7333" w:type="dxa"/>
           </w:tcPr>
           <w:p>
             <w:pPr>
@@ -1096,22 +1096,22 @@
         </w:tc>
         <w:tc>
           <w:tcPr>
-            <w:tcW w:w="724" w:type="dxa"/>
-          </w:tcPr>
-          <w:p>
-            <w:pPr>
-              <w:spacing w:line="360" w:lineRule="auto"/>
-              <w:cnfStyle w:val="000000000000" w:firstRow="0" w:lastRow="0" w:firstColumn="0" w:lastColumn="0" w:oddVBand="0" w:evenVBand="0" w:oddHBand="0" w:evenHBand="0" w:firstRowFirstColumn="0" w:firstRowLastColumn="0" w:lastRowFirstColumn="0" w:lastRowLastColumn="0"/>
-              <w:rPr>
-                <w:sz w:val="24"/>
-                <w:szCs w:val="24"/>
-              </w:rPr>
-            </w:pPr>
-          </w:p>
-        </w:tc>
-        <w:tc>
-          <w:tcPr>
-            <w:tcW w:w="1009" w:type="dxa"/>
+            <w:tcW w:w="990" w:type="dxa"/>
+          </w:tcPr>
+          <w:p>
+            <w:pPr>
+              <w:spacing w:line="360" w:lineRule="auto"/>
+              <w:cnfStyle w:val="000000000000" w:firstRow="0" w:lastRow="0" w:firstColumn="0" w:lastColumn="0" w:oddVBand="0" w:evenVBand="0" w:oddHBand="0" w:evenHBand="0" w:firstRowFirstColumn="0" w:firstRowLastColumn="0" w:lastRowFirstColumn="0" w:lastRowLastColumn="0"/>
+              <w:rPr>
+                <w:sz w:val="24"/>
+                <w:szCs w:val="24"/>
+              </w:rPr>
+            </w:pPr>
+          </w:p>
+        </w:tc>
+        <w:tc>
+          <w:tcPr>
+            <w:tcW w:w="676" w:type="dxa"/>
           </w:tcPr>
           <w:p>
             <w:pPr>
@@ -1144,7 +1144,7 @@
         <w:tc>
           <w:tcPr>
             <w:cnfStyle w:val="001000000000" w:firstRow="0" w:lastRow="0" w:firstColumn="1" w:lastColumn="0" w:oddVBand="0" w:evenVBand="0" w:oddHBand="0" w:evenHBand="0" w:firstRowFirstColumn="0" w:firstRowLastColumn="0" w:lastRowFirstColumn="0" w:lastRowLastColumn="0"/>
-            <w:tcW w:w="945" w:type="dxa"/>
+            <w:tcW w:w="942" w:type="dxa"/>
           </w:tcPr>
           <w:p>
             <w:pPr>
@@ -1165,7 +1165,7 @@
         </w:tc>
         <w:tc>
           <w:tcPr>
-            <w:tcW w:w="7083" w:type="dxa"/>
+            <w:tcW w:w="7333" w:type="dxa"/>
           </w:tcPr>
           <w:p>
             <w:pPr>
@@ -1188,22 +1188,22 @@
         </w:tc>
         <w:tc>
           <w:tcPr>
-            <w:tcW w:w="724" w:type="dxa"/>
-          </w:tcPr>
-          <w:p>
-            <w:pPr>
-              <w:spacing w:line="360" w:lineRule="auto"/>
-              <w:cnfStyle w:val="000000000000" w:firstRow="0" w:lastRow="0" w:firstColumn="0" w:lastColumn="0" w:oddVBand="0" w:evenVBand="0" w:oddHBand="0" w:evenHBand="0" w:firstRowFirstColumn="0" w:firstRowLastColumn="0" w:lastRowFirstColumn="0" w:lastRowLastColumn="0"/>
-              <w:rPr>
-                <w:sz w:val="24"/>
-                <w:szCs w:val="24"/>
-              </w:rPr>
-            </w:pPr>
-          </w:p>
-        </w:tc>
-        <w:tc>
-          <w:tcPr>
-            <w:tcW w:w="1009" w:type="dxa"/>
+            <w:tcW w:w="990" w:type="dxa"/>
+          </w:tcPr>
+          <w:p>
+            <w:pPr>
+              <w:spacing w:line="360" w:lineRule="auto"/>
+              <w:cnfStyle w:val="000000000000" w:firstRow="0" w:lastRow="0" w:firstColumn="0" w:lastColumn="0" w:oddVBand="0" w:evenVBand="0" w:oddHBand="0" w:evenHBand="0" w:firstRowFirstColumn="0" w:firstRowLastColumn="0" w:lastRowFirstColumn="0" w:lastRowLastColumn="0"/>
+              <w:rPr>
+                <w:sz w:val="24"/>
+                <w:szCs w:val="24"/>
+              </w:rPr>
+            </w:pPr>
+          </w:p>
+        </w:tc>
+        <w:tc>
+          <w:tcPr>
+            <w:tcW w:w="676" w:type="dxa"/>
           </w:tcPr>
           <w:p>
             <w:pPr>
@@ -1236,7 +1236,7 @@
         <w:tc>
           <w:tcPr>
             <w:cnfStyle w:val="001000000000" w:firstRow="0" w:lastRow="0" w:firstColumn="1" w:lastColumn="0" w:oddVBand="0" w:evenVBand="0" w:oddHBand="0" w:evenHBand="0" w:firstRowFirstColumn="0" w:firstRowLastColumn="0" w:lastRowFirstColumn="0" w:lastRowLastColumn="0"/>
-            <w:tcW w:w="945" w:type="dxa"/>
+            <w:tcW w:w="942" w:type="dxa"/>
           </w:tcPr>
           <w:p>
             <w:pPr>
@@ -1257,7 +1257,7 @@
         </w:tc>
         <w:tc>
           <w:tcPr>
-            <w:tcW w:w="7083" w:type="dxa"/>
+            <w:tcW w:w="7333" w:type="dxa"/>
           </w:tcPr>
           <w:p>
             <w:pPr>
@@ -1280,22 +1280,22 @@
         </w:tc>
         <w:tc>
           <w:tcPr>
-            <w:tcW w:w="724" w:type="dxa"/>
-          </w:tcPr>
-          <w:p>
-            <w:pPr>
-              <w:spacing w:line="360" w:lineRule="auto"/>
-              <w:cnfStyle w:val="000000000000" w:firstRow="0" w:lastRow="0" w:firstColumn="0" w:lastColumn="0" w:oddVBand="0" w:evenVBand="0" w:oddHBand="0" w:evenHBand="0" w:firstRowFirstColumn="0" w:firstRowLastColumn="0" w:lastRowFirstColumn="0" w:lastRowLastColumn="0"/>
-              <w:rPr>
-                <w:sz w:val="24"/>
-                <w:szCs w:val="24"/>
-              </w:rPr>
-            </w:pPr>
-          </w:p>
-        </w:tc>
-        <w:tc>
-          <w:tcPr>
-            <w:tcW w:w="1009" w:type="dxa"/>
+            <w:tcW w:w="990" w:type="dxa"/>
+          </w:tcPr>
+          <w:p>
+            <w:pPr>
+              <w:spacing w:line="360" w:lineRule="auto"/>
+              <w:cnfStyle w:val="000000000000" w:firstRow="0" w:lastRow="0" w:firstColumn="0" w:lastColumn="0" w:oddVBand="0" w:evenVBand="0" w:oddHBand="0" w:evenHBand="0" w:firstRowFirstColumn="0" w:firstRowLastColumn="0" w:lastRowFirstColumn="0" w:lastRowLastColumn="0"/>
+              <w:rPr>
+                <w:sz w:val="24"/>
+                <w:szCs w:val="24"/>
+              </w:rPr>
+            </w:pPr>
+          </w:p>
+        </w:tc>
+        <w:tc>
+          <w:tcPr>
+            <w:tcW w:w="676" w:type="dxa"/>
           </w:tcPr>
           <w:p>
             <w:pPr>
@@ -1328,7 +1328,7 @@
         <w:tc>
           <w:tcPr>
             <w:cnfStyle w:val="001000000000" w:firstRow="0" w:lastRow="0" w:firstColumn="1" w:lastColumn="0" w:oddVBand="0" w:evenVBand="0" w:oddHBand="0" w:evenHBand="0" w:firstRowFirstColumn="0" w:firstRowLastColumn="0" w:lastRowFirstColumn="0" w:lastRowLastColumn="0"/>
-            <w:tcW w:w="945" w:type="dxa"/>
+            <w:tcW w:w="942" w:type="dxa"/>
           </w:tcPr>
           <w:p>
             <w:pPr>
@@ -1349,7 +1349,7 @@
         </w:tc>
         <w:tc>
           <w:tcPr>
-            <w:tcW w:w="7083" w:type="dxa"/>
+            <w:tcW w:w="7333" w:type="dxa"/>
           </w:tcPr>
           <w:p>
             <w:pPr>
@@ -1372,22 +1372,22 @@
         </w:tc>
         <w:tc>
           <w:tcPr>
-            <w:tcW w:w="724" w:type="dxa"/>
-          </w:tcPr>
-          <w:p>
-            <w:pPr>
-              <w:spacing w:line="360" w:lineRule="auto"/>
-              <w:cnfStyle w:val="000000000000" w:firstRow="0" w:lastRow="0" w:firstColumn="0" w:lastColumn="0" w:oddVBand="0" w:evenVBand="0" w:oddHBand="0" w:evenHBand="0" w:firstRowFirstColumn="0" w:firstRowLastColumn="0" w:lastRowFirstColumn="0" w:lastRowLastColumn="0"/>
-              <w:rPr>
-                <w:sz w:val="24"/>
-                <w:szCs w:val="24"/>
-              </w:rPr>
-            </w:pPr>
-          </w:p>
-        </w:tc>
-        <w:tc>
-          <w:tcPr>
-            <w:tcW w:w="1009" w:type="dxa"/>
+            <w:tcW w:w="990" w:type="dxa"/>
+          </w:tcPr>
+          <w:p>
+            <w:pPr>
+              <w:spacing w:line="360" w:lineRule="auto"/>
+              <w:cnfStyle w:val="000000000000" w:firstRow="0" w:lastRow="0" w:firstColumn="0" w:lastColumn="0" w:oddVBand="0" w:evenVBand="0" w:oddHBand="0" w:evenHBand="0" w:firstRowFirstColumn="0" w:firstRowLastColumn="0" w:lastRowFirstColumn="0" w:lastRowLastColumn="0"/>
+              <w:rPr>
+                <w:sz w:val="24"/>
+                <w:szCs w:val="24"/>
+              </w:rPr>
+            </w:pPr>
+          </w:p>
+        </w:tc>
+        <w:tc>
+          <w:tcPr>
+            <w:tcW w:w="676" w:type="dxa"/>
           </w:tcPr>
           <w:p>
             <w:pPr>
@@ -1420,7 +1420,7 @@
         <w:tc>
           <w:tcPr>
             <w:cnfStyle w:val="001000000000" w:firstRow="0" w:lastRow="0" w:firstColumn="1" w:lastColumn="0" w:oddVBand="0" w:evenVBand="0" w:oddHBand="0" w:evenHBand="0" w:firstRowFirstColumn="0" w:firstRowLastColumn="0" w:lastRowFirstColumn="0" w:lastRowLastColumn="0"/>
-            <w:tcW w:w="945" w:type="dxa"/>
+            <w:tcW w:w="942" w:type="dxa"/>
           </w:tcPr>
           <w:p>
             <w:pPr>
@@ -1441,7 +1441,7 @@
         </w:tc>
         <w:tc>
           <w:tcPr>
-            <w:tcW w:w="7083" w:type="dxa"/>
+            <w:tcW w:w="7333" w:type="dxa"/>
           </w:tcPr>
           <w:p>
             <w:pPr>
@@ -1464,22 +1464,22 @@
         </w:tc>
         <w:tc>
           <w:tcPr>
-            <w:tcW w:w="724" w:type="dxa"/>
-          </w:tcPr>
-          <w:p>
-            <w:pPr>
-              <w:spacing w:line="360" w:lineRule="auto"/>
-              <w:cnfStyle w:val="000000000000" w:firstRow="0" w:lastRow="0" w:firstColumn="0" w:lastColumn="0" w:oddVBand="0" w:evenVBand="0" w:oddHBand="0" w:evenHBand="0" w:firstRowFirstColumn="0" w:firstRowLastColumn="0" w:lastRowFirstColumn="0" w:lastRowLastColumn="0"/>
-              <w:rPr>
-                <w:sz w:val="24"/>
-                <w:szCs w:val="24"/>
-              </w:rPr>
-            </w:pPr>
-          </w:p>
-        </w:tc>
-        <w:tc>
-          <w:tcPr>
-            <w:tcW w:w="1009" w:type="dxa"/>
+            <w:tcW w:w="990" w:type="dxa"/>
+          </w:tcPr>
+          <w:p>
+            <w:pPr>
+              <w:spacing w:line="360" w:lineRule="auto"/>
+              <w:cnfStyle w:val="000000000000" w:firstRow="0" w:lastRow="0" w:firstColumn="0" w:lastColumn="0" w:oddVBand="0" w:evenVBand="0" w:oddHBand="0" w:evenHBand="0" w:firstRowFirstColumn="0" w:firstRowLastColumn="0" w:lastRowFirstColumn="0" w:lastRowLastColumn="0"/>
+              <w:rPr>
+                <w:sz w:val="24"/>
+                <w:szCs w:val="24"/>
+              </w:rPr>
+            </w:pPr>
+          </w:p>
+        </w:tc>
+        <w:tc>
+          <w:tcPr>
+            <w:tcW w:w="676" w:type="dxa"/>
           </w:tcPr>
           <w:p>
             <w:pPr>
@@ -1512,7 +1512,7 @@
         <w:tc>
           <w:tcPr>
             <w:cnfStyle w:val="001000000000" w:firstRow="0" w:lastRow="0" w:firstColumn="1" w:lastColumn="0" w:oddVBand="0" w:evenVBand="0" w:oddHBand="0" w:evenHBand="0" w:firstRowFirstColumn="0" w:firstRowLastColumn="0" w:lastRowFirstColumn="0" w:lastRowLastColumn="0"/>
-            <w:tcW w:w="945" w:type="dxa"/>
+            <w:tcW w:w="942" w:type="dxa"/>
           </w:tcPr>
           <w:p>
             <w:pPr>
@@ -1534,7 +1534,7 @@
         </w:tc>
         <w:tc>
           <w:tcPr>
-            <w:tcW w:w="7083" w:type="dxa"/>
+            <w:tcW w:w="7333" w:type="dxa"/>
           </w:tcPr>
           <w:p>
             <w:pPr>
@@ -1557,22 +1557,22 @@
         </w:tc>
         <w:tc>
           <w:tcPr>
-            <w:tcW w:w="724" w:type="dxa"/>
-          </w:tcPr>
-          <w:p>
-            <w:pPr>
-              <w:spacing w:line="360" w:lineRule="auto"/>
-              <w:cnfStyle w:val="000000000000" w:firstRow="0" w:lastRow="0" w:firstColumn="0" w:lastColumn="0" w:oddVBand="0" w:evenVBand="0" w:oddHBand="0" w:evenHBand="0" w:firstRowFirstColumn="0" w:firstRowLastColumn="0" w:lastRowFirstColumn="0" w:lastRowLastColumn="0"/>
-              <w:rPr>
-                <w:sz w:val="24"/>
-                <w:szCs w:val="24"/>
-              </w:rPr>
-            </w:pPr>
-          </w:p>
-        </w:tc>
-        <w:tc>
-          <w:tcPr>
-            <w:tcW w:w="1009" w:type="dxa"/>
+            <w:tcW w:w="990" w:type="dxa"/>
+          </w:tcPr>
+          <w:p>
+            <w:pPr>
+              <w:spacing w:line="360" w:lineRule="auto"/>
+              <w:cnfStyle w:val="000000000000" w:firstRow="0" w:lastRow="0" w:firstColumn="0" w:lastColumn="0" w:oddVBand="0" w:evenVBand="0" w:oddHBand="0" w:evenHBand="0" w:firstRowFirstColumn="0" w:firstRowLastColumn="0" w:lastRowFirstColumn="0" w:lastRowLastColumn="0"/>
+              <w:rPr>
+                <w:sz w:val="24"/>
+                <w:szCs w:val="24"/>
+              </w:rPr>
+            </w:pPr>
+          </w:p>
+        </w:tc>
+        <w:tc>
+          <w:tcPr>
+            <w:tcW w:w="676" w:type="dxa"/>
           </w:tcPr>
           <w:p>
             <w:pPr>
@@ -1605,7 +1605,7 @@
         <w:tc>
           <w:tcPr>
             <w:cnfStyle w:val="001000000000" w:firstRow="0" w:lastRow="0" w:firstColumn="1" w:lastColumn="0" w:oddVBand="0" w:evenVBand="0" w:oddHBand="0" w:evenHBand="0" w:firstRowFirstColumn="0" w:firstRowLastColumn="0" w:lastRowFirstColumn="0" w:lastRowLastColumn="0"/>
-            <w:tcW w:w="945" w:type="dxa"/>
+            <w:tcW w:w="942" w:type="dxa"/>
           </w:tcPr>
           <w:p>
             <w:pPr>
@@ -1626,7 +1626,7 @@
         </w:tc>
         <w:tc>
           <w:tcPr>
-            <w:tcW w:w="7083" w:type="dxa"/>
+            <w:tcW w:w="7333" w:type="dxa"/>
           </w:tcPr>
           <w:p>
             <w:pPr>
@@ -1649,22 +1649,22 @@
         </w:tc>
         <w:tc>
           <w:tcPr>
-            <w:tcW w:w="724" w:type="dxa"/>
-          </w:tcPr>
-          <w:p>
-            <w:pPr>
-              <w:spacing w:line="360" w:lineRule="auto"/>
-              <w:cnfStyle w:val="000000000000" w:firstRow="0" w:lastRow="0" w:firstColumn="0" w:lastColumn="0" w:oddVBand="0" w:evenVBand="0" w:oddHBand="0" w:evenHBand="0" w:firstRowFirstColumn="0" w:firstRowLastColumn="0" w:lastRowFirstColumn="0" w:lastRowLastColumn="0"/>
-              <w:rPr>
-                <w:sz w:val="24"/>
-                <w:szCs w:val="24"/>
-              </w:rPr>
-            </w:pPr>
-          </w:p>
-        </w:tc>
-        <w:tc>
-          <w:tcPr>
-            <w:tcW w:w="1009" w:type="dxa"/>
+            <w:tcW w:w="990" w:type="dxa"/>
+          </w:tcPr>
+          <w:p>
+            <w:pPr>
+              <w:spacing w:line="360" w:lineRule="auto"/>
+              <w:cnfStyle w:val="000000000000" w:firstRow="0" w:lastRow="0" w:firstColumn="0" w:lastColumn="0" w:oddVBand="0" w:evenVBand="0" w:oddHBand="0" w:evenHBand="0" w:firstRowFirstColumn="0" w:firstRowLastColumn="0" w:lastRowFirstColumn="0" w:lastRowLastColumn="0"/>
+              <w:rPr>
+                <w:sz w:val="24"/>
+                <w:szCs w:val="24"/>
+              </w:rPr>
+            </w:pPr>
+          </w:p>
+        </w:tc>
+        <w:tc>
+          <w:tcPr>
+            <w:tcW w:w="676" w:type="dxa"/>
           </w:tcPr>
           <w:p>
             <w:pPr>
@@ -1697,7 +1697,7 @@
         <w:tc>
           <w:tcPr>
             <w:cnfStyle w:val="001000000000" w:firstRow="0" w:lastRow="0" w:firstColumn="1" w:lastColumn="0" w:oddVBand="0" w:evenVBand="0" w:oddHBand="0" w:evenHBand="0" w:firstRowFirstColumn="0" w:firstRowLastColumn="0" w:lastRowFirstColumn="0" w:lastRowLastColumn="0"/>
-            <w:tcW w:w="945" w:type="dxa"/>
+            <w:tcW w:w="942" w:type="dxa"/>
           </w:tcPr>
           <w:p>
             <w:pPr>
@@ -1718,7 +1718,7 @@
         </w:tc>
         <w:tc>
           <w:tcPr>
-            <w:tcW w:w="7083" w:type="dxa"/>
+            <w:tcW w:w="7333" w:type="dxa"/>
           </w:tcPr>
           <w:p>
             <w:pPr>
@@ -1741,22 +1741,22 @@
         </w:tc>
         <w:tc>
           <w:tcPr>
-            <w:tcW w:w="724" w:type="dxa"/>
-          </w:tcPr>
-          <w:p>
-            <w:pPr>
-              <w:spacing w:line="360" w:lineRule="auto"/>
-              <w:cnfStyle w:val="000000000000" w:firstRow="0" w:lastRow="0" w:firstColumn="0" w:lastColumn="0" w:oddVBand="0" w:evenVBand="0" w:oddHBand="0" w:evenHBand="0" w:firstRowFirstColumn="0" w:firstRowLastColumn="0" w:lastRowFirstColumn="0" w:lastRowLastColumn="0"/>
-              <w:rPr>
-                <w:sz w:val="24"/>
-                <w:szCs w:val="24"/>
-              </w:rPr>
-            </w:pPr>
-          </w:p>
-        </w:tc>
-        <w:tc>
-          <w:tcPr>
-            <w:tcW w:w="1009" w:type="dxa"/>
+            <w:tcW w:w="990" w:type="dxa"/>
+          </w:tcPr>
+          <w:p>
+            <w:pPr>
+              <w:spacing w:line="360" w:lineRule="auto"/>
+              <w:cnfStyle w:val="000000000000" w:firstRow="0" w:lastRow="0" w:firstColumn="0" w:lastColumn="0" w:oddVBand="0" w:evenVBand="0" w:oddHBand="0" w:evenHBand="0" w:firstRowFirstColumn="0" w:firstRowLastColumn="0" w:lastRowFirstColumn="0" w:lastRowLastColumn="0"/>
+              <w:rPr>
+                <w:sz w:val="24"/>
+                <w:szCs w:val="24"/>
+              </w:rPr>
+            </w:pPr>
+          </w:p>
+        </w:tc>
+        <w:tc>
+          <w:tcPr>
+            <w:tcW w:w="676" w:type="dxa"/>
           </w:tcPr>
           <w:p>
             <w:pPr>
@@ -1789,7 +1789,7 @@
         <w:tc>
           <w:tcPr>
             <w:cnfStyle w:val="001000000000" w:firstRow="0" w:lastRow="0" w:firstColumn="1" w:lastColumn="0" w:oddVBand="0" w:evenVBand="0" w:oddHBand="0" w:evenHBand="0" w:firstRowFirstColumn="0" w:firstRowLastColumn="0" w:lastRowFirstColumn="0" w:lastRowLastColumn="0"/>
-            <w:tcW w:w="945" w:type="dxa"/>
+            <w:tcW w:w="942" w:type="dxa"/>
           </w:tcPr>
           <w:p>
             <w:pPr>
@@ -1810,7 +1810,7 @@
         </w:tc>
         <w:tc>
           <w:tcPr>
-            <w:tcW w:w="7083" w:type="dxa"/>
+            <w:tcW w:w="7333" w:type="dxa"/>
           </w:tcPr>
           <w:p>
             <w:pPr>
@@ -1833,22 +1833,22 @@
         </w:tc>
         <w:tc>
           <w:tcPr>
-            <w:tcW w:w="724" w:type="dxa"/>
-          </w:tcPr>
-          <w:p>
-            <w:pPr>
-              <w:spacing w:line="360" w:lineRule="auto"/>
-              <w:cnfStyle w:val="000000000000" w:firstRow="0" w:lastRow="0" w:firstColumn="0" w:lastColumn="0" w:oddVBand="0" w:evenVBand="0" w:oddHBand="0" w:evenHBand="0" w:firstRowFirstColumn="0" w:firstRowLastColumn="0" w:lastRowFirstColumn="0" w:lastRowLastColumn="0"/>
-              <w:rPr>
-                <w:sz w:val="24"/>
-                <w:szCs w:val="24"/>
-              </w:rPr>
-            </w:pPr>
-          </w:p>
-        </w:tc>
-        <w:tc>
-          <w:tcPr>
-            <w:tcW w:w="1009" w:type="dxa"/>
+            <w:tcW w:w="990" w:type="dxa"/>
+          </w:tcPr>
+          <w:p>
+            <w:pPr>
+              <w:spacing w:line="360" w:lineRule="auto"/>
+              <w:cnfStyle w:val="000000000000" w:firstRow="0" w:lastRow="0" w:firstColumn="0" w:lastColumn="0" w:oddVBand="0" w:evenVBand="0" w:oddHBand="0" w:evenHBand="0" w:firstRowFirstColumn="0" w:firstRowLastColumn="0" w:lastRowFirstColumn="0" w:lastRowLastColumn="0"/>
+              <w:rPr>
+                <w:sz w:val="24"/>
+                <w:szCs w:val="24"/>
+              </w:rPr>
+            </w:pPr>
+          </w:p>
+        </w:tc>
+        <w:tc>
+          <w:tcPr>
+            <w:tcW w:w="676" w:type="dxa"/>
           </w:tcPr>
           <w:p>
             <w:pPr>
@@ -1881,7 +1881,7 @@
         <w:tc>
           <w:tcPr>
             <w:cnfStyle w:val="001000000000" w:firstRow="0" w:lastRow="0" w:firstColumn="1" w:lastColumn="0" w:oddVBand="0" w:evenVBand="0" w:oddHBand="0" w:evenHBand="0" w:firstRowFirstColumn="0" w:firstRowLastColumn="0" w:lastRowFirstColumn="0" w:lastRowLastColumn="0"/>
-            <w:tcW w:w="945" w:type="dxa"/>
+            <w:tcW w:w="942" w:type="dxa"/>
           </w:tcPr>
           <w:p>
             <w:pPr>
@@ -1902,7 +1902,7 @@
         </w:tc>
         <w:tc>
           <w:tcPr>
-            <w:tcW w:w="7083" w:type="dxa"/>
+            <w:tcW w:w="7333" w:type="dxa"/>
           </w:tcPr>
           <w:p>
             <w:pPr>
@@ -1926,22 +1926,22 @@
         </w:tc>
         <w:tc>
           <w:tcPr>
-            <w:tcW w:w="724" w:type="dxa"/>
-          </w:tcPr>
-          <w:p>
-            <w:pPr>
-              <w:spacing w:line="360" w:lineRule="auto"/>
-              <w:cnfStyle w:val="000000000000" w:firstRow="0" w:lastRow="0" w:firstColumn="0" w:lastColumn="0" w:oddVBand="0" w:evenVBand="0" w:oddHBand="0" w:evenHBand="0" w:firstRowFirstColumn="0" w:firstRowLastColumn="0" w:lastRowFirstColumn="0" w:lastRowLastColumn="0"/>
-              <w:rPr>
-                <w:sz w:val="24"/>
-                <w:szCs w:val="24"/>
-              </w:rPr>
-            </w:pPr>
-          </w:p>
-        </w:tc>
-        <w:tc>
-          <w:tcPr>
-            <w:tcW w:w="1009" w:type="dxa"/>
+            <w:tcW w:w="990" w:type="dxa"/>
+          </w:tcPr>
+          <w:p>
+            <w:pPr>
+              <w:spacing w:line="360" w:lineRule="auto"/>
+              <w:cnfStyle w:val="000000000000" w:firstRow="0" w:lastRow="0" w:firstColumn="0" w:lastColumn="0" w:oddVBand="0" w:evenVBand="0" w:oddHBand="0" w:evenHBand="0" w:firstRowFirstColumn="0" w:firstRowLastColumn="0" w:lastRowFirstColumn="0" w:lastRowLastColumn="0"/>
+              <w:rPr>
+                <w:sz w:val="24"/>
+                <w:szCs w:val="24"/>
+              </w:rPr>
+            </w:pPr>
+          </w:p>
+        </w:tc>
+        <w:tc>
+          <w:tcPr>
+            <w:tcW w:w="676" w:type="dxa"/>
           </w:tcPr>
           <w:p>
             <w:pPr>
@@ -1974,7 +1974,7 @@
         <w:tc>
           <w:tcPr>
             <w:cnfStyle w:val="001000000000" w:firstRow="0" w:lastRow="0" w:firstColumn="1" w:lastColumn="0" w:oddVBand="0" w:evenVBand="0" w:oddHBand="0" w:evenHBand="0" w:firstRowFirstColumn="0" w:firstRowLastColumn="0" w:lastRowFirstColumn="0" w:lastRowLastColumn="0"/>
-            <w:tcW w:w="945" w:type="dxa"/>
+            <w:tcW w:w="942" w:type="dxa"/>
           </w:tcPr>
           <w:p>
             <w:pPr>
@@ -1995,7 +1995,7 @@
         </w:tc>
         <w:tc>
           <w:tcPr>
-            <w:tcW w:w="7083" w:type="dxa"/>
+            <w:tcW w:w="7333" w:type="dxa"/>
           </w:tcPr>
           <w:p>
             <w:pPr>
@@ -2036,22 +2036,22 @@
         </w:tc>
         <w:tc>
           <w:tcPr>
-            <w:tcW w:w="724" w:type="dxa"/>
-          </w:tcPr>
-          <w:p>
-            <w:pPr>
-              <w:spacing w:line="360" w:lineRule="auto"/>
-              <w:cnfStyle w:val="000000000000" w:firstRow="0" w:lastRow="0" w:firstColumn="0" w:lastColumn="0" w:oddVBand="0" w:evenVBand="0" w:oddHBand="0" w:evenHBand="0" w:firstRowFirstColumn="0" w:firstRowLastColumn="0" w:lastRowFirstColumn="0" w:lastRowLastColumn="0"/>
-              <w:rPr>
-                <w:sz w:val="24"/>
-                <w:szCs w:val="24"/>
-              </w:rPr>
-            </w:pPr>
-          </w:p>
-        </w:tc>
-        <w:tc>
-          <w:tcPr>
-            <w:tcW w:w="1009" w:type="dxa"/>
+            <w:tcW w:w="990" w:type="dxa"/>
+          </w:tcPr>
+          <w:p>
+            <w:pPr>
+              <w:spacing w:line="360" w:lineRule="auto"/>
+              <w:cnfStyle w:val="000000000000" w:firstRow="0" w:lastRow="0" w:firstColumn="0" w:lastColumn="0" w:oddVBand="0" w:evenVBand="0" w:oddHBand="0" w:evenHBand="0" w:firstRowFirstColumn="0" w:firstRowLastColumn="0" w:lastRowFirstColumn="0" w:lastRowLastColumn="0"/>
+              <w:rPr>
+                <w:sz w:val="24"/>
+                <w:szCs w:val="24"/>
+              </w:rPr>
+            </w:pPr>
+          </w:p>
+        </w:tc>
+        <w:tc>
+          <w:tcPr>
+            <w:tcW w:w="676" w:type="dxa"/>
           </w:tcPr>
           <w:p>
             <w:pPr>
@@ -2084,7 +2084,7 @@
         <w:tc>
           <w:tcPr>
             <w:cnfStyle w:val="001000000000" w:firstRow="0" w:lastRow="0" w:firstColumn="1" w:lastColumn="0" w:oddVBand="0" w:evenVBand="0" w:oddHBand="0" w:evenHBand="0" w:firstRowFirstColumn="0" w:firstRowLastColumn="0" w:lastRowFirstColumn="0" w:lastRowLastColumn="0"/>
-            <w:tcW w:w="945" w:type="dxa"/>
+            <w:tcW w:w="942" w:type="dxa"/>
           </w:tcPr>
           <w:p>
             <w:pPr>
@@ -2105,7 +2105,7 @@
         </w:tc>
         <w:tc>
           <w:tcPr>
-            <w:tcW w:w="7083" w:type="dxa"/>
+            <w:tcW w:w="7333" w:type="dxa"/>
           </w:tcPr>
           <w:p>
             <w:pPr>
@@ -2128,22 +2128,22 @@
         </w:tc>
         <w:tc>
           <w:tcPr>
-            <w:tcW w:w="724" w:type="dxa"/>
-          </w:tcPr>
-          <w:p>
-            <w:pPr>
-              <w:spacing w:line="360" w:lineRule="auto"/>
-              <w:cnfStyle w:val="000000000000" w:firstRow="0" w:lastRow="0" w:firstColumn="0" w:lastColumn="0" w:oddVBand="0" w:evenVBand="0" w:oddHBand="0" w:evenHBand="0" w:firstRowFirstColumn="0" w:firstRowLastColumn="0" w:lastRowFirstColumn="0" w:lastRowLastColumn="0"/>
-              <w:rPr>
-                <w:sz w:val="24"/>
-                <w:szCs w:val="24"/>
-              </w:rPr>
-            </w:pPr>
-          </w:p>
-        </w:tc>
-        <w:tc>
-          <w:tcPr>
-            <w:tcW w:w="1009" w:type="dxa"/>
+            <w:tcW w:w="990" w:type="dxa"/>
+          </w:tcPr>
+          <w:p>
+            <w:pPr>
+              <w:spacing w:line="360" w:lineRule="auto"/>
+              <w:cnfStyle w:val="000000000000" w:firstRow="0" w:lastRow="0" w:firstColumn="0" w:lastColumn="0" w:oddVBand="0" w:evenVBand="0" w:oddHBand="0" w:evenHBand="0" w:firstRowFirstColumn="0" w:firstRowLastColumn="0" w:lastRowFirstColumn="0" w:lastRowLastColumn="0"/>
+              <w:rPr>
+                <w:sz w:val="24"/>
+                <w:szCs w:val="24"/>
+              </w:rPr>
+            </w:pPr>
+          </w:p>
+        </w:tc>
+        <w:tc>
+          <w:tcPr>
+            <w:tcW w:w="676" w:type="dxa"/>
           </w:tcPr>
           <w:p>
             <w:pPr>
@@ -2176,7 +2176,7 @@
         <w:tc>
           <w:tcPr>
             <w:cnfStyle w:val="001000000000" w:firstRow="0" w:lastRow="0" w:firstColumn="1" w:lastColumn="0" w:oddVBand="0" w:evenVBand="0" w:oddHBand="0" w:evenHBand="0" w:firstRowFirstColumn="0" w:firstRowLastColumn="0" w:lastRowFirstColumn="0" w:lastRowLastColumn="0"/>
-            <w:tcW w:w="945" w:type="dxa"/>
+            <w:tcW w:w="942" w:type="dxa"/>
           </w:tcPr>
           <w:p>
             <w:pPr>
@@ -2197,7 +2197,7 @@
         </w:tc>
         <w:tc>
           <w:tcPr>
-            <w:tcW w:w="7083" w:type="dxa"/>
+            <w:tcW w:w="7333" w:type="dxa"/>
           </w:tcPr>
           <w:p>
             <w:pPr>
@@ -2220,22 +2220,22 @@
         </w:tc>
         <w:tc>
           <w:tcPr>
-            <w:tcW w:w="724" w:type="dxa"/>
-          </w:tcPr>
-          <w:p>
-            <w:pPr>
-              <w:spacing w:line="360" w:lineRule="auto"/>
-              <w:cnfStyle w:val="000000000000" w:firstRow="0" w:lastRow="0" w:firstColumn="0" w:lastColumn="0" w:oddVBand="0" w:evenVBand="0" w:oddHBand="0" w:evenHBand="0" w:firstRowFirstColumn="0" w:firstRowLastColumn="0" w:lastRowFirstColumn="0" w:lastRowLastColumn="0"/>
-              <w:rPr>
-                <w:sz w:val="24"/>
-                <w:szCs w:val="24"/>
-              </w:rPr>
-            </w:pPr>
-          </w:p>
-        </w:tc>
-        <w:tc>
-          <w:tcPr>
-            <w:tcW w:w="1009" w:type="dxa"/>
+            <w:tcW w:w="990" w:type="dxa"/>
+          </w:tcPr>
+          <w:p>
+            <w:pPr>
+              <w:spacing w:line="360" w:lineRule="auto"/>
+              <w:cnfStyle w:val="000000000000" w:firstRow="0" w:lastRow="0" w:firstColumn="0" w:lastColumn="0" w:oddVBand="0" w:evenVBand="0" w:oddHBand="0" w:evenHBand="0" w:firstRowFirstColumn="0" w:firstRowLastColumn="0" w:lastRowFirstColumn="0" w:lastRowLastColumn="0"/>
+              <w:rPr>
+                <w:sz w:val="24"/>
+                <w:szCs w:val="24"/>
+              </w:rPr>
+            </w:pPr>
+          </w:p>
+        </w:tc>
+        <w:tc>
+          <w:tcPr>
+            <w:tcW w:w="676" w:type="dxa"/>
           </w:tcPr>
           <w:p>
             <w:pPr>
@@ -2268,7 +2268,7 @@
         <w:tc>
           <w:tcPr>
             <w:cnfStyle w:val="001000000000" w:firstRow="0" w:lastRow="0" w:firstColumn="1" w:lastColumn="0" w:oddVBand="0" w:evenVBand="0" w:oddHBand="0" w:evenHBand="0" w:firstRowFirstColumn="0" w:firstRowLastColumn="0" w:lastRowFirstColumn="0" w:lastRowLastColumn="0"/>
-            <w:tcW w:w="945" w:type="dxa"/>
+            <w:tcW w:w="942" w:type="dxa"/>
           </w:tcPr>
           <w:p>
             <w:pPr>
@@ -2289,37 +2289,46 @@
         </w:tc>
         <w:tc>
           <w:tcPr>
-            <w:tcW w:w="7083" w:type="dxa"/>
-          </w:tcPr>
-          <w:p>
-            <w:pPr>
-              <w:spacing w:line="360" w:lineRule="auto"/>
-              <w:cnfStyle w:val="000000000000" w:firstRow="0" w:lastRow="0" w:firstColumn="0" w:lastColumn="0" w:oddVBand="0" w:evenVBand="0" w:oddHBand="0" w:evenHBand="0" w:firstRowFirstColumn="0" w:firstRowLastColumn="0" w:lastRowFirstColumn="0" w:lastRowLastColumn="0"/>
-              <w:rPr>
-                <w:sz w:val="24"/>
-                <w:szCs w:val="24"/>
-              </w:rPr>
-            </w:pPr>
-          </w:p>
-        </w:tc>
-        <w:tc>
-          <w:tcPr>
-            <w:tcW w:w="724" w:type="dxa"/>
-          </w:tcPr>
-          <w:p>
-            <w:pPr>
-              <w:spacing w:line="360" w:lineRule="auto"/>
-              <w:cnfStyle w:val="000000000000" w:firstRow="0" w:lastRow="0" w:firstColumn="0" w:lastColumn="0" w:oddVBand="0" w:evenVBand="0" w:oddHBand="0" w:evenHBand="0" w:firstRowFirstColumn="0" w:firstRowLastColumn="0" w:lastRowFirstColumn="0" w:lastRowLastColumn="0"/>
-              <w:rPr>
-                <w:sz w:val="24"/>
-                <w:szCs w:val="24"/>
-              </w:rPr>
-            </w:pPr>
-          </w:p>
-        </w:tc>
-        <w:tc>
-          <w:tcPr>
-            <w:tcW w:w="1009" w:type="dxa"/>
+            <w:tcW w:w="7333" w:type="dxa"/>
+          </w:tcPr>
+          <w:p>
+            <w:pPr>
+              <w:spacing w:line="360" w:lineRule="auto"/>
+              <w:cnfStyle w:val="000000000000" w:firstRow="0" w:lastRow="0" w:firstColumn="0" w:lastColumn="0" w:oddVBand="0" w:evenVBand="0" w:oddHBand="0" w:evenHBand="0" w:firstRowFirstColumn="0" w:firstRowLastColumn="0" w:lastRowFirstColumn="0" w:lastRowLastColumn="0"/>
+              <w:rPr>
+                <w:rFonts w:ascii="Arial" w:hAnsi="Arial" w:cs="Arial"/>
+                <w:sz w:val="24"/>
+                <w:szCs w:val="24"/>
+              </w:rPr>
+            </w:pPr>
+            <w:r>
+              <w:rPr>
+                <w:rFonts w:ascii="Arial" w:hAnsi="Arial" w:cs="Arial"/>
+                <w:sz w:val="24"/>
+                <w:szCs w:val="24"/>
+              </w:rPr>
+              <w:t>And out of ____________ I called My son</w:t>
+            </w:r>
+          </w:p>
+        </w:tc>
+        <w:tc>
+          <w:tcPr>
+            <w:tcW w:w="990" w:type="dxa"/>
+          </w:tcPr>
+          <w:p>
+            <w:pPr>
+              <w:spacing w:line="360" w:lineRule="auto"/>
+              <w:cnfStyle w:val="000000000000" w:firstRow="0" w:lastRow="0" w:firstColumn="0" w:lastColumn="0" w:oddVBand="0" w:evenVBand="0" w:oddHBand="0" w:evenHBand="0" w:firstRowFirstColumn="0" w:firstRowLastColumn="0" w:lastRowFirstColumn="0" w:lastRowLastColumn="0"/>
+              <w:rPr>
+                <w:sz w:val="24"/>
+                <w:szCs w:val="24"/>
+              </w:rPr>
+            </w:pPr>
+          </w:p>
+        </w:tc>
+        <w:tc>
+          <w:tcPr>
+            <w:tcW w:w="676" w:type="dxa"/>
           </w:tcPr>
           <w:p>
             <w:pPr>
@@ -2352,7 +2361,7 @@
         <w:tc>
           <w:tcPr>
             <w:cnfStyle w:val="001000000000" w:firstRow="0" w:lastRow="0" w:firstColumn="1" w:lastColumn="0" w:oddVBand="0" w:evenVBand="0" w:oddHBand="0" w:evenHBand="0" w:firstRowFirstColumn="0" w:firstRowLastColumn="0" w:lastRowFirstColumn="0" w:lastRowLastColumn="0"/>
-            <w:tcW w:w="945" w:type="dxa"/>
+            <w:tcW w:w="942" w:type="dxa"/>
           </w:tcPr>
           <w:p>
             <w:pPr>
@@ -2373,37 +2382,46 @@
         </w:tc>
         <w:tc>
           <w:tcPr>
-            <w:tcW w:w="7083" w:type="dxa"/>
-          </w:tcPr>
-          <w:p>
-            <w:pPr>
-              <w:spacing w:line="360" w:lineRule="auto"/>
-              <w:cnfStyle w:val="000000000000" w:firstRow="0" w:lastRow="0" w:firstColumn="0" w:lastColumn="0" w:oddVBand="0" w:evenVBand="0" w:oddHBand="0" w:evenHBand="0" w:firstRowFirstColumn="0" w:firstRowLastColumn="0" w:lastRowFirstColumn="0" w:lastRowLastColumn="0"/>
-              <w:rPr>
-                <w:sz w:val="24"/>
-                <w:szCs w:val="24"/>
-              </w:rPr>
-            </w:pPr>
-          </w:p>
-        </w:tc>
-        <w:tc>
-          <w:tcPr>
-            <w:tcW w:w="724" w:type="dxa"/>
-          </w:tcPr>
-          <w:p>
-            <w:pPr>
-              <w:spacing w:line="360" w:lineRule="auto"/>
-              <w:cnfStyle w:val="000000000000" w:firstRow="0" w:lastRow="0" w:firstColumn="0" w:lastColumn="0" w:oddVBand="0" w:evenVBand="0" w:oddHBand="0" w:evenHBand="0" w:firstRowFirstColumn="0" w:firstRowLastColumn="0" w:lastRowFirstColumn="0" w:lastRowLastColumn="0"/>
-              <w:rPr>
-                <w:sz w:val="24"/>
-                <w:szCs w:val="24"/>
-              </w:rPr>
-            </w:pPr>
-          </w:p>
-        </w:tc>
-        <w:tc>
-          <w:tcPr>
-            <w:tcW w:w="1009" w:type="dxa"/>
+            <w:tcW w:w="7333" w:type="dxa"/>
+          </w:tcPr>
+          <w:p>
+            <w:pPr>
+              <w:spacing w:line="360" w:lineRule="auto"/>
+              <w:cnfStyle w:val="000000000000" w:firstRow="0" w:lastRow="0" w:firstColumn="0" w:lastColumn="0" w:oddVBand="0" w:evenVBand="0" w:oddHBand="0" w:evenHBand="0" w:firstRowFirstColumn="0" w:firstRowLastColumn="0" w:lastRowFirstColumn="0" w:lastRowLastColumn="0"/>
+              <w:rPr>
+                <w:rFonts w:ascii="Arial" w:hAnsi="Arial" w:cs="Arial"/>
+                <w:sz w:val="24"/>
+                <w:szCs w:val="24"/>
+              </w:rPr>
+            </w:pPr>
+            <w:r>
+              <w:rPr>
+                <w:rFonts w:ascii="Arial" w:hAnsi="Arial" w:cs="Arial"/>
+                <w:sz w:val="24"/>
+                <w:szCs w:val="24"/>
+              </w:rPr>
+              <w:t>And he called His name ____________</w:t>
+            </w:r>
+          </w:p>
+        </w:tc>
+        <w:tc>
+          <w:tcPr>
+            <w:tcW w:w="990" w:type="dxa"/>
+          </w:tcPr>
+          <w:p>
+            <w:pPr>
+              <w:spacing w:line="360" w:lineRule="auto"/>
+              <w:cnfStyle w:val="000000000000" w:firstRow="0" w:lastRow="0" w:firstColumn="0" w:lastColumn="0" w:oddVBand="0" w:evenVBand="0" w:oddHBand="0" w:evenHBand="0" w:firstRowFirstColumn="0" w:firstRowLastColumn="0" w:lastRowFirstColumn="0" w:lastRowLastColumn="0"/>
+              <w:rPr>
+                <w:sz w:val="24"/>
+                <w:szCs w:val="24"/>
+              </w:rPr>
+            </w:pPr>
+          </w:p>
+        </w:tc>
+        <w:tc>
+          <w:tcPr>
+            <w:tcW w:w="676" w:type="dxa"/>
           </w:tcPr>
           <w:p>
             <w:pPr>
@@ -2436,7 +2454,7 @@
         <w:tc>
           <w:tcPr>
             <w:cnfStyle w:val="001000000000" w:firstRow="0" w:lastRow="0" w:firstColumn="1" w:lastColumn="0" w:oddVBand="0" w:evenVBand="0" w:oddHBand="0" w:evenHBand="0" w:firstRowFirstColumn="0" w:firstRowLastColumn="0" w:lastRowFirstColumn="0" w:lastRowLastColumn="0"/>
-            <w:tcW w:w="945" w:type="dxa"/>
+            <w:tcW w:w="942" w:type="dxa"/>
           </w:tcPr>
           <w:p>
             <w:pPr>
@@ -2457,37 +2475,46 @@
         </w:tc>
         <w:tc>
           <w:tcPr>
-            <w:tcW w:w="7083" w:type="dxa"/>
-          </w:tcPr>
-          <w:p>
-            <w:pPr>
-              <w:spacing w:line="360" w:lineRule="auto"/>
-              <w:cnfStyle w:val="000000000000" w:firstRow="0" w:lastRow="0" w:firstColumn="0" w:lastColumn="0" w:oddVBand="0" w:evenVBand="0" w:oddHBand="0" w:evenHBand="0" w:firstRowFirstColumn="0" w:firstRowLastColumn="0" w:lastRowFirstColumn="0" w:lastRowLastColumn="0"/>
-              <w:rPr>
-                <w:sz w:val="24"/>
-                <w:szCs w:val="24"/>
-              </w:rPr>
-            </w:pPr>
-          </w:p>
-        </w:tc>
-        <w:tc>
-          <w:tcPr>
-            <w:tcW w:w="724" w:type="dxa"/>
-          </w:tcPr>
-          <w:p>
-            <w:pPr>
-              <w:spacing w:line="360" w:lineRule="auto"/>
-              <w:cnfStyle w:val="000000000000" w:firstRow="0" w:lastRow="0" w:firstColumn="0" w:lastColumn="0" w:oddVBand="0" w:evenVBand="0" w:oddHBand="0" w:evenHBand="0" w:firstRowFirstColumn="0" w:firstRowLastColumn="0" w:lastRowFirstColumn="0" w:lastRowLastColumn="0"/>
-              <w:rPr>
-                <w:sz w:val="24"/>
-                <w:szCs w:val="24"/>
-              </w:rPr>
-            </w:pPr>
-          </w:p>
-        </w:tc>
-        <w:tc>
-          <w:tcPr>
-            <w:tcW w:w="1009" w:type="dxa"/>
+            <w:tcW w:w="7333" w:type="dxa"/>
+          </w:tcPr>
+          <w:p>
+            <w:pPr>
+              <w:spacing w:line="360" w:lineRule="auto"/>
+              <w:cnfStyle w:val="000000000000" w:firstRow="0" w:lastRow="0" w:firstColumn="0" w:lastColumn="0" w:oddVBand="0" w:evenVBand="0" w:oddHBand="0" w:evenHBand="0" w:firstRowFirstColumn="0" w:firstRowLastColumn="0" w:lastRowFirstColumn="0" w:lastRowLastColumn="0"/>
+              <w:rPr>
+                <w:rFonts w:ascii="Arial" w:hAnsi="Arial" w:cs="Arial"/>
+                <w:sz w:val="24"/>
+                <w:szCs w:val="24"/>
+              </w:rPr>
+            </w:pPr>
+            <w:r>
+              <w:rPr>
+                <w:rFonts w:ascii="Arial" w:hAnsi="Arial" w:cs="Arial"/>
+                <w:sz w:val="24"/>
+                <w:szCs w:val="24"/>
+              </w:rPr>
+              <w:t>You are my Father, my God, and the _____________ of my salvation.</w:t>
+            </w:r>
+          </w:p>
+        </w:tc>
+        <w:tc>
+          <w:tcPr>
+            <w:tcW w:w="990" w:type="dxa"/>
+          </w:tcPr>
+          <w:p>
+            <w:pPr>
+              <w:spacing w:line="360" w:lineRule="auto"/>
+              <w:cnfStyle w:val="000000000000" w:firstRow="0" w:lastRow="0" w:firstColumn="0" w:lastColumn="0" w:oddVBand="0" w:evenVBand="0" w:oddHBand="0" w:evenHBand="0" w:firstRowFirstColumn="0" w:firstRowLastColumn="0" w:lastRowFirstColumn="0" w:lastRowLastColumn="0"/>
+              <w:rPr>
+                <w:sz w:val="24"/>
+                <w:szCs w:val="24"/>
+              </w:rPr>
+            </w:pPr>
+          </w:p>
+        </w:tc>
+        <w:tc>
+          <w:tcPr>
+            <w:tcW w:w="676" w:type="dxa"/>
           </w:tcPr>
           <w:p>
             <w:pPr>
@@ -2520,7 +2547,7 @@
         <w:tc>
           <w:tcPr>
             <w:cnfStyle w:val="001000000000" w:firstRow="0" w:lastRow="0" w:firstColumn="1" w:lastColumn="0" w:oddVBand="0" w:evenVBand="0" w:oddHBand="0" w:evenHBand="0" w:firstRowFirstColumn="0" w:firstRowLastColumn="0" w:lastRowFirstColumn="0" w:lastRowLastColumn="0"/>
-            <w:tcW w:w="945" w:type="dxa"/>
+            <w:tcW w:w="942" w:type="dxa"/>
           </w:tcPr>
           <w:p>
             <w:pPr>
@@ -2541,37 +2568,46 @@
         </w:tc>
         <w:tc>
           <w:tcPr>
-            <w:tcW w:w="7083" w:type="dxa"/>
-          </w:tcPr>
-          <w:p>
-            <w:pPr>
-              <w:spacing w:line="360" w:lineRule="auto"/>
-              <w:cnfStyle w:val="000000000000" w:firstRow="0" w:lastRow="0" w:firstColumn="0" w:lastColumn="0" w:oddVBand="0" w:evenVBand="0" w:oddHBand="0" w:evenHBand="0" w:firstRowFirstColumn="0" w:firstRowLastColumn="0" w:lastRowFirstColumn="0" w:lastRowLastColumn="0"/>
-              <w:rPr>
-                <w:sz w:val="24"/>
-                <w:szCs w:val="24"/>
-              </w:rPr>
-            </w:pPr>
-          </w:p>
-        </w:tc>
-        <w:tc>
-          <w:tcPr>
-            <w:tcW w:w="724" w:type="dxa"/>
-          </w:tcPr>
-          <w:p>
-            <w:pPr>
-              <w:spacing w:line="360" w:lineRule="auto"/>
-              <w:cnfStyle w:val="000000000000" w:firstRow="0" w:lastRow="0" w:firstColumn="0" w:lastColumn="0" w:oddVBand="0" w:evenVBand="0" w:oddHBand="0" w:evenHBand="0" w:firstRowFirstColumn="0" w:firstRowLastColumn="0" w:lastRowFirstColumn="0" w:lastRowLastColumn="0"/>
-              <w:rPr>
-                <w:sz w:val="24"/>
-                <w:szCs w:val="24"/>
-              </w:rPr>
-            </w:pPr>
-          </w:p>
-        </w:tc>
-        <w:tc>
-          <w:tcPr>
-            <w:tcW w:w="1009" w:type="dxa"/>
+            <w:tcW w:w="7333" w:type="dxa"/>
+          </w:tcPr>
+          <w:p>
+            <w:pPr>
+              <w:spacing w:line="360" w:lineRule="auto"/>
+              <w:cnfStyle w:val="000000000000" w:firstRow="0" w:lastRow="0" w:firstColumn="0" w:lastColumn="0" w:oddVBand="0" w:evenVBand="0" w:oddHBand="0" w:evenHBand="0" w:firstRowFirstColumn="0" w:firstRowLastColumn="0" w:lastRowFirstColumn="0" w:lastRowLastColumn="0"/>
+              <w:rPr>
+                <w:rFonts w:ascii="Arial" w:hAnsi="Arial" w:cs="Arial"/>
+                <w:sz w:val="24"/>
+                <w:szCs w:val="24"/>
+              </w:rPr>
+            </w:pPr>
+            <w:r>
+              <w:rPr>
+                <w:rFonts w:ascii="Arial" w:hAnsi="Arial" w:cs="Arial"/>
+                <w:sz w:val="24"/>
+                <w:szCs w:val="24"/>
+              </w:rPr>
+              <w:t>They will call on My ___________, and I will answer them.</w:t>
+            </w:r>
+          </w:p>
+        </w:tc>
+        <w:tc>
+          <w:tcPr>
+            <w:tcW w:w="990" w:type="dxa"/>
+          </w:tcPr>
+          <w:p>
+            <w:pPr>
+              <w:spacing w:line="360" w:lineRule="auto"/>
+              <w:cnfStyle w:val="000000000000" w:firstRow="0" w:lastRow="0" w:firstColumn="0" w:lastColumn="0" w:oddVBand="0" w:evenVBand="0" w:oddHBand="0" w:evenHBand="0" w:firstRowFirstColumn="0" w:firstRowLastColumn="0" w:lastRowFirstColumn="0" w:lastRowLastColumn="0"/>
+              <w:rPr>
+                <w:sz w:val="24"/>
+                <w:szCs w:val="24"/>
+              </w:rPr>
+            </w:pPr>
+          </w:p>
+        </w:tc>
+        <w:tc>
+          <w:tcPr>
+            <w:tcW w:w="676" w:type="dxa"/>
           </w:tcPr>
           <w:p>
             <w:pPr>
@@ -2604,7 +2640,7 @@
         <w:tc>
           <w:tcPr>
             <w:cnfStyle w:val="001000000000" w:firstRow="0" w:lastRow="0" w:firstColumn="1" w:lastColumn="0" w:oddVBand="0" w:evenVBand="0" w:oddHBand="0" w:evenHBand="0" w:firstRowFirstColumn="0" w:firstRowLastColumn="0" w:lastRowFirstColumn="0" w:lastRowLastColumn="0"/>
-            <w:tcW w:w="945" w:type="dxa"/>
+            <w:tcW w:w="942" w:type="dxa"/>
           </w:tcPr>
           <w:p>
             <w:pPr>
@@ -2625,37 +2661,46 @@
         </w:tc>
         <w:tc>
           <w:tcPr>
-            <w:tcW w:w="7083" w:type="dxa"/>
-          </w:tcPr>
-          <w:p>
-            <w:pPr>
-              <w:spacing w:line="360" w:lineRule="auto"/>
-              <w:cnfStyle w:val="000000000000" w:firstRow="0" w:lastRow="0" w:firstColumn="0" w:lastColumn="0" w:oddVBand="0" w:evenVBand="0" w:oddHBand="0" w:evenHBand="0" w:firstRowFirstColumn="0" w:firstRowLastColumn="0" w:lastRowFirstColumn="0" w:lastRowLastColumn="0"/>
-              <w:rPr>
-                <w:sz w:val="24"/>
-                <w:szCs w:val="24"/>
-              </w:rPr>
-            </w:pPr>
-          </w:p>
-        </w:tc>
-        <w:tc>
-          <w:tcPr>
-            <w:tcW w:w="724" w:type="dxa"/>
-          </w:tcPr>
-          <w:p>
-            <w:pPr>
-              <w:spacing w:line="360" w:lineRule="auto"/>
-              <w:cnfStyle w:val="000000000000" w:firstRow="0" w:lastRow="0" w:firstColumn="0" w:lastColumn="0" w:oddVBand="0" w:evenVBand="0" w:oddHBand="0" w:evenHBand="0" w:firstRowFirstColumn="0" w:firstRowLastColumn="0" w:lastRowFirstColumn="0" w:lastRowLastColumn="0"/>
-              <w:rPr>
-                <w:sz w:val="24"/>
-                <w:szCs w:val="24"/>
-              </w:rPr>
-            </w:pPr>
-          </w:p>
-        </w:tc>
-        <w:tc>
-          <w:tcPr>
-            <w:tcW w:w="1009" w:type="dxa"/>
+            <w:tcW w:w="7333" w:type="dxa"/>
+          </w:tcPr>
+          <w:p>
+            <w:pPr>
+              <w:spacing w:line="360" w:lineRule="auto"/>
+              <w:cnfStyle w:val="000000000000" w:firstRow="0" w:lastRow="0" w:firstColumn="0" w:lastColumn="0" w:oddVBand="0" w:evenVBand="0" w:oddHBand="0" w:evenHBand="0" w:firstRowFirstColumn="0" w:firstRowLastColumn="0" w:lastRowFirstColumn="0" w:lastRowLastColumn="0"/>
+              <w:rPr>
+                <w:rFonts w:ascii="Arial" w:hAnsi="Arial" w:cs="Arial"/>
+                <w:sz w:val="24"/>
+                <w:szCs w:val="24"/>
+              </w:rPr>
+            </w:pPr>
+            <w:r>
+              <w:rPr>
+                <w:rFonts w:ascii="Arial" w:hAnsi="Arial" w:cs="Arial"/>
+                <w:sz w:val="24"/>
+                <w:szCs w:val="24"/>
+              </w:rPr>
+              <w:t>And she will bring forth a Son, and you shall call His name Jesus, for He will ___________ His people from their sins.</w:t>
+            </w:r>
+          </w:p>
+        </w:tc>
+        <w:tc>
+          <w:tcPr>
+            <w:tcW w:w="990" w:type="dxa"/>
+          </w:tcPr>
+          <w:p>
+            <w:pPr>
+              <w:spacing w:line="360" w:lineRule="auto"/>
+              <w:cnfStyle w:val="000000000000" w:firstRow="0" w:lastRow="0" w:firstColumn="0" w:lastColumn="0" w:oddVBand="0" w:evenVBand="0" w:oddHBand="0" w:evenHBand="0" w:firstRowFirstColumn="0" w:firstRowLastColumn="0" w:lastRowFirstColumn="0" w:lastRowLastColumn="0"/>
+              <w:rPr>
+                <w:sz w:val="24"/>
+                <w:szCs w:val="24"/>
+              </w:rPr>
+            </w:pPr>
+          </w:p>
+        </w:tc>
+        <w:tc>
+          <w:tcPr>
+            <w:tcW w:w="676" w:type="dxa"/>
           </w:tcPr>
           <w:p>
             <w:pPr>
@@ -2688,7 +2733,7 @@
         <w:tc>
           <w:tcPr>
             <w:cnfStyle w:val="001000000000" w:firstRow="0" w:lastRow="0" w:firstColumn="1" w:lastColumn="0" w:oddVBand="0" w:evenVBand="0" w:oddHBand="0" w:evenHBand="0" w:firstRowFirstColumn="0" w:firstRowLastColumn="0" w:lastRowFirstColumn="0" w:lastRowLastColumn="0"/>
-            <w:tcW w:w="945" w:type="dxa"/>
+            <w:tcW w:w="942" w:type="dxa"/>
           </w:tcPr>
           <w:p>
             <w:pPr>
@@ -2709,37 +2754,46 @@
         </w:tc>
         <w:tc>
           <w:tcPr>
-            <w:tcW w:w="7083" w:type="dxa"/>
-          </w:tcPr>
-          <w:p>
-            <w:pPr>
-              <w:spacing w:line="360" w:lineRule="auto"/>
-              <w:cnfStyle w:val="000000000000" w:firstRow="0" w:lastRow="0" w:firstColumn="0" w:lastColumn="0" w:oddVBand="0" w:evenVBand="0" w:oddHBand="0" w:evenHBand="0" w:firstRowFirstColumn="0" w:firstRowLastColumn="0" w:lastRowFirstColumn="0" w:lastRowLastColumn="0"/>
-              <w:rPr>
-                <w:sz w:val="24"/>
-                <w:szCs w:val="24"/>
-              </w:rPr>
-            </w:pPr>
-          </w:p>
-        </w:tc>
-        <w:tc>
-          <w:tcPr>
-            <w:tcW w:w="724" w:type="dxa"/>
-          </w:tcPr>
-          <w:p>
-            <w:pPr>
-              <w:spacing w:line="360" w:lineRule="auto"/>
-              <w:cnfStyle w:val="000000000000" w:firstRow="0" w:lastRow="0" w:firstColumn="0" w:lastColumn="0" w:oddVBand="0" w:evenVBand="0" w:oddHBand="0" w:evenHBand="0" w:firstRowFirstColumn="0" w:firstRowLastColumn="0" w:lastRowFirstColumn="0" w:lastRowLastColumn="0"/>
-              <w:rPr>
-                <w:sz w:val="24"/>
-                <w:szCs w:val="24"/>
-              </w:rPr>
-            </w:pPr>
-          </w:p>
-        </w:tc>
-        <w:tc>
-          <w:tcPr>
-            <w:tcW w:w="1009" w:type="dxa"/>
+            <w:tcW w:w="7333" w:type="dxa"/>
+          </w:tcPr>
+          <w:p>
+            <w:pPr>
+              <w:spacing w:line="360" w:lineRule="auto"/>
+              <w:cnfStyle w:val="000000000000" w:firstRow="0" w:lastRow="0" w:firstColumn="0" w:lastColumn="0" w:oddVBand="0" w:evenVBand="0" w:oddHBand="0" w:evenHBand="0" w:firstRowFirstColumn="0" w:firstRowLastColumn="0" w:lastRowFirstColumn="0" w:lastRowLastColumn="0"/>
+              <w:rPr>
+                <w:rFonts w:ascii="Arial" w:hAnsi="Arial" w:cs="Arial"/>
+                <w:sz w:val="24"/>
+                <w:szCs w:val="24"/>
+              </w:rPr>
+            </w:pPr>
+            <w:r>
+              <w:rPr>
+                <w:rFonts w:ascii="Arial" w:hAnsi="Arial" w:cs="Arial"/>
+                <w:sz w:val="24"/>
+                <w:szCs w:val="24"/>
+              </w:rPr>
+              <w:t>great is the mystery of godliness: God was _____________ in the flesh,</w:t>
+            </w:r>
+          </w:p>
+        </w:tc>
+        <w:tc>
+          <w:tcPr>
+            <w:tcW w:w="990" w:type="dxa"/>
+          </w:tcPr>
+          <w:p>
+            <w:pPr>
+              <w:spacing w:line="360" w:lineRule="auto"/>
+              <w:cnfStyle w:val="000000000000" w:firstRow="0" w:lastRow="0" w:firstColumn="0" w:lastColumn="0" w:oddVBand="0" w:evenVBand="0" w:oddHBand="0" w:evenHBand="0" w:firstRowFirstColumn="0" w:firstRowLastColumn="0" w:lastRowFirstColumn="0" w:lastRowLastColumn="0"/>
+              <w:rPr>
+                <w:sz w:val="24"/>
+                <w:szCs w:val="24"/>
+              </w:rPr>
+            </w:pPr>
+          </w:p>
+        </w:tc>
+        <w:tc>
+          <w:tcPr>
+            <w:tcW w:w="676" w:type="dxa"/>
           </w:tcPr>
           <w:p>
             <w:pPr>
@@ -2772,7 +2826,7 @@
         <w:tc>
           <w:tcPr>
             <w:cnfStyle w:val="001000000000" w:firstRow="0" w:lastRow="0" w:firstColumn="1" w:lastColumn="0" w:oddVBand="0" w:evenVBand="0" w:oddHBand="0" w:evenHBand="0" w:firstRowFirstColumn="0" w:firstRowLastColumn="0" w:lastRowFirstColumn="0" w:lastRowLastColumn="0"/>
-            <w:tcW w:w="945" w:type="dxa"/>
+            <w:tcW w:w="942" w:type="dxa"/>
           </w:tcPr>
           <w:p>
             <w:pPr>
@@ -2793,37 +2847,46 @@
         </w:tc>
         <w:tc>
           <w:tcPr>
-            <w:tcW w:w="7083" w:type="dxa"/>
-          </w:tcPr>
-          <w:p>
-            <w:pPr>
-              <w:spacing w:line="360" w:lineRule="auto"/>
-              <w:cnfStyle w:val="000000000000" w:firstRow="0" w:lastRow="0" w:firstColumn="0" w:lastColumn="0" w:oddVBand="0" w:evenVBand="0" w:oddHBand="0" w:evenHBand="0" w:firstRowFirstColumn="0" w:firstRowLastColumn="0" w:lastRowFirstColumn="0" w:lastRowLastColumn="0"/>
-              <w:rPr>
-                <w:sz w:val="24"/>
-                <w:szCs w:val="24"/>
-              </w:rPr>
-            </w:pPr>
-          </w:p>
-        </w:tc>
-        <w:tc>
-          <w:tcPr>
-            <w:tcW w:w="724" w:type="dxa"/>
-          </w:tcPr>
-          <w:p>
-            <w:pPr>
-              <w:spacing w:line="360" w:lineRule="auto"/>
-              <w:cnfStyle w:val="000000000000" w:firstRow="0" w:lastRow="0" w:firstColumn="0" w:lastColumn="0" w:oddVBand="0" w:evenVBand="0" w:oddHBand="0" w:evenHBand="0" w:firstRowFirstColumn="0" w:firstRowLastColumn="0" w:lastRowFirstColumn="0" w:lastRowLastColumn="0"/>
-              <w:rPr>
-                <w:sz w:val="24"/>
-                <w:szCs w:val="24"/>
-              </w:rPr>
-            </w:pPr>
-          </w:p>
-        </w:tc>
-        <w:tc>
-          <w:tcPr>
-            <w:tcW w:w="1009" w:type="dxa"/>
+            <w:tcW w:w="7333" w:type="dxa"/>
+          </w:tcPr>
+          <w:p>
+            <w:pPr>
+              <w:spacing w:line="360" w:lineRule="auto"/>
+              <w:cnfStyle w:val="000000000000" w:firstRow="0" w:lastRow="0" w:firstColumn="0" w:lastColumn="0" w:oddVBand="0" w:evenVBand="0" w:oddHBand="0" w:evenHBand="0" w:firstRowFirstColumn="0" w:firstRowLastColumn="0" w:lastRowFirstColumn="0" w:lastRowLastColumn="0"/>
+              <w:rPr>
+                <w:rFonts w:ascii="Arial" w:hAnsi="Arial" w:cs="Arial"/>
+                <w:sz w:val="24"/>
+                <w:szCs w:val="24"/>
+              </w:rPr>
+            </w:pPr>
+            <w:r>
+              <w:rPr>
+                <w:rFonts w:ascii="Arial" w:hAnsi="Arial" w:cs="Arial"/>
+                <w:sz w:val="24"/>
+                <w:szCs w:val="24"/>
+              </w:rPr>
+              <w:t>The scepter shall not depart from ____________, nor a lawgiver from between his feet, until Shiloh comes; and to Him shall be the obedience of the people.</w:t>
+            </w:r>
+          </w:p>
+        </w:tc>
+        <w:tc>
+          <w:tcPr>
+            <w:tcW w:w="990" w:type="dxa"/>
+          </w:tcPr>
+          <w:p>
+            <w:pPr>
+              <w:spacing w:line="360" w:lineRule="auto"/>
+              <w:cnfStyle w:val="000000000000" w:firstRow="0" w:lastRow="0" w:firstColumn="0" w:lastColumn="0" w:oddVBand="0" w:evenVBand="0" w:oddHBand="0" w:evenHBand="0" w:firstRowFirstColumn="0" w:firstRowLastColumn="0" w:lastRowFirstColumn="0" w:lastRowLastColumn="0"/>
+              <w:rPr>
+                <w:sz w:val="24"/>
+                <w:szCs w:val="24"/>
+              </w:rPr>
+            </w:pPr>
+          </w:p>
+        </w:tc>
+        <w:tc>
+          <w:tcPr>
+            <w:tcW w:w="676" w:type="dxa"/>
           </w:tcPr>
           <w:p>
             <w:pPr>
@@ -2856,7 +2919,7 @@
         <w:tc>
           <w:tcPr>
             <w:cnfStyle w:val="001000000000" w:firstRow="0" w:lastRow="0" w:firstColumn="1" w:lastColumn="0" w:oddVBand="0" w:evenVBand="0" w:oddHBand="0" w:evenHBand="0" w:firstRowFirstColumn="0" w:firstRowLastColumn="0" w:lastRowFirstColumn="0" w:lastRowLastColumn="0"/>
-            <w:tcW w:w="945" w:type="dxa"/>
+            <w:tcW w:w="942" w:type="dxa"/>
           </w:tcPr>
           <w:p>
             <w:pPr>
@@ -2877,37 +2940,46 @@
         </w:tc>
         <w:tc>
           <w:tcPr>
-            <w:tcW w:w="7083" w:type="dxa"/>
-          </w:tcPr>
-          <w:p>
-            <w:pPr>
-              <w:spacing w:line="360" w:lineRule="auto"/>
-              <w:cnfStyle w:val="000000000000" w:firstRow="0" w:lastRow="0" w:firstColumn="0" w:lastColumn="0" w:oddVBand="0" w:evenVBand="0" w:oddHBand="0" w:evenHBand="0" w:firstRowFirstColumn="0" w:firstRowLastColumn="0" w:lastRowFirstColumn="0" w:lastRowLastColumn="0"/>
-              <w:rPr>
-                <w:sz w:val="24"/>
-                <w:szCs w:val="24"/>
-              </w:rPr>
-            </w:pPr>
-          </w:p>
-        </w:tc>
-        <w:tc>
-          <w:tcPr>
-            <w:tcW w:w="724" w:type="dxa"/>
-          </w:tcPr>
-          <w:p>
-            <w:pPr>
-              <w:spacing w:line="360" w:lineRule="auto"/>
-              <w:cnfStyle w:val="000000000000" w:firstRow="0" w:lastRow="0" w:firstColumn="0" w:lastColumn="0" w:oddVBand="0" w:evenVBand="0" w:oddHBand="0" w:evenHBand="0" w:firstRowFirstColumn="0" w:firstRowLastColumn="0" w:lastRowFirstColumn="0" w:lastRowLastColumn="0"/>
-              <w:rPr>
-                <w:sz w:val="24"/>
-                <w:szCs w:val="24"/>
-              </w:rPr>
-            </w:pPr>
-          </w:p>
-        </w:tc>
-        <w:tc>
-          <w:tcPr>
-            <w:tcW w:w="1009" w:type="dxa"/>
+            <w:tcW w:w="7333" w:type="dxa"/>
+          </w:tcPr>
+          <w:p>
+            <w:pPr>
+              <w:spacing w:line="360" w:lineRule="auto"/>
+              <w:cnfStyle w:val="000000000000" w:firstRow="0" w:lastRow="0" w:firstColumn="0" w:lastColumn="0" w:oddVBand="0" w:evenVBand="0" w:oddHBand="0" w:evenHBand="0" w:firstRowFirstColumn="0" w:firstRowLastColumn="0" w:lastRowFirstColumn="0" w:lastRowLastColumn="0"/>
+              <w:rPr>
+                <w:rFonts w:ascii="Arial" w:hAnsi="Arial" w:cs="Arial"/>
+                <w:sz w:val="24"/>
+                <w:szCs w:val="24"/>
+              </w:rPr>
+            </w:pPr>
+            <w:r>
+              <w:rPr>
+                <w:rFonts w:ascii="Arial" w:hAnsi="Arial" w:cs="Arial"/>
+                <w:sz w:val="24"/>
+                <w:szCs w:val="24"/>
+              </w:rPr>
+              <w:t>Where is He who has been born King of the Jews? For we have seen His ____________ in the East and have come to worship Him.</w:t>
+            </w:r>
+          </w:p>
+        </w:tc>
+        <w:tc>
+          <w:tcPr>
+            <w:tcW w:w="990" w:type="dxa"/>
+          </w:tcPr>
+          <w:p>
+            <w:pPr>
+              <w:spacing w:line="360" w:lineRule="auto"/>
+              <w:cnfStyle w:val="000000000000" w:firstRow="0" w:lastRow="0" w:firstColumn="0" w:lastColumn="0" w:oddVBand="0" w:evenVBand="0" w:oddHBand="0" w:evenHBand="0" w:firstRowFirstColumn="0" w:firstRowLastColumn="0" w:lastRowFirstColumn="0" w:lastRowLastColumn="0"/>
+              <w:rPr>
+                <w:sz w:val="24"/>
+                <w:szCs w:val="24"/>
+              </w:rPr>
+            </w:pPr>
+          </w:p>
+        </w:tc>
+        <w:tc>
+          <w:tcPr>
+            <w:tcW w:w="676" w:type="dxa"/>
           </w:tcPr>
           <w:p>
             <w:pPr>
@@ -2940,7 +3012,7 @@
         <w:tc>
           <w:tcPr>
             <w:cnfStyle w:val="001000000000" w:firstRow="0" w:lastRow="0" w:firstColumn="1" w:lastColumn="0" w:oddVBand="0" w:evenVBand="0" w:oddHBand="0" w:evenHBand="0" w:firstRowFirstColumn="0" w:firstRowLastColumn="0" w:lastRowFirstColumn="0" w:lastRowLastColumn="0"/>
-            <w:tcW w:w="945" w:type="dxa"/>
+            <w:tcW w:w="942" w:type="dxa"/>
           </w:tcPr>
           <w:p>
             <w:pPr>
@@ -2961,37 +3033,46 @@
         </w:tc>
         <w:tc>
           <w:tcPr>
-            <w:tcW w:w="7083" w:type="dxa"/>
-          </w:tcPr>
-          <w:p>
-            <w:pPr>
-              <w:spacing w:line="360" w:lineRule="auto"/>
-              <w:cnfStyle w:val="000000000000" w:firstRow="0" w:lastRow="0" w:firstColumn="0" w:lastColumn="0" w:oddVBand="0" w:evenVBand="0" w:oddHBand="0" w:evenHBand="0" w:firstRowFirstColumn="0" w:firstRowLastColumn="0" w:lastRowFirstColumn="0" w:lastRowLastColumn="0"/>
-              <w:rPr>
-                <w:sz w:val="24"/>
-                <w:szCs w:val="24"/>
-              </w:rPr>
-            </w:pPr>
-          </w:p>
-        </w:tc>
-        <w:tc>
-          <w:tcPr>
-            <w:tcW w:w="724" w:type="dxa"/>
-          </w:tcPr>
-          <w:p>
-            <w:pPr>
-              <w:spacing w:line="360" w:lineRule="auto"/>
-              <w:cnfStyle w:val="000000000000" w:firstRow="0" w:lastRow="0" w:firstColumn="0" w:lastColumn="0" w:oddVBand="0" w:evenVBand="0" w:oddHBand="0" w:evenHBand="0" w:firstRowFirstColumn="0" w:firstRowLastColumn="0" w:lastRowFirstColumn="0" w:lastRowLastColumn="0"/>
-              <w:rPr>
-                <w:sz w:val="24"/>
-                <w:szCs w:val="24"/>
-              </w:rPr>
-            </w:pPr>
-          </w:p>
-        </w:tc>
-        <w:tc>
-          <w:tcPr>
-            <w:tcW w:w="1009" w:type="dxa"/>
+            <w:tcW w:w="7333" w:type="dxa"/>
+          </w:tcPr>
+          <w:p>
+            <w:pPr>
+              <w:spacing w:line="360" w:lineRule="auto"/>
+              <w:cnfStyle w:val="000000000000" w:firstRow="0" w:lastRow="0" w:firstColumn="0" w:lastColumn="0" w:oddVBand="0" w:evenVBand="0" w:oddHBand="0" w:evenHBand="0" w:firstRowFirstColumn="0" w:firstRowLastColumn="0" w:lastRowFirstColumn="0" w:lastRowLastColumn="0"/>
+              <w:rPr>
+                <w:rFonts w:ascii="Arial" w:hAnsi="Arial" w:cs="Arial"/>
+                <w:sz w:val="24"/>
+                <w:szCs w:val="24"/>
+              </w:rPr>
+            </w:pPr>
+            <w:r>
+              <w:rPr>
+                <w:rFonts w:ascii="Arial" w:hAnsi="Arial" w:cs="Arial"/>
+                <w:sz w:val="24"/>
+                <w:szCs w:val="24"/>
+              </w:rPr>
+              <w:t>And the Lord said to me, “This gate shall be shut; it shall not be opened, and no man shall enter by it, because the Lord God of Israel has _____________ by it; therefore it shall be shut.</w:t>
+            </w:r>
+          </w:p>
+        </w:tc>
+        <w:tc>
+          <w:tcPr>
+            <w:tcW w:w="990" w:type="dxa"/>
+          </w:tcPr>
+          <w:p>
+            <w:pPr>
+              <w:spacing w:line="360" w:lineRule="auto"/>
+              <w:cnfStyle w:val="000000000000" w:firstRow="0" w:lastRow="0" w:firstColumn="0" w:lastColumn="0" w:oddVBand="0" w:evenVBand="0" w:oddHBand="0" w:evenHBand="0" w:firstRowFirstColumn="0" w:firstRowLastColumn="0" w:lastRowFirstColumn="0" w:lastRowLastColumn="0"/>
+              <w:rPr>
+                <w:sz w:val="24"/>
+                <w:szCs w:val="24"/>
+              </w:rPr>
+            </w:pPr>
+          </w:p>
+        </w:tc>
+        <w:tc>
+          <w:tcPr>
+            <w:tcW w:w="676" w:type="dxa"/>
           </w:tcPr>
           <w:p>
             <w:pPr>
@@ -3024,58 +3105,68 @@
         <w:tc>
           <w:tcPr>
             <w:cnfStyle w:val="001000000000" w:firstRow="0" w:lastRow="0" w:firstColumn="1" w:lastColumn="0" w:oddVBand="0" w:evenVBand="0" w:oddHBand="0" w:evenHBand="0" w:firstRowFirstColumn="0" w:firstRowLastColumn="0" w:lastRowFirstColumn="0" w:lastRowLastColumn="0"/>
-            <w:tcW w:w="945" w:type="dxa"/>
-          </w:tcPr>
-          <w:p>
-            <w:pPr>
-              <w:spacing w:line="360" w:lineRule="auto"/>
-              <w:rPr>
-                <w:sz w:val="24"/>
-                <w:szCs w:val="24"/>
-              </w:rPr>
-            </w:pPr>
-            <w:r>
-              <w:rPr>
-                <w:sz w:val="24"/>
-                <w:szCs w:val="24"/>
-              </w:rPr>
+            <w:tcW w:w="942" w:type="dxa"/>
+          </w:tcPr>
+          <w:p>
+            <w:pPr>
+              <w:spacing w:line="360" w:lineRule="auto"/>
+              <w:rPr>
+                <w:sz w:val="24"/>
+                <w:szCs w:val="24"/>
+              </w:rPr>
+            </w:pPr>
+            <w:r>
+              <w:rPr>
+                <w:sz w:val="24"/>
+                <w:szCs w:val="24"/>
+              </w:rPr>
+              <w:lastRenderedPageBreak/>
               <w:t>Dec 26</w:t>
             </w:r>
           </w:p>
         </w:tc>
         <w:tc>
           <w:tcPr>
-            <w:tcW w:w="7083" w:type="dxa"/>
-          </w:tcPr>
-          <w:p>
-            <w:pPr>
-              <w:spacing w:line="360" w:lineRule="auto"/>
-              <w:cnfStyle w:val="000000000000" w:firstRow="0" w:lastRow="0" w:firstColumn="0" w:lastColumn="0" w:oddVBand="0" w:evenVBand="0" w:oddHBand="0" w:evenHBand="0" w:firstRowFirstColumn="0" w:firstRowLastColumn="0" w:lastRowFirstColumn="0" w:lastRowLastColumn="0"/>
-              <w:rPr>
-                <w:sz w:val="24"/>
-                <w:szCs w:val="24"/>
-              </w:rPr>
-            </w:pPr>
-          </w:p>
-        </w:tc>
-        <w:tc>
-          <w:tcPr>
-            <w:tcW w:w="724" w:type="dxa"/>
-          </w:tcPr>
-          <w:p>
-            <w:pPr>
-              <w:spacing w:line="360" w:lineRule="auto"/>
-              <w:cnfStyle w:val="000000000000" w:firstRow="0" w:lastRow="0" w:firstColumn="0" w:lastColumn="0" w:oddVBand="0" w:evenVBand="0" w:oddHBand="0" w:evenHBand="0" w:firstRowFirstColumn="0" w:firstRowLastColumn="0" w:lastRowFirstColumn="0" w:lastRowLastColumn="0"/>
-              <w:rPr>
-                <w:sz w:val="24"/>
-                <w:szCs w:val="24"/>
-              </w:rPr>
-            </w:pPr>
-          </w:p>
-        </w:tc>
-        <w:tc>
-          <w:tcPr>
-            <w:tcW w:w="1009" w:type="dxa"/>
+            <w:tcW w:w="7333" w:type="dxa"/>
+          </w:tcPr>
+          <w:p>
+            <w:pPr>
+              <w:spacing w:line="360" w:lineRule="auto"/>
+              <w:cnfStyle w:val="000000000000" w:firstRow="0" w:lastRow="0" w:firstColumn="0" w:lastColumn="0" w:oddVBand="0" w:evenVBand="0" w:oddHBand="0" w:evenHBand="0" w:firstRowFirstColumn="0" w:firstRowLastColumn="0" w:lastRowFirstColumn="0" w:lastRowLastColumn="0"/>
+              <w:rPr>
+                <w:rFonts w:ascii="Arial" w:hAnsi="Arial" w:cs="Arial"/>
+                <w:sz w:val="24"/>
+                <w:szCs w:val="24"/>
+              </w:rPr>
+            </w:pPr>
+            <w:r>
+              <w:rPr>
+                <w:rFonts w:ascii="Arial" w:hAnsi="Arial" w:cs="Arial"/>
+                <w:sz w:val="24"/>
+                <w:szCs w:val="24"/>
+              </w:rPr>
+              <w:t>For God did not __________ His Son into the world to condemn the world, but that the world through Him might be saved.</w:t>
+            </w:r>
+          </w:p>
+        </w:tc>
+        <w:tc>
+          <w:tcPr>
+            <w:tcW w:w="990" w:type="dxa"/>
+          </w:tcPr>
+          <w:p>
+            <w:pPr>
+              <w:spacing w:line="360" w:lineRule="auto"/>
+              <w:cnfStyle w:val="000000000000" w:firstRow="0" w:lastRow="0" w:firstColumn="0" w:lastColumn="0" w:oddVBand="0" w:evenVBand="0" w:oddHBand="0" w:evenHBand="0" w:firstRowFirstColumn="0" w:firstRowLastColumn="0" w:lastRowFirstColumn="0" w:lastRowLastColumn="0"/>
+              <w:rPr>
+                <w:sz w:val="24"/>
+                <w:szCs w:val="24"/>
+              </w:rPr>
+            </w:pPr>
+          </w:p>
+        </w:tc>
+        <w:tc>
+          <w:tcPr>
+            <w:tcW w:w="676" w:type="dxa"/>
           </w:tcPr>
           <w:p>
             <w:pPr>
@@ -3108,7 +3199,7 @@
         <w:tc>
           <w:tcPr>
             <w:cnfStyle w:val="001000000000" w:firstRow="0" w:lastRow="0" w:firstColumn="1" w:lastColumn="0" w:oddVBand="0" w:evenVBand="0" w:oddHBand="0" w:evenHBand="0" w:firstRowFirstColumn="0" w:firstRowLastColumn="0" w:lastRowFirstColumn="0" w:lastRowLastColumn="0"/>
-            <w:tcW w:w="945" w:type="dxa"/>
+            <w:tcW w:w="942" w:type="dxa"/>
           </w:tcPr>
           <w:p>
             <w:pPr>
@@ -3129,37 +3220,46 @@
         </w:tc>
         <w:tc>
           <w:tcPr>
-            <w:tcW w:w="7083" w:type="dxa"/>
-          </w:tcPr>
-          <w:p>
-            <w:pPr>
-              <w:spacing w:line="360" w:lineRule="auto"/>
-              <w:cnfStyle w:val="000000000000" w:firstRow="0" w:lastRow="0" w:firstColumn="0" w:lastColumn="0" w:oddVBand="0" w:evenVBand="0" w:oddHBand="0" w:evenHBand="0" w:firstRowFirstColumn="0" w:firstRowLastColumn="0" w:lastRowFirstColumn="0" w:lastRowLastColumn="0"/>
-              <w:rPr>
-                <w:sz w:val="24"/>
-                <w:szCs w:val="24"/>
-              </w:rPr>
-            </w:pPr>
-          </w:p>
-        </w:tc>
-        <w:tc>
-          <w:tcPr>
-            <w:tcW w:w="724" w:type="dxa"/>
-          </w:tcPr>
-          <w:p>
-            <w:pPr>
-              <w:spacing w:line="360" w:lineRule="auto"/>
-              <w:cnfStyle w:val="000000000000" w:firstRow="0" w:lastRow="0" w:firstColumn="0" w:lastColumn="0" w:oddVBand="0" w:evenVBand="0" w:oddHBand="0" w:evenHBand="0" w:firstRowFirstColumn="0" w:firstRowLastColumn="0" w:lastRowFirstColumn="0" w:lastRowLastColumn="0"/>
-              <w:rPr>
-                <w:sz w:val="24"/>
-                <w:szCs w:val="24"/>
-              </w:rPr>
-            </w:pPr>
-          </w:p>
-        </w:tc>
-        <w:tc>
-          <w:tcPr>
-            <w:tcW w:w="1009" w:type="dxa"/>
+            <w:tcW w:w="7333" w:type="dxa"/>
+          </w:tcPr>
+          <w:p>
+            <w:pPr>
+              <w:spacing w:line="360" w:lineRule="auto"/>
+              <w:cnfStyle w:val="000000000000" w:firstRow="0" w:lastRow="0" w:firstColumn="0" w:lastColumn="0" w:oddVBand="0" w:evenVBand="0" w:oddHBand="0" w:evenHBand="0" w:firstRowFirstColumn="0" w:firstRowLastColumn="0" w:lastRowFirstColumn="0" w:lastRowLastColumn="0"/>
+              <w:rPr>
+                <w:rFonts w:ascii="Arial" w:hAnsi="Arial" w:cs="Arial"/>
+                <w:sz w:val="24"/>
+                <w:szCs w:val="24"/>
+              </w:rPr>
+            </w:pPr>
+            <w:r>
+              <w:rPr>
+                <w:rFonts w:ascii="Arial" w:hAnsi="Arial" w:cs="Arial"/>
+                <w:sz w:val="24"/>
+                <w:szCs w:val="24"/>
+              </w:rPr>
+              <w:t>I am the door. If anyone enters by ________, he will be saved,</w:t>
+            </w:r>
+          </w:p>
+        </w:tc>
+        <w:tc>
+          <w:tcPr>
+            <w:tcW w:w="990" w:type="dxa"/>
+          </w:tcPr>
+          <w:p>
+            <w:pPr>
+              <w:spacing w:line="360" w:lineRule="auto"/>
+              <w:cnfStyle w:val="000000000000" w:firstRow="0" w:lastRow="0" w:firstColumn="0" w:lastColumn="0" w:oddVBand="0" w:evenVBand="0" w:oddHBand="0" w:evenHBand="0" w:firstRowFirstColumn="0" w:firstRowLastColumn="0" w:lastRowFirstColumn="0" w:lastRowLastColumn="0"/>
+              <w:rPr>
+                <w:sz w:val="24"/>
+                <w:szCs w:val="24"/>
+              </w:rPr>
+            </w:pPr>
+          </w:p>
+        </w:tc>
+        <w:tc>
+          <w:tcPr>
+            <w:tcW w:w="676" w:type="dxa"/>
           </w:tcPr>
           <w:p>
             <w:pPr>
@@ -3192,7 +3292,7 @@
         <w:tc>
           <w:tcPr>
             <w:cnfStyle w:val="001000000000" w:firstRow="0" w:lastRow="0" w:firstColumn="1" w:lastColumn="0" w:oddVBand="0" w:evenVBand="0" w:oddHBand="0" w:evenHBand="0" w:firstRowFirstColumn="0" w:firstRowLastColumn="0" w:lastRowFirstColumn="0" w:lastRowLastColumn="0"/>
-            <w:tcW w:w="945" w:type="dxa"/>
+            <w:tcW w:w="942" w:type="dxa"/>
           </w:tcPr>
           <w:p>
             <w:pPr>
@@ -3213,37 +3313,46 @@
         </w:tc>
         <w:tc>
           <w:tcPr>
-            <w:tcW w:w="7083" w:type="dxa"/>
-          </w:tcPr>
-          <w:p>
-            <w:pPr>
-              <w:spacing w:line="360" w:lineRule="auto"/>
-              <w:cnfStyle w:val="000000000000" w:firstRow="0" w:lastRow="0" w:firstColumn="0" w:lastColumn="0" w:oddVBand="0" w:evenVBand="0" w:oddHBand="0" w:evenHBand="0" w:firstRowFirstColumn="0" w:firstRowLastColumn="0" w:lastRowFirstColumn="0" w:lastRowLastColumn="0"/>
-              <w:rPr>
-                <w:sz w:val="24"/>
-                <w:szCs w:val="24"/>
-              </w:rPr>
-            </w:pPr>
-          </w:p>
-        </w:tc>
-        <w:tc>
-          <w:tcPr>
-            <w:tcW w:w="724" w:type="dxa"/>
-          </w:tcPr>
-          <w:p>
-            <w:pPr>
-              <w:spacing w:line="360" w:lineRule="auto"/>
-              <w:cnfStyle w:val="000000000000" w:firstRow="0" w:lastRow="0" w:firstColumn="0" w:lastColumn="0" w:oddVBand="0" w:evenVBand="0" w:oddHBand="0" w:evenHBand="0" w:firstRowFirstColumn="0" w:firstRowLastColumn="0" w:lastRowFirstColumn="0" w:lastRowLastColumn="0"/>
-              <w:rPr>
-                <w:sz w:val="24"/>
-                <w:szCs w:val="24"/>
-              </w:rPr>
-            </w:pPr>
-          </w:p>
-        </w:tc>
-        <w:tc>
-          <w:tcPr>
-            <w:tcW w:w="1009" w:type="dxa"/>
+            <w:tcW w:w="7333" w:type="dxa"/>
+          </w:tcPr>
+          <w:p>
+            <w:pPr>
+              <w:spacing w:line="360" w:lineRule="auto"/>
+              <w:cnfStyle w:val="000000000000" w:firstRow="0" w:lastRow="0" w:firstColumn="0" w:lastColumn="0" w:oddVBand="0" w:evenVBand="0" w:oddHBand="0" w:evenHBand="0" w:firstRowFirstColumn="0" w:firstRowLastColumn="0" w:lastRowFirstColumn="0" w:lastRowLastColumn="0"/>
+              <w:rPr>
+                <w:rFonts w:ascii="Arial" w:hAnsi="Arial" w:cs="Arial"/>
+                <w:sz w:val="24"/>
+                <w:szCs w:val="24"/>
+              </w:rPr>
+            </w:pPr>
+            <w:r>
+              <w:rPr>
+                <w:rFonts w:ascii="Arial" w:hAnsi="Arial" w:cs="Arial"/>
+                <w:sz w:val="24"/>
+                <w:szCs w:val="24"/>
+              </w:rPr>
+              <w:t>My ____________ shall not linger.</w:t>
+            </w:r>
+          </w:p>
+        </w:tc>
+        <w:tc>
+          <w:tcPr>
+            <w:tcW w:w="990" w:type="dxa"/>
+          </w:tcPr>
+          <w:p>
+            <w:pPr>
+              <w:spacing w:line="360" w:lineRule="auto"/>
+              <w:cnfStyle w:val="000000000000" w:firstRow="0" w:lastRow="0" w:firstColumn="0" w:lastColumn="0" w:oddVBand="0" w:evenVBand="0" w:oddHBand="0" w:evenHBand="0" w:firstRowFirstColumn="0" w:firstRowLastColumn="0" w:lastRowFirstColumn="0" w:lastRowLastColumn="0"/>
+              <w:rPr>
+                <w:sz w:val="24"/>
+                <w:szCs w:val="24"/>
+              </w:rPr>
+            </w:pPr>
+          </w:p>
+        </w:tc>
+        <w:tc>
+          <w:tcPr>
+            <w:tcW w:w="676" w:type="dxa"/>
           </w:tcPr>
           <w:p>
             <w:pPr>
@@ -3276,7 +3385,7 @@
         <w:tc>
           <w:tcPr>
             <w:cnfStyle w:val="001000000000" w:firstRow="0" w:lastRow="0" w:firstColumn="1" w:lastColumn="0" w:oddVBand="0" w:evenVBand="0" w:oddHBand="0" w:evenHBand="0" w:firstRowFirstColumn="0" w:firstRowLastColumn="0" w:lastRowFirstColumn="0" w:lastRowLastColumn="0"/>
-            <w:tcW w:w="945" w:type="dxa"/>
+            <w:tcW w:w="942" w:type="dxa"/>
           </w:tcPr>
           <w:p>
             <w:pPr>
@@ -3297,37 +3406,46 @@
         </w:tc>
         <w:tc>
           <w:tcPr>
-            <w:tcW w:w="7083" w:type="dxa"/>
-          </w:tcPr>
-          <w:p>
-            <w:pPr>
-              <w:spacing w:line="360" w:lineRule="auto"/>
-              <w:cnfStyle w:val="000000000000" w:firstRow="0" w:lastRow="0" w:firstColumn="0" w:lastColumn="0" w:oddVBand="0" w:evenVBand="0" w:oddHBand="0" w:evenHBand="0" w:firstRowFirstColumn="0" w:firstRowLastColumn="0" w:lastRowFirstColumn="0" w:lastRowLastColumn="0"/>
-              <w:rPr>
-                <w:sz w:val="24"/>
-                <w:szCs w:val="24"/>
-              </w:rPr>
-            </w:pPr>
-          </w:p>
-        </w:tc>
-        <w:tc>
-          <w:tcPr>
-            <w:tcW w:w="724" w:type="dxa"/>
-          </w:tcPr>
-          <w:p>
-            <w:pPr>
-              <w:spacing w:line="360" w:lineRule="auto"/>
-              <w:cnfStyle w:val="000000000000" w:firstRow="0" w:lastRow="0" w:firstColumn="0" w:lastColumn="0" w:oddVBand="0" w:evenVBand="0" w:oddHBand="0" w:evenHBand="0" w:firstRowFirstColumn="0" w:firstRowLastColumn="0" w:lastRowFirstColumn="0" w:lastRowLastColumn="0"/>
-              <w:rPr>
-                <w:sz w:val="24"/>
-                <w:szCs w:val="24"/>
-              </w:rPr>
-            </w:pPr>
-          </w:p>
-        </w:tc>
-        <w:tc>
-          <w:tcPr>
-            <w:tcW w:w="1009" w:type="dxa"/>
+            <w:tcW w:w="7333" w:type="dxa"/>
+          </w:tcPr>
+          <w:p>
+            <w:pPr>
+              <w:spacing w:line="360" w:lineRule="auto"/>
+              <w:cnfStyle w:val="000000000000" w:firstRow="0" w:lastRow="0" w:firstColumn="0" w:lastColumn="0" w:oddVBand="0" w:evenVBand="0" w:oddHBand="0" w:evenHBand="0" w:firstRowFirstColumn="0" w:firstRowLastColumn="0" w:lastRowFirstColumn="0" w:lastRowLastColumn="0"/>
+              <w:rPr>
+                <w:rFonts w:ascii="Arial" w:hAnsi="Arial" w:cs="Arial"/>
+                <w:sz w:val="24"/>
+                <w:szCs w:val="24"/>
+              </w:rPr>
+            </w:pPr>
+            <w:r>
+              <w:rPr>
+                <w:rFonts w:ascii="Arial" w:hAnsi="Arial" w:cs="Arial"/>
+                <w:sz w:val="24"/>
+                <w:szCs w:val="24"/>
+              </w:rPr>
+              <w:t>And has raised up a horn of _______________ for us in the house of His servant David,</w:t>
+            </w:r>
+          </w:p>
+        </w:tc>
+        <w:tc>
+          <w:tcPr>
+            <w:tcW w:w="990" w:type="dxa"/>
+          </w:tcPr>
+          <w:p>
+            <w:pPr>
+              <w:spacing w:line="360" w:lineRule="auto"/>
+              <w:cnfStyle w:val="000000000000" w:firstRow="0" w:lastRow="0" w:firstColumn="0" w:lastColumn="0" w:oddVBand="0" w:evenVBand="0" w:oddHBand="0" w:evenHBand="0" w:firstRowFirstColumn="0" w:firstRowLastColumn="0" w:lastRowFirstColumn="0" w:lastRowLastColumn="0"/>
+              <w:rPr>
+                <w:sz w:val="24"/>
+                <w:szCs w:val="24"/>
+              </w:rPr>
+            </w:pPr>
+          </w:p>
+        </w:tc>
+        <w:tc>
+          <w:tcPr>
+            <w:tcW w:w="676" w:type="dxa"/>
           </w:tcPr>
           <w:p>
             <w:pPr>
@@ -3360,7 +3478,7 @@
         <w:tc>
           <w:tcPr>
             <w:cnfStyle w:val="001000000000" w:firstRow="0" w:lastRow="0" w:firstColumn="1" w:lastColumn="0" w:oddVBand="0" w:evenVBand="0" w:oddHBand="0" w:evenHBand="0" w:firstRowFirstColumn="0" w:firstRowLastColumn="0" w:lastRowFirstColumn="0" w:lastRowLastColumn="0"/>
-            <w:tcW w:w="945" w:type="dxa"/>
+            <w:tcW w:w="942" w:type="dxa"/>
           </w:tcPr>
           <w:p>
             <w:pPr>
@@ -3381,37 +3499,46 @@
         </w:tc>
         <w:tc>
           <w:tcPr>
-            <w:tcW w:w="7083" w:type="dxa"/>
-          </w:tcPr>
-          <w:p>
-            <w:pPr>
-              <w:spacing w:line="360" w:lineRule="auto"/>
-              <w:cnfStyle w:val="000000000000" w:firstRow="0" w:lastRow="0" w:firstColumn="0" w:lastColumn="0" w:oddVBand="0" w:evenVBand="0" w:oddHBand="0" w:evenHBand="0" w:firstRowFirstColumn="0" w:firstRowLastColumn="0" w:lastRowFirstColumn="0" w:lastRowLastColumn="0"/>
-              <w:rPr>
-                <w:sz w:val="24"/>
-                <w:szCs w:val="24"/>
-              </w:rPr>
-            </w:pPr>
-          </w:p>
-        </w:tc>
-        <w:tc>
-          <w:tcPr>
-            <w:tcW w:w="724" w:type="dxa"/>
-          </w:tcPr>
-          <w:p>
-            <w:pPr>
-              <w:spacing w:line="360" w:lineRule="auto"/>
-              <w:cnfStyle w:val="000000000000" w:firstRow="0" w:lastRow="0" w:firstColumn="0" w:lastColumn="0" w:oddVBand="0" w:evenVBand="0" w:oddHBand="0" w:evenHBand="0" w:firstRowFirstColumn="0" w:firstRowLastColumn="0" w:lastRowFirstColumn="0" w:lastRowLastColumn="0"/>
-              <w:rPr>
-                <w:sz w:val="24"/>
-                <w:szCs w:val="24"/>
-              </w:rPr>
-            </w:pPr>
-          </w:p>
-        </w:tc>
-        <w:tc>
-          <w:tcPr>
-            <w:tcW w:w="1009" w:type="dxa"/>
+            <w:tcW w:w="7333" w:type="dxa"/>
+          </w:tcPr>
+          <w:p>
+            <w:pPr>
+              <w:spacing w:line="360" w:lineRule="auto"/>
+              <w:cnfStyle w:val="000000000000" w:firstRow="0" w:lastRow="0" w:firstColumn="0" w:lastColumn="0" w:oddVBand="0" w:evenVBand="0" w:oddHBand="0" w:evenHBand="0" w:firstRowFirstColumn="0" w:firstRowLastColumn="0" w:lastRowFirstColumn="0" w:lastRowLastColumn="0"/>
+              <w:rPr>
+                <w:rFonts w:ascii="Arial" w:hAnsi="Arial" w:cs="Arial"/>
+                <w:sz w:val="24"/>
+                <w:szCs w:val="24"/>
+              </w:rPr>
+            </w:pPr>
+            <w:r>
+              <w:rPr>
+                <w:rFonts w:ascii="Arial" w:hAnsi="Arial" w:cs="Arial"/>
+                <w:sz w:val="24"/>
+                <w:szCs w:val="24"/>
+              </w:rPr>
+              <w:t>The Lord is their strength, and He is the __________________ refuge of His anointed.</w:t>
+            </w:r>
+          </w:p>
+        </w:tc>
+        <w:tc>
+          <w:tcPr>
+            <w:tcW w:w="990" w:type="dxa"/>
+          </w:tcPr>
+          <w:p>
+            <w:pPr>
+              <w:spacing w:line="360" w:lineRule="auto"/>
+              <w:cnfStyle w:val="000000000000" w:firstRow="0" w:lastRow="0" w:firstColumn="0" w:lastColumn="0" w:oddVBand="0" w:evenVBand="0" w:oddHBand="0" w:evenHBand="0" w:firstRowFirstColumn="0" w:firstRowLastColumn="0" w:lastRowFirstColumn="0" w:lastRowLastColumn="0"/>
+              <w:rPr>
+                <w:sz w:val="24"/>
+                <w:szCs w:val="24"/>
+              </w:rPr>
+            </w:pPr>
+          </w:p>
+        </w:tc>
+        <w:tc>
+          <w:tcPr>
+            <w:tcW w:w="676" w:type="dxa"/>
           </w:tcPr>
           <w:p>
             <w:pPr>
@@ -3444,7 +3571,7 @@
         <w:tc>
           <w:tcPr>
             <w:cnfStyle w:val="001000000000" w:firstRow="0" w:lastRow="0" w:firstColumn="1" w:lastColumn="0" w:oddVBand="0" w:evenVBand="0" w:oddHBand="0" w:evenHBand="0" w:firstRowFirstColumn="0" w:firstRowLastColumn="0" w:lastRowFirstColumn="0" w:lastRowLastColumn="0"/>
-            <w:tcW w:w="945" w:type="dxa"/>
+            <w:tcW w:w="942" w:type="dxa"/>
           </w:tcPr>
           <w:p>
             <w:pPr>
@@ -3465,37 +3592,46 @@
         </w:tc>
         <w:tc>
           <w:tcPr>
-            <w:tcW w:w="7083" w:type="dxa"/>
-          </w:tcPr>
-          <w:p>
-            <w:pPr>
-              <w:spacing w:line="360" w:lineRule="auto"/>
-              <w:cnfStyle w:val="000000000000" w:firstRow="0" w:lastRow="0" w:firstColumn="0" w:lastColumn="0" w:oddVBand="0" w:evenVBand="0" w:oddHBand="0" w:evenHBand="0" w:firstRowFirstColumn="0" w:firstRowLastColumn="0" w:lastRowFirstColumn="0" w:lastRowLastColumn="0"/>
-              <w:rPr>
-                <w:sz w:val="24"/>
-                <w:szCs w:val="24"/>
-              </w:rPr>
-            </w:pPr>
-          </w:p>
-        </w:tc>
-        <w:tc>
-          <w:tcPr>
-            <w:tcW w:w="724" w:type="dxa"/>
-          </w:tcPr>
-          <w:p>
-            <w:pPr>
-              <w:spacing w:line="360" w:lineRule="auto"/>
-              <w:cnfStyle w:val="000000000000" w:firstRow="0" w:lastRow="0" w:firstColumn="0" w:lastColumn="0" w:oddVBand="0" w:evenVBand="0" w:oddHBand="0" w:evenHBand="0" w:firstRowFirstColumn="0" w:firstRowLastColumn="0" w:lastRowFirstColumn="0" w:lastRowLastColumn="0"/>
-              <w:rPr>
-                <w:sz w:val="24"/>
-                <w:szCs w:val="24"/>
-              </w:rPr>
-            </w:pPr>
-          </w:p>
-        </w:tc>
-        <w:tc>
-          <w:tcPr>
-            <w:tcW w:w="1009" w:type="dxa"/>
+            <w:tcW w:w="7333" w:type="dxa"/>
+          </w:tcPr>
+          <w:p>
+            <w:pPr>
+              <w:spacing w:line="360" w:lineRule="auto"/>
+              <w:cnfStyle w:val="000000000000" w:firstRow="0" w:lastRow="0" w:firstColumn="0" w:lastColumn="0" w:oddVBand="0" w:evenVBand="0" w:oddHBand="0" w:evenHBand="0" w:firstRowFirstColumn="0" w:firstRowLastColumn="0" w:lastRowFirstColumn="0" w:lastRowLastColumn="0"/>
+              <w:rPr>
+                <w:rFonts w:ascii="Arial" w:hAnsi="Arial" w:cs="Arial"/>
+                <w:sz w:val="24"/>
+                <w:szCs w:val="24"/>
+              </w:rPr>
+            </w:pPr>
+            <w:r>
+              <w:rPr>
+                <w:rFonts w:ascii="Arial" w:hAnsi="Arial" w:cs="Arial"/>
+                <w:sz w:val="24"/>
+                <w:szCs w:val="24"/>
+              </w:rPr>
+              <w:t>I have waited for your ________________, O Lord!</w:t>
+            </w:r>
+          </w:p>
+        </w:tc>
+        <w:tc>
+          <w:tcPr>
+            <w:tcW w:w="990" w:type="dxa"/>
+          </w:tcPr>
+          <w:p>
+            <w:pPr>
+              <w:spacing w:line="360" w:lineRule="auto"/>
+              <w:cnfStyle w:val="000000000000" w:firstRow="0" w:lastRow="0" w:firstColumn="0" w:lastColumn="0" w:oddVBand="0" w:evenVBand="0" w:oddHBand="0" w:evenHBand="0" w:firstRowFirstColumn="0" w:firstRowLastColumn="0" w:lastRowFirstColumn="0" w:lastRowLastColumn="0"/>
+              <w:rPr>
+                <w:sz w:val="24"/>
+                <w:szCs w:val="24"/>
+              </w:rPr>
+            </w:pPr>
+          </w:p>
+        </w:tc>
+        <w:tc>
+          <w:tcPr>
+            <w:tcW w:w="676" w:type="dxa"/>
           </w:tcPr>
           <w:p>
             <w:pPr>
@@ -3528,7 +3664,7 @@
         <w:tc>
           <w:tcPr>
             <w:cnfStyle w:val="001000000000" w:firstRow="0" w:lastRow="0" w:firstColumn="1" w:lastColumn="0" w:oddVBand="0" w:evenVBand="0" w:oddHBand="0" w:evenHBand="0" w:firstRowFirstColumn="0" w:firstRowLastColumn="0" w:lastRowFirstColumn="0" w:lastRowLastColumn="0"/>
-            <w:tcW w:w="945" w:type="dxa"/>
+            <w:tcW w:w="942" w:type="dxa"/>
           </w:tcPr>
           <w:p>
             <w:pPr>
@@ -3549,37 +3685,80 @@
         </w:tc>
         <w:tc>
           <w:tcPr>
-            <w:tcW w:w="7083" w:type="dxa"/>
-          </w:tcPr>
-          <w:p>
-            <w:pPr>
-              <w:spacing w:line="360" w:lineRule="auto"/>
-              <w:cnfStyle w:val="000000000000" w:firstRow="0" w:lastRow="0" w:firstColumn="0" w:lastColumn="0" w:oddVBand="0" w:evenVBand="0" w:oddHBand="0" w:evenHBand="0" w:firstRowFirstColumn="0" w:firstRowLastColumn="0" w:lastRowFirstColumn="0" w:lastRowLastColumn="0"/>
-              <w:rPr>
-                <w:sz w:val="24"/>
-                <w:szCs w:val="24"/>
-              </w:rPr>
-            </w:pPr>
-          </w:p>
-        </w:tc>
-        <w:tc>
-          <w:tcPr>
-            <w:tcW w:w="724" w:type="dxa"/>
-          </w:tcPr>
-          <w:p>
-            <w:pPr>
-              <w:spacing w:line="360" w:lineRule="auto"/>
-              <w:cnfStyle w:val="000000000000" w:firstRow="0" w:lastRow="0" w:firstColumn="0" w:lastColumn="0" w:oddVBand="0" w:evenVBand="0" w:oddHBand="0" w:evenHBand="0" w:firstRowFirstColumn="0" w:firstRowLastColumn="0" w:lastRowFirstColumn="0" w:lastRowLastColumn="0"/>
-              <w:rPr>
-                <w:sz w:val="24"/>
-                <w:szCs w:val="24"/>
-              </w:rPr>
-            </w:pPr>
-          </w:p>
-        </w:tc>
-        <w:tc>
-          <w:tcPr>
-            <w:tcW w:w="1009" w:type="dxa"/>
+            <w:tcW w:w="7333" w:type="dxa"/>
+          </w:tcPr>
+          <w:p>
+            <w:pPr>
+              <w:spacing w:line="360" w:lineRule="auto"/>
+              <w:cnfStyle w:val="000000000000" w:firstRow="0" w:lastRow="0" w:firstColumn="0" w:lastColumn="0" w:oddVBand="0" w:evenVBand="0" w:oddHBand="0" w:evenHBand="0" w:firstRowFirstColumn="0" w:firstRowLastColumn="0" w:lastRowFirstColumn="0" w:lastRowLastColumn="0"/>
+              <w:rPr>
+                <w:rFonts w:ascii="Arial" w:hAnsi="Arial" w:cs="Arial"/>
+                <w:sz w:val="24"/>
+                <w:szCs w:val="24"/>
+              </w:rPr>
+            </w:pPr>
+            <w:r>
+              <w:rPr>
+                <w:rFonts w:ascii="Arial" w:hAnsi="Arial" w:cs="Arial"/>
+                <w:sz w:val="24"/>
+                <w:szCs w:val="24"/>
+              </w:rPr>
+              <w:t xml:space="preserve">He is the tower of salvation to His </w:t>
+            </w:r>
+            <w:proofErr w:type="gramStart"/>
+            <w:r>
+              <w:rPr>
+                <w:rFonts w:ascii="Arial" w:hAnsi="Arial" w:cs="Arial"/>
+                <w:sz w:val="24"/>
+                <w:szCs w:val="24"/>
+              </w:rPr>
+              <w:t>king,</w:t>
+            </w:r>
+            <w:r>
+              <w:rPr>
+                <w:rFonts w:ascii="Arial" w:hAnsi="Arial" w:cs="Arial"/>
+                <w:sz w:val="24"/>
+                <w:szCs w:val="24"/>
+              </w:rPr>
+              <w:t xml:space="preserve"> </w:t>
+            </w:r>
+            <w:r>
+              <w:rPr>
+                <w:rFonts w:ascii="Arial" w:hAnsi="Arial" w:cs="Arial"/>
+                <w:sz w:val="24"/>
+                <w:szCs w:val="24"/>
+              </w:rPr>
+              <w:t>and</w:t>
+            </w:r>
+            <w:proofErr w:type="gramEnd"/>
+            <w:r>
+              <w:rPr>
+                <w:rFonts w:ascii="Arial" w:hAnsi="Arial" w:cs="Arial"/>
+                <w:sz w:val="24"/>
+                <w:szCs w:val="24"/>
+              </w:rPr>
+              <w:t xml:space="preserve"> shows _______________ to His anointed, to David and his descendants forevermore.</w:t>
+            </w:r>
+          </w:p>
+        </w:tc>
+        <w:tc>
+          <w:tcPr>
+            <w:tcW w:w="990" w:type="dxa"/>
+          </w:tcPr>
+          <w:p>
+            <w:pPr>
+              <w:spacing w:line="360" w:lineRule="auto"/>
+              <w:cnfStyle w:val="000000000000" w:firstRow="0" w:lastRow="0" w:firstColumn="0" w:lastColumn="0" w:oddVBand="0" w:evenVBand="0" w:oddHBand="0" w:evenHBand="0" w:firstRowFirstColumn="0" w:firstRowLastColumn="0" w:lastRowFirstColumn="0" w:lastRowLastColumn="0"/>
+              <w:rPr>
+                <w:sz w:val="24"/>
+                <w:szCs w:val="24"/>
+              </w:rPr>
+            </w:pPr>
+          </w:p>
+        </w:tc>
+        <w:tc>
+          <w:tcPr>
+            <w:tcW w:w="676" w:type="dxa"/>
           </w:tcPr>
           <w:p>
             <w:pPr>
@@ -3612,7 +3791,7 @@
         <w:tc>
           <w:tcPr>
             <w:cnfStyle w:val="001000000000" w:firstRow="0" w:lastRow="0" w:firstColumn="1" w:lastColumn="0" w:oddVBand="0" w:evenVBand="0" w:oddHBand="0" w:evenHBand="0" w:firstRowFirstColumn="0" w:firstRowLastColumn="0" w:lastRowFirstColumn="0" w:lastRowLastColumn="0"/>
-            <w:tcW w:w="945" w:type="dxa"/>
+            <w:tcW w:w="942" w:type="dxa"/>
           </w:tcPr>
           <w:p>
             <w:pPr>
@@ -3633,37 +3812,46 @@
         </w:tc>
         <w:tc>
           <w:tcPr>
-            <w:tcW w:w="7083" w:type="dxa"/>
-          </w:tcPr>
-          <w:p>
-            <w:pPr>
-              <w:spacing w:line="360" w:lineRule="auto"/>
-              <w:cnfStyle w:val="000000000000" w:firstRow="0" w:lastRow="0" w:firstColumn="0" w:lastColumn="0" w:oddVBand="0" w:evenVBand="0" w:oddHBand="0" w:evenHBand="0" w:firstRowFirstColumn="0" w:firstRowLastColumn="0" w:lastRowFirstColumn="0" w:lastRowLastColumn="0"/>
-              <w:rPr>
-                <w:sz w:val="24"/>
-                <w:szCs w:val="24"/>
-              </w:rPr>
-            </w:pPr>
-          </w:p>
-        </w:tc>
-        <w:tc>
-          <w:tcPr>
-            <w:tcW w:w="724" w:type="dxa"/>
-          </w:tcPr>
-          <w:p>
-            <w:pPr>
-              <w:spacing w:line="360" w:lineRule="auto"/>
-              <w:cnfStyle w:val="000000000000" w:firstRow="0" w:lastRow="0" w:firstColumn="0" w:lastColumn="0" w:oddVBand="0" w:evenVBand="0" w:oddHBand="0" w:evenHBand="0" w:firstRowFirstColumn="0" w:firstRowLastColumn="0" w:lastRowFirstColumn="0" w:lastRowLastColumn="0"/>
-              <w:rPr>
-                <w:sz w:val="24"/>
-                <w:szCs w:val="24"/>
-              </w:rPr>
-            </w:pPr>
-          </w:p>
-        </w:tc>
-        <w:tc>
-          <w:tcPr>
-            <w:tcW w:w="1009" w:type="dxa"/>
+            <w:tcW w:w="7333" w:type="dxa"/>
+          </w:tcPr>
+          <w:p>
+            <w:pPr>
+              <w:spacing w:line="360" w:lineRule="auto"/>
+              <w:cnfStyle w:val="000000000000" w:firstRow="0" w:lastRow="0" w:firstColumn="0" w:lastColumn="0" w:oddVBand="0" w:evenVBand="0" w:oddHBand="0" w:evenHBand="0" w:firstRowFirstColumn="0" w:firstRowLastColumn="0" w:lastRowFirstColumn="0" w:lastRowLastColumn="0"/>
+              <w:rPr>
+                <w:rFonts w:ascii="Arial" w:hAnsi="Arial" w:cs="Arial"/>
+                <w:sz w:val="24"/>
+                <w:szCs w:val="24"/>
+              </w:rPr>
+            </w:pPr>
+            <w:r>
+              <w:rPr>
+                <w:rFonts w:ascii="Arial" w:hAnsi="Arial" w:cs="Arial"/>
+                <w:sz w:val="24"/>
+                <w:szCs w:val="24"/>
+              </w:rPr>
+              <w:t>The book of the genealogy of ______________ ______________, the Son of David, the Son of Abraham</w:t>
+            </w:r>
+          </w:p>
+        </w:tc>
+        <w:tc>
+          <w:tcPr>
+            <w:tcW w:w="990" w:type="dxa"/>
+          </w:tcPr>
+          <w:p>
+            <w:pPr>
+              <w:spacing w:line="360" w:lineRule="auto"/>
+              <w:cnfStyle w:val="000000000000" w:firstRow="0" w:lastRow="0" w:firstColumn="0" w:lastColumn="0" w:oddVBand="0" w:evenVBand="0" w:oddHBand="0" w:evenHBand="0" w:firstRowFirstColumn="0" w:firstRowLastColumn="0" w:lastRowFirstColumn="0" w:lastRowLastColumn="0"/>
+              <w:rPr>
+                <w:sz w:val="24"/>
+                <w:szCs w:val="24"/>
+              </w:rPr>
+            </w:pPr>
+          </w:p>
+        </w:tc>
+        <w:tc>
+          <w:tcPr>
+            <w:tcW w:w="676" w:type="dxa"/>
           </w:tcPr>
           <w:p>
             <w:pPr>
@@ -3696,59 +3884,67 @@
         <w:tc>
           <w:tcPr>
             <w:cnfStyle w:val="001000000000" w:firstRow="0" w:lastRow="0" w:firstColumn="1" w:lastColumn="0" w:oddVBand="0" w:evenVBand="0" w:oddHBand="0" w:evenHBand="0" w:firstRowFirstColumn="0" w:firstRowLastColumn="0" w:lastRowFirstColumn="0" w:lastRowLastColumn="0"/>
-            <w:tcW w:w="945" w:type="dxa"/>
-          </w:tcPr>
-          <w:p>
-            <w:pPr>
-              <w:spacing w:line="360" w:lineRule="auto"/>
-              <w:rPr>
-                <w:sz w:val="24"/>
-                <w:szCs w:val="24"/>
-              </w:rPr>
-            </w:pPr>
-            <w:r>
-              <w:rPr>
-                <w:sz w:val="24"/>
-                <w:szCs w:val="24"/>
-              </w:rPr>
-              <w:lastRenderedPageBreak/>
+            <w:tcW w:w="942" w:type="dxa"/>
+          </w:tcPr>
+          <w:p>
+            <w:pPr>
+              <w:spacing w:line="360" w:lineRule="auto"/>
+              <w:rPr>
+                <w:sz w:val="24"/>
+                <w:szCs w:val="24"/>
+              </w:rPr>
+            </w:pPr>
+            <w:r>
+              <w:rPr>
+                <w:sz w:val="24"/>
+                <w:szCs w:val="24"/>
+              </w:rPr>
               <w:t>Jan 3</w:t>
             </w:r>
           </w:p>
         </w:tc>
         <w:tc>
           <w:tcPr>
-            <w:tcW w:w="7083" w:type="dxa"/>
-          </w:tcPr>
-          <w:p>
-            <w:pPr>
-              <w:spacing w:line="360" w:lineRule="auto"/>
-              <w:cnfStyle w:val="000000000000" w:firstRow="0" w:lastRow="0" w:firstColumn="0" w:lastColumn="0" w:oddVBand="0" w:evenVBand="0" w:oddHBand="0" w:evenHBand="0" w:firstRowFirstColumn="0" w:firstRowLastColumn="0" w:lastRowFirstColumn="0" w:lastRowLastColumn="0"/>
-              <w:rPr>
-                <w:sz w:val="24"/>
-                <w:szCs w:val="24"/>
-              </w:rPr>
-            </w:pPr>
-          </w:p>
-        </w:tc>
-        <w:tc>
-          <w:tcPr>
-            <w:tcW w:w="724" w:type="dxa"/>
-          </w:tcPr>
-          <w:p>
-            <w:pPr>
-              <w:spacing w:line="360" w:lineRule="auto"/>
-              <w:cnfStyle w:val="000000000000" w:firstRow="0" w:lastRow="0" w:firstColumn="0" w:lastColumn="0" w:oddVBand="0" w:evenVBand="0" w:oddHBand="0" w:evenHBand="0" w:firstRowFirstColumn="0" w:firstRowLastColumn="0" w:lastRowFirstColumn="0" w:lastRowLastColumn="0"/>
-              <w:rPr>
-                <w:sz w:val="24"/>
-                <w:szCs w:val="24"/>
-              </w:rPr>
-            </w:pPr>
-          </w:p>
-        </w:tc>
-        <w:tc>
-          <w:tcPr>
-            <w:tcW w:w="1009" w:type="dxa"/>
+            <w:tcW w:w="7333" w:type="dxa"/>
+          </w:tcPr>
+          <w:p>
+            <w:pPr>
+              <w:spacing w:line="360" w:lineRule="auto"/>
+              <w:cnfStyle w:val="000000000000" w:firstRow="0" w:lastRow="0" w:firstColumn="0" w:lastColumn="0" w:oddVBand="0" w:evenVBand="0" w:oddHBand="0" w:evenHBand="0" w:firstRowFirstColumn="0" w:firstRowLastColumn="0" w:lastRowFirstColumn="0" w:lastRowLastColumn="0"/>
+              <w:rPr>
+                <w:rFonts w:ascii="Arial" w:hAnsi="Arial" w:cs="Arial"/>
+                <w:sz w:val="24"/>
+                <w:szCs w:val="24"/>
+              </w:rPr>
+            </w:pPr>
+            <w:r>
+              <w:rPr>
+                <w:rFonts w:ascii="Arial" w:hAnsi="Arial" w:cs="Arial"/>
+                <w:sz w:val="24"/>
+                <w:szCs w:val="24"/>
+              </w:rPr>
+              <w:t>The Lord is my strength and song, and He has become my _____________________.</w:t>
+            </w:r>
+          </w:p>
+        </w:tc>
+        <w:tc>
+          <w:tcPr>
+            <w:tcW w:w="990" w:type="dxa"/>
+          </w:tcPr>
+          <w:p>
+            <w:pPr>
+              <w:spacing w:line="360" w:lineRule="auto"/>
+              <w:cnfStyle w:val="000000000000" w:firstRow="0" w:lastRow="0" w:firstColumn="0" w:lastColumn="0" w:oddVBand="0" w:evenVBand="0" w:oddHBand="0" w:evenHBand="0" w:firstRowFirstColumn="0" w:firstRowLastColumn="0" w:lastRowFirstColumn="0" w:lastRowLastColumn="0"/>
+              <w:rPr>
+                <w:sz w:val="24"/>
+                <w:szCs w:val="24"/>
+              </w:rPr>
+            </w:pPr>
+          </w:p>
+        </w:tc>
+        <w:tc>
+          <w:tcPr>
+            <w:tcW w:w="676" w:type="dxa"/>
           </w:tcPr>
           <w:p>
             <w:pPr>
@@ -3781,7 +3977,7 @@
         <w:tc>
           <w:tcPr>
             <w:cnfStyle w:val="001000000000" w:firstRow="0" w:lastRow="0" w:firstColumn="1" w:lastColumn="0" w:oddVBand="0" w:evenVBand="0" w:oddHBand="0" w:evenHBand="0" w:firstRowFirstColumn="0" w:firstRowLastColumn="0" w:lastRowFirstColumn="0" w:lastRowLastColumn="0"/>
-            <w:tcW w:w="945" w:type="dxa"/>
+            <w:tcW w:w="942" w:type="dxa"/>
           </w:tcPr>
           <w:p>
             <w:pPr>
@@ -3802,37 +3998,46 @@
         </w:tc>
         <w:tc>
           <w:tcPr>
-            <w:tcW w:w="7083" w:type="dxa"/>
-          </w:tcPr>
-          <w:p>
-            <w:pPr>
-              <w:spacing w:line="360" w:lineRule="auto"/>
-              <w:cnfStyle w:val="000000000000" w:firstRow="0" w:lastRow="0" w:firstColumn="0" w:lastColumn="0" w:oddVBand="0" w:evenVBand="0" w:oddHBand="0" w:evenHBand="0" w:firstRowFirstColumn="0" w:firstRowLastColumn="0" w:lastRowFirstColumn="0" w:lastRowLastColumn="0"/>
-              <w:rPr>
-                <w:sz w:val="24"/>
-                <w:szCs w:val="24"/>
-              </w:rPr>
-            </w:pPr>
-          </w:p>
-        </w:tc>
-        <w:tc>
-          <w:tcPr>
-            <w:tcW w:w="724" w:type="dxa"/>
-          </w:tcPr>
-          <w:p>
-            <w:pPr>
-              <w:spacing w:line="360" w:lineRule="auto"/>
-              <w:cnfStyle w:val="000000000000" w:firstRow="0" w:lastRow="0" w:firstColumn="0" w:lastColumn="0" w:oddVBand="0" w:evenVBand="0" w:oddHBand="0" w:evenHBand="0" w:firstRowFirstColumn="0" w:firstRowLastColumn="0" w:lastRowFirstColumn="0" w:lastRowLastColumn="0"/>
-              <w:rPr>
-                <w:sz w:val="24"/>
-                <w:szCs w:val="24"/>
-              </w:rPr>
-            </w:pPr>
-          </w:p>
-        </w:tc>
-        <w:tc>
-          <w:tcPr>
-            <w:tcW w:w="1009" w:type="dxa"/>
+            <w:tcW w:w="7333" w:type="dxa"/>
+          </w:tcPr>
+          <w:p>
+            <w:pPr>
+              <w:spacing w:line="360" w:lineRule="auto"/>
+              <w:cnfStyle w:val="000000000000" w:firstRow="0" w:lastRow="0" w:firstColumn="0" w:lastColumn="0" w:oddVBand="0" w:evenVBand="0" w:oddHBand="0" w:evenHBand="0" w:firstRowFirstColumn="0" w:firstRowLastColumn="0" w:lastRowFirstColumn="0" w:lastRowLastColumn="0"/>
+              <w:rPr>
+                <w:rFonts w:ascii="Arial" w:hAnsi="Arial" w:cs="Arial"/>
+                <w:sz w:val="24"/>
+                <w:szCs w:val="24"/>
+              </w:rPr>
+            </w:pPr>
+            <w:r>
+              <w:rPr>
+                <w:rFonts w:ascii="Arial" w:hAnsi="Arial" w:cs="Arial"/>
+                <w:sz w:val="24"/>
+                <w:szCs w:val="24"/>
+              </w:rPr>
+              <w:t>Now I know that the Lord _____________ His anointed;</w:t>
+            </w:r>
+          </w:p>
+        </w:tc>
+        <w:tc>
+          <w:tcPr>
+            <w:tcW w:w="990" w:type="dxa"/>
+          </w:tcPr>
+          <w:p>
+            <w:pPr>
+              <w:spacing w:line="360" w:lineRule="auto"/>
+              <w:cnfStyle w:val="000000000000" w:firstRow="0" w:lastRow="0" w:firstColumn="0" w:lastColumn="0" w:oddVBand="0" w:evenVBand="0" w:oddHBand="0" w:evenHBand="0" w:firstRowFirstColumn="0" w:firstRowLastColumn="0" w:lastRowFirstColumn="0" w:lastRowLastColumn="0"/>
+              <w:rPr>
+                <w:sz w:val="24"/>
+                <w:szCs w:val="24"/>
+              </w:rPr>
+            </w:pPr>
+          </w:p>
+        </w:tc>
+        <w:tc>
+          <w:tcPr>
+            <w:tcW w:w="676" w:type="dxa"/>
           </w:tcPr>
           <w:p>
             <w:pPr>
@@ -3865,7 +4070,7 @@
         <w:tc>
           <w:tcPr>
             <w:cnfStyle w:val="001000000000" w:firstRow="0" w:lastRow="0" w:firstColumn="1" w:lastColumn="0" w:oddVBand="0" w:evenVBand="0" w:oddHBand="0" w:evenHBand="0" w:firstRowFirstColumn="0" w:firstRowLastColumn="0" w:lastRowFirstColumn="0" w:lastRowLastColumn="0"/>
-            <w:tcW w:w="945" w:type="dxa"/>
+            <w:tcW w:w="942" w:type="dxa"/>
           </w:tcPr>
           <w:p>
             <w:pPr>
@@ -3886,37 +4091,46 @@
         </w:tc>
         <w:tc>
           <w:tcPr>
-            <w:tcW w:w="7083" w:type="dxa"/>
-          </w:tcPr>
-          <w:p>
-            <w:pPr>
-              <w:spacing w:line="360" w:lineRule="auto"/>
-              <w:cnfStyle w:val="000000000000" w:firstRow="0" w:lastRow="0" w:firstColumn="0" w:lastColumn="0" w:oddVBand="0" w:evenVBand="0" w:oddHBand="0" w:evenHBand="0" w:firstRowFirstColumn="0" w:firstRowLastColumn="0" w:lastRowFirstColumn="0" w:lastRowLastColumn="0"/>
-              <w:rPr>
-                <w:sz w:val="24"/>
-                <w:szCs w:val="24"/>
-              </w:rPr>
-            </w:pPr>
-          </w:p>
-        </w:tc>
-        <w:tc>
-          <w:tcPr>
-            <w:tcW w:w="724" w:type="dxa"/>
-          </w:tcPr>
-          <w:p>
-            <w:pPr>
-              <w:spacing w:line="360" w:lineRule="auto"/>
-              <w:cnfStyle w:val="000000000000" w:firstRow="0" w:lastRow="0" w:firstColumn="0" w:lastColumn="0" w:oddVBand="0" w:evenVBand="0" w:oddHBand="0" w:evenHBand="0" w:firstRowFirstColumn="0" w:firstRowLastColumn="0" w:lastRowFirstColumn="0" w:lastRowLastColumn="0"/>
-              <w:rPr>
-                <w:sz w:val="24"/>
-                <w:szCs w:val="24"/>
-              </w:rPr>
-            </w:pPr>
-          </w:p>
-        </w:tc>
-        <w:tc>
-          <w:tcPr>
-            <w:tcW w:w="1009" w:type="dxa"/>
+            <w:tcW w:w="7333" w:type="dxa"/>
+          </w:tcPr>
+          <w:p>
+            <w:pPr>
+              <w:spacing w:line="360" w:lineRule="auto"/>
+              <w:cnfStyle w:val="000000000000" w:firstRow="0" w:lastRow="0" w:firstColumn="0" w:lastColumn="0" w:oddVBand="0" w:evenVBand="0" w:oddHBand="0" w:evenHBand="0" w:firstRowFirstColumn="0" w:firstRowLastColumn="0" w:lastRowFirstColumn="0" w:lastRowLastColumn="0"/>
+              <w:rPr>
+                <w:rFonts w:ascii="Arial" w:hAnsi="Arial" w:cs="Arial"/>
+                <w:sz w:val="24"/>
+                <w:szCs w:val="24"/>
+              </w:rPr>
+            </w:pPr>
+            <w:r>
+              <w:rPr>
+                <w:rFonts w:ascii="Arial" w:hAnsi="Arial" w:cs="Arial"/>
+                <w:sz w:val="24"/>
+                <w:szCs w:val="24"/>
+              </w:rPr>
+              <w:t>But I have trusted in Your mercy; my heart shall rejoice in Your __________________</w:t>
+            </w:r>
+          </w:p>
+        </w:tc>
+        <w:tc>
+          <w:tcPr>
+            <w:tcW w:w="990" w:type="dxa"/>
+          </w:tcPr>
+          <w:p>
+            <w:pPr>
+              <w:spacing w:line="360" w:lineRule="auto"/>
+              <w:cnfStyle w:val="000000000000" w:firstRow="0" w:lastRow="0" w:firstColumn="0" w:lastColumn="0" w:oddVBand="0" w:evenVBand="0" w:oddHBand="0" w:evenHBand="0" w:firstRowFirstColumn="0" w:firstRowLastColumn="0" w:lastRowFirstColumn="0" w:lastRowLastColumn="0"/>
+              <w:rPr>
+                <w:sz w:val="24"/>
+                <w:szCs w:val="24"/>
+              </w:rPr>
+            </w:pPr>
+          </w:p>
+        </w:tc>
+        <w:tc>
+          <w:tcPr>
+            <w:tcW w:w="676" w:type="dxa"/>
           </w:tcPr>
           <w:p>
             <w:pPr>
@@ -3949,7 +4163,7 @@
         <w:tc>
           <w:tcPr>
             <w:cnfStyle w:val="001000000000" w:firstRow="0" w:lastRow="0" w:firstColumn="1" w:lastColumn="0" w:oddVBand="0" w:evenVBand="0" w:oddHBand="0" w:evenHBand="0" w:firstRowFirstColumn="0" w:firstRowLastColumn="0" w:lastRowFirstColumn="0" w:lastRowLastColumn="0"/>
-            <w:tcW w:w="945" w:type="dxa"/>
+            <w:tcW w:w="942" w:type="dxa"/>
           </w:tcPr>
           <w:p>
             <w:pPr>
@@ -3970,37 +4184,139 @@
         </w:tc>
         <w:tc>
           <w:tcPr>
-            <w:tcW w:w="7083" w:type="dxa"/>
-          </w:tcPr>
-          <w:p>
-            <w:pPr>
-              <w:spacing w:line="360" w:lineRule="auto"/>
-              <w:cnfStyle w:val="000000000000" w:firstRow="0" w:lastRow="0" w:firstColumn="0" w:lastColumn="0" w:oddVBand="0" w:evenVBand="0" w:oddHBand="0" w:evenHBand="0" w:firstRowFirstColumn="0" w:firstRowLastColumn="0" w:lastRowFirstColumn="0" w:lastRowLastColumn="0"/>
-              <w:rPr>
-                <w:sz w:val="24"/>
-                <w:szCs w:val="24"/>
-              </w:rPr>
-            </w:pPr>
-          </w:p>
-        </w:tc>
-        <w:tc>
-          <w:tcPr>
-            <w:tcW w:w="724" w:type="dxa"/>
-          </w:tcPr>
-          <w:p>
-            <w:pPr>
-              <w:spacing w:line="360" w:lineRule="auto"/>
-              <w:cnfStyle w:val="000000000000" w:firstRow="0" w:lastRow="0" w:firstColumn="0" w:lastColumn="0" w:oddVBand="0" w:evenVBand="0" w:oddHBand="0" w:evenHBand="0" w:firstRowFirstColumn="0" w:firstRowLastColumn="0" w:lastRowFirstColumn="0" w:lastRowLastColumn="0"/>
-              <w:rPr>
-                <w:sz w:val="24"/>
-                <w:szCs w:val="24"/>
-              </w:rPr>
-            </w:pPr>
-          </w:p>
-        </w:tc>
-        <w:tc>
-          <w:tcPr>
-            <w:tcW w:w="1009" w:type="dxa"/>
+            <w:tcW w:w="7333" w:type="dxa"/>
+          </w:tcPr>
+          <w:p>
+            <w:pPr>
+              <w:spacing w:line="360" w:lineRule="auto"/>
+              <w:cnfStyle w:val="000000000000" w:firstRow="0" w:lastRow="0" w:firstColumn="0" w:lastColumn="0" w:oddVBand="0" w:evenVBand="0" w:oddHBand="0" w:evenHBand="0" w:firstRowFirstColumn="0" w:firstRowLastColumn="0" w:lastRowFirstColumn="0" w:lastRowLastColumn="0"/>
+              <w:rPr>
+                <w:rFonts w:ascii="Arial" w:hAnsi="Arial" w:cs="Arial"/>
+                <w:sz w:val="24"/>
+                <w:szCs w:val="24"/>
+              </w:rPr>
+            </w:pPr>
+            <w:r>
+              <w:rPr>
+                <w:rFonts w:ascii="Arial" w:hAnsi="Arial" w:cs="Arial"/>
+                <w:sz w:val="24"/>
+                <w:szCs w:val="24"/>
+              </w:rPr>
+              <w:t>The Lord is my light and my _____________; whom shall I fear?</w:t>
+            </w:r>
+          </w:p>
+        </w:tc>
+        <w:tc>
+          <w:tcPr>
+            <w:tcW w:w="990" w:type="dxa"/>
+          </w:tcPr>
+          <w:p>
+            <w:pPr>
+              <w:spacing w:line="360" w:lineRule="auto"/>
+              <w:cnfStyle w:val="000000000000" w:firstRow="0" w:lastRow="0" w:firstColumn="0" w:lastColumn="0" w:oddVBand="0" w:evenVBand="0" w:oddHBand="0" w:evenHBand="0" w:firstRowFirstColumn="0" w:firstRowLastColumn="0" w:lastRowFirstColumn="0" w:lastRowLastColumn="0"/>
+              <w:rPr>
+                <w:sz w:val="24"/>
+                <w:szCs w:val="24"/>
+              </w:rPr>
+            </w:pPr>
+          </w:p>
+        </w:tc>
+        <w:tc>
+          <w:tcPr>
+            <w:tcW w:w="676" w:type="dxa"/>
+          </w:tcPr>
+          <w:p>
+            <w:pPr>
+              <w:spacing w:line="360" w:lineRule="auto"/>
+              <w:cnfStyle w:val="000000000000" w:firstRow="0" w:lastRow="0" w:firstColumn="0" w:lastColumn="0" w:oddVBand="0" w:evenVBand="0" w:oddHBand="0" w:evenHBand="0" w:firstRowFirstColumn="0" w:firstRowLastColumn="0" w:lastRowFirstColumn="0" w:lastRowLastColumn="0"/>
+              <w:rPr>
+                <w:sz w:val="24"/>
+                <w:szCs w:val="24"/>
+              </w:rPr>
+            </w:pPr>
+          </w:p>
+        </w:tc>
+        <w:tc>
+          <w:tcPr>
+            <w:tcW w:w="1034" w:type="dxa"/>
+          </w:tcPr>
+          <w:p>
+            <w:pPr>
+              <w:spacing w:line="360" w:lineRule="auto"/>
+              <w:cnfStyle w:val="000000000000" w:firstRow="0" w:lastRow="0" w:firstColumn="0" w:lastColumn="0" w:oddVBand="0" w:evenVBand="0" w:oddHBand="0" w:evenHBand="0" w:firstRowFirstColumn="0" w:firstRowLastColumn="0" w:lastRowFirstColumn="0" w:lastRowLastColumn="0"/>
+              <w:rPr>
+                <w:sz w:val="24"/>
+                <w:szCs w:val="24"/>
+              </w:rPr>
+            </w:pPr>
+          </w:p>
+        </w:tc>
+      </w:tr>
+      <w:tr>
+        <w:tc>
+          <w:tcPr>
+            <w:cnfStyle w:val="001000000000" w:firstRow="0" w:lastRow="0" w:firstColumn="1" w:lastColumn="0" w:oddVBand="0" w:evenVBand="0" w:oddHBand="0" w:evenHBand="0" w:firstRowFirstColumn="0" w:firstRowLastColumn="0" w:lastRowFirstColumn="0" w:lastRowLastColumn="0"/>
+            <w:tcW w:w="942" w:type="dxa"/>
+          </w:tcPr>
+          <w:p>
+            <w:pPr>
+              <w:spacing w:line="360" w:lineRule="auto"/>
+              <w:rPr>
+                <w:sz w:val="24"/>
+                <w:szCs w:val="24"/>
+              </w:rPr>
+            </w:pPr>
+            <w:r>
+              <w:rPr>
+                <w:sz w:val="24"/>
+                <w:szCs w:val="24"/>
+              </w:rPr>
+              <w:t>Jan 7</w:t>
+            </w:r>
+          </w:p>
+        </w:tc>
+        <w:tc>
+          <w:tcPr>
+            <w:tcW w:w="7333" w:type="dxa"/>
+          </w:tcPr>
+          <w:p>
+            <w:pPr>
+              <w:spacing w:line="360" w:lineRule="auto"/>
+              <w:cnfStyle w:val="000000000000" w:firstRow="0" w:lastRow="0" w:firstColumn="0" w:lastColumn="0" w:oddVBand="0" w:evenVBand="0" w:oddHBand="0" w:evenHBand="0" w:firstRowFirstColumn="0" w:firstRowLastColumn="0" w:lastRowFirstColumn="0" w:lastRowLastColumn="0"/>
+              <w:rPr>
+                <w:rFonts w:ascii="Arial" w:hAnsi="Arial" w:cs="Arial"/>
+                <w:sz w:val="24"/>
+                <w:szCs w:val="24"/>
+              </w:rPr>
+            </w:pPr>
+            <w:r>
+              <w:rPr>
+                <w:rFonts w:ascii="Arial" w:hAnsi="Arial" w:cs="Arial"/>
+                <w:sz w:val="24"/>
+                <w:szCs w:val="24"/>
+              </w:rPr>
+              <w:t>And the Word became _____________ and dwelt among us, and we beheld His glory, the glory as of the only begotten of the Father, full of grace and truth.</w:t>
+            </w:r>
+          </w:p>
+        </w:tc>
+        <w:tc>
+          <w:tcPr>
+            <w:tcW w:w="990" w:type="dxa"/>
+          </w:tcPr>
+          <w:p>
+            <w:pPr>
+              <w:spacing w:line="360" w:lineRule="auto"/>
+              <w:cnfStyle w:val="000000000000" w:firstRow="0" w:lastRow="0" w:firstColumn="0" w:lastColumn="0" w:oddVBand="0" w:evenVBand="0" w:oddHBand="0" w:evenHBand="0" w:firstRowFirstColumn="0" w:firstRowLastColumn="0" w:lastRowFirstColumn="0" w:lastRowLastColumn="0"/>
+              <w:rPr>
+                <w:sz w:val="24"/>
+                <w:szCs w:val="24"/>
+              </w:rPr>
+            </w:pPr>
+          </w:p>
+        </w:tc>
+        <w:tc>
+          <w:tcPr>
+            <w:tcW w:w="676" w:type="dxa"/>
           </w:tcPr>
           <w:p>
             <w:pPr>
@@ -4031,6 +4347,49 @@
       </w:tr>
     </w:tbl>
     <w:p/>
+    <w:p/>
+    <w:p/>
+    <w:p/>
+    <w:p>
+      <w:pPr>
+        <w:jc w:val="center"/>
+        <w:rPr>
+          <w:rFonts w:asciiTheme="minorBidi" w:hAnsiTheme="minorBidi"/>
+          <w:sz w:val="56"/>
+          <w:szCs w:val="56"/>
+        </w:rPr>
+      </w:pPr>
+      <w:r>
+        <w:rPr>
+          <w:rFonts w:asciiTheme="minorBidi" w:hAnsiTheme="minorBidi"/>
+          <w:sz w:val="56"/>
+          <w:szCs w:val="56"/>
+        </w:rPr>
+        <w:t xml:space="preserve">Merry Christmas </w:t>
+      </w:r>
+      <w:r>
+        <w:rPr>
+          <mc:AlternateContent>
+            <mc:Choice Requires="w16se">
+              <w:rFonts w:asciiTheme="minorBidi" w:hAnsiTheme="minorBidi"/>
+            </mc:Choice>
+            <mc:Fallback>
+              <w:rFonts w:ascii="Segoe UI Emoji" w:eastAsia="Segoe UI Emoji" w:hAnsi="Segoe UI Emoji" w:cs="Segoe UI Emoji"/>
+            </mc:Fallback>
+          </mc:AlternateContent>
+          <w:sz w:val="56"/>
+          <w:szCs w:val="56"/>
+        </w:rPr>
+        <mc:AlternateContent>
+          <mc:Choice Requires="w16se">
+            <w16se:symEx w16se:font="Segoe UI Emoji" w16se:char="1F60A"/>
+          </mc:Choice>
+          <mc:Fallback>
+            <w:t>😊</w:t>
+          </mc:Fallback>
+        </mc:AlternateContent>
+      </w:r>
+    </w:p>
     <w:sectPr>
       <w:headerReference w:type="default" r:id="rId6"/>
       <w:pgSz w:w="12240" w:h="15840"/>

</xml_diff>